<commit_message>
se agrega el GANTT v1 (proy01007), se modifico se agrega el GANTT v1 (proy01007), se modifico completamente la F[001] y se agregaron las firmas en forma de tabla en la I[001]. Por ultimo se añaden los últimos logos como los del programa y el de la ESI
</commit_message>
<xml_diff>
--- a/Documentacion y planificacion/Reuniones formales/F[001] 25-4/Formal 25-4 F[001].docx
+++ b/Documentacion y planificacion/Reuniones formales/F[001] 25-4/Formal 25-4 F[001].docx
@@ -400,48 +400,17 @@
                                 </w:sdtContent>
                               </w:sdt>
                             </w:p>
-                            <w:sdt>
-                              <w:sdtPr>
+                            <w:p>
+                              <w:pPr>
+                                <w:ind w:firstLine="708"/>
                                 <w:rPr>
                                   <w:rFonts w:ascii="Times New Roman" w:hAnsi="Times New Roman" w:cs="Times New Roman"/>
                                   <w:color w:val="FFFFFF" w:themeColor="background1"/>
-                                  <w:sz w:val="56"/>
-                                  <w:szCs w:val="72"/>
-                                </w:rPr>
-                                <w:id w:val="-205027917"/>
-                                <w:placeholder>
-                                  <w:docPart w:val="DefaultPlaceholder_1081868574"/>
-                                </w:placeholder>
-                              </w:sdtPr>
-                              <w:sdtEndPr>
-                                <w:rPr>
                                   <w:sz w:val="36"/>
                                   <w:szCs w:val="36"/>
                                 </w:rPr>
-                              </w:sdtEndPr>
-                              <w:sdtContent>
-                                <w:p>
-                                  <w:pPr>
-                                    <w:ind w:firstLine="708"/>
-                                    <w:rPr>
-                                      <w:rFonts w:ascii="Times New Roman" w:hAnsi="Times New Roman" w:cs="Times New Roman"/>
-                                      <w:color w:val="FFFFFF" w:themeColor="background1"/>
-                                      <w:sz w:val="36"/>
-                                      <w:szCs w:val="36"/>
-                                    </w:rPr>
-                                  </w:pPr>
-                                  <w:r>
-                                    <w:rPr>
-                                      <w:rFonts w:ascii="Times New Roman" w:hAnsi="Times New Roman" w:cs="Times New Roman"/>
-                                      <w:color w:val="FFFFFF" w:themeColor="background1"/>
-                                      <w:sz w:val="36"/>
-                                      <w:szCs w:val="36"/>
-                                    </w:rPr>
-                                    <w:t>Facundo Pereira</w:t>
-                                  </w:r>
-                                </w:p>
-                              </w:sdtContent>
-                            </w:sdt>
+                              </w:pPr>
+                            </w:p>
                             <w:p>
                               <w:pPr>
                                 <w:ind w:firstLine="708"/>
@@ -949,48 +918,17 @@
                           </w:sdtContent>
                         </w:sdt>
                       </w:p>
-                      <w:sdt>
-                        <w:sdtPr>
+                      <w:p>
+                        <w:pPr>
+                          <w:ind w:firstLine="708"/>
                           <w:rPr>
                             <w:rFonts w:ascii="Times New Roman" w:hAnsi="Times New Roman" w:cs="Times New Roman"/>
                             <w:color w:val="FFFFFF" w:themeColor="background1"/>
-                            <w:sz w:val="56"/>
-                            <w:szCs w:val="72"/>
-                          </w:rPr>
-                          <w:id w:val="-205027917"/>
-                          <w:placeholder>
-                            <w:docPart w:val="DefaultPlaceholder_1081868574"/>
-                          </w:placeholder>
-                        </w:sdtPr>
-                        <w:sdtEndPr>
-                          <w:rPr>
                             <w:sz w:val="36"/>
                             <w:szCs w:val="36"/>
                           </w:rPr>
-                        </w:sdtEndPr>
-                        <w:sdtContent>
-                          <w:p>
-                            <w:pPr>
-                              <w:ind w:firstLine="708"/>
-                              <w:rPr>
-                                <w:rFonts w:ascii="Times New Roman" w:hAnsi="Times New Roman" w:cs="Times New Roman"/>
-                                <w:color w:val="FFFFFF" w:themeColor="background1"/>
-                                <w:sz w:val="36"/>
-                                <w:szCs w:val="36"/>
-                              </w:rPr>
-                            </w:pPr>
-                            <w:r>
-                              <w:rPr>
-                                <w:rFonts w:ascii="Times New Roman" w:hAnsi="Times New Roman" w:cs="Times New Roman"/>
-                                <w:color w:val="FFFFFF" w:themeColor="background1"/>
-                                <w:sz w:val="36"/>
-                                <w:szCs w:val="36"/>
-                              </w:rPr>
-                              <w:t>Facundo Pereira</w:t>
-                            </w:r>
-                          </w:p>
-                        </w:sdtContent>
-                      </w:sdt>
+                        </w:pPr>
+                      </w:p>
                       <w:p>
                         <w:pPr>
                           <w:ind w:firstLine="708"/>
@@ -1372,209 +1310,7 @@
           <w:sz w:val="24"/>
           <w:szCs w:val="40"/>
         </w:rPr>
-        <w:t>Contactos de cada integrante con personas que trabajan en el rubro a tratar</w:t>
-      </w:r>
-    </w:p>
-    <w:p>
-      <w:pPr>
-        <w:pStyle w:val="Prrafodelista"/>
-        <w:numPr>
-          <w:ilvl w:val="0"/>
-          <w:numId w:val="7"/>
-        </w:numPr>
-        <w:spacing w:line="256" w:lineRule="auto"/>
-        <w:rPr>
-          <w:rFonts w:ascii="Times New Roman" w:hAnsi="Times New Roman" w:cs="Times New Roman"/>
-          <w:sz w:val="24"/>
-          <w:szCs w:val="40"/>
-        </w:rPr>
-      </w:pPr>
-      <w:r>
-        <w:rPr>
-          <w:rFonts w:ascii="Times New Roman" w:hAnsi="Times New Roman" w:cs="Times New Roman"/>
-          <w:sz w:val="24"/>
-          <w:szCs w:val="40"/>
-        </w:rPr>
         <w:t xml:space="preserve">Lectura de la letra completa </w:t>
-      </w:r>
-    </w:p>
-    <w:p>
-      <w:pPr>
-        <w:pStyle w:val="Prrafodelista"/>
-        <w:numPr>
-          <w:ilvl w:val="0"/>
-          <w:numId w:val="7"/>
-        </w:numPr>
-        <w:spacing w:line="256" w:lineRule="auto"/>
-        <w:rPr>
-          <w:rFonts w:ascii="Times New Roman" w:hAnsi="Times New Roman" w:cs="Times New Roman"/>
-          <w:sz w:val="24"/>
-          <w:szCs w:val="40"/>
-        </w:rPr>
-      </w:pPr>
-      <w:r>
-        <w:rPr>
-          <w:rFonts w:ascii="Times New Roman" w:hAnsi="Times New Roman" w:cs="Times New Roman"/>
-          <w:sz w:val="24"/>
-          <w:szCs w:val="40"/>
-        </w:rPr>
-        <w:t xml:space="preserve">Primer análisis de requerimientos </w:t>
-      </w:r>
-    </w:p>
-    <w:p>
-      <w:pPr>
-        <w:pStyle w:val="Prrafodelista"/>
-        <w:numPr>
-          <w:ilvl w:val="0"/>
-          <w:numId w:val="7"/>
-        </w:numPr>
-        <w:spacing w:line="256" w:lineRule="auto"/>
-        <w:rPr>
-          <w:rFonts w:ascii="Times New Roman" w:hAnsi="Times New Roman" w:cs="Times New Roman"/>
-          <w:sz w:val="24"/>
-          <w:szCs w:val="40"/>
-        </w:rPr>
-      </w:pPr>
-      <w:r>
-        <w:rPr>
-          <w:rFonts w:ascii="Times New Roman" w:hAnsi="Times New Roman" w:cs="Times New Roman"/>
-          <w:sz w:val="24"/>
-          <w:szCs w:val="40"/>
-        </w:rPr>
-        <w:t>Lectura de la IEEE 830</w:t>
-      </w:r>
-    </w:p>
-    <w:p>
-      <w:pPr>
-        <w:pStyle w:val="Prrafodelista"/>
-        <w:numPr>
-          <w:ilvl w:val="0"/>
-          <w:numId w:val="7"/>
-        </w:numPr>
-        <w:spacing w:line="256" w:lineRule="auto"/>
-        <w:rPr>
-          <w:rFonts w:ascii="Times New Roman" w:hAnsi="Times New Roman" w:cs="Times New Roman"/>
-          <w:sz w:val="24"/>
-          <w:szCs w:val="40"/>
-        </w:rPr>
-      </w:pPr>
-      <w:r>
-        <w:rPr>
-          <w:rFonts w:ascii="Times New Roman" w:hAnsi="Times New Roman" w:cs="Times New Roman"/>
-          <w:sz w:val="24"/>
-          <w:szCs w:val="40"/>
-        </w:rPr>
-        <w:t xml:space="preserve">Discusión de la tentativa de que Ciclo de vida del software a utilizar (mirar la IEEE 1074) </w:t>
-      </w:r>
-    </w:p>
-    <w:p>
-      <w:pPr>
-        <w:pStyle w:val="Prrafodelista"/>
-        <w:numPr>
-          <w:ilvl w:val="0"/>
-          <w:numId w:val="7"/>
-        </w:numPr>
-        <w:spacing w:line="256" w:lineRule="auto"/>
-        <w:rPr>
-          <w:rFonts w:ascii="Times New Roman" w:hAnsi="Times New Roman" w:cs="Times New Roman"/>
-          <w:sz w:val="24"/>
-          <w:szCs w:val="40"/>
-        </w:rPr>
-      </w:pPr>
-      <w:r>
-        <w:rPr>
-          <w:rFonts w:ascii="Times New Roman" w:hAnsi="Times New Roman" w:cs="Times New Roman"/>
-          <w:sz w:val="24"/>
-          <w:szCs w:val="40"/>
-        </w:rPr>
-        <w:t xml:space="preserve">Puesta de conocimientos previos y ventajas de cada integrante en cada materia que compone el proyecto </w:t>
-      </w:r>
-    </w:p>
-    <w:p>
-      <w:pPr>
-        <w:pStyle w:val="Prrafodelista"/>
-        <w:numPr>
-          <w:ilvl w:val="0"/>
-          <w:numId w:val="7"/>
-        </w:numPr>
-        <w:spacing w:line="256" w:lineRule="auto"/>
-        <w:rPr>
-          <w:rFonts w:ascii="Times New Roman" w:hAnsi="Times New Roman" w:cs="Times New Roman"/>
-          <w:sz w:val="24"/>
-          <w:szCs w:val="40"/>
-        </w:rPr>
-      </w:pPr>
-      <w:r>
-        <w:rPr>
-          <w:rFonts w:ascii="Times New Roman" w:hAnsi="Times New Roman" w:cs="Times New Roman"/>
-          <w:sz w:val="24"/>
-          <w:szCs w:val="40"/>
-        </w:rPr>
-        <w:t xml:space="preserve">Metodología de trabajos y objetivos (método de designación de tareas, control y supervisión de actividades, documentación, </w:t>
-      </w:r>
-      <w:proofErr w:type="spellStart"/>
-      <w:r>
-        <w:rPr>
-          <w:rFonts w:ascii="Times New Roman" w:hAnsi="Times New Roman" w:cs="Times New Roman"/>
-          <w:sz w:val="24"/>
-          <w:szCs w:val="40"/>
-        </w:rPr>
-        <w:t>etc</w:t>
-      </w:r>
-      <w:proofErr w:type="spellEnd"/>
-      <w:r>
-        <w:rPr>
-          <w:rFonts w:ascii="Times New Roman" w:hAnsi="Times New Roman" w:cs="Times New Roman"/>
-          <w:sz w:val="24"/>
-          <w:szCs w:val="40"/>
-        </w:rPr>
-        <w:t xml:space="preserve">) </w:t>
-      </w:r>
-    </w:p>
-    <w:p>
-      <w:pPr>
-        <w:pStyle w:val="Prrafodelista"/>
-        <w:numPr>
-          <w:ilvl w:val="0"/>
-          <w:numId w:val="7"/>
-        </w:numPr>
-        <w:spacing w:line="256" w:lineRule="auto"/>
-        <w:rPr>
-          <w:rFonts w:ascii="Times New Roman" w:hAnsi="Times New Roman" w:cs="Times New Roman"/>
-          <w:sz w:val="24"/>
-          <w:szCs w:val="40"/>
-        </w:rPr>
-      </w:pPr>
-      <w:r>
-        <w:rPr>
-          <w:rFonts w:ascii="Times New Roman" w:hAnsi="Times New Roman" w:cs="Times New Roman"/>
-          <w:sz w:val="24"/>
-          <w:szCs w:val="40"/>
-        </w:rPr>
-        <w:t xml:space="preserve"> Los temas nuevos que surgieron (de parte de cualquier integrante) y no era de urgencia se trataran aquí  </w:t>
-      </w:r>
-    </w:p>
-    <w:p>
-      <w:pPr>
-        <w:pStyle w:val="Prrafodelista"/>
-        <w:numPr>
-          <w:ilvl w:val="0"/>
-          <w:numId w:val="7"/>
-        </w:numPr>
-        <w:spacing w:line="256" w:lineRule="auto"/>
-        <w:rPr>
-          <w:rFonts w:ascii="Times New Roman" w:hAnsi="Times New Roman" w:cs="Times New Roman"/>
-          <w:sz w:val="24"/>
-          <w:szCs w:val="40"/>
-        </w:rPr>
-      </w:pPr>
-      <w:r>
-        <w:rPr>
-          <w:rFonts w:ascii="Times New Roman" w:hAnsi="Times New Roman" w:cs="Times New Roman"/>
-          <w:sz w:val="24"/>
-          <w:szCs w:val="40"/>
-        </w:rPr>
-        <w:t>Repartir actividades si es que las hay y organizar temas a tratar en la siguiente reunión formal</w:t>
       </w:r>
     </w:p>
     <w:p>
@@ -1938,7 +1674,13 @@
         <w:rPr>
           <w:rFonts w:ascii="Times New Roman" w:hAnsi="Times New Roman" w:cs="Times New Roman"/>
         </w:rPr>
-        <w:t xml:space="preserve"> del grupo. Posteriormente, se aprobó (con unanimidad) el nombre “bit” para la empresa, utilizando el logotipo diseñado por Facundo Pereira.</w:t>
+        <w:t xml:space="preserve"> del grupo. Posteriormente, se aprobó (con unanimidad) el nombre “bit” para la empresa, utilizando el logotipo diseñado</w:t>
+      </w:r>
+      <w:r>
+        <w:rPr>
+          <w:rFonts w:ascii="Times New Roman" w:hAnsi="Times New Roman" w:cs="Times New Roman"/>
+        </w:rPr>
+        <w:t>.</w:t>
       </w:r>
     </w:p>
     <w:p>
@@ -1964,7 +1706,39 @@
         <w:rPr>
           <w:rFonts w:ascii="Times New Roman" w:hAnsi="Times New Roman" w:cs="Times New Roman"/>
         </w:rPr>
-        <w:t xml:space="preserve">Para decidir la frecuencia óptima de reuniones formales del grupo a fin de que puedan estar presentes todos los miembros en ellas, se pusieron en consideración los horarios de disponibilidad de los integrantes. Se decidió finalmente que los miércoles a la noche y los sábados a mediodía eran los más convenientes, con tendencia a utilizar los sábados para planificar las tareas y los miércoles como instancia de control de progreso. </w:t>
+        <w:t xml:space="preserve">Para decidir la frecuencia óptima de reuniones formales del grupo a fin de que puedan estar presentes todos los miembros en ellas, se pusieron en consideración los horarios de disponibilidad de los integrantes. Se decidió finalmente que los miércoles a la noche </w:t>
+      </w:r>
+      <w:r>
+        <w:rPr>
+          <w:rFonts w:ascii="Times New Roman" w:hAnsi="Times New Roman" w:cs="Times New Roman"/>
+        </w:rPr>
+        <w:t>serán los días óptimos para la realización de las reuniones formales</w:t>
+      </w:r>
+      <w:r>
+        <w:rPr>
+          <w:rFonts w:ascii="Times New Roman" w:hAnsi="Times New Roman" w:cs="Times New Roman"/>
+        </w:rPr>
+        <w:t xml:space="preserve">, la cual se realizara en </w:t>
+      </w:r>
+      <w:proofErr w:type="spellStart"/>
+      <w:r>
+        <w:rPr>
+          <w:rFonts w:ascii="Times New Roman" w:hAnsi="Times New Roman" w:cs="Times New Roman"/>
+        </w:rPr>
+        <w:t>prferencia</w:t>
+      </w:r>
+      <w:proofErr w:type="spellEnd"/>
+      <w:r>
+        <w:rPr>
+          <w:rFonts w:ascii="Times New Roman" w:hAnsi="Times New Roman" w:cs="Times New Roman"/>
+        </w:rPr>
+        <w:t xml:space="preserve"> en el domicilio del coordinador, en caso extraordinario se podrán realizar en la institución</w:t>
+      </w:r>
+      <w:r>
+        <w:rPr>
+          <w:rFonts w:ascii="Times New Roman" w:hAnsi="Times New Roman" w:cs="Times New Roman"/>
+        </w:rPr>
+        <w:t xml:space="preserve">. </w:t>
       </w:r>
     </w:p>
     <w:p>
@@ -1977,7 +1751,27 @@
         <w:rPr>
           <w:rFonts w:ascii="Times New Roman" w:hAnsi="Times New Roman" w:cs="Times New Roman"/>
         </w:rPr>
-        <w:t>Los miércoles, la localización de las reuniones será en el domicilio de Daniel Padrón. En tanto los sábados serán en el domicilio de Daniel Padrón o en el domicilio de Facundo Pereira.</w:t>
+        <w:t xml:space="preserve">Se abrió una instancia de </w:t>
+      </w:r>
+      <w:proofErr w:type="spellStart"/>
+      <w:r>
+        <w:rPr>
+          <w:rFonts w:ascii="Times New Roman" w:hAnsi="Times New Roman" w:cs="Times New Roman"/>
+        </w:rPr>
+        <w:t>brainstorming</w:t>
+      </w:r>
+      <w:proofErr w:type="spellEnd"/>
+      <w:r>
+        <w:rPr>
+          <w:rFonts w:ascii="Times New Roman" w:hAnsi="Times New Roman" w:cs="Times New Roman"/>
+        </w:rPr>
+        <w:t xml:space="preserve"> de la cual surgió el Reglamento Interno planteado en el documento </w:t>
+      </w:r>
+      <w:r>
+        <w:rPr>
+          <w:rFonts w:ascii="Times New Roman" w:hAnsi="Times New Roman" w:cs="Times New Roman"/>
+        </w:rPr>
+        <w:t>con tal denominación.</w:t>
       </w:r>
     </w:p>
     <w:p>
@@ -1990,47 +1784,26 @@
         <w:rPr>
           <w:rFonts w:ascii="Times New Roman" w:hAnsi="Times New Roman" w:cs="Times New Roman"/>
         </w:rPr>
-        <w:t xml:space="preserve">Se abrió una instancia de </w:t>
-      </w:r>
-      <w:proofErr w:type="spellStart"/>
-      <w:r>
-        <w:rPr>
-          <w:rFonts w:ascii="Times New Roman" w:hAnsi="Times New Roman" w:cs="Times New Roman"/>
-        </w:rPr>
-        <w:t>brainstorming</w:t>
-      </w:r>
-      <w:proofErr w:type="spellEnd"/>
-      <w:r>
-        <w:rPr>
-          <w:rFonts w:ascii="Times New Roman" w:hAnsi="Times New Roman" w:cs="Times New Roman"/>
-        </w:rPr>
-        <w:t xml:space="preserve"> de la cual surgió el Reglamento Interno planteado en el documento </w:t>
-      </w:r>
-      <w:r>
-        <w:rPr>
-          <w:rFonts w:ascii="Times New Roman" w:hAnsi="Times New Roman" w:cs="Times New Roman"/>
-        </w:rPr>
-        <w:t>con tal denominación.</w:t>
-      </w:r>
-    </w:p>
-    <w:p>
-      <w:pPr>
-        <w:rPr>
-          <w:rFonts w:ascii="Times New Roman" w:hAnsi="Times New Roman" w:cs="Times New Roman"/>
-        </w:rPr>
-      </w:pPr>
-      <w:r>
-        <w:rPr>
-          <w:rFonts w:ascii="Times New Roman" w:hAnsi="Times New Roman" w:cs="Times New Roman"/>
-        </w:rPr>
-        <w:t xml:space="preserve">Se realizó la lectura completa de la letra, tras lo cual se vio finalizada la reunión por horario a las 22:30. Los temas no tratados en ésta fueron aplazados a la reunión formal del sábado 27 de </w:t>
+        <w:t xml:space="preserve">Se realizó la lectura completa de la letra, tras lo cual se vio finalizada la reunión por horario a las 22:30. Los temas no tratados en ésta fueron aplazados a la reunión formal del </w:t>
+      </w:r>
+      <w:r>
+        <w:rPr>
+          <w:rFonts w:ascii="Times New Roman" w:hAnsi="Times New Roman" w:cs="Times New Roman"/>
+        </w:rPr>
+        <w:t>miércoles 5</w:t>
+      </w:r>
+      <w:r>
+        <w:rPr>
+          <w:rFonts w:ascii="Times New Roman" w:hAnsi="Times New Roman" w:cs="Times New Roman"/>
+        </w:rPr>
+        <w:t xml:space="preserve"> de </w:t>
       </w:r>
       <w:proofErr w:type="gramStart"/>
       <w:r>
         <w:rPr>
           <w:rFonts w:ascii="Times New Roman" w:hAnsi="Times New Roman" w:cs="Times New Roman"/>
         </w:rPr>
-        <w:t>Abril</w:t>
+        <w:t>Mayo</w:t>
       </w:r>
       <w:proofErr w:type="gramEnd"/>
       <w:r>
@@ -2623,7 +2396,15 @@
           <w:noProof/>
           <w:lang w:eastAsia="es-UY"/>
         </w:rPr>
-        <w:t>Fecha: 27 de Abril</w:t>
+        <w:t xml:space="preserve">Fecha: </w:t>
+      </w:r>
+      <w:r>
+        <w:rPr>
+          <w:rFonts w:ascii="Times New Roman" w:hAnsi="Times New Roman" w:cs="Times New Roman"/>
+          <w:noProof/>
+          <w:lang w:eastAsia="es-UY"/>
+        </w:rPr>
+        <w:t>5 de mayo</w:t>
       </w:r>
       <w:r>
         <w:rPr>
@@ -2632,7 +2413,15 @@
           <w:lang w:eastAsia="es-UY"/>
         </w:rPr>
         <w:br/>
-        <w:t>Hora: 16:00</w:t>
+        <w:t xml:space="preserve">Hora: </w:t>
+      </w:r>
+      <w:r>
+        <w:rPr>
+          <w:rFonts w:ascii="Times New Roman" w:hAnsi="Times New Roman" w:cs="Times New Roman"/>
+          <w:noProof/>
+          <w:lang w:eastAsia="es-UY"/>
+        </w:rPr>
+        <w:t>20:00 horas</w:t>
       </w:r>
       <w:r>
         <w:rPr>
@@ -2666,15 +2455,17 @@
         <w:pStyle w:val="Prrafodelista"/>
         <w:numPr>
           <w:ilvl w:val="0"/>
-          <w:numId w:val="10"/>
+          <w:numId w:val="11"/>
         </w:numPr>
         <w:rPr>
           <w:rFonts w:ascii="Times New Roman" w:hAnsi="Times New Roman" w:cs="Times New Roman"/>
-        </w:rPr>
-      </w:pPr>
-      <w:r>
-        <w:rPr>
-          <w:rFonts w:ascii="Times New Roman" w:hAnsi="Times New Roman" w:cs="Times New Roman"/>
+          <w:szCs w:val="40"/>
+        </w:rPr>
+      </w:pPr>
+      <w:r>
+        <w:rPr>
+          <w:rFonts w:ascii="Times New Roman" w:hAnsi="Times New Roman" w:cs="Times New Roman"/>
+          <w:szCs w:val="40"/>
         </w:rPr>
         <w:t xml:space="preserve">Puesta de conocimientos previos y ventajas de cada integrante en cada materia que compone el proyecto </w:t>
       </w:r>
@@ -2684,6 +2475,7 @@
         <w:pStyle w:val="Prrafodelista"/>
         <w:rPr>
           <w:rFonts w:ascii="Times New Roman" w:hAnsi="Times New Roman" w:cs="Times New Roman"/>
+          <w:szCs w:val="40"/>
         </w:rPr>
       </w:pPr>
     </w:p>
@@ -2692,30 +2484,25 @@
         <w:pStyle w:val="Prrafodelista"/>
         <w:numPr>
           <w:ilvl w:val="0"/>
-          <w:numId w:val="10"/>
+          <w:numId w:val="11"/>
         </w:numPr>
         <w:rPr>
           <w:rFonts w:ascii="Times New Roman" w:hAnsi="Times New Roman" w:cs="Times New Roman"/>
-        </w:rPr>
-      </w:pPr>
-      <w:r>
-        <w:rPr>
-          <w:rFonts w:ascii="Times New Roman" w:hAnsi="Times New Roman" w:cs="Times New Roman"/>
-        </w:rPr>
-        <w:t>Metodología de trabajos y o</w:t>
-      </w:r>
-      <w:bookmarkStart w:id="0" w:name="_GoBack"/>
-      <w:bookmarkEnd w:id="0"/>
-      <w:r>
-        <w:rPr>
-          <w:rFonts w:ascii="Times New Roman" w:hAnsi="Times New Roman" w:cs="Times New Roman"/>
-        </w:rPr>
-        <w:t xml:space="preserve">bjetivos (método de designación de tareas, control y supervisión de actividades, documentación, </w:t>
+          <w:szCs w:val="40"/>
+        </w:rPr>
+      </w:pPr>
+      <w:r>
+        <w:rPr>
+          <w:rFonts w:ascii="Times New Roman" w:hAnsi="Times New Roman" w:cs="Times New Roman"/>
+          <w:szCs w:val="40"/>
+        </w:rPr>
+        <w:t xml:space="preserve">Metodología de trabajos y objetivos (método de designación de tareas, control y supervisión de actividades, documentación, </w:t>
       </w:r>
       <w:proofErr w:type="spellStart"/>
       <w:r>
         <w:rPr>
           <w:rFonts w:ascii="Times New Roman" w:hAnsi="Times New Roman" w:cs="Times New Roman"/>
+          <w:szCs w:val="40"/>
         </w:rPr>
         <w:t>etc</w:t>
       </w:r>
@@ -2723,6 +2510,7 @@
       <w:r>
         <w:rPr>
           <w:rFonts w:ascii="Times New Roman" w:hAnsi="Times New Roman" w:cs="Times New Roman"/>
+          <w:szCs w:val="40"/>
         </w:rPr>
         <w:t xml:space="preserve">) </w:t>
       </w:r>
@@ -2732,6 +2520,7 @@
         <w:pStyle w:val="Prrafodelista"/>
         <w:rPr>
           <w:rFonts w:ascii="Times New Roman" w:hAnsi="Times New Roman" w:cs="Times New Roman"/>
+          <w:szCs w:val="40"/>
         </w:rPr>
       </w:pPr>
     </w:p>
@@ -2740,15 +2529,17 @@
         <w:pStyle w:val="Prrafodelista"/>
         <w:numPr>
           <w:ilvl w:val="0"/>
-          <w:numId w:val="10"/>
+          <w:numId w:val="11"/>
         </w:numPr>
         <w:rPr>
           <w:rFonts w:ascii="Times New Roman" w:hAnsi="Times New Roman" w:cs="Times New Roman"/>
-        </w:rPr>
-      </w:pPr>
-      <w:r>
-        <w:rPr>
-          <w:rFonts w:ascii="Times New Roman" w:hAnsi="Times New Roman" w:cs="Times New Roman"/>
+          <w:szCs w:val="40"/>
+        </w:rPr>
+      </w:pPr>
+      <w:r>
+        <w:rPr>
+          <w:rFonts w:ascii="Times New Roman" w:hAnsi="Times New Roman" w:cs="Times New Roman"/>
+          <w:szCs w:val="40"/>
         </w:rPr>
         <w:t xml:space="preserve">Discusión del ciclo de vida a utilizar </w:t>
       </w:r>
@@ -2766,7 +2557,7 @@
         <w:pStyle w:val="Prrafodelista"/>
         <w:numPr>
           <w:ilvl w:val="0"/>
-          <w:numId w:val="10"/>
+          <w:numId w:val="11"/>
         </w:numPr>
         <w:rPr>
           <w:rFonts w:ascii="Times New Roman" w:hAnsi="Times New Roman" w:cs="Times New Roman"/>
@@ -2776,23 +2567,24 @@
         <w:rPr>
           <w:rFonts w:ascii="Times New Roman" w:hAnsi="Times New Roman" w:cs="Times New Roman"/>
         </w:rPr>
-        <w:t xml:space="preserve">Lectura del punto 5.0 y 5.1 de la letra en búsqueda de requerimientos </w:t>
+        <w:t xml:space="preserve">Donde, por quien y cuando obtenemos los requerimientos por terceros </w:t>
       </w:r>
     </w:p>
     <w:p>
       <w:pPr>
-        <w:pStyle w:val="Prrafodelista"/>
-        <w:rPr>
-          <w:rFonts w:ascii="Times New Roman" w:hAnsi="Times New Roman" w:cs="Times New Roman"/>
-        </w:rPr>
-      </w:pPr>
+        <w:rPr>
+          <w:rFonts w:ascii="Times New Roman" w:hAnsi="Times New Roman" w:cs="Times New Roman"/>
+        </w:rPr>
+      </w:pPr>
+      <w:bookmarkStart w:id="0" w:name="_GoBack"/>
+      <w:bookmarkEnd w:id="0"/>
     </w:p>
     <w:p>
       <w:pPr>
         <w:pStyle w:val="Prrafodelista"/>
         <w:numPr>
           <w:ilvl w:val="0"/>
-          <w:numId w:val="10"/>
+          <w:numId w:val="11"/>
         </w:numPr>
         <w:rPr>
           <w:rFonts w:ascii="Times New Roman" w:hAnsi="Times New Roman" w:cs="Times New Roman"/>
@@ -2802,7 +2594,7 @@
         <w:rPr>
           <w:rFonts w:ascii="Times New Roman" w:hAnsi="Times New Roman" w:cs="Times New Roman"/>
         </w:rPr>
-        <w:t xml:space="preserve">Búsqueda de agujero argumentales para preguntar en la obtención de requerimientos por terceros (en las entrevistas o encuestas) </w:t>
+        <w:t xml:space="preserve">Herramientas para la planificación (para los diagramas) y las actividades que las componen y desglose de las mismas </w:t>
       </w:r>
     </w:p>
     <w:p>
@@ -2818,7 +2610,7 @@
         <w:pStyle w:val="Prrafodelista"/>
         <w:numPr>
           <w:ilvl w:val="0"/>
-          <w:numId w:val="10"/>
+          <w:numId w:val="11"/>
         </w:numPr>
         <w:rPr>
           <w:rFonts w:ascii="Times New Roman" w:hAnsi="Times New Roman" w:cs="Times New Roman"/>
@@ -2828,85 +2620,7 @@
         <w:rPr>
           <w:rFonts w:ascii="Times New Roman" w:hAnsi="Times New Roman" w:cs="Times New Roman"/>
         </w:rPr>
-        <w:t xml:space="preserve">Donde, por quien y cuando obtenemos los requerimientos por terceros </w:t>
-      </w:r>
-    </w:p>
-    <w:p>
-      <w:pPr>
-        <w:pStyle w:val="Prrafodelista"/>
-        <w:rPr>
-          <w:rFonts w:ascii="Times New Roman" w:hAnsi="Times New Roman" w:cs="Times New Roman"/>
-        </w:rPr>
-      </w:pPr>
-    </w:p>
-    <w:p>
-      <w:pPr>
-        <w:pStyle w:val="Prrafodelista"/>
-        <w:numPr>
-          <w:ilvl w:val="0"/>
-          <w:numId w:val="10"/>
-        </w:numPr>
-        <w:rPr>
-          <w:rFonts w:ascii="Times New Roman" w:hAnsi="Times New Roman" w:cs="Times New Roman"/>
-        </w:rPr>
-      </w:pPr>
-      <w:r>
-        <w:rPr>
-          <w:rFonts w:ascii="Times New Roman" w:hAnsi="Times New Roman" w:cs="Times New Roman"/>
-        </w:rPr>
-        <w:t>Lectura rápida de IEEE 830 y IEEE 1074</w:t>
-      </w:r>
-    </w:p>
-    <w:p>
-      <w:pPr>
-        <w:pStyle w:val="Prrafodelista"/>
-        <w:rPr>
-          <w:rFonts w:ascii="Times New Roman" w:hAnsi="Times New Roman" w:cs="Times New Roman"/>
-        </w:rPr>
-      </w:pPr>
-    </w:p>
-    <w:p>
-      <w:pPr>
-        <w:pStyle w:val="Prrafodelista"/>
-        <w:numPr>
-          <w:ilvl w:val="0"/>
-          <w:numId w:val="10"/>
-        </w:numPr>
-        <w:rPr>
-          <w:rFonts w:ascii="Times New Roman" w:hAnsi="Times New Roman" w:cs="Times New Roman"/>
-        </w:rPr>
-      </w:pPr>
-      <w:r>
-        <w:rPr>
-          <w:rFonts w:ascii="Times New Roman" w:hAnsi="Times New Roman" w:cs="Times New Roman"/>
-        </w:rPr>
-        <w:t xml:space="preserve">Herramientas para la planificación (para los diagramas) y las actividades que las componen y desglose de las mismas </w:t>
-      </w:r>
-    </w:p>
-    <w:p>
-      <w:pPr>
-        <w:pStyle w:val="Prrafodelista"/>
-        <w:rPr>
-          <w:rFonts w:ascii="Times New Roman" w:hAnsi="Times New Roman" w:cs="Times New Roman"/>
-        </w:rPr>
-      </w:pPr>
-    </w:p>
-    <w:p>
-      <w:pPr>
-        <w:pStyle w:val="Prrafodelista"/>
-        <w:numPr>
-          <w:ilvl w:val="0"/>
-          <w:numId w:val="10"/>
-        </w:numPr>
-        <w:rPr>
-          <w:rFonts w:ascii="Times New Roman" w:hAnsi="Times New Roman" w:cs="Times New Roman"/>
-        </w:rPr>
-      </w:pPr>
-      <w:r>
-        <w:rPr>
-          <w:rFonts w:ascii="Times New Roman" w:hAnsi="Times New Roman" w:cs="Times New Roman"/>
-        </w:rPr>
-        <w:t xml:space="preserve">Repartir las primeras tareas que se puedan realizar </w:t>
+        <w:t>Repartir las primeras actividades</w:t>
       </w:r>
     </w:p>
     <w:p>
@@ -2944,7 +2658,8 @@
     <w:tbl>
       <w:tblPr>
         <w:tblStyle w:val="Tablaconcuadrcula"/>
-        <w:tblW w:w="0" w:type="auto"/>
+        <w:tblW w:w="6465" w:type="dxa"/>
+        <w:tblInd w:w="1010" w:type="dxa"/>
         <w:tblBorders>
           <w:insideH w:val="none" w:sz="0" w:space="0" w:color="auto"/>
         </w:tblBorders>
@@ -2955,9 +2670,11 @@
         <w:gridCol w:w="2155"/>
         <w:gridCol w:w="2155"/>
         <w:gridCol w:w="2155"/>
-        <w:gridCol w:w="2155"/>
       </w:tblGrid>
       <w:tr>
+        <w:trPr>
+          <w:trHeight w:val="254"/>
+        </w:trPr>
         <w:tc>
           <w:tcPr>
             <w:tcW w:w="2155" w:type="dxa"/>
@@ -2973,6 +2690,75 @@
                 <w:lang w:eastAsia="es-UY"/>
               </w:rPr>
             </w:pPr>
+            <w:r>
+              <w:rPr>
+                <w:rFonts w:ascii="Open Sans" w:hAnsi="Open Sans" w:cs="Open Sans"/>
+                <w:noProof/>
+                <w:sz w:val="24"/>
+              </w:rPr>
+              <w:drawing>
+                <wp:anchor distT="0" distB="0" distL="114300" distR="114300" simplePos="0" relativeHeight="251660288" behindDoc="0" locked="0" layoutInCell="1" allowOverlap="1">
+                  <wp:simplePos x="0" y="0"/>
+                  <wp:positionH relativeFrom="column">
+                    <wp:posOffset>122500</wp:posOffset>
+                  </wp:positionH>
+                  <wp:positionV relativeFrom="paragraph">
+                    <wp:posOffset>197181</wp:posOffset>
+                  </wp:positionV>
+                  <wp:extent cx="946150" cy="951230"/>
+                  <wp:effectExtent l="0" t="0" r="6350" b="1270"/>
+                  <wp:wrapSquare wrapText="bothSides"/>
+                  <wp:docPr id="1" name="Imagen 1"/>
+                  <wp:cNvGraphicFramePr>
+                    <a:graphicFrameLocks xmlns:a="http://schemas.openxmlformats.org/drawingml/2006/main" noChangeAspect="1"/>
+                  </wp:cNvGraphicFramePr>
+                  <a:graphic xmlns:a="http://schemas.openxmlformats.org/drawingml/2006/main">
+                    <a:graphicData uri="http://schemas.openxmlformats.org/drawingml/2006/picture">
+                      <pic:pic xmlns:pic="http://schemas.openxmlformats.org/drawingml/2006/picture">
+                        <pic:nvPicPr>
+                          <pic:cNvPr id="0" name="Picture 2"/>
+                          <pic:cNvPicPr>
+                            <a:picLocks noChangeAspect="1" noChangeArrowheads="1"/>
+                          </pic:cNvPicPr>
+                        </pic:nvPicPr>
+                        <pic:blipFill>
+                          <a:blip r:embed="rId12">
+                            <a:extLst>
+                              <a:ext uri="{28A0092B-C50C-407E-A947-70E740481C1C}">
+                                <a14:useLocalDpi xmlns:a14="http://schemas.microsoft.com/office/drawing/2010/main" val="0"/>
+                              </a:ext>
+                            </a:extLst>
+                          </a:blip>
+                          <a:srcRect/>
+                          <a:stretch>
+                            <a:fillRect/>
+                          </a:stretch>
+                        </pic:blipFill>
+                        <pic:spPr bwMode="auto">
+                          <a:xfrm>
+                            <a:off x="0" y="0"/>
+                            <a:ext cx="946150" cy="951230"/>
+                          </a:xfrm>
+                          <a:prstGeom prst="rect">
+                            <a:avLst/>
+                          </a:prstGeom>
+                          <a:noFill/>
+                          <a:ln>
+                            <a:noFill/>
+                          </a:ln>
+                        </pic:spPr>
+                      </pic:pic>
+                    </a:graphicData>
+                  </a:graphic>
+                  <wp14:sizeRelH relativeFrom="page">
+                    <wp14:pctWidth>0</wp14:pctWidth>
+                  </wp14:sizeRelH>
+                  <wp14:sizeRelV relativeFrom="page">
+                    <wp14:pctHeight>0</wp14:pctHeight>
+                  </wp14:sizeRelV>
+                </wp:anchor>
+              </w:drawing>
+            </w:r>
             <w:r>
               <w:rPr>
                 <w:rFonts w:ascii="Times New Roman" w:hAnsi="Times New Roman" w:cs="Times New Roman"/>
@@ -3009,6 +2795,75 @@
                 <w:noProof/>
                 <w:lang w:eastAsia="es-UY"/>
               </w:rPr>
+              <w:drawing>
+                <wp:anchor distT="0" distB="0" distL="114300" distR="114300" simplePos="0" relativeHeight="251661312" behindDoc="0" locked="0" layoutInCell="1" allowOverlap="1">
+                  <wp:simplePos x="0" y="0"/>
+                  <wp:positionH relativeFrom="column">
+                    <wp:posOffset>205934</wp:posOffset>
+                  </wp:positionH>
+                  <wp:positionV relativeFrom="paragraph">
+                    <wp:posOffset>294198</wp:posOffset>
+                  </wp:positionV>
+                  <wp:extent cx="731520" cy="800100"/>
+                  <wp:effectExtent l="0" t="0" r="0" b="0"/>
+                  <wp:wrapSquare wrapText="bothSides"/>
+                  <wp:docPr id="2" name="Imagen 2"/>
+                  <wp:cNvGraphicFramePr>
+                    <a:graphicFrameLocks xmlns:a="http://schemas.openxmlformats.org/drawingml/2006/main" noChangeAspect="1"/>
+                  </wp:cNvGraphicFramePr>
+                  <a:graphic xmlns:a="http://schemas.openxmlformats.org/drawingml/2006/main">
+                    <a:graphicData uri="http://schemas.openxmlformats.org/drawingml/2006/picture">
+                      <pic:pic xmlns:pic="http://schemas.openxmlformats.org/drawingml/2006/picture">
+                        <pic:nvPicPr>
+                          <pic:cNvPr id="0" name="Picture 3"/>
+                          <pic:cNvPicPr>
+                            <a:picLocks noChangeAspect="1" noChangeArrowheads="1"/>
+                          </pic:cNvPicPr>
+                        </pic:nvPicPr>
+                        <pic:blipFill>
+                          <a:blip r:embed="rId13">
+                            <a:extLst>
+                              <a:ext uri="{28A0092B-C50C-407E-A947-70E740481C1C}">
+                                <a14:useLocalDpi xmlns:a14="http://schemas.microsoft.com/office/drawing/2010/main" val="0"/>
+                              </a:ext>
+                            </a:extLst>
+                          </a:blip>
+                          <a:srcRect/>
+                          <a:stretch>
+                            <a:fillRect/>
+                          </a:stretch>
+                        </pic:blipFill>
+                        <pic:spPr bwMode="auto">
+                          <a:xfrm>
+                            <a:off x="0" y="0"/>
+                            <a:ext cx="731520" cy="800100"/>
+                          </a:xfrm>
+                          <a:prstGeom prst="rect">
+                            <a:avLst/>
+                          </a:prstGeom>
+                          <a:noFill/>
+                          <a:ln>
+                            <a:noFill/>
+                          </a:ln>
+                        </pic:spPr>
+                      </pic:pic>
+                    </a:graphicData>
+                  </a:graphic>
+                  <wp14:sizeRelH relativeFrom="page">
+                    <wp14:pctWidth>0</wp14:pctWidth>
+                  </wp14:sizeRelH>
+                  <wp14:sizeRelV relativeFrom="page">
+                    <wp14:pctHeight>0</wp14:pctHeight>
+                  </wp14:sizeRelV>
+                </wp:anchor>
+              </w:drawing>
+            </w:r>
+            <w:r>
+              <w:rPr>
+                <w:rFonts w:ascii="Times New Roman" w:hAnsi="Times New Roman" w:cs="Times New Roman"/>
+                <w:noProof/>
+                <w:lang w:eastAsia="es-UY"/>
+              </w:rPr>
               <w:t>Daniel Padrón</w:t>
             </w:r>
           </w:p>
@@ -3031,91 +2886,77 @@
                 <w:noProof/>
                 <w:lang w:eastAsia="es-UY"/>
               </w:rPr>
-              <w:t>Salvador Pardiñas</w:t>
+              <w:drawing>
+                <wp:anchor distT="0" distB="0" distL="114300" distR="114300" simplePos="0" relativeHeight="251662336" behindDoc="0" locked="0" layoutInCell="1" allowOverlap="1">
+                  <wp:simplePos x="0" y="0"/>
+                  <wp:positionH relativeFrom="column">
+                    <wp:posOffset>70761</wp:posOffset>
+                  </wp:positionH>
+                  <wp:positionV relativeFrom="paragraph">
+                    <wp:posOffset>190831</wp:posOffset>
+                  </wp:positionV>
+                  <wp:extent cx="1005840" cy="941705"/>
+                  <wp:effectExtent l="0" t="0" r="3810" b="0"/>
+                  <wp:wrapSquare wrapText="bothSides"/>
+                  <wp:docPr id="3" name="Imagen 3"/>
+                  <wp:cNvGraphicFramePr>
+                    <a:graphicFrameLocks xmlns:a="http://schemas.openxmlformats.org/drawingml/2006/main" noChangeAspect="1"/>
+                  </wp:cNvGraphicFramePr>
+                  <a:graphic xmlns:a="http://schemas.openxmlformats.org/drawingml/2006/main">
+                    <a:graphicData uri="http://schemas.openxmlformats.org/drawingml/2006/picture">
+                      <pic:pic xmlns:pic="http://schemas.openxmlformats.org/drawingml/2006/picture">
+                        <pic:nvPicPr>
+                          <pic:cNvPr id="0" name="Picture 4"/>
+                          <pic:cNvPicPr>
+                            <a:picLocks noChangeAspect="1" noChangeArrowheads="1"/>
+                          </pic:cNvPicPr>
+                        </pic:nvPicPr>
+                        <pic:blipFill>
+                          <a:blip r:embed="rId14">
+                            <a:extLst>
+                              <a:ext uri="{28A0092B-C50C-407E-A947-70E740481C1C}">
+                                <a14:useLocalDpi xmlns:a14="http://schemas.microsoft.com/office/drawing/2010/main" val="0"/>
+                              </a:ext>
+                            </a:extLst>
+                          </a:blip>
+                          <a:srcRect/>
+                          <a:stretch>
+                            <a:fillRect/>
+                          </a:stretch>
+                        </pic:blipFill>
+                        <pic:spPr bwMode="auto">
+                          <a:xfrm>
+                            <a:off x="0" y="0"/>
+                            <a:ext cx="1005840" cy="941705"/>
+                          </a:xfrm>
+                          <a:prstGeom prst="rect">
+                            <a:avLst/>
+                          </a:prstGeom>
+                          <a:noFill/>
+                          <a:ln>
+                            <a:noFill/>
+                          </a:ln>
+                        </pic:spPr>
+                      </pic:pic>
+                    </a:graphicData>
+                  </a:graphic>
+                  <wp14:sizeRelH relativeFrom="page">
+                    <wp14:pctWidth>0</wp14:pctWidth>
+                  </wp14:sizeRelH>
+                  <wp14:sizeRelV relativeFrom="page">
+                    <wp14:pctHeight>0</wp14:pctHeight>
+                  </wp14:sizeRelV>
+                </wp:anchor>
+              </w:drawing>
             </w:r>
-          </w:p>
-        </w:tc>
-        <w:tc>
-          <w:tcPr>
-            <w:tcW w:w="2155" w:type="dxa"/>
-          </w:tcPr>
-          <w:p>
-            <w:pPr>
-              <w:rPr>
-                <w:rFonts w:ascii="Times New Roman" w:hAnsi="Times New Roman" w:cs="Times New Roman"/>
-                <w:noProof/>
-                <w:lang w:eastAsia="es-UY"/>
-              </w:rPr>
-            </w:pPr>
             <w:r>
               <w:rPr>
                 <w:rFonts w:ascii="Times New Roman" w:hAnsi="Times New Roman" w:cs="Times New Roman"/>
                 <w:noProof/>
                 <w:lang w:eastAsia="es-UY"/>
               </w:rPr>
-              <w:t>Facundo Pereira</w:t>
+              <w:t>Salvador Pardiñas</w:t>
             </w:r>
-          </w:p>
-        </w:tc>
-      </w:tr>
-      <w:tr>
-        <w:trPr>
-          <w:trHeight w:val="405"/>
-        </w:trPr>
-        <w:tc>
-          <w:tcPr>
-            <w:tcW w:w="2155" w:type="dxa"/>
-          </w:tcPr>
-          <w:p>
-            <w:pPr>
-              <w:rPr>
-                <w:rFonts w:ascii="Times New Roman" w:hAnsi="Times New Roman" w:cs="Times New Roman"/>
-                <w:noProof/>
-                <w:lang w:eastAsia="es-UY"/>
-              </w:rPr>
-            </w:pPr>
-          </w:p>
-        </w:tc>
-        <w:tc>
-          <w:tcPr>
-            <w:tcW w:w="2155" w:type="dxa"/>
-          </w:tcPr>
-          <w:p>
-            <w:pPr>
-              <w:rPr>
-                <w:rFonts w:ascii="Times New Roman" w:hAnsi="Times New Roman" w:cs="Times New Roman"/>
-                <w:noProof/>
-                <w:lang w:eastAsia="es-UY"/>
-              </w:rPr>
-            </w:pPr>
-          </w:p>
-        </w:tc>
-        <w:tc>
-          <w:tcPr>
-            <w:tcW w:w="2155" w:type="dxa"/>
-          </w:tcPr>
-          <w:p>
-            <w:pPr>
-              <w:rPr>
-                <w:rFonts w:ascii="Times New Roman" w:hAnsi="Times New Roman" w:cs="Times New Roman"/>
-                <w:noProof/>
-                <w:lang w:eastAsia="es-UY"/>
-              </w:rPr>
-            </w:pPr>
-          </w:p>
-        </w:tc>
-        <w:tc>
-          <w:tcPr>
-            <w:tcW w:w="2155" w:type="dxa"/>
-          </w:tcPr>
-          <w:p>
-            <w:pPr>
-              <w:rPr>
-                <w:rFonts w:ascii="Times New Roman" w:hAnsi="Times New Roman" w:cs="Times New Roman"/>
-                <w:noProof/>
-                <w:lang w:eastAsia="es-UY"/>
-              </w:rPr>
-            </w:pPr>
           </w:p>
         </w:tc>
       </w:tr>
@@ -4383,6 +4224,96 @@
     </w:lvl>
   </w:abstractNum>
   <w:abstractNum w:abstractNumId="8" w15:restartNumberingAfterBreak="0">
+    <w:nsid w:val="62CE5154"/>
+    <w:multiLevelType w:val="hybridMultilevel"/>
+    <w:tmpl w:val="AA609C2E"/>
+    <w:lvl w:ilvl="0" w:tplc="0C0A0001">
+      <w:start w:val="1"/>
+      <w:numFmt w:val="bullet"/>
+      <w:lvlText w:val=""/>
+      <w:lvlJc w:val="left"/>
+      <w:pPr>
+        <w:ind w:left="720" w:hanging="360"/>
+      </w:pPr>
+      <w:rPr>
+        <w:rFonts w:ascii="Symbol" w:hAnsi="Symbol" w:hint="default"/>
+        <w:sz w:val="24"/>
+      </w:rPr>
+    </w:lvl>
+    <w:lvl w:ilvl="1" w:tplc="0C0A0019" w:tentative="1">
+      <w:start w:val="1"/>
+      <w:numFmt w:val="lowerLetter"/>
+      <w:lvlText w:val="%2."/>
+      <w:lvlJc w:val="left"/>
+      <w:pPr>
+        <w:ind w:left="1440" w:hanging="360"/>
+      </w:pPr>
+    </w:lvl>
+    <w:lvl w:ilvl="2" w:tplc="0C0A001B" w:tentative="1">
+      <w:start w:val="1"/>
+      <w:numFmt w:val="lowerRoman"/>
+      <w:lvlText w:val="%3."/>
+      <w:lvlJc w:val="right"/>
+      <w:pPr>
+        <w:ind w:left="2160" w:hanging="180"/>
+      </w:pPr>
+    </w:lvl>
+    <w:lvl w:ilvl="3" w:tplc="0C0A000F" w:tentative="1">
+      <w:start w:val="1"/>
+      <w:numFmt w:val="decimal"/>
+      <w:lvlText w:val="%4."/>
+      <w:lvlJc w:val="left"/>
+      <w:pPr>
+        <w:ind w:left="2880" w:hanging="360"/>
+      </w:pPr>
+    </w:lvl>
+    <w:lvl w:ilvl="4" w:tplc="0C0A0019" w:tentative="1">
+      <w:start w:val="1"/>
+      <w:numFmt w:val="lowerLetter"/>
+      <w:lvlText w:val="%5."/>
+      <w:lvlJc w:val="left"/>
+      <w:pPr>
+        <w:ind w:left="3600" w:hanging="360"/>
+      </w:pPr>
+    </w:lvl>
+    <w:lvl w:ilvl="5" w:tplc="0C0A001B" w:tentative="1">
+      <w:start w:val="1"/>
+      <w:numFmt w:val="lowerRoman"/>
+      <w:lvlText w:val="%6."/>
+      <w:lvlJc w:val="right"/>
+      <w:pPr>
+        <w:ind w:left="4320" w:hanging="180"/>
+      </w:pPr>
+    </w:lvl>
+    <w:lvl w:ilvl="6" w:tplc="0C0A000F" w:tentative="1">
+      <w:start w:val="1"/>
+      <w:numFmt w:val="decimal"/>
+      <w:lvlText w:val="%7."/>
+      <w:lvlJc w:val="left"/>
+      <w:pPr>
+        <w:ind w:left="5040" w:hanging="360"/>
+      </w:pPr>
+    </w:lvl>
+    <w:lvl w:ilvl="7" w:tplc="0C0A0019" w:tentative="1">
+      <w:start w:val="1"/>
+      <w:numFmt w:val="lowerLetter"/>
+      <w:lvlText w:val="%8."/>
+      <w:lvlJc w:val="left"/>
+      <w:pPr>
+        <w:ind w:left="5760" w:hanging="360"/>
+      </w:pPr>
+    </w:lvl>
+    <w:lvl w:ilvl="8" w:tplc="0C0A001B" w:tentative="1">
+      <w:start w:val="1"/>
+      <w:numFmt w:val="lowerRoman"/>
+      <w:lvlText w:val="%9."/>
+      <w:lvlJc w:val="right"/>
+      <w:pPr>
+        <w:ind w:left="6480" w:hanging="180"/>
+      </w:pPr>
+    </w:lvl>
+  </w:abstractNum>
+  <w:abstractNum w:abstractNumId="9" w15:restartNumberingAfterBreak="0">
     <w:nsid w:val="6F6F3438"/>
     <w:multiLevelType w:val="hybridMultilevel"/>
     <w:tmpl w:val="1BC82B48"/>
@@ -4505,7 +4436,7 @@
     <w:abstractNumId w:val="1"/>
   </w:num>
   <w:num w:numId="4">
-    <w:abstractNumId w:val="8"/>
+    <w:abstractNumId w:val="9"/>
   </w:num>
   <w:num w:numId="5">
     <w:abstractNumId w:val="4"/>
@@ -4551,6 +4482,9 @@
   </w:num>
   <w:num w:numId="10">
     <w:abstractNumId w:val="5"/>
+  </w:num>
+  <w:num w:numId="11">
+    <w:abstractNumId w:val="8"/>
   </w:num>
 </w:numbering>
 </file>
@@ -4678,6 +4612,7 @@
     <w:lsdException w:name="HTML Sample" w:semiHidden="1" w:unhideWhenUsed="1"/>
     <w:lsdException w:name="HTML Typewriter" w:semiHidden="1" w:unhideWhenUsed="1"/>
     <w:lsdException w:name="HTML Variable" w:semiHidden="1" w:unhideWhenUsed="1"/>
+    <w:lsdException w:name="Normal Table" w:semiHidden="1" w:unhideWhenUsed="1"/>
     <w:lsdException w:name="annotation subject" w:semiHidden="1" w:unhideWhenUsed="1"/>
     <w:lsdException w:name="No List" w:semiHidden="1" w:unhideWhenUsed="1"/>
     <w:lsdException w:name="Outline List 1" w:semiHidden="1" w:unhideWhenUsed="1"/>
@@ -4720,8 +4655,11 @@
     <w:lsdException w:name="Table Contemporary" w:semiHidden="1" w:unhideWhenUsed="1"/>
     <w:lsdException w:name="Table Elegant" w:semiHidden="1" w:unhideWhenUsed="1"/>
     <w:lsdException w:name="Table Professional" w:semiHidden="1" w:unhideWhenUsed="1"/>
+    <w:lsdException w:name="Table Subtle 1" w:semiHidden="1" w:unhideWhenUsed="1"/>
     <w:lsdException w:name="Table Subtle 2" w:semiHidden="1" w:unhideWhenUsed="1"/>
     <w:lsdException w:name="Table Web 1" w:semiHidden="1" w:unhideWhenUsed="1"/>
+    <w:lsdException w:name="Table Web 2" w:semiHidden="1" w:unhideWhenUsed="1"/>
+    <w:lsdException w:name="Table Web 3" w:semiHidden="1" w:unhideWhenUsed="1"/>
     <w:lsdException w:name="Balloon Text" w:semiHidden="1" w:unhideWhenUsed="1"/>
     <w:lsdException w:name="Table Grid" w:uiPriority="39"/>
     <w:lsdException w:name="Table Theme" w:semiHidden="1" w:unhideWhenUsed="1"/>
@@ -5233,7 +5171,10 @@
   <w:rsids>
     <w:rsidRoot w:val="00BF3455"/>
     <w:rsid w:val="001B36FC"/>
+    <w:rsid w:val="00500E73"/>
     <w:rsid w:val="005A0A65"/>
+    <w:rsid w:val="009664E6"/>
+    <w:rsid w:val="00A53FB9"/>
     <w:rsid w:val="00BF3455"/>
     <w:rsid w:val="00EE6412"/>
     <w:rsid w:val="00F87B79"/>
@@ -5382,6 +5323,7 @@
     <w:lsdException w:name="HTML Sample" w:semiHidden="1" w:unhideWhenUsed="1"/>
     <w:lsdException w:name="HTML Typewriter" w:semiHidden="1" w:unhideWhenUsed="1"/>
     <w:lsdException w:name="HTML Variable" w:semiHidden="1" w:unhideWhenUsed="1"/>
+    <w:lsdException w:name="Normal Table" w:semiHidden="1" w:unhideWhenUsed="1"/>
     <w:lsdException w:name="annotation subject" w:semiHidden="1" w:unhideWhenUsed="1"/>
     <w:lsdException w:name="No List" w:semiHidden="1" w:unhideWhenUsed="1"/>
     <w:lsdException w:name="Outline List 1" w:semiHidden="1" w:unhideWhenUsed="1"/>
@@ -5424,8 +5366,11 @@
     <w:lsdException w:name="Table Contemporary" w:semiHidden="1" w:unhideWhenUsed="1"/>
     <w:lsdException w:name="Table Elegant" w:semiHidden="1" w:unhideWhenUsed="1"/>
     <w:lsdException w:name="Table Professional" w:semiHidden="1" w:unhideWhenUsed="1"/>
+    <w:lsdException w:name="Table Subtle 1" w:semiHidden="1" w:unhideWhenUsed="1"/>
     <w:lsdException w:name="Table Subtle 2" w:semiHidden="1" w:unhideWhenUsed="1"/>
     <w:lsdException w:name="Table Web 1" w:semiHidden="1" w:unhideWhenUsed="1"/>
+    <w:lsdException w:name="Table Web 2" w:semiHidden="1" w:unhideWhenUsed="1"/>
+    <w:lsdException w:name="Table Web 3" w:semiHidden="1" w:unhideWhenUsed="1"/>
     <w:lsdException w:name="Balloon Text" w:semiHidden="1" w:unhideWhenUsed="1"/>
     <w:lsdException w:name="Table Grid" w:uiPriority="39"/>
     <w:lsdException w:name="Table Theme" w:semiHidden="1" w:unhideWhenUsed="1"/>
@@ -5971,7 +5916,7 @@
 </file>
 
 <file path=customXml/itemProps1.xml><?xml version="1.0" encoding="utf-8"?>
-<ds:datastoreItem xmlns:ds="http://schemas.openxmlformats.org/officeDocument/2006/customXml" ds:itemID="{365654BE-5FC9-4B31-A506-5DE0BEFD3374}">
+<ds:datastoreItem xmlns:ds="http://schemas.openxmlformats.org/officeDocument/2006/customXml" ds:itemID="{8F07E7CB-7231-41CF-9F42-CC2B8550DBCD}">
   <ds:schemaRefs>
     <ds:schemaRef ds:uri="http://schemas.openxmlformats.org/officeDocument/2006/bibliography"/>
   </ds:schemaRefs>

</xml_diff>

<commit_message>
se modifican 3 actas f[001] f[002] y f[003] ademas de un arreglo en el gantt
</commit_message>
<xml_diff>
--- a/Documentacion y planificacion/Reuniones formales/F[001] 25-4/Formal 25-4 F[001].docx
+++ b/Documentacion y planificacion/Reuniones formales/F[001] 25-4/Formal 25-4 F[001].docx
@@ -1,6 +1,6 @@
 
 <file path=word/document.xml><?xml version="1.0" encoding="utf-8"?>
-<w:document xmlns:wpc="http://schemas.microsoft.com/office/word/2010/wordprocessingCanvas" xmlns:cx="http://schemas.microsoft.com/office/drawing/2014/chartex" xmlns:cx1="http://schemas.microsoft.com/office/drawing/2015/9/8/chartex" xmlns:cx2="http://schemas.microsoft.com/office/drawing/2015/10/21/chartex" xmlns:cx3="http://schemas.microsoft.com/office/drawing/2016/5/9/chartex" xmlns:cx4="http://schemas.microsoft.com/office/drawing/2016/5/10/chartex" xmlns:cx5="http://schemas.microsoft.com/office/drawing/2016/5/11/chartex" xmlns:cx6="http://schemas.microsoft.com/office/drawing/2016/5/12/chartex" xmlns:cx7="http://schemas.microsoft.com/office/drawing/2016/5/13/chartex" xmlns:cx8="http://schemas.microsoft.com/office/drawing/2016/5/14/chartex" xmlns:mc="http://schemas.openxmlformats.org/markup-compatibility/2006" xmlns:aink="http://schemas.microsoft.com/office/drawing/2016/ink" xmlns:am3d="http://schemas.microsoft.com/office/drawing/2017/model3d" xmlns:o="urn:schemas-microsoft-com:office:office" xmlns:r="http://schemas.openxmlformats.org/officeDocument/2006/relationships" xmlns:m="http://schemas.openxmlformats.org/officeDocument/2006/math" xmlns:v="urn:schemas-microsoft-com:vml" xmlns:wp14="http://schemas.microsoft.com/office/word/2010/wordprocessingDrawing" xmlns:wp="http://schemas.openxmlformats.org/drawingml/2006/wordprocessingDrawing" xmlns:w10="urn:schemas-microsoft-com:office:word" xmlns:w="http://schemas.openxmlformats.org/wordprocessingml/2006/main" xmlns:w14="http://schemas.microsoft.com/office/word/2010/wordml" xmlns:w15="http://schemas.microsoft.com/office/word/2012/wordml" xmlns:w16cid="http://schemas.microsoft.com/office/word/2016/wordml/cid" xmlns:w16se="http://schemas.microsoft.com/office/word/2015/wordml/symex" xmlns:wpg="http://schemas.microsoft.com/office/word/2010/wordprocessingGroup" xmlns:wpi="http://schemas.microsoft.com/office/word/2010/wordprocessingInk" xmlns:wne="http://schemas.microsoft.com/office/word/2006/wordml" xmlns:wps="http://schemas.microsoft.com/office/word/2010/wordprocessingShape" mc:Ignorable="w14 w15 w16se w16cid wp14">
+<w:document xmlns:wpc="http://schemas.microsoft.com/office/word/2010/wordprocessingCanvas" xmlns:mc="http://schemas.openxmlformats.org/markup-compatibility/2006" xmlns:o="urn:schemas-microsoft-com:office:office" xmlns:r="http://schemas.openxmlformats.org/officeDocument/2006/relationships" xmlns:m="http://schemas.openxmlformats.org/officeDocument/2006/math" xmlns:v="urn:schemas-microsoft-com:vml" xmlns:wp14="http://schemas.microsoft.com/office/word/2010/wordprocessingDrawing" xmlns:wp="http://schemas.openxmlformats.org/drawingml/2006/wordprocessingDrawing" xmlns:w10="urn:schemas-microsoft-com:office:word" xmlns:w="http://schemas.openxmlformats.org/wordprocessingml/2006/main" xmlns:w14="http://schemas.microsoft.com/office/word/2010/wordml" xmlns:wpg="http://schemas.microsoft.com/office/word/2010/wordprocessingGroup" xmlns:wpi="http://schemas.microsoft.com/office/word/2010/wordprocessingInk" xmlns:wne="http://schemas.microsoft.com/office/word/2006/wordml" xmlns:wps="http://schemas.microsoft.com/office/word/2010/wordprocessingShape" mc:Ignorable="w14 wp14">
   <w:body>
     <w:p>
       <w:pPr>
@@ -151,7 +151,6 @@
                                   <w:placeholder>
                                     <w:docPart w:val="DefaultPlaceholder_1081868576"/>
                                   </w:placeholder>
-                                  <w15:color w:val="FFFFFF"/>
                                   <w:date w:fullDate="2019-04-25T00:00:00Z">
                                     <w:dateFormat w:val="d/M/yyyy"/>
                                     <w:lid w:val="es-UY"/>
@@ -631,7 +630,7 @@
               </wp:anchor>
             </w:drawing>
           </mc:Choice>
-          <mc:Fallback>
+          <mc:Fallback xmlns:w16se="http://schemas.microsoft.com/office/word/2015/wordml/symex" xmlns:w16cid="http://schemas.microsoft.com/office/word/2016/wordml/cid" xmlns:w15="http://schemas.microsoft.com/office/word/2012/wordml" xmlns:am3d="http://schemas.microsoft.com/office/drawing/2017/model3d" xmlns:aink="http://schemas.microsoft.com/office/drawing/2016/ink" xmlns:cx8="http://schemas.microsoft.com/office/drawing/2016/5/14/chartex" xmlns:cx7="http://schemas.microsoft.com/office/drawing/2016/5/13/chartex" xmlns:cx6="http://schemas.microsoft.com/office/drawing/2016/5/12/chartex" xmlns:cx5="http://schemas.microsoft.com/office/drawing/2016/5/11/chartex" xmlns:cx4="http://schemas.microsoft.com/office/drawing/2016/5/10/chartex" xmlns:cx3="http://schemas.microsoft.com/office/drawing/2016/5/9/chartex" xmlns:cx2="http://schemas.microsoft.com/office/drawing/2015/10/21/chartex" xmlns:cx1="http://schemas.microsoft.com/office/drawing/2015/9/8/chartex" xmlns:cx="http://schemas.microsoft.com/office/drawing/2014/chartex">
             <w:pict>
               <v:group id="Grupo 201" o:spid="_x0000_s1026" style="position:absolute;left:0;text-align:left;margin-left:-75.25pt;margin-top:-48pt;width:270.5pt;height:823.25pt;z-index:-251657216;mso-wrap-distance-left:18pt;mso-wrap-distance-right:18pt;mso-position-horizontal-relative:margin;mso-position-vertical-relative:margin;mso-width-relative:margin;mso-height-relative:margin" coordsize="18288,81510" o:gfxdata="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">
                 <v:rect id="Rectángulo 202" o:spid="_x0000_s1027" style="position:absolute;width:18288;height:2286;visibility:visible;mso-wrap-style:square;v-text-anchor:middle" o:gfxdata="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" fillcolor="#5b9bd5 [3204]" stroked="f" strokeweight="1pt"/>
@@ -1336,10 +1335,10 @@
           <w:sz w:val="40"/>
         </w:rPr>
         <w:sectPr>
-          <w:headerReference w:type="even" r:id="rId8"/>
-          <w:headerReference w:type="default" r:id="rId9"/>
-          <w:footerReference w:type="default" r:id="rId10"/>
-          <w:footerReference w:type="first" r:id="rId11"/>
+          <w:headerReference w:type="even" r:id="rId9"/>
+          <w:headerReference w:type="default" r:id="rId10"/>
+          <w:footerReference w:type="default" r:id="rId11"/>
+          <w:footerReference w:type="first" r:id="rId12"/>
           <w:type w:val="continuous"/>
           <w:pgSz w:w="11906" w:h="16838" w:code="9"/>
           <w:pgMar w:top="1134" w:right="1701" w:bottom="567" w:left="1701" w:header="709" w:footer="709" w:gutter="0"/>
@@ -1395,6 +1394,7 @@
           <w:b/>
           <w:noProof/>
         </w:rPr>
+        <w:lastRenderedPageBreak/>
         <w:t>Desarrollo</w:t>
       </w:r>
       <w:r>
@@ -1569,6 +1569,7 @@
           <w:rFonts w:ascii="Times New Roman" w:hAnsi="Times New Roman" w:cs="Times New Roman"/>
           <w:sz w:val="40"/>
         </w:rPr>
+        <w:lastRenderedPageBreak/>
         <w:fldChar w:fldCharType="end"/>
       </w:r>
     </w:p>
@@ -1646,35 +1647,21 @@
         <w:rPr>
           <w:rFonts w:ascii="Times New Roman" w:hAnsi="Times New Roman" w:cs="Times New Roman"/>
         </w:rPr>
-        <w:t xml:space="preserve">El día 25 de </w:t>
-      </w:r>
-      <w:proofErr w:type="gramStart"/>
-      <w:r>
-        <w:rPr>
-          <w:rFonts w:ascii="Times New Roman" w:hAnsi="Times New Roman" w:cs="Times New Roman"/>
-        </w:rPr>
-        <w:t>Abril</w:t>
-      </w:r>
-      <w:proofErr w:type="gramEnd"/>
-      <w:r>
-        <w:rPr>
-          <w:rFonts w:ascii="Times New Roman" w:hAnsi="Times New Roman" w:cs="Times New Roman"/>
-        </w:rPr>
-        <w:t xml:space="preserve"> a las 20:00 se dio inicio a la primera reunión formal del grupo. Por unanimidad, se eligió a Daniel Padrón como coordinador del grupo y a Salvador Pardiñas como </w:t>
+        <w:t xml:space="preserve">El día 25 de Abril a las 20:00 se dio inicio a la primera reunión formal del grupo. Por unanimidad, se eligió a Daniel Padrón como coordinador del grupo y a Salvador </w:t>
       </w:r>
       <w:proofErr w:type="spellStart"/>
       <w:r>
         <w:rPr>
           <w:rFonts w:ascii="Times New Roman" w:hAnsi="Times New Roman" w:cs="Times New Roman"/>
         </w:rPr>
-        <w:t>sub-coordinador</w:t>
+        <w:t>Pardiñas</w:t>
       </w:r>
       <w:proofErr w:type="spellEnd"/>
       <w:r>
         <w:rPr>
           <w:rFonts w:ascii="Times New Roman" w:hAnsi="Times New Roman" w:cs="Times New Roman"/>
         </w:rPr>
-        <w:t xml:space="preserve"> del grupo. Posteriormente, se aprobó (con unanimidad) el nombre “bit” para la empresa, utilizando el logotipo diseñado</w:t>
+        <w:t xml:space="preserve"> como sub-coordinador del grupo. Posteriormente, se aprobó (con unanimidad) el nombre “bit” para la empresa, utilizando el logotipo diseñado</w:t>
       </w:r>
       <w:r>
         <w:rPr>
@@ -1798,14 +1785,12 @@
         </w:rPr>
         <w:t xml:space="preserve"> de </w:t>
       </w:r>
-      <w:proofErr w:type="gramStart"/>
       <w:r>
         <w:rPr>
           <w:rFonts w:ascii="Times New Roman" w:hAnsi="Times New Roman" w:cs="Times New Roman"/>
         </w:rPr>
         <w:t>Mayo</w:t>
       </w:r>
-      <w:proofErr w:type="gramEnd"/>
       <w:r>
         <w:rPr>
           <w:rFonts w:ascii="Times New Roman" w:hAnsi="Times New Roman" w:cs="Times New Roman"/>
@@ -1896,6 +1881,132 @@
           <w:lang w:eastAsia="es-UY"/>
         </w:rPr>
         <w:fldChar w:fldCharType="end"/>
+      </w:r>
+    </w:p>
+    <w:p>
+      <w:pPr>
+        <w:pStyle w:val="Prrafodelista"/>
+        <w:numPr>
+          <w:ilvl w:val="0"/>
+          <w:numId w:val="12"/>
+        </w:numPr>
+        <w:rPr>
+          <w:rFonts w:ascii="Times New Roman" w:hAnsi="Times New Roman" w:cs="Times New Roman"/>
+          <w:noProof/>
+          <w:lang w:eastAsia="es-UY"/>
+        </w:rPr>
+      </w:pPr>
+      <w:r>
+        <w:rPr>
+          <w:rFonts w:ascii="Times New Roman" w:hAnsi="Times New Roman" w:cs="Times New Roman"/>
+          <w:noProof/>
+          <w:lang w:eastAsia="es-UY"/>
+        </w:rPr>
+        <w:t>No se tomaron deciciones fuera de la planificación</w:t>
+      </w:r>
+      <w:bookmarkStart w:id="0" w:name="_GoBack"/>
+      <w:bookmarkEnd w:id="0"/>
+    </w:p>
+    <w:p>
+      <w:pPr>
+        <w:rPr>
+          <w:rFonts w:ascii="Times New Roman" w:hAnsi="Times New Roman" w:cs="Times New Roman"/>
+          <w:b/>
+          <w:noProof/>
+          <w:sz w:val="40"/>
+          <w:szCs w:val="40"/>
+          <w:lang w:eastAsia="es-UY"/>
+        </w:rPr>
+      </w:pPr>
+      <w:r>
+        <w:rPr>
+          <w:rFonts w:ascii="Times New Roman" w:hAnsi="Times New Roman" w:cs="Times New Roman"/>
+          <w:b/>
+          <w:noProof/>
+          <w:sz w:val="40"/>
+          <w:szCs w:val="40"/>
+          <w:lang w:eastAsia="es-UY"/>
+        </w:rPr>
+        <w:t>Conclusiones</w:t>
+      </w:r>
+      <w:r>
+        <w:rPr>
+          <w:rFonts w:ascii="Times New Roman" w:hAnsi="Times New Roman" w:cs="Times New Roman"/>
+          <w:b/>
+          <w:noProof/>
+          <w:sz w:val="40"/>
+          <w:szCs w:val="40"/>
+          <w:lang w:eastAsia="es-UY"/>
+        </w:rPr>
+        <w:fldChar w:fldCharType="begin"/>
+      </w:r>
+      <w:r>
+        <w:rPr>
+          <w:rFonts w:ascii="Times New Roman" w:hAnsi="Times New Roman" w:cs="Times New Roman"/>
+          <w:b/>
+          <w:sz w:val="40"/>
+          <w:szCs w:val="40"/>
+        </w:rPr>
+        <w:instrText xml:space="preserve"> XE "</w:instrText>
+      </w:r>
+      <w:r>
+        <w:rPr>
+          <w:rFonts w:ascii="Times New Roman" w:hAnsi="Times New Roman" w:cs="Times New Roman"/>
+          <w:b/>
+          <w:noProof/>
+          <w:sz w:val="40"/>
+          <w:szCs w:val="40"/>
+          <w:lang w:eastAsia="es-UY"/>
+        </w:rPr>
+        <w:instrText>Conclusiones</w:instrText>
+      </w:r>
+      <w:r>
+        <w:rPr>
+          <w:rFonts w:ascii="Times New Roman" w:hAnsi="Times New Roman" w:cs="Times New Roman"/>
+          <w:b/>
+          <w:noProof/>
+          <w:sz w:val="40"/>
+          <w:szCs w:val="40"/>
+          <w:lang w:eastAsia="es-UY"/>
+        </w:rPr>
+        <w:instrText>;03</w:instrText>
+      </w:r>
+      <w:r>
+        <w:rPr>
+          <w:rFonts w:ascii="Times New Roman" w:hAnsi="Times New Roman" w:cs="Times New Roman"/>
+          <w:b/>
+          <w:sz w:val="40"/>
+          <w:szCs w:val="40"/>
+        </w:rPr>
+        <w:instrText xml:space="preserve">" </w:instrText>
+      </w:r>
+      <w:r>
+        <w:rPr>
+          <w:rFonts w:ascii="Times New Roman" w:hAnsi="Times New Roman" w:cs="Times New Roman"/>
+          <w:b/>
+          <w:noProof/>
+          <w:sz w:val="40"/>
+          <w:szCs w:val="40"/>
+          <w:lang w:eastAsia="es-UY"/>
+        </w:rPr>
+        <w:fldChar w:fldCharType="end"/>
+      </w:r>
+    </w:p>
+    <w:p>
+      <w:pPr>
+        <w:rPr>
+          <w:rFonts w:ascii="Times New Roman" w:hAnsi="Times New Roman" w:cs="Times New Roman"/>
+          <w:noProof/>
+          <w:lang w:eastAsia="es-UY"/>
+        </w:rPr>
+      </w:pPr>
+      <w:r>
+        <w:rPr>
+          <w:rFonts w:ascii="Times New Roman" w:hAnsi="Times New Roman" w:cs="Times New Roman"/>
+          <w:noProof/>
+          <w:lang w:eastAsia="es-UY"/>
+        </w:rPr>
+        <w:t>Durante la discusión de la letra del proyecto, surgieron ciertos planteos técnicos para el proyecto:</w:t>
       </w:r>
     </w:p>
     <w:p>
@@ -1917,7 +2028,24 @@
           <w:noProof/>
           <w:lang w:eastAsia="es-UY"/>
         </w:rPr>
-        <w:t>Coordinador: Daniel Padrón</w:t>
+        <w:t xml:space="preserve">Evitar el uso de DELETEs en consultas, en cambio definir un protocolo por el cual </w:t>
+      </w:r>
+      <w:r>
+        <w:rPr>
+          <w:rFonts w:ascii="Times New Roman" w:hAnsi="Times New Roman" w:cs="Times New Roman"/>
+          <w:b/>
+          <w:noProof/>
+          <w:lang w:eastAsia="es-UY"/>
+        </w:rPr>
+        <w:t>invalidar</w:t>
+      </w:r>
+      <w:r>
+        <w:rPr>
+          <w:rFonts w:ascii="Times New Roman" w:hAnsi="Times New Roman" w:cs="Times New Roman"/>
+          <w:noProof/>
+          <w:lang w:eastAsia="es-UY"/>
+        </w:rPr>
+        <w:t xml:space="preserve"> una tupla sin eliminar su información.</w:t>
       </w:r>
     </w:p>
     <w:p>
@@ -1939,299 +2067,75 @@
           <w:noProof/>
           <w:lang w:eastAsia="es-UY"/>
         </w:rPr>
-        <w:t>Sub-coordinador: Salvador Pardiñas</w:t>
+        <w:t>Dependiendo de lo que se refiere por “posición en tiempo real”, limitar el ámbito organizativo del programa dentro de las plazas a zonas y subzonas.</w:t>
       </w:r>
     </w:p>
     <w:p>
       <w:pPr>
-        <w:pStyle w:val="Prrafodelista"/>
-        <w:numPr>
-          <w:ilvl w:val="0"/>
-          <w:numId w:val="8"/>
-        </w:numPr>
         <w:rPr>
           <w:rFonts w:ascii="Times New Roman" w:hAnsi="Times New Roman" w:cs="Times New Roman"/>
           <w:noProof/>
           <w:lang w:eastAsia="es-UY"/>
         </w:rPr>
       </w:pPr>
-      <w:r>
-        <w:rPr>
-          <w:rFonts w:ascii="Times New Roman" w:hAnsi="Times New Roman" w:cs="Times New Roman"/>
-          <w:noProof/>
-          <w:lang w:eastAsia="es-UY"/>
-        </w:rPr>
-        <w:t>Nombre de la empresa: bit</w:t>
-      </w:r>
     </w:p>
     <w:p>
       <w:pPr>
-        <w:pStyle w:val="Prrafodelista"/>
-        <w:numPr>
-          <w:ilvl w:val="0"/>
-          <w:numId w:val="8"/>
-        </w:numPr>
         <w:rPr>
           <w:rFonts w:ascii="Times New Roman" w:hAnsi="Times New Roman" w:cs="Times New Roman"/>
           <w:noProof/>
           <w:lang w:eastAsia="es-UY"/>
         </w:rPr>
       </w:pPr>
-      <w:r>
-        <w:rPr>
-          <w:rFonts w:ascii="Times New Roman" w:hAnsi="Times New Roman" w:cs="Times New Roman"/>
-          <w:noProof/>
-          <w:lang w:eastAsia="es-UY"/>
-        </w:rPr>
-        <w:t xml:space="preserve">Frecuencia de reuniones:Miércoles y Sábados (las cuales </w:t>
-      </w:r>
-      <w:r>
-        <w:rPr>
-          <w:rFonts w:ascii="Times New Roman" w:hAnsi="Times New Roman" w:cs="Times New Roman"/>
-          <w:b/>
-          <w:noProof/>
-          <w:lang w:eastAsia="es-UY"/>
-        </w:rPr>
-        <w:t>no</w:t>
-      </w:r>
-      <w:r>
-        <w:rPr>
-          <w:rFonts w:ascii="Times New Roman" w:hAnsi="Times New Roman" w:cs="Times New Roman"/>
-          <w:noProof/>
-          <w:lang w:eastAsia="es-UY"/>
-        </w:rPr>
-        <w:t xml:space="preserve"> son inamovibles)</w:t>
-      </w:r>
     </w:p>
     <w:p>
       <w:pPr>
-        <w:pStyle w:val="Prrafodelista"/>
-        <w:numPr>
-          <w:ilvl w:val="0"/>
-          <w:numId w:val="8"/>
-        </w:numPr>
         <w:rPr>
           <w:rFonts w:ascii="Times New Roman" w:hAnsi="Times New Roman" w:cs="Times New Roman"/>
           <w:noProof/>
           <w:lang w:eastAsia="es-UY"/>
         </w:rPr>
       </w:pPr>
-      <w:r>
-        <w:rPr>
-          <w:rFonts w:ascii="Times New Roman" w:hAnsi="Times New Roman" w:cs="Times New Roman"/>
-          <w:noProof/>
-          <w:lang w:eastAsia="es-UY"/>
-        </w:rPr>
-        <w:t xml:space="preserve">Próxima reunión planificada para el sábado 27 de Abril. </w:t>
-      </w:r>
     </w:p>
     <w:p>
       <w:pPr>
         <w:rPr>
           <w:rFonts w:ascii="Times New Roman" w:hAnsi="Times New Roman" w:cs="Times New Roman"/>
-          <w:b/>
-          <w:noProof/>
-          <w:sz w:val="40"/>
-          <w:szCs w:val="40"/>
+          <w:noProof/>
           <w:lang w:eastAsia="es-UY"/>
         </w:rPr>
       </w:pPr>
-      <w:r>
-        <w:rPr>
-          <w:rFonts w:ascii="Times New Roman" w:hAnsi="Times New Roman" w:cs="Times New Roman"/>
-          <w:b/>
-          <w:noProof/>
-          <w:sz w:val="40"/>
-          <w:szCs w:val="40"/>
-          <w:lang w:eastAsia="es-UY"/>
-        </w:rPr>
-        <w:br w:type="page"/>
-      </w:r>
     </w:p>
     <w:p>
       <w:pPr>
         <w:rPr>
           <w:rFonts w:ascii="Times New Roman" w:hAnsi="Times New Roman" w:cs="Times New Roman"/>
-          <w:b/>
-          <w:noProof/>
-          <w:sz w:val="40"/>
-          <w:szCs w:val="40"/>
+          <w:noProof/>
           <w:lang w:eastAsia="es-UY"/>
         </w:rPr>
       </w:pPr>
-      <w:r>
-        <w:rPr>
-          <w:rFonts w:ascii="Times New Roman" w:hAnsi="Times New Roman" w:cs="Times New Roman"/>
-          <w:b/>
-          <w:noProof/>
-          <w:sz w:val="40"/>
-          <w:szCs w:val="40"/>
-          <w:lang w:eastAsia="es-UY"/>
-        </w:rPr>
-        <w:lastRenderedPageBreak/>
-        <w:t>Conclusiones</w:t>
-      </w:r>
-      <w:r>
-        <w:rPr>
-          <w:rFonts w:ascii="Times New Roman" w:hAnsi="Times New Roman" w:cs="Times New Roman"/>
-          <w:b/>
-          <w:noProof/>
-          <w:sz w:val="40"/>
-          <w:szCs w:val="40"/>
-          <w:lang w:eastAsia="es-UY"/>
-        </w:rPr>
-        <w:fldChar w:fldCharType="begin"/>
-      </w:r>
-      <w:r>
-        <w:rPr>
-          <w:rFonts w:ascii="Times New Roman" w:hAnsi="Times New Roman" w:cs="Times New Roman"/>
-          <w:b/>
-          <w:sz w:val="40"/>
-          <w:szCs w:val="40"/>
-        </w:rPr>
-        <w:instrText xml:space="preserve"> XE "</w:instrText>
-      </w:r>
-      <w:r>
-        <w:rPr>
-          <w:rFonts w:ascii="Times New Roman" w:hAnsi="Times New Roman" w:cs="Times New Roman"/>
-          <w:b/>
-          <w:noProof/>
-          <w:sz w:val="40"/>
-          <w:szCs w:val="40"/>
-          <w:lang w:eastAsia="es-UY"/>
-        </w:rPr>
-        <w:instrText>Conclusiones</w:instrText>
-      </w:r>
-      <w:r>
-        <w:rPr>
-          <w:rFonts w:ascii="Times New Roman" w:hAnsi="Times New Roman" w:cs="Times New Roman"/>
-          <w:b/>
-          <w:noProof/>
-          <w:sz w:val="40"/>
-          <w:szCs w:val="40"/>
-          <w:lang w:eastAsia="es-UY"/>
-        </w:rPr>
-        <w:instrText>;03</w:instrText>
-      </w:r>
-      <w:r>
-        <w:rPr>
-          <w:rFonts w:ascii="Times New Roman" w:hAnsi="Times New Roman" w:cs="Times New Roman"/>
-          <w:b/>
-          <w:sz w:val="40"/>
-          <w:szCs w:val="40"/>
-        </w:rPr>
-        <w:instrText xml:space="preserve">" </w:instrText>
-      </w:r>
-      <w:r>
-        <w:rPr>
-          <w:rFonts w:ascii="Times New Roman" w:hAnsi="Times New Roman" w:cs="Times New Roman"/>
-          <w:b/>
-          <w:noProof/>
-          <w:sz w:val="40"/>
-          <w:szCs w:val="40"/>
-          <w:lang w:eastAsia="es-UY"/>
-        </w:rPr>
-        <w:fldChar w:fldCharType="end"/>
-      </w:r>
     </w:p>
     <w:p>
       <w:pPr>
         <w:rPr>
           <w:rFonts w:ascii="Times New Roman" w:hAnsi="Times New Roman" w:cs="Times New Roman"/>
-          <w:noProof/>
+          <w:b/>
+          <w:noProof/>
+          <w:sz w:val="40"/>
+          <w:szCs w:val="40"/>
           <w:lang w:eastAsia="es-UY"/>
         </w:rPr>
       </w:pPr>
       <w:r>
         <w:rPr>
           <w:rFonts w:ascii="Times New Roman" w:hAnsi="Times New Roman" w:cs="Times New Roman"/>
-          <w:noProof/>
+          <w:b/>
+          <w:noProof/>
+          <w:sz w:val="40"/>
+          <w:szCs w:val="40"/>
           <w:lang w:eastAsia="es-UY"/>
         </w:rPr>
-        <w:t>Durante la discusión de la letra del proyecto, surgieron ciertos planteos técnicos para el proyecto:</w:t>
-      </w:r>
-    </w:p>
-    <w:p>
-      <w:pPr>
-        <w:pStyle w:val="Prrafodelista"/>
-        <w:numPr>
-          <w:ilvl w:val="0"/>
-          <w:numId w:val="8"/>
-        </w:numPr>
-        <w:rPr>
-          <w:rFonts w:ascii="Times New Roman" w:hAnsi="Times New Roman" w:cs="Times New Roman"/>
-          <w:noProof/>
-          <w:lang w:eastAsia="es-UY"/>
-        </w:rPr>
-      </w:pPr>
-      <w:r>
-        <w:rPr>
-          <w:rFonts w:ascii="Times New Roman" w:hAnsi="Times New Roman" w:cs="Times New Roman"/>
-          <w:noProof/>
-          <w:lang w:eastAsia="es-UY"/>
-        </w:rPr>
-        <w:t xml:space="preserve">Evitar el uso de DELETEs en consultas, en cambio definir un protocolo por el cual </w:t>
-      </w:r>
-      <w:r>
-        <w:rPr>
-          <w:rFonts w:ascii="Times New Roman" w:hAnsi="Times New Roman" w:cs="Times New Roman"/>
-          <w:b/>
-          <w:noProof/>
-          <w:lang w:eastAsia="es-UY"/>
-        </w:rPr>
-        <w:t>invalidar</w:t>
-      </w:r>
-      <w:r>
-        <w:rPr>
-          <w:rFonts w:ascii="Times New Roman" w:hAnsi="Times New Roman" w:cs="Times New Roman"/>
-          <w:noProof/>
-          <w:lang w:eastAsia="es-UY"/>
-        </w:rPr>
-        <w:t xml:space="preserve"> una tupla sin eliminar su información.</w:t>
-      </w:r>
-    </w:p>
-    <w:p>
-      <w:pPr>
-        <w:pStyle w:val="Prrafodelista"/>
-        <w:numPr>
-          <w:ilvl w:val="0"/>
-          <w:numId w:val="8"/>
-        </w:numPr>
-        <w:rPr>
-          <w:rFonts w:ascii="Times New Roman" w:hAnsi="Times New Roman" w:cs="Times New Roman"/>
-          <w:noProof/>
-          <w:lang w:eastAsia="es-UY"/>
-        </w:rPr>
-      </w:pPr>
-      <w:r>
-        <w:rPr>
-          <w:rFonts w:ascii="Times New Roman" w:hAnsi="Times New Roman" w:cs="Times New Roman"/>
-          <w:noProof/>
-          <w:lang w:eastAsia="es-UY"/>
-        </w:rPr>
-        <w:t>Dependiendo de lo que se refiere por “posición en tiempo real”, limitar el ámbito organizativo del programa dentro de las plazas a zonas y subzonas.</w:t>
-      </w:r>
-    </w:p>
-    <w:p>
-      <w:pPr>
-        <w:rPr>
-          <w:rFonts w:ascii="Times New Roman" w:hAnsi="Times New Roman" w:cs="Times New Roman"/>
-          <w:b/>
-          <w:noProof/>
-          <w:sz w:val="40"/>
-          <w:szCs w:val="40"/>
-          <w:lang w:eastAsia="es-UY"/>
-        </w:rPr>
-      </w:pPr>
-      <w:r>
-        <w:rPr>
-          <w:rFonts w:ascii="Times New Roman" w:hAnsi="Times New Roman" w:cs="Times New Roman"/>
-          <w:b/>
-          <w:noProof/>
-          <w:sz w:val="40"/>
-          <w:szCs w:val="40"/>
-          <w:lang w:eastAsia="es-UY"/>
-        </w:rPr>
+        <w:lastRenderedPageBreak/>
         <w:t>Observaciones</w:t>
       </w:r>
       <w:r>
@@ -2576,8 +2480,6 @@
           <w:rFonts w:ascii="Times New Roman" w:hAnsi="Times New Roman" w:cs="Times New Roman"/>
         </w:rPr>
       </w:pPr>
-      <w:bookmarkStart w:id="0" w:name="_GoBack"/>
-      <w:bookmarkEnd w:id="0"/>
     </w:p>
     <w:p>
       <w:pPr>
@@ -2695,6 +2597,7 @@
                 <w:rFonts w:ascii="Open Sans" w:hAnsi="Open Sans" w:cs="Open Sans"/>
                 <w:noProof/>
                 <w:sz w:val="24"/>
+                <w:lang w:val="es-ES" w:eastAsia="es-ES"/>
               </w:rPr>
               <w:drawing>
                 <wp:anchor distT="0" distB="0" distL="114300" distR="114300" simplePos="0" relativeHeight="251660288" behindDoc="0" locked="0" layoutInCell="1" allowOverlap="1">
@@ -2722,7 +2625,7 @@
                           </pic:cNvPicPr>
                         </pic:nvPicPr>
                         <pic:blipFill>
-                          <a:blip r:embed="rId12">
+                          <a:blip r:embed="rId13">
                             <a:extLst>
                               <a:ext uri="{28A0092B-C50C-407E-A947-70E740481C1C}">
                                 <a14:useLocalDpi xmlns:a14="http://schemas.microsoft.com/office/drawing/2010/main" val="0"/>
@@ -2793,7 +2696,7 @@
               <w:rPr>
                 <w:rFonts w:ascii="Times New Roman" w:hAnsi="Times New Roman" w:cs="Times New Roman"/>
                 <w:noProof/>
-                <w:lang w:eastAsia="es-UY"/>
+                <w:lang w:val="es-ES" w:eastAsia="es-ES"/>
               </w:rPr>
               <w:drawing>
                 <wp:anchor distT="0" distB="0" distL="114300" distR="114300" simplePos="0" relativeHeight="251661312" behindDoc="0" locked="0" layoutInCell="1" allowOverlap="1">
@@ -2821,7 +2724,7 @@
                           </pic:cNvPicPr>
                         </pic:nvPicPr>
                         <pic:blipFill>
-                          <a:blip r:embed="rId13">
+                          <a:blip r:embed="rId14">
                             <a:extLst>
                               <a:ext uri="{28A0092B-C50C-407E-A947-70E740481C1C}">
                                 <a14:useLocalDpi xmlns:a14="http://schemas.microsoft.com/office/drawing/2010/main" val="0"/>
@@ -2884,7 +2787,7 @@
               <w:rPr>
                 <w:rFonts w:ascii="Times New Roman" w:hAnsi="Times New Roman" w:cs="Times New Roman"/>
                 <w:noProof/>
-                <w:lang w:eastAsia="es-UY"/>
+                <w:lang w:val="es-ES" w:eastAsia="es-ES"/>
               </w:rPr>
               <w:drawing>
                 <wp:anchor distT="0" distB="0" distL="114300" distR="114300" simplePos="0" relativeHeight="251662336" behindDoc="0" locked="0" layoutInCell="1" allowOverlap="1">
@@ -2912,7 +2815,7 @@
                           </pic:cNvPicPr>
                         </pic:nvPicPr>
                         <pic:blipFill>
-                          <a:blip r:embed="rId14">
+                          <a:blip r:embed="rId15">
                             <a:extLst>
                               <a:ext uri="{28A0092B-C50C-407E-A947-70E740481C1C}">
                                 <a14:useLocalDpi xmlns:a14="http://schemas.microsoft.com/office/drawing/2010/main" val="0"/>
@@ -3048,7 +2951,7 @@
 </file>
 
 <file path=word/endnotes.xml><?xml version="1.0" encoding="utf-8"?>
-<w:endnotes xmlns:wpc="http://schemas.microsoft.com/office/word/2010/wordprocessingCanvas" xmlns:cx="http://schemas.microsoft.com/office/drawing/2014/chartex" xmlns:cx1="http://schemas.microsoft.com/office/drawing/2015/9/8/chartex" xmlns:cx2="http://schemas.microsoft.com/office/drawing/2015/10/21/chartex" xmlns:cx3="http://schemas.microsoft.com/office/drawing/2016/5/9/chartex" xmlns:cx4="http://schemas.microsoft.com/office/drawing/2016/5/10/chartex" xmlns:cx5="http://schemas.microsoft.com/office/drawing/2016/5/11/chartex" xmlns:cx6="http://schemas.microsoft.com/office/drawing/2016/5/12/chartex" xmlns:cx7="http://schemas.microsoft.com/office/drawing/2016/5/13/chartex" xmlns:cx8="http://schemas.microsoft.com/office/drawing/2016/5/14/chartex" xmlns:mc="http://schemas.openxmlformats.org/markup-compatibility/2006" xmlns:aink="http://schemas.microsoft.com/office/drawing/2016/ink" xmlns:am3d="http://schemas.microsoft.com/office/drawing/2017/model3d" xmlns:o="urn:schemas-microsoft-com:office:office" xmlns:r="http://schemas.openxmlformats.org/officeDocument/2006/relationships" xmlns:m="http://schemas.openxmlformats.org/officeDocument/2006/math" xmlns:v="urn:schemas-microsoft-com:vml" xmlns:wp14="http://schemas.microsoft.com/office/word/2010/wordprocessingDrawing" xmlns:wp="http://schemas.openxmlformats.org/drawingml/2006/wordprocessingDrawing" xmlns:w10="urn:schemas-microsoft-com:office:word" xmlns:w="http://schemas.openxmlformats.org/wordprocessingml/2006/main" xmlns:w14="http://schemas.microsoft.com/office/word/2010/wordml" xmlns:w15="http://schemas.microsoft.com/office/word/2012/wordml" xmlns:w16cid="http://schemas.microsoft.com/office/word/2016/wordml/cid" xmlns:w16se="http://schemas.microsoft.com/office/word/2015/wordml/symex" xmlns:wpg="http://schemas.microsoft.com/office/word/2010/wordprocessingGroup" xmlns:wpi="http://schemas.microsoft.com/office/word/2010/wordprocessingInk" xmlns:wne="http://schemas.microsoft.com/office/word/2006/wordml" xmlns:wps="http://schemas.microsoft.com/office/word/2010/wordprocessingShape" mc:Ignorable="w14 w15 w16se w16cid wp14">
+<w:endnotes xmlns:wpc="http://schemas.microsoft.com/office/word/2010/wordprocessingCanvas" xmlns:mc="http://schemas.openxmlformats.org/markup-compatibility/2006" xmlns:o="urn:schemas-microsoft-com:office:office" xmlns:r="http://schemas.openxmlformats.org/officeDocument/2006/relationships" xmlns:m="http://schemas.openxmlformats.org/officeDocument/2006/math" xmlns:v="urn:schemas-microsoft-com:vml" xmlns:wp14="http://schemas.microsoft.com/office/word/2010/wordprocessingDrawing" xmlns:wp="http://schemas.openxmlformats.org/drawingml/2006/wordprocessingDrawing" xmlns:w10="urn:schemas-microsoft-com:office:word" xmlns:w="http://schemas.openxmlformats.org/wordprocessingml/2006/main" xmlns:w14="http://schemas.microsoft.com/office/word/2010/wordml" xmlns:wpg="http://schemas.microsoft.com/office/word/2010/wordprocessingGroup" xmlns:wpi="http://schemas.microsoft.com/office/word/2010/wordprocessingInk" xmlns:wne="http://schemas.microsoft.com/office/word/2006/wordml" xmlns:wps="http://schemas.microsoft.com/office/word/2010/wordprocessingShape" mc:Ignorable="w14 wp14">
   <w:endnote w:type="separator" w:id="-1">
     <w:p>
       <w:pPr>
@@ -3073,7 +2976,7 @@
 </file>
 
 <file path=word/footer1.xml><?xml version="1.0" encoding="utf-8"?>
-<w:ftr xmlns:wpc="http://schemas.microsoft.com/office/word/2010/wordprocessingCanvas" xmlns:cx="http://schemas.microsoft.com/office/drawing/2014/chartex" xmlns:cx1="http://schemas.microsoft.com/office/drawing/2015/9/8/chartex" xmlns:cx2="http://schemas.microsoft.com/office/drawing/2015/10/21/chartex" xmlns:cx3="http://schemas.microsoft.com/office/drawing/2016/5/9/chartex" xmlns:cx4="http://schemas.microsoft.com/office/drawing/2016/5/10/chartex" xmlns:cx5="http://schemas.microsoft.com/office/drawing/2016/5/11/chartex" xmlns:cx6="http://schemas.microsoft.com/office/drawing/2016/5/12/chartex" xmlns:cx7="http://schemas.microsoft.com/office/drawing/2016/5/13/chartex" xmlns:cx8="http://schemas.microsoft.com/office/drawing/2016/5/14/chartex" xmlns:mc="http://schemas.openxmlformats.org/markup-compatibility/2006" xmlns:aink="http://schemas.microsoft.com/office/drawing/2016/ink" xmlns:am3d="http://schemas.microsoft.com/office/drawing/2017/model3d" xmlns:o="urn:schemas-microsoft-com:office:office" xmlns:r="http://schemas.openxmlformats.org/officeDocument/2006/relationships" xmlns:m="http://schemas.openxmlformats.org/officeDocument/2006/math" xmlns:v="urn:schemas-microsoft-com:vml" xmlns:wp14="http://schemas.microsoft.com/office/word/2010/wordprocessingDrawing" xmlns:wp="http://schemas.openxmlformats.org/drawingml/2006/wordprocessingDrawing" xmlns:w10="urn:schemas-microsoft-com:office:word" xmlns:w="http://schemas.openxmlformats.org/wordprocessingml/2006/main" xmlns:w14="http://schemas.microsoft.com/office/word/2010/wordml" xmlns:w15="http://schemas.microsoft.com/office/word/2012/wordml" xmlns:w16cid="http://schemas.microsoft.com/office/word/2016/wordml/cid" xmlns:w16se="http://schemas.microsoft.com/office/word/2015/wordml/symex" xmlns:wpg="http://schemas.microsoft.com/office/word/2010/wordprocessingGroup" xmlns:wpi="http://schemas.microsoft.com/office/word/2010/wordprocessingInk" xmlns:wne="http://schemas.microsoft.com/office/word/2006/wordml" xmlns:wps="http://schemas.microsoft.com/office/word/2010/wordprocessingShape" mc:Ignorable="w14 w15 w16se w16cid wp14">
+<w:ftr xmlns:wpc="http://schemas.microsoft.com/office/word/2010/wordprocessingCanvas" xmlns:mc="http://schemas.openxmlformats.org/markup-compatibility/2006" xmlns:o="urn:schemas-microsoft-com:office:office" xmlns:r="http://schemas.openxmlformats.org/officeDocument/2006/relationships" xmlns:m="http://schemas.openxmlformats.org/officeDocument/2006/math" xmlns:v="urn:schemas-microsoft-com:vml" xmlns:wp14="http://schemas.microsoft.com/office/word/2010/wordprocessingDrawing" xmlns:wp="http://schemas.openxmlformats.org/drawingml/2006/wordprocessingDrawing" xmlns:w10="urn:schemas-microsoft-com:office:word" xmlns:w="http://schemas.openxmlformats.org/wordprocessingml/2006/main" xmlns:w14="http://schemas.microsoft.com/office/word/2010/wordml" xmlns:wpg="http://schemas.microsoft.com/office/word/2010/wordprocessingGroup" xmlns:wpi="http://schemas.microsoft.com/office/word/2010/wordprocessingInk" xmlns:wne="http://schemas.microsoft.com/office/word/2006/wordml" xmlns:wps="http://schemas.microsoft.com/office/word/2010/wordprocessingShape" mc:Ignorable="w14 wp14">
   <w:sdt>
     <w:sdtPr>
       <w:id w:val="-1689366576"/>
@@ -3209,7 +3112,7 @@
 </file>
 
 <file path=word/footer2.xml><?xml version="1.0" encoding="utf-8"?>
-<w:ftr xmlns:wpc="http://schemas.microsoft.com/office/word/2010/wordprocessingCanvas" xmlns:cx="http://schemas.microsoft.com/office/drawing/2014/chartex" xmlns:cx1="http://schemas.microsoft.com/office/drawing/2015/9/8/chartex" xmlns:cx2="http://schemas.microsoft.com/office/drawing/2015/10/21/chartex" xmlns:cx3="http://schemas.microsoft.com/office/drawing/2016/5/9/chartex" xmlns:cx4="http://schemas.microsoft.com/office/drawing/2016/5/10/chartex" xmlns:cx5="http://schemas.microsoft.com/office/drawing/2016/5/11/chartex" xmlns:cx6="http://schemas.microsoft.com/office/drawing/2016/5/12/chartex" xmlns:cx7="http://schemas.microsoft.com/office/drawing/2016/5/13/chartex" xmlns:cx8="http://schemas.microsoft.com/office/drawing/2016/5/14/chartex" xmlns:mc="http://schemas.openxmlformats.org/markup-compatibility/2006" xmlns:aink="http://schemas.microsoft.com/office/drawing/2016/ink" xmlns:am3d="http://schemas.microsoft.com/office/drawing/2017/model3d" xmlns:o="urn:schemas-microsoft-com:office:office" xmlns:r="http://schemas.openxmlformats.org/officeDocument/2006/relationships" xmlns:m="http://schemas.openxmlformats.org/officeDocument/2006/math" xmlns:v="urn:schemas-microsoft-com:vml" xmlns:wp14="http://schemas.microsoft.com/office/word/2010/wordprocessingDrawing" xmlns:wp="http://schemas.openxmlformats.org/drawingml/2006/wordprocessingDrawing" xmlns:w10="urn:schemas-microsoft-com:office:word" xmlns:w="http://schemas.openxmlformats.org/wordprocessingml/2006/main" xmlns:w14="http://schemas.microsoft.com/office/word/2010/wordml" xmlns:w15="http://schemas.microsoft.com/office/word/2012/wordml" xmlns:w16cid="http://schemas.microsoft.com/office/word/2016/wordml/cid" xmlns:w16se="http://schemas.microsoft.com/office/word/2015/wordml/symex" xmlns:wpg="http://schemas.microsoft.com/office/word/2010/wordprocessingGroup" xmlns:wpi="http://schemas.microsoft.com/office/word/2010/wordprocessingInk" xmlns:wne="http://schemas.microsoft.com/office/word/2006/wordml" xmlns:wps="http://schemas.microsoft.com/office/word/2010/wordprocessingShape" mc:Ignorable="w14 w15 w16se w16cid wp14">
+<w:ftr xmlns:wpc="http://schemas.microsoft.com/office/word/2010/wordprocessingCanvas" xmlns:mc="http://schemas.openxmlformats.org/markup-compatibility/2006" xmlns:o="urn:schemas-microsoft-com:office:office" xmlns:r="http://schemas.openxmlformats.org/officeDocument/2006/relationships" xmlns:m="http://schemas.openxmlformats.org/officeDocument/2006/math" xmlns:v="urn:schemas-microsoft-com:vml" xmlns:wp14="http://schemas.microsoft.com/office/word/2010/wordprocessingDrawing" xmlns:wp="http://schemas.openxmlformats.org/drawingml/2006/wordprocessingDrawing" xmlns:w10="urn:schemas-microsoft-com:office:word" xmlns:w="http://schemas.openxmlformats.org/wordprocessingml/2006/main" xmlns:w14="http://schemas.microsoft.com/office/word/2010/wordml" xmlns:wpg="http://schemas.microsoft.com/office/word/2010/wordprocessingGroup" xmlns:wpi="http://schemas.microsoft.com/office/word/2010/wordprocessingInk" xmlns:wne="http://schemas.microsoft.com/office/word/2006/wordml" xmlns:wps="http://schemas.microsoft.com/office/word/2010/wordprocessingShape" mc:Ignorable="w14 wp14">
   <w:p>
     <w:pPr>
       <w:pStyle w:val="Piedepgina"/>
@@ -3281,7 +3184,7 @@
 </file>
 
 <file path=word/footnotes.xml><?xml version="1.0" encoding="utf-8"?>
-<w:footnotes xmlns:wpc="http://schemas.microsoft.com/office/word/2010/wordprocessingCanvas" xmlns:cx="http://schemas.microsoft.com/office/drawing/2014/chartex" xmlns:cx1="http://schemas.microsoft.com/office/drawing/2015/9/8/chartex" xmlns:cx2="http://schemas.microsoft.com/office/drawing/2015/10/21/chartex" xmlns:cx3="http://schemas.microsoft.com/office/drawing/2016/5/9/chartex" xmlns:cx4="http://schemas.microsoft.com/office/drawing/2016/5/10/chartex" xmlns:cx5="http://schemas.microsoft.com/office/drawing/2016/5/11/chartex" xmlns:cx6="http://schemas.microsoft.com/office/drawing/2016/5/12/chartex" xmlns:cx7="http://schemas.microsoft.com/office/drawing/2016/5/13/chartex" xmlns:cx8="http://schemas.microsoft.com/office/drawing/2016/5/14/chartex" xmlns:mc="http://schemas.openxmlformats.org/markup-compatibility/2006" xmlns:aink="http://schemas.microsoft.com/office/drawing/2016/ink" xmlns:am3d="http://schemas.microsoft.com/office/drawing/2017/model3d" xmlns:o="urn:schemas-microsoft-com:office:office" xmlns:r="http://schemas.openxmlformats.org/officeDocument/2006/relationships" xmlns:m="http://schemas.openxmlformats.org/officeDocument/2006/math" xmlns:v="urn:schemas-microsoft-com:vml" xmlns:wp14="http://schemas.microsoft.com/office/word/2010/wordprocessingDrawing" xmlns:wp="http://schemas.openxmlformats.org/drawingml/2006/wordprocessingDrawing" xmlns:w10="urn:schemas-microsoft-com:office:word" xmlns:w="http://schemas.openxmlformats.org/wordprocessingml/2006/main" xmlns:w14="http://schemas.microsoft.com/office/word/2010/wordml" xmlns:w15="http://schemas.microsoft.com/office/word/2012/wordml" xmlns:w16cid="http://schemas.microsoft.com/office/word/2016/wordml/cid" xmlns:w16se="http://schemas.microsoft.com/office/word/2015/wordml/symex" xmlns:wpg="http://schemas.microsoft.com/office/word/2010/wordprocessingGroup" xmlns:wpi="http://schemas.microsoft.com/office/word/2010/wordprocessingInk" xmlns:wne="http://schemas.microsoft.com/office/word/2006/wordml" xmlns:wps="http://schemas.microsoft.com/office/word/2010/wordprocessingShape" mc:Ignorable="w14 w15 w16se w16cid wp14">
+<w:footnotes xmlns:wpc="http://schemas.microsoft.com/office/word/2010/wordprocessingCanvas" xmlns:mc="http://schemas.openxmlformats.org/markup-compatibility/2006" xmlns:o="urn:schemas-microsoft-com:office:office" xmlns:r="http://schemas.openxmlformats.org/officeDocument/2006/relationships" xmlns:m="http://schemas.openxmlformats.org/officeDocument/2006/math" xmlns:v="urn:schemas-microsoft-com:vml" xmlns:wp14="http://schemas.microsoft.com/office/word/2010/wordprocessingDrawing" xmlns:wp="http://schemas.openxmlformats.org/drawingml/2006/wordprocessingDrawing" xmlns:w10="urn:schemas-microsoft-com:office:word" xmlns:w="http://schemas.openxmlformats.org/wordprocessingml/2006/main" xmlns:w14="http://schemas.microsoft.com/office/word/2010/wordml" xmlns:wpg="http://schemas.microsoft.com/office/word/2010/wordprocessingGroup" xmlns:wpi="http://schemas.microsoft.com/office/word/2010/wordprocessingInk" xmlns:wne="http://schemas.microsoft.com/office/word/2006/wordml" xmlns:wps="http://schemas.microsoft.com/office/word/2010/wordprocessingShape" mc:Ignorable="w14 wp14">
   <w:footnote w:type="separator" w:id="-1">
     <w:p>
       <w:pPr>
@@ -3306,7 +3209,7 @@
 </file>
 
 <file path=word/header1.xml><?xml version="1.0" encoding="utf-8"?>
-<w:hdr xmlns:wpc="http://schemas.microsoft.com/office/word/2010/wordprocessingCanvas" xmlns:cx="http://schemas.microsoft.com/office/drawing/2014/chartex" xmlns:cx1="http://schemas.microsoft.com/office/drawing/2015/9/8/chartex" xmlns:cx2="http://schemas.microsoft.com/office/drawing/2015/10/21/chartex" xmlns:cx3="http://schemas.microsoft.com/office/drawing/2016/5/9/chartex" xmlns:cx4="http://schemas.microsoft.com/office/drawing/2016/5/10/chartex" xmlns:cx5="http://schemas.microsoft.com/office/drawing/2016/5/11/chartex" xmlns:cx6="http://schemas.microsoft.com/office/drawing/2016/5/12/chartex" xmlns:cx7="http://schemas.microsoft.com/office/drawing/2016/5/13/chartex" xmlns:cx8="http://schemas.microsoft.com/office/drawing/2016/5/14/chartex" xmlns:mc="http://schemas.openxmlformats.org/markup-compatibility/2006" xmlns:aink="http://schemas.microsoft.com/office/drawing/2016/ink" xmlns:am3d="http://schemas.microsoft.com/office/drawing/2017/model3d" xmlns:o="urn:schemas-microsoft-com:office:office" xmlns:r="http://schemas.openxmlformats.org/officeDocument/2006/relationships" xmlns:m="http://schemas.openxmlformats.org/officeDocument/2006/math" xmlns:v="urn:schemas-microsoft-com:vml" xmlns:wp14="http://schemas.microsoft.com/office/word/2010/wordprocessingDrawing" xmlns:wp="http://schemas.openxmlformats.org/drawingml/2006/wordprocessingDrawing" xmlns:w10="urn:schemas-microsoft-com:office:word" xmlns:w="http://schemas.openxmlformats.org/wordprocessingml/2006/main" xmlns:w14="http://schemas.microsoft.com/office/word/2010/wordml" xmlns:w15="http://schemas.microsoft.com/office/word/2012/wordml" xmlns:w16cid="http://schemas.microsoft.com/office/word/2016/wordml/cid" xmlns:w16se="http://schemas.microsoft.com/office/word/2015/wordml/symex" xmlns:wpg="http://schemas.microsoft.com/office/word/2010/wordprocessingGroup" xmlns:wpi="http://schemas.microsoft.com/office/word/2010/wordprocessingInk" xmlns:wne="http://schemas.microsoft.com/office/word/2006/wordml" xmlns:wps="http://schemas.microsoft.com/office/word/2010/wordprocessingShape" mc:Ignorable="w14 w15 w16se w16cid wp14">
+<w:hdr xmlns:wpc="http://schemas.microsoft.com/office/word/2010/wordprocessingCanvas" xmlns:mc="http://schemas.openxmlformats.org/markup-compatibility/2006" xmlns:o="urn:schemas-microsoft-com:office:office" xmlns:r="http://schemas.openxmlformats.org/officeDocument/2006/relationships" xmlns:m="http://schemas.openxmlformats.org/officeDocument/2006/math" xmlns:v="urn:schemas-microsoft-com:vml" xmlns:wp14="http://schemas.microsoft.com/office/word/2010/wordprocessingDrawing" xmlns:wp="http://schemas.openxmlformats.org/drawingml/2006/wordprocessingDrawing" xmlns:w10="urn:schemas-microsoft-com:office:word" xmlns:w="http://schemas.openxmlformats.org/wordprocessingml/2006/main" xmlns:w14="http://schemas.microsoft.com/office/word/2010/wordml" xmlns:wpg="http://schemas.microsoft.com/office/word/2010/wordprocessingGroup" xmlns:wpi="http://schemas.microsoft.com/office/word/2010/wordprocessingInk" xmlns:wne="http://schemas.microsoft.com/office/word/2006/wordml" xmlns:wps="http://schemas.microsoft.com/office/word/2010/wordprocessingShape" mc:Ignorable="w14 wp14">
   <w:p>
     <w:pPr>
       <w:pStyle w:val="Encabezado"/>
@@ -3347,7 +3250,7 @@
 </file>
 
 <file path=word/header2.xml><?xml version="1.0" encoding="utf-8"?>
-<w:hdr xmlns:wpc="http://schemas.microsoft.com/office/word/2010/wordprocessingCanvas" xmlns:cx="http://schemas.microsoft.com/office/drawing/2014/chartex" xmlns:cx1="http://schemas.microsoft.com/office/drawing/2015/9/8/chartex" xmlns:cx2="http://schemas.microsoft.com/office/drawing/2015/10/21/chartex" xmlns:cx3="http://schemas.microsoft.com/office/drawing/2016/5/9/chartex" xmlns:cx4="http://schemas.microsoft.com/office/drawing/2016/5/10/chartex" xmlns:cx5="http://schemas.microsoft.com/office/drawing/2016/5/11/chartex" xmlns:cx6="http://schemas.microsoft.com/office/drawing/2016/5/12/chartex" xmlns:cx7="http://schemas.microsoft.com/office/drawing/2016/5/13/chartex" xmlns:cx8="http://schemas.microsoft.com/office/drawing/2016/5/14/chartex" xmlns:mc="http://schemas.openxmlformats.org/markup-compatibility/2006" xmlns:aink="http://schemas.microsoft.com/office/drawing/2016/ink" xmlns:am3d="http://schemas.microsoft.com/office/drawing/2017/model3d" xmlns:o="urn:schemas-microsoft-com:office:office" xmlns:r="http://schemas.openxmlformats.org/officeDocument/2006/relationships" xmlns:m="http://schemas.openxmlformats.org/officeDocument/2006/math" xmlns:v="urn:schemas-microsoft-com:vml" xmlns:wp14="http://schemas.microsoft.com/office/word/2010/wordprocessingDrawing" xmlns:wp="http://schemas.openxmlformats.org/drawingml/2006/wordprocessingDrawing" xmlns:w10="urn:schemas-microsoft-com:office:word" xmlns:w="http://schemas.openxmlformats.org/wordprocessingml/2006/main" xmlns:w14="http://schemas.microsoft.com/office/word/2010/wordml" xmlns:w15="http://schemas.microsoft.com/office/word/2012/wordml" xmlns:w16cid="http://schemas.microsoft.com/office/word/2016/wordml/cid" xmlns:w16se="http://schemas.microsoft.com/office/word/2015/wordml/symex" xmlns:wpg="http://schemas.microsoft.com/office/word/2010/wordprocessingGroup" xmlns:wpi="http://schemas.microsoft.com/office/word/2010/wordprocessingInk" xmlns:wne="http://schemas.microsoft.com/office/word/2006/wordml" xmlns:wps="http://schemas.microsoft.com/office/word/2010/wordprocessingShape" mc:Ignorable="w14 w15 w16se w16cid wp14">
+<w:hdr xmlns:wpc="http://schemas.microsoft.com/office/word/2010/wordprocessingCanvas" xmlns:mc="http://schemas.openxmlformats.org/markup-compatibility/2006" xmlns:o="urn:schemas-microsoft-com:office:office" xmlns:r="http://schemas.openxmlformats.org/officeDocument/2006/relationships" xmlns:m="http://schemas.openxmlformats.org/officeDocument/2006/math" xmlns:v="urn:schemas-microsoft-com:vml" xmlns:wp14="http://schemas.microsoft.com/office/word/2010/wordprocessingDrawing" xmlns:wp="http://schemas.openxmlformats.org/drawingml/2006/wordprocessingDrawing" xmlns:w10="urn:schemas-microsoft-com:office:word" xmlns:w="http://schemas.openxmlformats.org/wordprocessingml/2006/main" xmlns:w14="http://schemas.microsoft.com/office/word/2010/wordml" xmlns:wpg="http://schemas.microsoft.com/office/word/2010/wordprocessingGroup" xmlns:wpi="http://schemas.microsoft.com/office/word/2010/wordprocessingInk" xmlns:wne="http://schemas.microsoft.com/office/word/2006/wordml" xmlns:wps="http://schemas.microsoft.com/office/word/2010/wordprocessingShape" mc:Ignorable="w14 wp14">
   <w:p>
     <w:pPr>
       <w:pStyle w:val="Encabezado"/>
@@ -3393,8 +3296,121 @@
 </file>
 
 <file path=word/numbering.xml><?xml version="1.0" encoding="utf-8"?>
-<w:numbering xmlns:wpc="http://schemas.microsoft.com/office/word/2010/wordprocessingCanvas" xmlns:cx="http://schemas.microsoft.com/office/drawing/2014/chartex" xmlns:cx1="http://schemas.microsoft.com/office/drawing/2015/9/8/chartex" xmlns:cx2="http://schemas.microsoft.com/office/drawing/2015/10/21/chartex" xmlns:cx3="http://schemas.microsoft.com/office/drawing/2016/5/9/chartex" xmlns:cx4="http://schemas.microsoft.com/office/drawing/2016/5/10/chartex" xmlns:cx5="http://schemas.microsoft.com/office/drawing/2016/5/11/chartex" xmlns:cx6="http://schemas.microsoft.com/office/drawing/2016/5/12/chartex" xmlns:cx7="http://schemas.microsoft.com/office/drawing/2016/5/13/chartex" xmlns:cx8="http://schemas.microsoft.com/office/drawing/2016/5/14/chartex" xmlns:mc="http://schemas.openxmlformats.org/markup-compatibility/2006" xmlns:aink="http://schemas.microsoft.com/office/drawing/2016/ink" xmlns:am3d="http://schemas.microsoft.com/office/drawing/2017/model3d" xmlns:o="urn:schemas-microsoft-com:office:office" xmlns:r="http://schemas.openxmlformats.org/officeDocument/2006/relationships" xmlns:m="http://schemas.openxmlformats.org/officeDocument/2006/math" xmlns:v="urn:schemas-microsoft-com:vml" xmlns:wp14="http://schemas.microsoft.com/office/word/2010/wordprocessingDrawing" xmlns:wp="http://schemas.openxmlformats.org/drawingml/2006/wordprocessingDrawing" xmlns:w10="urn:schemas-microsoft-com:office:word" xmlns:w="http://schemas.openxmlformats.org/wordprocessingml/2006/main" xmlns:w14="http://schemas.microsoft.com/office/word/2010/wordml" xmlns:w15="http://schemas.microsoft.com/office/word/2012/wordml" xmlns:w16cid="http://schemas.microsoft.com/office/word/2016/wordml/cid" xmlns:w16se="http://schemas.microsoft.com/office/word/2015/wordml/symex" xmlns:wpg="http://schemas.microsoft.com/office/word/2010/wordprocessingGroup" xmlns:wpi="http://schemas.microsoft.com/office/word/2010/wordprocessingInk" xmlns:wne="http://schemas.microsoft.com/office/word/2006/wordml" xmlns:wps="http://schemas.microsoft.com/office/word/2010/wordprocessingShape" mc:Ignorable="w14 w15 w16se w16cid wp14">
-  <w:abstractNum w:abstractNumId="0" w15:restartNumberingAfterBreak="0">
+<w:numbering xmlns:wpc="http://schemas.microsoft.com/office/word/2010/wordprocessingCanvas" xmlns:mc="http://schemas.openxmlformats.org/markup-compatibility/2006" xmlns:o="urn:schemas-microsoft-com:office:office" xmlns:r="http://schemas.openxmlformats.org/officeDocument/2006/relationships" xmlns:m="http://schemas.openxmlformats.org/officeDocument/2006/math" xmlns:v="urn:schemas-microsoft-com:vml" xmlns:wp14="http://schemas.microsoft.com/office/word/2010/wordprocessingDrawing" xmlns:wp="http://schemas.openxmlformats.org/drawingml/2006/wordprocessingDrawing" xmlns:w10="urn:schemas-microsoft-com:office:word" xmlns:w="http://schemas.openxmlformats.org/wordprocessingml/2006/main" xmlns:w14="http://schemas.microsoft.com/office/word/2010/wordml" xmlns:wpg="http://schemas.microsoft.com/office/word/2010/wordprocessingGroup" xmlns:wpi="http://schemas.microsoft.com/office/word/2010/wordprocessingInk" xmlns:wne="http://schemas.microsoft.com/office/word/2006/wordml" xmlns:wps="http://schemas.microsoft.com/office/word/2010/wordprocessingShape" mc:Ignorable="w14 wp14">
+  <w:abstractNum w:abstractNumId="0">
+    <w:nsid w:val="02813BEA"/>
+    <w:multiLevelType w:val="hybridMultilevel"/>
+    <w:tmpl w:val="A1362630"/>
+    <w:lvl w:ilvl="0" w:tplc="0C0A0001">
+      <w:start w:val="1"/>
+      <w:numFmt w:val="bullet"/>
+      <w:lvlText w:val=""/>
+      <w:lvlJc w:val="left"/>
+      <w:pPr>
+        <w:ind w:left="720" w:hanging="360"/>
+      </w:pPr>
+      <w:rPr>
+        <w:rFonts w:ascii="Symbol" w:hAnsi="Symbol" w:hint="default"/>
+      </w:rPr>
+    </w:lvl>
+    <w:lvl w:ilvl="1" w:tplc="0C0A0003" w:tentative="1">
+      <w:start w:val="1"/>
+      <w:numFmt w:val="bullet"/>
+      <w:lvlText w:val="o"/>
+      <w:lvlJc w:val="left"/>
+      <w:pPr>
+        <w:ind w:left="1440" w:hanging="360"/>
+      </w:pPr>
+      <w:rPr>
+        <w:rFonts w:ascii="Courier New" w:hAnsi="Courier New" w:cs="Courier New" w:hint="default"/>
+      </w:rPr>
+    </w:lvl>
+    <w:lvl w:ilvl="2" w:tplc="0C0A0005" w:tentative="1">
+      <w:start w:val="1"/>
+      <w:numFmt w:val="bullet"/>
+      <w:lvlText w:val=""/>
+      <w:lvlJc w:val="left"/>
+      <w:pPr>
+        <w:ind w:left="2160" w:hanging="360"/>
+      </w:pPr>
+      <w:rPr>
+        <w:rFonts w:ascii="Wingdings" w:hAnsi="Wingdings" w:hint="default"/>
+      </w:rPr>
+    </w:lvl>
+    <w:lvl w:ilvl="3" w:tplc="0C0A0001" w:tentative="1">
+      <w:start w:val="1"/>
+      <w:numFmt w:val="bullet"/>
+      <w:lvlText w:val=""/>
+      <w:lvlJc w:val="left"/>
+      <w:pPr>
+        <w:ind w:left="2880" w:hanging="360"/>
+      </w:pPr>
+      <w:rPr>
+        <w:rFonts w:ascii="Symbol" w:hAnsi="Symbol" w:hint="default"/>
+      </w:rPr>
+    </w:lvl>
+    <w:lvl w:ilvl="4" w:tplc="0C0A0003" w:tentative="1">
+      <w:start w:val="1"/>
+      <w:numFmt w:val="bullet"/>
+      <w:lvlText w:val="o"/>
+      <w:lvlJc w:val="left"/>
+      <w:pPr>
+        <w:ind w:left="3600" w:hanging="360"/>
+      </w:pPr>
+      <w:rPr>
+        <w:rFonts w:ascii="Courier New" w:hAnsi="Courier New" w:cs="Courier New" w:hint="default"/>
+      </w:rPr>
+    </w:lvl>
+    <w:lvl w:ilvl="5" w:tplc="0C0A0005" w:tentative="1">
+      <w:start w:val="1"/>
+      <w:numFmt w:val="bullet"/>
+      <w:lvlText w:val=""/>
+      <w:lvlJc w:val="left"/>
+      <w:pPr>
+        <w:ind w:left="4320" w:hanging="360"/>
+      </w:pPr>
+      <w:rPr>
+        <w:rFonts w:ascii="Wingdings" w:hAnsi="Wingdings" w:hint="default"/>
+      </w:rPr>
+    </w:lvl>
+    <w:lvl w:ilvl="6" w:tplc="0C0A0001" w:tentative="1">
+      <w:start w:val="1"/>
+      <w:numFmt w:val="bullet"/>
+      <w:lvlText w:val=""/>
+      <w:lvlJc w:val="left"/>
+      <w:pPr>
+        <w:ind w:left="5040" w:hanging="360"/>
+      </w:pPr>
+      <w:rPr>
+        <w:rFonts w:ascii="Symbol" w:hAnsi="Symbol" w:hint="default"/>
+      </w:rPr>
+    </w:lvl>
+    <w:lvl w:ilvl="7" w:tplc="0C0A0003" w:tentative="1">
+      <w:start w:val="1"/>
+      <w:numFmt w:val="bullet"/>
+      <w:lvlText w:val="o"/>
+      <w:lvlJc w:val="left"/>
+      <w:pPr>
+        <w:ind w:left="5760" w:hanging="360"/>
+      </w:pPr>
+      <w:rPr>
+        <w:rFonts w:ascii="Courier New" w:hAnsi="Courier New" w:cs="Courier New" w:hint="default"/>
+      </w:rPr>
+    </w:lvl>
+    <w:lvl w:ilvl="8" w:tplc="0C0A0005" w:tentative="1">
+      <w:start w:val="1"/>
+      <w:numFmt w:val="bullet"/>
+      <w:lvlText w:val=""/>
+      <w:lvlJc w:val="left"/>
+      <w:pPr>
+        <w:ind w:left="6480" w:hanging="360"/>
+      </w:pPr>
+      <w:rPr>
+        <w:rFonts w:ascii="Wingdings" w:hAnsi="Wingdings" w:hint="default"/>
+      </w:rPr>
+    </w:lvl>
+  </w:abstractNum>
+  <w:abstractNum w:abstractNumId="1">
     <w:nsid w:val="02FB1076"/>
     <w:multiLevelType w:val="hybridMultilevel"/>
     <w:tmpl w:val="99B64874"/>
@@ -3507,7 +3523,7 @@
       </w:rPr>
     </w:lvl>
   </w:abstractNum>
-  <w:abstractNum w:abstractNumId="1" w15:restartNumberingAfterBreak="0">
+  <w:abstractNum w:abstractNumId="2">
     <w:nsid w:val="030F0187"/>
     <w:multiLevelType w:val="hybridMultilevel"/>
     <w:tmpl w:val="755E37B2"/>
@@ -3620,7 +3636,7 @@
       </w:rPr>
     </w:lvl>
   </w:abstractNum>
-  <w:abstractNum w:abstractNumId="2" w15:restartNumberingAfterBreak="0">
+  <w:abstractNum w:abstractNumId="3">
     <w:nsid w:val="03E751E0"/>
     <w:multiLevelType w:val="hybridMultilevel"/>
     <w:tmpl w:val="DD04770C"/>
@@ -3709,7 +3725,7 @@
       </w:pPr>
     </w:lvl>
   </w:abstractNum>
-  <w:abstractNum w:abstractNumId="3" w15:restartNumberingAfterBreak="0">
+  <w:abstractNum w:abstractNumId="4">
     <w:nsid w:val="09E0004F"/>
     <w:multiLevelType w:val="hybridMultilevel"/>
     <w:tmpl w:val="068A3E02"/>
@@ -3821,7 +3837,7 @@
       </w:rPr>
     </w:lvl>
   </w:abstractNum>
-  <w:abstractNum w:abstractNumId="4" w15:restartNumberingAfterBreak="0">
+  <w:abstractNum w:abstractNumId="5">
     <w:nsid w:val="25B008BD"/>
     <w:multiLevelType w:val="hybridMultilevel"/>
     <w:tmpl w:val="CFBAAFE4"/>
@@ -3907,7 +3923,7 @@
       </w:pPr>
     </w:lvl>
   </w:abstractNum>
-  <w:abstractNum w:abstractNumId="5" w15:restartNumberingAfterBreak="0">
+  <w:abstractNum w:abstractNumId="6">
     <w:nsid w:val="3E5D2681"/>
     <w:multiLevelType w:val="hybridMultilevel"/>
     <w:tmpl w:val="C89A3D00"/>
@@ -3997,7 +4013,7 @@
       </w:pPr>
     </w:lvl>
   </w:abstractNum>
-  <w:abstractNum w:abstractNumId="6" w15:restartNumberingAfterBreak="0">
+  <w:abstractNum w:abstractNumId="7">
     <w:nsid w:val="457E337A"/>
     <w:multiLevelType w:val="hybridMultilevel"/>
     <w:tmpl w:val="3844E58E"/>
@@ -4110,7 +4126,7 @@
       </w:rPr>
     </w:lvl>
   </w:abstractNum>
-  <w:abstractNum w:abstractNumId="7" w15:restartNumberingAfterBreak="0">
+  <w:abstractNum w:abstractNumId="8">
     <w:nsid w:val="62442546"/>
     <w:multiLevelType w:val="hybridMultilevel"/>
     <w:tmpl w:val="2B72095E"/>
@@ -4223,7 +4239,7 @@
       </w:rPr>
     </w:lvl>
   </w:abstractNum>
-  <w:abstractNum w:abstractNumId="8" w15:restartNumberingAfterBreak="0">
+  <w:abstractNum w:abstractNumId="9">
     <w:nsid w:val="62CE5154"/>
     <w:multiLevelType w:val="hybridMultilevel"/>
     <w:tmpl w:val="AA609C2E"/>
@@ -4313,7 +4329,7 @@
       </w:pPr>
     </w:lvl>
   </w:abstractNum>
-  <w:abstractNum w:abstractNumId="9" w15:restartNumberingAfterBreak="0">
+  <w:abstractNum w:abstractNumId="10">
     <w:nsid w:val="6F6F3438"/>
     <w:multiLevelType w:val="hybridMultilevel"/>
     <w:tmpl w:val="1BC82B48"/>
@@ -4427,19 +4443,19 @@
     </w:lvl>
   </w:abstractNum>
   <w:num w:numId="1">
-    <w:abstractNumId w:val="6"/>
+    <w:abstractNumId w:val="7"/>
   </w:num>
   <w:num w:numId="2">
-    <w:abstractNumId w:val="0"/>
+    <w:abstractNumId w:val="1"/>
   </w:num>
   <w:num w:numId="3">
-    <w:abstractNumId w:val="1"/>
+    <w:abstractNumId w:val="2"/>
   </w:num>
   <w:num w:numId="4">
-    <w:abstractNumId w:val="9"/>
+    <w:abstractNumId w:val="10"/>
   </w:num>
   <w:num w:numId="5">
-    <w:abstractNumId w:val="4"/>
+    <w:abstractNumId w:val="5"/>
     <w:lvlOverride w:ilvl="0">
       <w:startOverride w:val="1"/>
     </w:lvlOverride>
@@ -4469,28 +4485,31 @@
     </w:lvlOverride>
   </w:num>
   <w:num w:numId="6">
+    <w:abstractNumId w:val="5"/>
+  </w:num>
+  <w:num w:numId="7">
+    <w:abstractNumId w:val="8"/>
+  </w:num>
+  <w:num w:numId="8">
     <w:abstractNumId w:val="4"/>
   </w:num>
-  <w:num w:numId="7">
-    <w:abstractNumId w:val="7"/>
-  </w:num>
-  <w:num w:numId="8">
+  <w:num w:numId="9">
     <w:abstractNumId w:val="3"/>
   </w:num>
-  <w:num w:numId="9">
-    <w:abstractNumId w:val="2"/>
-  </w:num>
   <w:num w:numId="10">
-    <w:abstractNumId w:val="5"/>
+    <w:abstractNumId w:val="6"/>
   </w:num>
   <w:num w:numId="11">
-    <w:abstractNumId w:val="8"/>
+    <w:abstractNumId w:val="9"/>
+  </w:num>
+  <w:num w:numId="12">
+    <w:abstractNumId w:val="0"/>
   </w:num>
 </w:numbering>
 </file>
 
 <file path=word/styles.xml><?xml version="1.0" encoding="utf-8"?>
-<w:styles xmlns:mc="http://schemas.openxmlformats.org/markup-compatibility/2006" xmlns:r="http://schemas.openxmlformats.org/officeDocument/2006/relationships" xmlns:w="http://schemas.openxmlformats.org/wordprocessingml/2006/main" xmlns:w14="http://schemas.microsoft.com/office/word/2010/wordml" xmlns:w15="http://schemas.microsoft.com/office/word/2012/wordml" xmlns:w16cid="http://schemas.microsoft.com/office/word/2016/wordml/cid" xmlns:w16se="http://schemas.microsoft.com/office/word/2015/wordml/symex" mc:Ignorable="w14 w15 w16se w16cid">
+<w:styles xmlns:mc="http://schemas.openxmlformats.org/markup-compatibility/2006" xmlns:r="http://schemas.openxmlformats.org/officeDocument/2006/relationships" xmlns:w="http://schemas.openxmlformats.org/wordprocessingml/2006/main" xmlns:w14="http://schemas.microsoft.com/office/word/2010/wordml" mc:Ignorable="w14">
   <w:docDefaults>
     <w:rPrDefault>
       <w:rPr>
@@ -4506,383 +4525,144 @@
       </w:pPr>
     </w:pPrDefault>
   </w:docDefaults>
-  <w:latentStyles w:defLockedState="0" w:defUIPriority="99" w:defSemiHidden="0" w:defUnhideWhenUsed="0" w:defQFormat="0" w:count="376">
-    <w:lsdException w:name="Normal" w:uiPriority="0" w:qFormat="1"/>
-    <w:lsdException w:name="heading 1" w:uiPriority="9" w:qFormat="1"/>
-    <w:lsdException w:name="heading 2" w:semiHidden="1" w:uiPriority="9" w:unhideWhenUsed="1" w:qFormat="1"/>
-    <w:lsdException w:name="heading 3" w:semiHidden="1" w:uiPriority="9" w:unhideWhenUsed="1" w:qFormat="1"/>
-    <w:lsdException w:name="heading 4" w:semiHidden="1" w:uiPriority="9" w:unhideWhenUsed="1" w:qFormat="1"/>
-    <w:lsdException w:name="heading 5" w:semiHidden="1" w:uiPriority="9" w:unhideWhenUsed="1" w:qFormat="1"/>
-    <w:lsdException w:name="heading 6" w:semiHidden="1" w:uiPriority="9" w:unhideWhenUsed="1" w:qFormat="1"/>
-    <w:lsdException w:name="heading 7" w:semiHidden="1" w:uiPriority="9" w:unhideWhenUsed="1" w:qFormat="1"/>
-    <w:lsdException w:name="heading 8" w:semiHidden="1" w:uiPriority="9" w:unhideWhenUsed="1" w:qFormat="1"/>
-    <w:lsdException w:name="heading 9" w:semiHidden="1" w:uiPriority="9" w:unhideWhenUsed="1" w:qFormat="1"/>
-    <w:lsdException w:name="index 1" w:semiHidden="1" w:unhideWhenUsed="1"/>
-    <w:lsdException w:name="index 2" w:semiHidden="1" w:unhideWhenUsed="1"/>
-    <w:lsdException w:name="index 3" w:semiHidden="1" w:unhideWhenUsed="1"/>
-    <w:lsdException w:name="index 4" w:semiHidden="1" w:unhideWhenUsed="1"/>
-    <w:lsdException w:name="index 5" w:semiHidden="1" w:unhideWhenUsed="1"/>
-    <w:lsdException w:name="index 6" w:semiHidden="1" w:unhideWhenUsed="1"/>
-    <w:lsdException w:name="index 7" w:semiHidden="1" w:unhideWhenUsed="1"/>
-    <w:lsdException w:name="index 8" w:semiHidden="1" w:unhideWhenUsed="1"/>
-    <w:lsdException w:name="index 9" w:semiHidden="1" w:unhideWhenUsed="1"/>
-    <w:lsdException w:name="toc 1" w:semiHidden="1" w:uiPriority="39" w:unhideWhenUsed="1"/>
-    <w:lsdException w:name="toc 2" w:semiHidden="1" w:uiPriority="39" w:unhideWhenUsed="1"/>
-    <w:lsdException w:name="toc 3" w:semiHidden="1" w:uiPriority="39" w:unhideWhenUsed="1"/>
-    <w:lsdException w:name="toc 4" w:semiHidden="1" w:uiPriority="39" w:unhideWhenUsed="1"/>
-    <w:lsdException w:name="toc 5" w:semiHidden="1" w:uiPriority="39" w:unhideWhenUsed="1"/>
-    <w:lsdException w:name="toc 6" w:semiHidden="1" w:uiPriority="39" w:unhideWhenUsed="1"/>
-    <w:lsdException w:name="toc 7" w:semiHidden="1" w:uiPriority="39" w:unhideWhenUsed="1"/>
-    <w:lsdException w:name="toc 8" w:semiHidden="1" w:uiPriority="39" w:unhideWhenUsed="1"/>
-    <w:lsdException w:name="toc 9" w:semiHidden="1" w:uiPriority="39" w:unhideWhenUsed="1"/>
-    <w:lsdException w:name="Normal Indent" w:semiHidden="1" w:unhideWhenUsed="1"/>
-    <w:lsdException w:name="footnote text" w:semiHidden="1" w:unhideWhenUsed="1"/>
-    <w:lsdException w:name="annotation text" w:semiHidden="1" w:unhideWhenUsed="1"/>
-    <w:lsdException w:name="header" w:semiHidden="1" w:unhideWhenUsed="1"/>
-    <w:lsdException w:name="footer" w:semiHidden="1" w:unhideWhenUsed="1"/>
-    <w:lsdException w:name="index heading" w:semiHidden="1" w:unhideWhenUsed="1"/>
-    <w:lsdException w:name="caption" w:semiHidden="1" w:uiPriority="35" w:unhideWhenUsed="1" w:qFormat="1"/>
-    <w:lsdException w:name="table of figures" w:semiHidden="1" w:unhideWhenUsed="1"/>
-    <w:lsdException w:name="envelope address" w:semiHidden="1" w:unhideWhenUsed="1"/>
-    <w:lsdException w:name="envelope return" w:semiHidden="1" w:unhideWhenUsed="1"/>
-    <w:lsdException w:name="footnote reference" w:semiHidden="1" w:unhideWhenUsed="1"/>
-    <w:lsdException w:name="annotation reference" w:semiHidden="1" w:unhideWhenUsed="1"/>
-    <w:lsdException w:name="line number" w:semiHidden="1" w:unhideWhenUsed="1"/>
-    <w:lsdException w:name="page number" w:semiHidden="1" w:unhideWhenUsed="1"/>
-    <w:lsdException w:name="endnote reference" w:semiHidden="1" w:unhideWhenUsed="1"/>
-    <w:lsdException w:name="endnote text" w:semiHidden="1" w:unhideWhenUsed="1"/>
-    <w:lsdException w:name="table of authorities" w:semiHidden="1" w:unhideWhenUsed="1"/>
-    <w:lsdException w:name="macro" w:semiHidden="1" w:unhideWhenUsed="1"/>
-    <w:lsdException w:name="toa heading" w:semiHidden="1" w:unhideWhenUsed="1"/>
-    <w:lsdException w:name="List" w:semiHidden="1" w:unhideWhenUsed="1"/>
-    <w:lsdException w:name="List Bullet" w:semiHidden="1" w:unhideWhenUsed="1"/>
-    <w:lsdException w:name="List Number" w:semiHidden="1" w:unhideWhenUsed="1"/>
-    <w:lsdException w:name="List 2" w:semiHidden="1" w:unhideWhenUsed="1"/>
-    <w:lsdException w:name="List 3" w:semiHidden="1" w:unhideWhenUsed="1"/>
-    <w:lsdException w:name="List 4" w:semiHidden="1" w:unhideWhenUsed="1"/>
-    <w:lsdException w:name="List 5" w:semiHidden="1" w:unhideWhenUsed="1"/>
-    <w:lsdException w:name="List Bullet 2" w:semiHidden="1" w:unhideWhenUsed="1"/>
-    <w:lsdException w:name="List Bullet 3" w:semiHidden="1" w:unhideWhenUsed="1"/>
-    <w:lsdException w:name="List Bullet 4" w:semiHidden="1" w:unhideWhenUsed="1"/>
-    <w:lsdException w:name="List Bullet 5" w:semiHidden="1" w:unhideWhenUsed="1"/>
-    <w:lsdException w:name="List Number 2" w:semiHidden="1" w:unhideWhenUsed="1"/>
-    <w:lsdException w:name="List Number 3" w:semiHidden="1" w:unhideWhenUsed="1"/>
-    <w:lsdException w:name="List Number 4" w:semiHidden="1" w:unhideWhenUsed="1"/>
-    <w:lsdException w:name="List Number 5" w:semiHidden="1" w:unhideWhenUsed="1"/>
-    <w:lsdException w:name="Title" w:uiPriority="10" w:qFormat="1"/>
-    <w:lsdException w:name="Closing" w:semiHidden="1" w:unhideWhenUsed="1"/>
-    <w:lsdException w:name="Signature" w:semiHidden="1" w:unhideWhenUsed="1"/>
-    <w:lsdException w:name="Default Paragraph Font" w:semiHidden="1" w:uiPriority="1" w:unhideWhenUsed="1"/>
-    <w:lsdException w:name="Body Text" w:semiHidden="1" w:unhideWhenUsed="1"/>
-    <w:lsdException w:name="Body Text Indent" w:semiHidden="1" w:unhideWhenUsed="1"/>
-    <w:lsdException w:name="List Continue" w:semiHidden="1" w:unhideWhenUsed="1"/>
-    <w:lsdException w:name="List Continue 2" w:semiHidden="1" w:unhideWhenUsed="1"/>
-    <w:lsdException w:name="List Continue 3" w:semiHidden="1" w:unhideWhenUsed="1"/>
-    <w:lsdException w:name="List Continue 4" w:semiHidden="1" w:unhideWhenUsed="1"/>
-    <w:lsdException w:name="List Continue 5" w:semiHidden="1" w:unhideWhenUsed="1"/>
-    <w:lsdException w:name="Message Header" w:semiHidden="1" w:unhideWhenUsed="1"/>
-    <w:lsdException w:name="Subtitle" w:uiPriority="11" w:qFormat="1"/>
-    <w:lsdException w:name="Salutation" w:semiHidden="1" w:unhideWhenUsed="1"/>
-    <w:lsdException w:name="Date" w:semiHidden="1" w:unhideWhenUsed="1"/>
-    <w:lsdException w:name="Body Text First Indent" w:semiHidden="1" w:unhideWhenUsed="1"/>
-    <w:lsdException w:name="Body Text First Indent 2" w:semiHidden="1" w:unhideWhenUsed="1"/>
-    <w:lsdException w:name="Note Heading" w:semiHidden="1" w:unhideWhenUsed="1"/>
-    <w:lsdException w:name="Body Text 2" w:semiHidden="1" w:unhideWhenUsed="1"/>
-    <w:lsdException w:name="Body Text 3" w:semiHidden="1" w:unhideWhenUsed="1"/>
-    <w:lsdException w:name="Body Text Indent 2" w:semiHidden="1" w:unhideWhenUsed="1"/>
-    <w:lsdException w:name="Body Text Indent 3" w:semiHidden="1" w:unhideWhenUsed="1"/>
-    <w:lsdException w:name="Block Text" w:semiHidden="1" w:unhideWhenUsed="1"/>
-    <w:lsdException w:name="Hyperlink" w:semiHidden="1" w:unhideWhenUsed="1"/>
-    <w:lsdException w:name="FollowedHyperlink" w:semiHidden="1" w:unhideWhenUsed="1"/>
-    <w:lsdException w:name="Strong" w:uiPriority="22" w:qFormat="1"/>
-    <w:lsdException w:name="Emphasis" w:uiPriority="20" w:qFormat="1"/>
-    <w:lsdException w:name="Document Map" w:semiHidden="1" w:unhideWhenUsed="1"/>
-    <w:lsdException w:name="Plain Text" w:semiHidden="1" w:unhideWhenUsed="1"/>
-    <w:lsdException w:name="E-mail Signature" w:semiHidden="1" w:unhideWhenUsed="1"/>
-    <w:lsdException w:name="HTML Top of Form" w:semiHidden="1" w:unhideWhenUsed="1"/>
-    <w:lsdException w:name="HTML Bottom of Form" w:semiHidden="1" w:unhideWhenUsed="1"/>
-    <w:lsdException w:name="Normal (Web)" w:semiHidden="1" w:unhideWhenUsed="1"/>
-    <w:lsdException w:name="HTML Acronym" w:semiHidden="1" w:unhideWhenUsed="1"/>
-    <w:lsdException w:name="HTML Address" w:semiHidden="1" w:unhideWhenUsed="1"/>
-    <w:lsdException w:name="HTML Cite" w:semiHidden="1" w:unhideWhenUsed="1"/>
-    <w:lsdException w:name="HTML Code" w:semiHidden="1" w:unhideWhenUsed="1"/>
-    <w:lsdException w:name="HTML Definition" w:semiHidden="1" w:unhideWhenUsed="1"/>
-    <w:lsdException w:name="HTML Keyboard" w:semiHidden="1" w:unhideWhenUsed="1"/>
-    <w:lsdException w:name="HTML Preformatted" w:semiHidden="1" w:unhideWhenUsed="1"/>
-    <w:lsdException w:name="HTML Sample" w:semiHidden="1" w:unhideWhenUsed="1"/>
-    <w:lsdException w:name="HTML Typewriter" w:semiHidden="1" w:unhideWhenUsed="1"/>
-    <w:lsdException w:name="HTML Variable" w:semiHidden="1" w:unhideWhenUsed="1"/>
-    <w:lsdException w:name="Normal Table" w:semiHidden="1" w:unhideWhenUsed="1"/>
-    <w:lsdException w:name="annotation subject" w:semiHidden="1" w:unhideWhenUsed="1"/>
-    <w:lsdException w:name="No List" w:semiHidden="1" w:unhideWhenUsed="1"/>
-    <w:lsdException w:name="Outline List 1" w:semiHidden="1" w:unhideWhenUsed="1"/>
-    <w:lsdException w:name="Outline List 2" w:semiHidden="1" w:unhideWhenUsed="1"/>
-    <w:lsdException w:name="Outline List 3" w:semiHidden="1" w:unhideWhenUsed="1"/>
-    <w:lsdException w:name="Table Simple 1" w:semiHidden="1" w:unhideWhenUsed="1"/>
-    <w:lsdException w:name="Table Simple 2" w:semiHidden="1" w:unhideWhenUsed="1"/>
-    <w:lsdException w:name="Table Simple 3" w:semiHidden="1" w:unhideWhenUsed="1"/>
-    <w:lsdException w:name="Table Classic 1" w:semiHidden="1" w:unhideWhenUsed="1"/>
-    <w:lsdException w:name="Table Classic 2" w:semiHidden="1" w:unhideWhenUsed="1"/>
-    <w:lsdException w:name="Table Classic 3" w:semiHidden="1" w:unhideWhenUsed="1"/>
-    <w:lsdException w:name="Table Classic 4" w:semiHidden="1" w:unhideWhenUsed="1"/>
-    <w:lsdException w:name="Table Colorful 1" w:semiHidden="1" w:unhideWhenUsed="1"/>
-    <w:lsdException w:name="Table Colorful 2" w:semiHidden="1" w:unhideWhenUsed="1"/>
-    <w:lsdException w:name="Table Colorful 3" w:semiHidden="1" w:unhideWhenUsed="1"/>
-    <w:lsdException w:name="Table Columns 1" w:semiHidden="1" w:unhideWhenUsed="1"/>
-    <w:lsdException w:name="Table Columns 2" w:semiHidden="1" w:unhideWhenUsed="1"/>
-    <w:lsdException w:name="Table Columns 3" w:semiHidden="1" w:unhideWhenUsed="1"/>
-    <w:lsdException w:name="Table Columns 4" w:semiHidden="1" w:unhideWhenUsed="1"/>
-    <w:lsdException w:name="Table Columns 5" w:semiHidden="1" w:unhideWhenUsed="1"/>
-    <w:lsdException w:name="Table Grid 1" w:semiHidden="1" w:unhideWhenUsed="1"/>
-    <w:lsdException w:name="Table Grid 2" w:semiHidden="1" w:unhideWhenUsed="1"/>
-    <w:lsdException w:name="Table Grid 3" w:semiHidden="1" w:unhideWhenUsed="1"/>
-    <w:lsdException w:name="Table Grid 4" w:semiHidden="1" w:unhideWhenUsed="1"/>
-    <w:lsdException w:name="Table Grid 5" w:semiHidden="1" w:unhideWhenUsed="1"/>
-    <w:lsdException w:name="Table Grid 6" w:semiHidden="1" w:unhideWhenUsed="1"/>
-    <w:lsdException w:name="Table Grid 7" w:semiHidden="1" w:unhideWhenUsed="1"/>
-    <w:lsdException w:name="Table Grid 8" w:semiHidden="1" w:unhideWhenUsed="1"/>
-    <w:lsdException w:name="Table List 1" w:semiHidden="1" w:unhideWhenUsed="1"/>
-    <w:lsdException w:name="Table List 2" w:semiHidden="1" w:unhideWhenUsed="1"/>
-    <w:lsdException w:name="Table List 3" w:semiHidden="1" w:unhideWhenUsed="1"/>
-    <w:lsdException w:name="Table List 4" w:semiHidden="1" w:unhideWhenUsed="1"/>
-    <w:lsdException w:name="Table List 5" w:semiHidden="1" w:unhideWhenUsed="1"/>
-    <w:lsdException w:name="Table List 6" w:semiHidden="1" w:unhideWhenUsed="1"/>
-    <w:lsdException w:name="Table List 7" w:semiHidden="1" w:unhideWhenUsed="1"/>
-    <w:lsdException w:name="Table List 8" w:semiHidden="1" w:unhideWhenUsed="1"/>
-    <w:lsdException w:name="Table 3D effects 1" w:semiHidden="1" w:unhideWhenUsed="1"/>
-    <w:lsdException w:name="Table 3D effects 2" w:semiHidden="1" w:unhideWhenUsed="1"/>
-    <w:lsdException w:name="Table 3D effects 3" w:semiHidden="1" w:unhideWhenUsed="1"/>
-    <w:lsdException w:name="Table Contemporary" w:semiHidden="1" w:unhideWhenUsed="1"/>
-    <w:lsdException w:name="Table Elegant" w:semiHidden="1" w:unhideWhenUsed="1"/>
-    <w:lsdException w:name="Table Professional" w:semiHidden="1" w:unhideWhenUsed="1"/>
-    <w:lsdException w:name="Table Subtle 1" w:semiHidden="1" w:unhideWhenUsed="1"/>
-    <w:lsdException w:name="Table Subtle 2" w:semiHidden="1" w:unhideWhenUsed="1"/>
-    <w:lsdException w:name="Table Web 1" w:semiHidden="1" w:unhideWhenUsed="1"/>
-    <w:lsdException w:name="Table Web 2" w:semiHidden="1" w:unhideWhenUsed="1"/>
-    <w:lsdException w:name="Table Web 3" w:semiHidden="1" w:unhideWhenUsed="1"/>
-    <w:lsdException w:name="Balloon Text" w:semiHidden="1" w:unhideWhenUsed="1"/>
-    <w:lsdException w:name="Table Grid" w:uiPriority="39"/>
-    <w:lsdException w:name="Table Theme" w:semiHidden="1" w:unhideWhenUsed="1"/>
-    <w:lsdException w:name="Placeholder Text" w:semiHidden="1"/>
-    <w:lsdException w:name="No Spacing" w:uiPriority="1" w:qFormat="1"/>
-    <w:lsdException w:name="Light Shading" w:uiPriority="60"/>
-    <w:lsdException w:name="Light List" w:uiPriority="61"/>
-    <w:lsdException w:name="Light Grid" w:uiPriority="62"/>
-    <w:lsdException w:name="Medium Shading 1" w:uiPriority="63"/>
-    <w:lsdException w:name="Medium Shading 2" w:uiPriority="64"/>
-    <w:lsdException w:name="Medium List 1" w:uiPriority="65"/>
-    <w:lsdException w:name="Medium List 2" w:uiPriority="66"/>
-    <w:lsdException w:name="Medium Grid 1" w:uiPriority="67"/>
-    <w:lsdException w:name="Medium Grid 2" w:uiPriority="68"/>
-    <w:lsdException w:name="Medium Grid 3" w:uiPriority="69"/>
-    <w:lsdException w:name="Dark List" w:uiPriority="70"/>
-    <w:lsdException w:name="Colorful Shading" w:uiPriority="71"/>
-    <w:lsdException w:name="Colorful List" w:uiPriority="72"/>
-    <w:lsdException w:name="Colorful Grid" w:uiPriority="73"/>
-    <w:lsdException w:name="Light Shading Accent 1" w:uiPriority="60"/>
-    <w:lsdException w:name="Light List Accent 1" w:uiPriority="61"/>
-    <w:lsdException w:name="Light Grid Accent 1" w:uiPriority="62"/>
-    <w:lsdException w:name="Medium Shading 1 Accent 1" w:uiPriority="63"/>
-    <w:lsdException w:name="Medium Shading 2 Accent 1" w:uiPriority="64"/>
-    <w:lsdException w:name="Medium List 1 Accent 1" w:uiPriority="65"/>
-    <w:lsdException w:name="Revision" w:semiHidden="1"/>
-    <w:lsdException w:name="List Paragraph" w:uiPriority="34" w:qFormat="1"/>
-    <w:lsdException w:name="Quote" w:uiPriority="29" w:qFormat="1"/>
-    <w:lsdException w:name="Intense Quote" w:uiPriority="30" w:qFormat="1"/>
-    <w:lsdException w:name="Medium List 2 Accent 1" w:uiPriority="66"/>
-    <w:lsdException w:name="Medium Grid 1 Accent 1" w:uiPriority="67"/>
-    <w:lsdException w:name="Medium Grid 2 Accent 1" w:uiPriority="68"/>
-    <w:lsdException w:name="Medium Grid 3 Accent 1" w:uiPriority="69"/>
-    <w:lsdException w:name="Dark List Accent 1" w:uiPriority="70"/>
-    <w:lsdException w:name="Colorful Shading Accent 1" w:uiPriority="71"/>
-    <w:lsdException w:name="Colorful List Accent 1" w:uiPriority="72"/>
-    <w:lsdException w:name="Colorful Grid Accent 1" w:uiPriority="73"/>
-    <w:lsdException w:name="Light Shading Accent 2" w:uiPriority="60"/>
-    <w:lsdException w:name="Light List Accent 2" w:uiPriority="61"/>
-    <w:lsdException w:name="Light Grid Accent 2" w:uiPriority="62"/>
-    <w:lsdException w:name="Medium Shading 1 Accent 2" w:uiPriority="63"/>
-    <w:lsdException w:name="Medium Shading 2 Accent 2" w:uiPriority="64"/>
-    <w:lsdException w:name="Medium List 1 Accent 2" w:uiPriority="65"/>
-    <w:lsdException w:name="Medium List 2 Accent 2" w:uiPriority="66"/>
-    <w:lsdException w:name="Medium Grid 1 Accent 2" w:uiPriority="67"/>
-    <w:lsdException w:name="Medium Grid 2 Accent 2" w:uiPriority="68"/>
-    <w:lsdException w:name="Medium Grid 3 Accent 2" w:uiPriority="69"/>
-    <w:lsdException w:name="Dark List Accent 2" w:uiPriority="70"/>
-    <w:lsdException w:name="Colorful Shading Accent 2" w:uiPriority="71"/>
-    <w:lsdException w:name="Colorful List Accent 2" w:uiPriority="72"/>
-    <w:lsdException w:name="Colorful Grid Accent 2" w:uiPriority="73"/>
-    <w:lsdException w:name="Light Shading Accent 3" w:uiPriority="60"/>
-    <w:lsdException w:name="Light List Accent 3" w:uiPriority="61"/>
-    <w:lsdException w:name="Light Grid Accent 3" w:uiPriority="62"/>
-    <w:lsdException w:name="Medium Shading 1 Accent 3" w:uiPriority="63"/>
-    <w:lsdException w:name="Medium Shading 2 Accent 3" w:uiPriority="64"/>
-    <w:lsdException w:name="Medium List 1 Accent 3" w:uiPriority="65"/>
-    <w:lsdException w:name="Medium List 2 Accent 3" w:uiPriority="66"/>
-    <w:lsdException w:name="Medium Grid 1 Accent 3" w:uiPriority="67"/>
-    <w:lsdException w:name="Medium Grid 2 Accent 3" w:uiPriority="68"/>
-    <w:lsdException w:name="Medium Grid 3 Accent 3" w:uiPriority="69"/>
-    <w:lsdException w:name="Dark List Accent 3" w:uiPriority="70"/>
-    <w:lsdException w:name="Colorful Shading Accent 3" w:uiPriority="71"/>
-    <w:lsdException w:name="Colorful List Accent 3" w:uiPriority="72"/>
-    <w:lsdException w:name="Colorful Grid Accent 3" w:uiPriority="73"/>
-    <w:lsdException w:name="Light Shading Accent 4" w:uiPriority="60"/>
-    <w:lsdException w:name="Light List Accent 4" w:uiPriority="61"/>
-    <w:lsdException w:name="Light Grid Accent 4" w:uiPriority="62"/>
-    <w:lsdException w:name="Medium Shading 1 Accent 4" w:uiPriority="63"/>
-    <w:lsdException w:name="Medium Shading 2 Accent 4" w:uiPriority="64"/>
-    <w:lsdException w:name="Medium List 1 Accent 4" w:uiPriority="65"/>
-    <w:lsdException w:name="Medium List 2 Accent 4" w:uiPriority="66"/>
-    <w:lsdException w:name="Medium Grid 1 Accent 4" w:uiPriority="67"/>
-    <w:lsdException w:name="Medium Grid 2 Accent 4" w:uiPriority="68"/>
-    <w:lsdException w:name="Medium Grid 3 Accent 4" w:uiPriority="69"/>
-    <w:lsdException w:name="Dark List Accent 4" w:uiPriority="70"/>
-    <w:lsdException w:name="Colorful Shading Accent 4" w:uiPriority="71"/>
-    <w:lsdException w:name="Colorful List Accent 4" w:uiPriority="72"/>
-    <w:lsdException w:name="Colorful Grid Accent 4" w:uiPriority="73"/>
-    <w:lsdException w:name="Light Shading Accent 5" w:uiPriority="60"/>
-    <w:lsdException w:name="Light List Accent 5" w:uiPriority="61"/>
-    <w:lsdException w:name="Light Grid Accent 5" w:uiPriority="62"/>
-    <w:lsdException w:name="Medium Shading 1 Accent 5" w:uiPriority="63"/>
-    <w:lsdException w:name="Medium Shading 2 Accent 5" w:uiPriority="64"/>
-    <w:lsdException w:name="Medium List 1 Accent 5" w:uiPriority="65"/>
-    <w:lsdException w:name="Medium List 2 Accent 5" w:uiPriority="66"/>
-    <w:lsdException w:name="Medium Grid 1 Accent 5" w:uiPriority="67"/>
-    <w:lsdException w:name="Medium Grid 2 Accent 5" w:uiPriority="68"/>
-    <w:lsdException w:name="Medium Grid 3 Accent 5" w:uiPriority="69"/>
-    <w:lsdException w:name="Dark List Accent 5" w:uiPriority="70"/>
-    <w:lsdException w:name="Colorful Shading Accent 5" w:uiPriority="71"/>
-    <w:lsdException w:name="Colorful List Accent 5" w:uiPriority="72"/>
-    <w:lsdException w:name="Colorful Grid Accent 5" w:uiPriority="73"/>
-    <w:lsdException w:name="Light Shading Accent 6" w:uiPriority="60"/>
-    <w:lsdException w:name="Light List Accent 6" w:uiPriority="61"/>
-    <w:lsdException w:name="Light Grid Accent 6" w:uiPriority="62"/>
-    <w:lsdException w:name="Medium Shading 1 Accent 6" w:uiPriority="63"/>
-    <w:lsdException w:name="Medium Shading 2 Accent 6" w:uiPriority="64"/>
-    <w:lsdException w:name="Medium List 1 Accent 6" w:uiPriority="65"/>
-    <w:lsdException w:name="Medium List 2 Accent 6" w:uiPriority="66"/>
-    <w:lsdException w:name="Medium Grid 1 Accent 6" w:uiPriority="67"/>
-    <w:lsdException w:name="Medium Grid 2 Accent 6" w:uiPriority="68"/>
-    <w:lsdException w:name="Medium Grid 3 Accent 6" w:uiPriority="69"/>
-    <w:lsdException w:name="Dark List Accent 6" w:uiPriority="70"/>
-    <w:lsdException w:name="Colorful Shading Accent 6" w:uiPriority="71"/>
-    <w:lsdException w:name="Colorful List Accent 6" w:uiPriority="72"/>
-    <w:lsdException w:name="Colorful Grid Accent 6" w:uiPriority="73"/>
-    <w:lsdException w:name="Subtle Emphasis" w:uiPriority="19" w:qFormat="1"/>
-    <w:lsdException w:name="Intense Emphasis" w:uiPriority="21" w:qFormat="1"/>
-    <w:lsdException w:name="Subtle Reference" w:uiPriority="31" w:qFormat="1"/>
-    <w:lsdException w:name="Intense Reference" w:uiPriority="32" w:qFormat="1"/>
-    <w:lsdException w:name="Book Title" w:uiPriority="33" w:qFormat="1"/>
-    <w:lsdException w:name="Bibliography" w:semiHidden="1" w:uiPriority="37" w:unhideWhenUsed="1"/>
-    <w:lsdException w:name="TOC Heading" w:semiHidden="1" w:uiPriority="39" w:unhideWhenUsed="1" w:qFormat="1"/>
-    <w:lsdException w:name="Plain Table 1" w:uiPriority="41"/>
-    <w:lsdException w:name="Plain Table 2" w:uiPriority="42"/>
-    <w:lsdException w:name="Plain Table 3" w:uiPriority="43"/>
-    <w:lsdException w:name="Plain Table 4" w:uiPriority="44"/>
-    <w:lsdException w:name="Plain Table 5" w:uiPriority="45"/>
-    <w:lsdException w:name="Grid Table Light" w:uiPriority="40"/>
-    <w:lsdException w:name="Grid Table 1 Light" w:uiPriority="46"/>
-    <w:lsdException w:name="Grid Table 2" w:uiPriority="47"/>
-    <w:lsdException w:name="Grid Table 3" w:uiPriority="48"/>
-    <w:lsdException w:name="Grid Table 4" w:uiPriority="49"/>
-    <w:lsdException w:name="Grid Table 5 Dark" w:uiPriority="50"/>
-    <w:lsdException w:name="Grid Table 6 Colorful" w:uiPriority="51"/>
-    <w:lsdException w:name="Grid Table 7 Colorful" w:uiPriority="52"/>
-    <w:lsdException w:name="Grid Table 1 Light Accent 1" w:uiPriority="46"/>
-    <w:lsdException w:name="Grid Table 2 Accent 1" w:uiPriority="47"/>
-    <w:lsdException w:name="Grid Table 3 Accent 1" w:uiPriority="48"/>
-    <w:lsdException w:name="Grid Table 4 Accent 1" w:uiPriority="49"/>
-    <w:lsdException w:name="Grid Table 5 Dark Accent 1" w:uiPriority="50"/>
-    <w:lsdException w:name="Grid Table 6 Colorful Accent 1" w:uiPriority="51"/>
-    <w:lsdException w:name="Grid Table 7 Colorful Accent 1" w:uiPriority="52"/>
-    <w:lsdException w:name="Grid Table 1 Light Accent 2" w:uiPriority="46"/>
-    <w:lsdException w:name="Grid Table 2 Accent 2" w:uiPriority="47"/>
-    <w:lsdException w:name="Grid Table 3 Accent 2" w:uiPriority="48"/>
-    <w:lsdException w:name="Grid Table 4 Accent 2" w:uiPriority="49"/>
-    <w:lsdException w:name="Grid Table 5 Dark Accent 2" w:uiPriority="50"/>
-    <w:lsdException w:name="Grid Table 6 Colorful Accent 2" w:uiPriority="51"/>
-    <w:lsdException w:name="Grid Table 7 Colorful Accent 2" w:uiPriority="52"/>
-    <w:lsdException w:name="Grid Table 1 Light Accent 3" w:uiPriority="46"/>
-    <w:lsdException w:name="Grid Table 2 Accent 3" w:uiPriority="47"/>
-    <w:lsdException w:name="Grid Table 3 Accent 3" w:uiPriority="48"/>
-    <w:lsdException w:name="Grid Table 4 Accent 3" w:uiPriority="49"/>
-    <w:lsdException w:name="Grid Table 5 Dark Accent 3" w:uiPriority="50"/>
-    <w:lsdException w:name="Grid Table 6 Colorful Accent 3" w:uiPriority="51"/>
-    <w:lsdException w:name="Grid Table 7 Colorful Accent 3" w:uiPriority="52"/>
-    <w:lsdException w:name="Grid Table 1 Light Accent 4" w:uiPriority="46"/>
-    <w:lsdException w:name="Grid Table 2 Accent 4" w:uiPriority="47"/>
-    <w:lsdException w:name="Grid Table 3 Accent 4" w:uiPriority="48"/>
-    <w:lsdException w:name="Grid Table 4 Accent 4" w:uiPriority="49"/>
-    <w:lsdException w:name="Grid Table 5 Dark Accent 4" w:uiPriority="50"/>
-    <w:lsdException w:name="Grid Table 6 Colorful Accent 4" w:uiPriority="51"/>
-    <w:lsdException w:name="Grid Table 7 Colorful Accent 4" w:uiPriority="52"/>
-    <w:lsdException w:name="Grid Table 1 Light Accent 5" w:uiPriority="46"/>
-    <w:lsdException w:name="Grid Table 2 Accent 5" w:uiPriority="47"/>
-    <w:lsdException w:name="Grid Table 3 Accent 5" w:uiPriority="48"/>
-    <w:lsdException w:name="Grid Table 4 Accent 5" w:uiPriority="49"/>
-    <w:lsdException w:name="Grid Table 5 Dark Accent 5" w:uiPriority="50"/>
-    <w:lsdException w:name="Grid Table 6 Colorful Accent 5" w:uiPriority="51"/>
-    <w:lsdException w:name="Grid Table 7 Colorful Accent 5" w:uiPriority="52"/>
-    <w:lsdException w:name="Grid Table 1 Light Accent 6" w:uiPriority="46"/>
-    <w:lsdException w:name="Grid Table 2 Accent 6" w:uiPriority="47"/>
-    <w:lsdException w:name="Grid Table 3 Accent 6" w:uiPriority="48"/>
-    <w:lsdException w:name="Grid Table 4 Accent 6" w:uiPriority="49"/>
-    <w:lsdException w:name="Grid Table 5 Dark Accent 6" w:uiPriority="50"/>
-    <w:lsdException w:name="Grid Table 6 Colorful Accent 6" w:uiPriority="51"/>
-    <w:lsdException w:name="Grid Table 7 Colorful Accent 6" w:uiPriority="52"/>
-    <w:lsdException w:name="List Table 1 Light" w:uiPriority="46"/>
-    <w:lsdException w:name="List Table 2" w:uiPriority="47"/>
-    <w:lsdException w:name="List Table 3" w:uiPriority="48"/>
-    <w:lsdException w:name="List Table 4" w:uiPriority="49"/>
-    <w:lsdException w:name="List Table 5 Dark" w:uiPriority="50"/>
-    <w:lsdException w:name="List Table 6 Colorful" w:uiPriority="51"/>
-    <w:lsdException w:name="List Table 7 Colorful" w:uiPriority="52"/>
-    <w:lsdException w:name="List Table 1 Light Accent 1" w:uiPriority="46"/>
-    <w:lsdException w:name="List Table 2 Accent 1" w:uiPriority="47"/>
-    <w:lsdException w:name="List Table 3 Accent 1" w:uiPriority="48"/>
-    <w:lsdException w:name="List Table 4 Accent 1" w:uiPriority="49"/>
-    <w:lsdException w:name="List Table 5 Dark Accent 1" w:uiPriority="50"/>
-    <w:lsdException w:name="List Table 6 Colorful Accent 1" w:uiPriority="51"/>
-    <w:lsdException w:name="List Table 7 Colorful Accent 1" w:uiPriority="52"/>
-    <w:lsdException w:name="List Table 1 Light Accent 2" w:uiPriority="46"/>
-    <w:lsdException w:name="List Table 2 Accent 2" w:uiPriority="47"/>
-    <w:lsdException w:name="List Table 3 Accent 2" w:uiPriority="48"/>
-    <w:lsdException w:name="List Table 4 Accent 2" w:uiPriority="49"/>
-    <w:lsdException w:name="List Table 5 Dark Accent 2" w:uiPriority="50"/>
-    <w:lsdException w:name="List Table 6 Colorful Accent 2" w:uiPriority="51"/>
-    <w:lsdException w:name="List Table 7 Colorful Accent 2" w:uiPriority="52"/>
-    <w:lsdException w:name="List Table 1 Light Accent 3" w:uiPriority="46"/>
-    <w:lsdException w:name="List Table 2 Accent 3" w:uiPriority="47"/>
-    <w:lsdException w:name="List Table 3 Accent 3" w:uiPriority="48"/>
-    <w:lsdException w:name="List Table 4 Accent 3" w:uiPriority="49"/>
-    <w:lsdException w:name="List Table 5 Dark Accent 3" w:uiPriority="50"/>
-    <w:lsdException w:name="List Table 6 Colorful Accent 3" w:uiPriority="51"/>
-    <w:lsdException w:name="List Table 7 Colorful Accent 3" w:uiPriority="52"/>
-    <w:lsdException w:name="List Table 1 Light Accent 4" w:uiPriority="46"/>
-    <w:lsdException w:name="List Table 2 Accent 4" w:uiPriority="47"/>
-    <w:lsdException w:name="List Table 3 Accent 4" w:uiPriority="48"/>
-    <w:lsdException w:name="List Table 4 Accent 4" w:uiPriority="49"/>
-    <w:lsdException w:name="List Table 5 Dark Accent 4" w:uiPriority="50"/>
-    <w:lsdException w:name="List Table 6 Colorful Accent 4" w:uiPriority="51"/>
-    <w:lsdException w:name="List Table 7 Colorful Accent 4" w:uiPriority="52"/>
-    <w:lsdException w:name="List Table 1 Light Accent 5" w:uiPriority="46"/>
-    <w:lsdException w:name="List Table 2 Accent 5" w:uiPriority="47"/>
-    <w:lsdException w:name="List Table 3 Accent 5" w:uiPriority="48"/>
-    <w:lsdException w:name="List Table 4 Accent 5" w:uiPriority="49"/>
-    <w:lsdException w:name="List Table 5 Dark Accent 5" w:uiPriority="50"/>
-    <w:lsdException w:name="List Table 6 Colorful Accent 5" w:uiPriority="51"/>
-    <w:lsdException w:name="List Table 7 Colorful Accent 5" w:uiPriority="52"/>
-    <w:lsdException w:name="List Table 1 Light Accent 6" w:uiPriority="46"/>
-    <w:lsdException w:name="List Table 2 Accent 6" w:uiPriority="47"/>
-    <w:lsdException w:name="List Table 3 Accent 6" w:uiPriority="48"/>
-    <w:lsdException w:name="List Table 4 Accent 6" w:uiPriority="49"/>
-    <w:lsdException w:name="List Table 5 Dark Accent 6" w:uiPriority="50"/>
-    <w:lsdException w:name="List Table 6 Colorful Accent 6" w:uiPriority="51"/>
-    <w:lsdException w:name="List Table 7 Colorful Accent 6" w:uiPriority="52"/>
-    <w:lsdException w:name="Mention" w:semiHidden="1" w:unhideWhenUsed="1"/>
-    <w:lsdException w:name="Smart Hyperlink" w:semiHidden="1" w:unhideWhenUsed="1"/>
-    <w:lsdException w:name="Hashtag" w:semiHidden="1" w:unhideWhenUsed="1"/>
-    <w:lsdException w:name="Unresolved Mention" w:semiHidden="1" w:unhideWhenUsed="1"/>
-    <w:lsdException w:name="Smart Link" w:semiHidden="1" w:unhideWhenUsed="1"/>
+  <w:latentStyles w:defLockedState="0" w:defUIPriority="99" w:defSemiHidden="1" w:defUnhideWhenUsed="1" w:defQFormat="0" w:count="267">
+    <w:lsdException w:name="Normal" w:semiHidden="0" w:uiPriority="0" w:unhideWhenUsed="0" w:qFormat="1"/>
+    <w:lsdException w:name="heading 1" w:semiHidden="0" w:uiPriority="9" w:unhideWhenUsed="0" w:qFormat="1"/>
+    <w:lsdException w:name="heading 2" w:uiPriority="9" w:qFormat="1"/>
+    <w:lsdException w:name="heading 3" w:uiPriority="9" w:qFormat="1"/>
+    <w:lsdException w:name="heading 4" w:uiPriority="9" w:qFormat="1"/>
+    <w:lsdException w:name="heading 5" w:uiPriority="9" w:qFormat="1"/>
+    <w:lsdException w:name="heading 6" w:uiPriority="9" w:qFormat="1"/>
+    <w:lsdException w:name="heading 7" w:uiPriority="9" w:qFormat="1"/>
+    <w:lsdException w:name="heading 8" w:uiPriority="9" w:qFormat="1"/>
+    <w:lsdException w:name="heading 9" w:uiPriority="9" w:qFormat="1"/>
+    <w:lsdException w:name="toc 1" w:uiPriority="39"/>
+    <w:lsdException w:name="toc 2" w:uiPriority="39"/>
+    <w:lsdException w:name="toc 3" w:uiPriority="39"/>
+    <w:lsdException w:name="toc 4" w:uiPriority="39"/>
+    <w:lsdException w:name="toc 5" w:uiPriority="39"/>
+    <w:lsdException w:name="toc 6" w:uiPriority="39"/>
+    <w:lsdException w:name="toc 7" w:uiPriority="39"/>
+    <w:lsdException w:name="toc 8" w:uiPriority="39"/>
+    <w:lsdException w:name="toc 9" w:uiPriority="39"/>
+    <w:lsdException w:name="caption" w:uiPriority="35" w:qFormat="1"/>
+    <w:lsdException w:name="Title" w:semiHidden="0" w:uiPriority="10" w:unhideWhenUsed="0" w:qFormat="1"/>
+    <w:lsdException w:name="Default Paragraph Font" w:uiPriority="1"/>
+    <w:lsdException w:name="Subtitle" w:semiHidden="0" w:uiPriority="11" w:unhideWhenUsed="0" w:qFormat="1"/>
+    <w:lsdException w:name="Strong" w:semiHidden="0" w:uiPriority="22" w:unhideWhenUsed="0" w:qFormat="1"/>
+    <w:lsdException w:name="Emphasis" w:semiHidden="0" w:uiPriority="20" w:unhideWhenUsed="0" w:qFormat="1"/>
+    <w:lsdException w:name="Table Grid" w:semiHidden="0" w:uiPriority="39" w:unhideWhenUsed="0"/>
+    <w:lsdException w:name="Placeholder Text" w:unhideWhenUsed="0"/>
+    <w:lsdException w:name="No Spacing" w:semiHidden="0" w:uiPriority="1" w:unhideWhenUsed="0" w:qFormat="1"/>
+    <w:lsdException w:name="Light Shading" w:semiHidden="0" w:uiPriority="60" w:unhideWhenUsed="0"/>
+    <w:lsdException w:name="Light List" w:semiHidden="0" w:uiPriority="61" w:unhideWhenUsed="0"/>
+    <w:lsdException w:name="Light Grid" w:semiHidden="0" w:uiPriority="62" w:unhideWhenUsed="0"/>
+    <w:lsdException w:name="Medium Shading 1" w:semiHidden="0" w:uiPriority="63" w:unhideWhenUsed="0"/>
+    <w:lsdException w:name="Medium Shading 2" w:semiHidden="0" w:uiPriority="64" w:unhideWhenUsed="0"/>
+    <w:lsdException w:name="Medium List 1" w:semiHidden="0" w:uiPriority="65" w:unhideWhenUsed="0"/>
+    <w:lsdException w:name="Medium List 2" w:semiHidden="0" w:uiPriority="66" w:unhideWhenUsed="0"/>
+    <w:lsdException w:name="Medium Grid 1" w:semiHidden="0" w:uiPriority="67" w:unhideWhenUsed="0"/>
+    <w:lsdException w:name="Medium Grid 2" w:semiHidden="0" w:uiPriority="68" w:unhideWhenUsed="0"/>
+    <w:lsdException w:name="Medium Grid 3" w:semiHidden="0" w:uiPriority="69" w:unhideWhenUsed="0"/>
+    <w:lsdException w:name="Dark List" w:semiHidden="0" w:uiPriority="70" w:unhideWhenUsed="0"/>
+    <w:lsdException w:name="Colorful Shading" w:semiHidden="0" w:uiPriority="71" w:unhideWhenUsed="0"/>
+    <w:lsdException w:name="Colorful List" w:semiHidden="0" w:uiPriority="72" w:unhideWhenUsed="0"/>
+    <w:lsdException w:name="Colorful Grid" w:semiHidden="0" w:uiPriority="73" w:unhideWhenUsed="0"/>
+    <w:lsdException w:name="Light Shading Accent 1" w:semiHidden="0" w:uiPriority="60" w:unhideWhenUsed="0"/>
+    <w:lsdException w:name="Light List Accent 1" w:semiHidden="0" w:uiPriority="61" w:unhideWhenUsed="0"/>
+    <w:lsdException w:name="Light Grid Accent 1" w:semiHidden="0" w:uiPriority="62" w:unhideWhenUsed="0"/>
+    <w:lsdException w:name="Medium Shading 1 Accent 1" w:semiHidden="0" w:uiPriority="63" w:unhideWhenUsed="0"/>
+    <w:lsdException w:name="Medium Shading 2 Accent 1" w:semiHidden="0" w:uiPriority="64" w:unhideWhenUsed="0"/>
+    <w:lsdException w:name="Medium List 1 Accent 1" w:semiHidden="0" w:uiPriority="65" w:unhideWhenUsed="0"/>
+    <w:lsdException w:name="Revision" w:unhideWhenUsed="0"/>
+    <w:lsdException w:name="List Paragraph" w:semiHidden="0" w:uiPriority="34" w:unhideWhenUsed="0" w:qFormat="1"/>
+    <w:lsdException w:name="Quote" w:semiHidden="0" w:uiPriority="29" w:unhideWhenUsed="0" w:qFormat="1"/>
+    <w:lsdException w:name="Intense Quote" w:semiHidden="0" w:uiPriority="30" w:unhideWhenUsed="0" w:qFormat="1"/>
+    <w:lsdException w:name="Medium List 2 Accent 1" w:semiHidden="0" w:uiPriority="66" w:unhideWhenUsed="0"/>
+    <w:lsdException w:name="Medium Grid 1 Accent 1" w:semiHidden="0" w:uiPriority="67" w:unhideWhenUsed="0"/>
+    <w:lsdException w:name="Medium Grid 2 Accent 1" w:semiHidden="0" w:uiPriority="68" w:unhideWhenUsed="0"/>
+    <w:lsdException w:name="Medium Grid 3 Accent 1" w:semiHidden="0" w:uiPriority="69" w:unhideWhenUsed="0"/>
+    <w:lsdException w:name="Dark List Accent 1" w:semiHidden="0" w:uiPriority="70" w:unhideWhenUsed="0"/>
+    <w:lsdException w:name="Colorful Shading Accent 1" w:semiHidden="0" w:uiPriority="71" w:unhideWhenUsed="0"/>
+    <w:lsdException w:name="Colorful List Accent 1" w:semiHidden="0" w:uiPriority="72" w:unhideWhenUsed="0"/>
+    <w:lsdException w:name="Colorful Grid Accent 1" w:semiHidden="0" w:uiPriority="73" w:unhideWhenUsed="0"/>
+    <w:lsdException w:name="Light Shading Accent 2" w:semiHidden="0" w:uiPriority="60" w:unhideWhenUsed="0"/>
+    <w:lsdException w:name="Light List Accent 2" w:semiHidden="0" w:uiPriority="61" w:unhideWhenUsed="0"/>
+    <w:lsdException w:name="Light Grid Accent 2" w:semiHidden="0" w:uiPriority="62" w:unhideWhenUsed="0"/>
+    <w:lsdException w:name="Medium Shading 1 Accent 2" w:semiHidden="0" w:uiPriority="63" w:unhideWhenUsed="0"/>
+    <w:lsdException w:name="Medium Shading 2 Accent 2" w:semiHidden="0" w:uiPriority="64" w:unhideWhenUsed="0"/>
+    <w:lsdException w:name="Medium List 1 Accent 2" w:semiHidden="0" w:uiPriority="65" w:unhideWhenUsed="0"/>
+    <w:lsdException w:name="Medium List 2 Accent 2" w:semiHidden="0" w:uiPriority="66" w:unhideWhenUsed="0"/>
+    <w:lsdException w:name="Medium Grid 1 Accent 2" w:semiHidden="0" w:uiPriority="67" w:unhideWhenUsed="0"/>
+    <w:lsdException w:name="Medium Grid 2 Accent 2" w:semiHidden="0" w:uiPriority="68" w:unhideWhenUsed="0"/>
+    <w:lsdException w:name="Medium Grid 3 Accent 2" w:semiHidden="0" w:uiPriority="69" w:unhideWhenUsed="0"/>
+    <w:lsdException w:name="Dark List Accent 2" w:semiHidden="0" w:uiPriority="70" w:unhideWhenUsed="0"/>
+    <w:lsdException w:name="Colorful Shading Accent 2" w:semiHidden="0" w:uiPriority="71" w:unhideWhenUsed="0"/>
+    <w:lsdException w:name="Colorful List Accent 2" w:semiHidden="0" w:uiPriority="72" w:unhideWhenUsed="0"/>
+    <w:lsdException w:name="Colorful Grid Accent 2" w:semiHidden="0" w:uiPriority="73" w:unhideWhenUsed="0"/>
+    <w:lsdException w:name="Light Shading Accent 3" w:semiHidden="0" w:uiPriority="60" w:unhideWhenUsed="0"/>
+    <w:lsdException w:name="Light List Accent 3" w:semiHidden="0" w:uiPriority="61" w:unhideWhenUsed="0"/>
+    <w:lsdException w:name="Light Grid Accent 3" w:semiHidden="0" w:uiPriority="62" w:unhideWhenUsed="0"/>
+    <w:lsdException w:name="Medium Shading 1 Accent 3" w:semiHidden="0" w:uiPriority="63" w:unhideWhenUsed="0"/>
+    <w:lsdException w:name="Medium Shading 2 Accent 3" w:semiHidden="0" w:uiPriority="64" w:unhideWhenUsed="0"/>
+    <w:lsdException w:name="Medium List 1 Accent 3" w:semiHidden="0" w:uiPriority="65" w:unhideWhenUsed="0"/>
+    <w:lsdException w:name="Medium List 2 Accent 3" w:semiHidden="0" w:uiPriority="66" w:unhideWhenUsed="0"/>
+    <w:lsdException w:name="Medium Grid 1 Accent 3" w:semiHidden="0" w:uiPriority="67" w:unhideWhenUsed="0"/>
+    <w:lsdException w:name="Medium Grid 2 Accent 3" w:semiHidden="0" w:uiPriority="68" w:unhideWhenUsed="0"/>
+    <w:lsdException w:name="Medium Grid 3 Accent 3" w:semiHidden="0" w:uiPriority="69" w:unhideWhenUsed="0"/>
+    <w:lsdException w:name="Dark List Accent 3" w:semiHidden="0" w:uiPriority="70" w:unhideWhenUsed="0"/>
+    <w:lsdException w:name="Colorful Shading Accent 3" w:semiHidden="0" w:uiPriority="71" w:unhideWhenUsed="0"/>
+    <w:lsdException w:name="Colorful List Accent 3" w:semiHidden="0" w:uiPriority="72" w:unhideWhenUsed="0"/>
+    <w:lsdException w:name="Colorful Grid Accent 3" w:semiHidden="0" w:uiPriority="73" w:unhideWhenUsed="0"/>
+    <w:lsdException w:name="Light Shading Accent 4" w:semiHidden="0" w:uiPriority="60" w:unhideWhenUsed="0"/>
+    <w:lsdException w:name="Light List Accent 4" w:semiHidden="0" w:uiPriority="61" w:unhideWhenUsed="0"/>
+    <w:lsdException w:name="Light Grid Accent 4" w:semiHidden="0" w:uiPriority="62" w:unhideWhenUsed="0"/>
+    <w:lsdException w:name="Medium Shading 1 Accent 4" w:semiHidden="0" w:uiPriority="63" w:unhideWhenUsed="0"/>
+    <w:lsdException w:name="Medium Shading 2 Accent 4" w:semiHidden="0" w:uiPriority="64" w:unhideWhenUsed="0"/>
+    <w:lsdException w:name="Medium List 1 Accent 4" w:semiHidden="0" w:uiPriority="65" w:unhideWhenUsed="0"/>
+    <w:lsdException w:name="Medium List 2 Accent 4" w:semiHidden="0" w:uiPriority="66" w:unhideWhenUsed="0"/>
+    <w:lsdException w:name="Medium Grid 1 Accent 4" w:semiHidden="0" w:uiPriority="67" w:unhideWhenUsed="0"/>
+    <w:lsdException w:name="Medium Grid 2 Accent 4" w:semiHidden="0" w:uiPriority="68" w:unhideWhenUsed="0"/>
+    <w:lsdException w:name="Medium Grid 3 Accent 4" w:semiHidden="0" w:uiPriority="69" w:unhideWhenUsed="0"/>
+    <w:lsdException w:name="Dark List Accent 4" w:semiHidden="0" w:uiPriority="70" w:unhideWhenUsed="0"/>
+    <w:lsdException w:name="Colorful Shading Accent 4" w:semiHidden="0" w:uiPriority="71" w:unhideWhenUsed="0"/>
+    <w:lsdException w:name="Colorful List Accent 4" w:semiHidden="0" w:uiPriority="72" w:unhideWhenUsed="0"/>
+    <w:lsdException w:name="Colorful Grid Accent 4" w:semiHidden="0" w:uiPriority="73" w:unhideWhenUsed="0"/>
+    <w:lsdException w:name="Light Shading Accent 5" w:semiHidden="0" w:uiPriority="60" w:unhideWhenUsed="0"/>
+    <w:lsdException w:name="Light List Accent 5" w:semiHidden="0" w:uiPriority="61" w:unhideWhenUsed="0"/>
+    <w:lsdException w:name="Light Grid Accent 5" w:semiHidden="0" w:uiPriority="62" w:unhideWhenUsed="0"/>
+    <w:lsdException w:name="Medium Shading 1 Accent 5" w:semiHidden="0" w:uiPriority="63" w:unhideWhenUsed="0"/>
+    <w:lsdException w:name="Medium Shading 2 Accent 5" w:semiHidden="0" w:uiPriority="64" w:unhideWhenUsed="0"/>
+    <w:lsdException w:name="Medium List 1 Accent 5" w:semiHidden="0" w:uiPriority="65" w:unhideWhenUsed="0"/>
+    <w:lsdException w:name="Medium List 2 Accent 5" w:semiHidden="0" w:uiPriority="66" w:unhideWhenUsed="0"/>
+    <w:lsdException w:name="Medium Grid 1 Accent 5" w:semiHidden="0" w:uiPriority="67" w:unhideWhenUsed="0"/>
+    <w:lsdException w:name="Medium Grid 2 Accent 5" w:semiHidden="0" w:uiPriority="68" w:unhideWhenUsed="0"/>
+    <w:lsdException w:name="Medium Grid 3 Accent 5" w:semiHidden="0" w:uiPriority="69" w:unhideWhenUsed="0"/>
+    <w:lsdException w:name="Dark List Accent 5" w:semiHidden="0" w:uiPriority="70" w:unhideWhenUsed="0"/>
+    <w:lsdException w:name="Colorful Shading Accent 5" w:semiHidden="0" w:uiPriority="71" w:unhideWhenUsed="0"/>
+    <w:lsdException w:name="Colorful List Accent 5" w:semiHidden="0" w:uiPriority="72" w:unhideWhenUsed="0"/>
+    <w:lsdException w:name="Colorful Grid Accent 5" w:semiHidden="0" w:uiPriority="73" w:unhideWhenUsed="0"/>
+    <w:lsdException w:name="Light Shading Accent 6" w:semiHidden="0" w:uiPriority="60" w:unhideWhenUsed="0"/>
+    <w:lsdException w:name="Light List Accent 6" w:semiHidden="0" w:uiPriority="61" w:unhideWhenUsed="0"/>
+    <w:lsdException w:name="Light Grid Accent 6" w:semiHidden="0" w:uiPriority="62" w:unhideWhenUsed="0"/>
+    <w:lsdException w:name="Medium Shading 1 Accent 6" w:semiHidden="0" w:uiPriority="63" w:unhideWhenUsed="0"/>
+    <w:lsdException w:name="Medium Shading 2 Accent 6" w:semiHidden="0" w:uiPriority="64" w:unhideWhenUsed="0"/>
+    <w:lsdException w:name="Medium List 1 Accent 6" w:semiHidden="0" w:uiPriority="65" w:unhideWhenUsed="0"/>
+    <w:lsdException w:name="Medium List 2 Accent 6" w:semiHidden="0" w:uiPriority="66" w:unhideWhenUsed="0"/>
+    <w:lsdException w:name="Medium Grid 1 Accent 6" w:semiHidden="0" w:uiPriority="67" w:unhideWhenUsed="0"/>
+    <w:lsdException w:name="Medium Grid 2 Accent 6" w:semiHidden="0" w:uiPriority="68" w:unhideWhenUsed="0"/>
+    <w:lsdException w:name="Medium Grid 3 Accent 6" w:semiHidden="0" w:uiPriority="69" w:unhideWhenUsed="0"/>
+    <w:lsdException w:name="Dark List Accent 6" w:semiHidden="0" w:uiPriority="70" w:unhideWhenUsed="0"/>
+    <w:lsdException w:name="Colorful Shading Accent 6" w:semiHidden="0" w:uiPriority="71" w:unhideWhenUsed="0"/>
+    <w:lsdException w:name="Colorful List Accent 6" w:semiHidden="0" w:uiPriority="72" w:unhideWhenUsed="0"/>
+    <w:lsdException w:name="Colorful Grid Accent 6" w:semiHidden="0" w:uiPriority="73" w:unhideWhenUsed="0"/>
+    <w:lsdException w:name="Subtle Emphasis" w:semiHidden="0" w:uiPriority="19" w:unhideWhenUsed="0" w:qFormat="1"/>
+    <w:lsdException w:name="Intense Emphasis" w:semiHidden="0" w:uiPriority="21" w:unhideWhenUsed="0" w:qFormat="1"/>
+    <w:lsdException w:name="Subtle Reference" w:semiHidden="0" w:uiPriority="31" w:unhideWhenUsed="0" w:qFormat="1"/>
+    <w:lsdException w:name="Intense Reference" w:semiHidden="0" w:uiPriority="32" w:unhideWhenUsed="0" w:qFormat="1"/>
+    <w:lsdException w:name="Book Title" w:semiHidden="0" w:uiPriority="33" w:unhideWhenUsed="0" w:qFormat="1"/>
+    <w:lsdException w:name="Bibliography" w:uiPriority="37"/>
+    <w:lsdException w:name="TOC Heading" w:uiPriority="39" w:qFormat="1"/>
   </w:latentStyles>
   <w:style w:type="paragraph" w:default="1" w:styleId="Normal">
     <w:name w:val="Normal"/>
@@ -5027,6 +4807,7 @@
       <w:spacing w:after="0" w:line="240" w:lineRule="auto"/>
     </w:pPr>
     <w:tblPr>
+      <w:tblInd w:w="0" w:type="dxa"/>
       <w:tblBorders>
         <w:top w:val="single" w:sz="4" w:space="0" w:color="auto"/>
         <w:left w:val="single" w:sz="4" w:space="0" w:color="auto"/>
@@ -5035,40 +4816,399 @@
         <w:insideH w:val="single" w:sz="4" w:space="0" w:color="auto"/>
         <w:insideV w:val="single" w:sz="4" w:space="0" w:color="auto"/>
       </w:tblBorders>
+      <w:tblCellMar>
+        <w:top w:w="0" w:type="dxa"/>
+        <w:left w:w="108" w:type="dxa"/>
+        <w:bottom w:w="0" w:type="dxa"/>
+        <w:right w:w="108" w:type="dxa"/>
+      </w:tblCellMar>
     </w:tblPr>
+  </w:style>
+  <w:style w:type="paragraph" w:styleId="Textodeglobo">
+    <w:name w:val="Balloon Text"/>
+    <w:basedOn w:val="Normal"/>
+    <w:link w:val="TextodegloboCar"/>
+    <w:uiPriority w:val="99"/>
+    <w:semiHidden/>
+    <w:unhideWhenUsed/>
+    <w:rsid w:val="00580B71"/>
+    <w:pPr>
+      <w:spacing w:after="0" w:line="240" w:lineRule="auto"/>
+    </w:pPr>
+    <w:rPr>
+      <w:rFonts w:ascii="Tahoma" w:hAnsi="Tahoma" w:cs="Tahoma"/>
+      <w:sz w:val="16"/>
+      <w:szCs w:val="16"/>
+    </w:rPr>
+  </w:style>
+  <w:style w:type="character" w:customStyle="1" w:styleId="TextodegloboCar">
+    <w:name w:val="Texto de globo Car"/>
+    <w:basedOn w:val="Fuentedeprrafopredeter"/>
+    <w:link w:val="Textodeglobo"/>
+    <w:uiPriority w:val="99"/>
+    <w:semiHidden/>
+    <w:rsid w:val="00580B71"/>
+    <w:rPr>
+      <w:rFonts w:ascii="Tahoma" w:hAnsi="Tahoma" w:cs="Tahoma"/>
+      <w:sz w:val="16"/>
+      <w:szCs w:val="16"/>
+    </w:rPr>
+  </w:style>
+</w:styles>
+</file>
+
+<file path=word/stylesWithEffects.xml><?xml version="1.0" encoding="utf-8"?>
+<w:styles xmlns:wpc="http://schemas.microsoft.com/office/word/2010/wordprocessingCanvas" xmlns:mc="http://schemas.openxmlformats.org/markup-compatibility/2006" xmlns:o="urn:schemas-microsoft-com:office:office" xmlns:r="http://schemas.openxmlformats.org/officeDocument/2006/relationships" xmlns:m="http://schemas.openxmlformats.org/officeDocument/2006/math" xmlns:v="urn:schemas-microsoft-com:vml" xmlns:wp14="http://schemas.microsoft.com/office/word/2010/wordprocessingDrawing" xmlns:wp="http://schemas.openxmlformats.org/drawingml/2006/wordprocessingDrawing" xmlns:w10="urn:schemas-microsoft-com:office:word" xmlns:w="http://schemas.openxmlformats.org/wordprocessingml/2006/main" xmlns:w14="http://schemas.microsoft.com/office/word/2010/wordml" xmlns:wpg="http://schemas.microsoft.com/office/word/2010/wordprocessingGroup" xmlns:wpi="http://schemas.microsoft.com/office/word/2010/wordprocessingInk" xmlns:wne="http://schemas.microsoft.com/office/word/2006/wordml" xmlns:wps="http://schemas.microsoft.com/office/word/2010/wordprocessingShape" mc:Ignorable="w14 wp14">
+  <w:docDefaults>
+    <w:rPrDefault>
+      <w:rPr>
+        <w:rFonts w:asciiTheme="minorHAnsi" w:eastAsiaTheme="minorHAnsi" w:hAnsiTheme="minorHAnsi" w:cstheme="minorBidi"/>
+        <w:sz w:val="22"/>
+        <w:szCs w:val="22"/>
+        <w:lang w:val="es-UY" w:eastAsia="en-US" w:bidi="ar-SA"/>
+      </w:rPr>
+    </w:rPrDefault>
+    <w:pPrDefault>
+      <w:pPr>
+        <w:spacing w:after="160" w:line="259" w:lineRule="auto"/>
+      </w:pPr>
+    </w:pPrDefault>
+  </w:docDefaults>
+  <w:latentStyles w:defLockedState="0" w:defUIPriority="99" w:defSemiHidden="1" w:defUnhideWhenUsed="1" w:defQFormat="0" w:count="267">
+    <w:lsdException w:name="Normal" w:semiHidden="0" w:uiPriority="0" w:unhideWhenUsed="0" w:qFormat="1"/>
+    <w:lsdException w:name="heading 1" w:semiHidden="0" w:uiPriority="9" w:unhideWhenUsed="0" w:qFormat="1"/>
+    <w:lsdException w:name="heading 2" w:uiPriority="9" w:qFormat="1"/>
+    <w:lsdException w:name="heading 3" w:uiPriority="9" w:qFormat="1"/>
+    <w:lsdException w:name="heading 4" w:uiPriority="9" w:qFormat="1"/>
+    <w:lsdException w:name="heading 5" w:uiPriority="9" w:qFormat="1"/>
+    <w:lsdException w:name="heading 6" w:uiPriority="9" w:qFormat="1"/>
+    <w:lsdException w:name="heading 7" w:uiPriority="9" w:qFormat="1"/>
+    <w:lsdException w:name="heading 8" w:uiPriority="9" w:qFormat="1"/>
+    <w:lsdException w:name="heading 9" w:uiPriority="9" w:qFormat="1"/>
+    <w:lsdException w:name="toc 1" w:uiPriority="39"/>
+    <w:lsdException w:name="toc 2" w:uiPriority="39"/>
+    <w:lsdException w:name="toc 3" w:uiPriority="39"/>
+    <w:lsdException w:name="toc 4" w:uiPriority="39"/>
+    <w:lsdException w:name="toc 5" w:uiPriority="39"/>
+    <w:lsdException w:name="toc 6" w:uiPriority="39"/>
+    <w:lsdException w:name="toc 7" w:uiPriority="39"/>
+    <w:lsdException w:name="toc 8" w:uiPriority="39"/>
+    <w:lsdException w:name="toc 9" w:uiPriority="39"/>
+    <w:lsdException w:name="caption" w:uiPriority="35" w:qFormat="1"/>
+    <w:lsdException w:name="Title" w:semiHidden="0" w:uiPriority="10" w:unhideWhenUsed="0" w:qFormat="1"/>
+    <w:lsdException w:name="Default Paragraph Font" w:uiPriority="1"/>
+    <w:lsdException w:name="Subtitle" w:semiHidden="0" w:uiPriority="11" w:unhideWhenUsed="0" w:qFormat="1"/>
+    <w:lsdException w:name="Strong" w:semiHidden="0" w:uiPriority="22" w:unhideWhenUsed="0" w:qFormat="1"/>
+    <w:lsdException w:name="Emphasis" w:semiHidden="0" w:uiPriority="20" w:unhideWhenUsed="0" w:qFormat="1"/>
+    <w:lsdException w:name="Table Grid" w:semiHidden="0" w:uiPriority="39" w:unhideWhenUsed="0"/>
+    <w:lsdException w:name="Placeholder Text" w:unhideWhenUsed="0"/>
+    <w:lsdException w:name="No Spacing" w:semiHidden="0" w:uiPriority="1" w:unhideWhenUsed="0" w:qFormat="1"/>
+    <w:lsdException w:name="Light Shading" w:semiHidden="0" w:uiPriority="60" w:unhideWhenUsed="0"/>
+    <w:lsdException w:name="Light List" w:semiHidden="0" w:uiPriority="61" w:unhideWhenUsed="0"/>
+    <w:lsdException w:name="Light Grid" w:semiHidden="0" w:uiPriority="62" w:unhideWhenUsed="0"/>
+    <w:lsdException w:name="Medium Shading 1" w:semiHidden="0" w:uiPriority="63" w:unhideWhenUsed="0"/>
+    <w:lsdException w:name="Medium Shading 2" w:semiHidden="0" w:uiPriority="64" w:unhideWhenUsed="0"/>
+    <w:lsdException w:name="Medium List 1" w:semiHidden="0" w:uiPriority="65" w:unhideWhenUsed="0"/>
+    <w:lsdException w:name="Medium List 2" w:semiHidden="0" w:uiPriority="66" w:unhideWhenUsed="0"/>
+    <w:lsdException w:name="Medium Grid 1" w:semiHidden="0" w:uiPriority="67" w:unhideWhenUsed="0"/>
+    <w:lsdException w:name="Medium Grid 2" w:semiHidden="0" w:uiPriority="68" w:unhideWhenUsed="0"/>
+    <w:lsdException w:name="Medium Grid 3" w:semiHidden="0" w:uiPriority="69" w:unhideWhenUsed="0"/>
+    <w:lsdException w:name="Dark List" w:semiHidden="0" w:uiPriority="70" w:unhideWhenUsed="0"/>
+    <w:lsdException w:name="Colorful Shading" w:semiHidden="0" w:uiPriority="71" w:unhideWhenUsed="0"/>
+    <w:lsdException w:name="Colorful List" w:semiHidden="0" w:uiPriority="72" w:unhideWhenUsed="0"/>
+    <w:lsdException w:name="Colorful Grid" w:semiHidden="0" w:uiPriority="73" w:unhideWhenUsed="0"/>
+    <w:lsdException w:name="Light Shading Accent 1" w:semiHidden="0" w:uiPriority="60" w:unhideWhenUsed="0"/>
+    <w:lsdException w:name="Light List Accent 1" w:semiHidden="0" w:uiPriority="61" w:unhideWhenUsed="0"/>
+    <w:lsdException w:name="Light Grid Accent 1" w:semiHidden="0" w:uiPriority="62" w:unhideWhenUsed="0"/>
+    <w:lsdException w:name="Medium Shading 1 Accent 1" w:semiHidden="0" w:uiPriority="63" w:unhideWhenUsed="0"/>
+    <w:lsdException w:name="Medium Shading 2 Accent 1" w:semiHidden="0" w:uiPriority="64" w:unhideWhenUsed="0"/>
+    <w:lsdException w:name="Medium List 1 Accent 1" w:semiHidden="0" w:uiPriority="65" w:unhideWhenUsed="0"/>
+    <w:lsdException w:name="Revision" w:unhideWhenUsed="0"/>
+    <w:lsdException w:name="List Paragraph" w:semiHidden="0" w:uiPriority="34" w:unhideWhenUsed="0" w:qFormat="1"/>
+    <w:lsdException w:name="Quote" w:semiHidden="0" w:uiPriority="29" w:unhideWhenUsed="0" w:qFormat="1"/>
+    <w:lsdException w:name="Intense Quote" w:semiHidden="0" w:uiPriority="30" w:unhideWhenUsed="0" w:qFormat="1"/>
+    <w:lsdException w:name="Medium List 2 Accent 1" w:semiHidden="0" w:uiPriority="66" w:unhideWhenUsed="0"/>
+    <w:lsdException w:name="Medium Grid 1 Accent 1" w:semiHidden="0" w:uiPriority="67" w:unhideWhenUsed="0"/>
+    <w:lsdException w:name="Medium Grid 2 Accent 1" w:semiHidden="0" w:uiPriority="68" w:unhideWhenUsed="0"/>
+    <w:lsdException w:name="Medium Grid 3 Accent 1" w:semiHidden="0" w:uiPriority="69" w:unhideWhenUsed="0"/>
+    <w:lsdException w:name="Dark List Accent 1" w:semiHidden="0" w:uiPriority="70" w:unhideWhenUsed="0"/>
+    <w:lsdException w:name="Colorful Shading Accent 1" w:semiHidden="0" w:uiPriority="71" w:unhideWhenUsed="0"/>
+    <w:lsdException w:name="Colorful List Accent 1" w:semiHidden="0" w:uiPriority="72" w:unhideWhenUsed="0"/>
+    <w:lsdException w:name="Colorful Grid Accent 1" w:semiHidden="0" w:uiPriority="73" w:unhideWhenUsed="0"/>
+    <w:lsdException w:name="Light Shading Accent 2" w:semiHidden="0" w:uiPriority="60" w:unhideWhenUsed="0"/>
+    <w:lsdException w:name="Light List Accent 2" w:semiHidden="0" w:uiPriority="61" w:unhideWhenUsed="0"/>
+    <w:lsdException w:name="Light Grid Accent 2" w:semiHidden="0" w:uiPriority="62" w:unhideWhenUsed="0"/>
+    <w:lsdException w:name="Medium Shading 1 Accent 2" w:semiHidden="0" w:uiPriority="63" w:unhideWhenUsed="0"/>
+    <w:lsdException w:name="Medium Shading 2 Accent 2" w:semiHidden="0" w:uiPriority="64" w:unhideWhenUsed="0"/>
+    <w:lsdException w:name="Medium List 1 Accent 2" w:semiHidden="0" w:uiPriority="65" w:unhideWhenUsed="0"/>
+    <w:lsdException w:name="Medium List 2 Accent 2" w:semiHidden="0" w:uiPriority="66" w:unhideWhenUsed="0"/>
+    <w:lsdException w:name="Medium Grid 1 Accent 2" w:semiHidden="0" w:uiPriority="67" w:unhideWhenUsed="0"/>
+    <w:lsdException w:name="Medium Grid 2 Accent 2" w:semiHidden="0" w:uiPriority="68" w:unhideWhenUsed="0"/>
+    <w:lsdException w:name="Medium Grid 3 Accent 2" w:semiHidden="0" w:uiPriority="69" w:unhideWhenUsed="0"/>
+    <w:lsdException w:name="Dark List Accent 2" w:semiHidden="0" w:uiPriority="70" w:unhideWhenUsed="0"/>
+    <w:lsdException w:name="Colorful Shading Accent 2" w:semiHidden="0" w:uiPriority="71" w:unhideWhenUsed="0"/>
+    <w:lsdException w:name="Colorful List Accent 2" w:semiHidden="0" w:uiPriority="72" w:unhideWhenUsed="0"/>
+    <w:lsdException w:name="Colorful Grid Accent 2" w:semiHidden="0" w:uiPriority="73" w:unhideWhenUsed="0"/>
+    <w:lsdException w:name="Light Shading Accent 3" w:semiHidden="0" w:uiPriority="60" w:unhideWhenUsed="0"/>
+    <w:lsdException w:name="Light List Accent 3" w:semiHidden="0" w:uiPriority="61" w:unhideWhenUsed="0"/>
+    <w:lsdException w:name="Light Grid Accent 3" w:semiHidden="0" w:uiPriority="62" w:unhideWhenUsed="0"/>
+    <w:lsdException w:name="Medium Shading 1 Accent 3" w:semiHidden="0" w:uiPriority="63" w:unhideWhenUsed="0"/>
+    <w:lsdException w:name="Medium Shading 2 Accent 3" w:semiHidden="0" w:uiPriority="64" w:unhideWhenUsed="0"/>
+    <w:lsdException w:name="Medium List 1 Accent 3" w:semiHidden="0" w:uiPriority="65" w:unhideWhenUsed="0"/>
+    <w:lsdException w:name="Medium List 2 Accent 3" w:semiHidden="0" w:uiPriority="66" w:unhideWhenUsed="0"/>
+    <w:lsdException w:name="Medium Grid 1 Accent 3" w:semiHidden="0" w:uiPriority="67" w:unhideWhenUsed="0"/>
+    <w:lsdException w:name="Medium Grid 2 Accent 3" w:semiHidden="0" w:uiPriority="68" w:unhideWhenUsed="0"/>
+    <w:lsdException w:name="Medium Grid 3 Accent 3" w:semiHidden="0" w:uiPriority="69" w:unhideWhenUsed="0"/>
+    <w:lsdException w:name="Dark List Accent 3" w:semiHidden="0" w:uiPriority="70" w:unhideWhenUsed="0"/>
+    <w:lsdException w:name="Colorful Shading Accent 3" w:semiHidden="0" w:uiPriority="71" w:unhideWhenUsed="0"/>
+    <w:lsdException w:name="Colorful List Accent 3" w:semiHidden="0" w:uiPriority="72" w:unhideWhenUsed="0"/>
+    <w:lsdException w:name="Colorful Grid Accent 3" w:semiHidden="0" w:uiPriority="73" w:unhideWhenUsed="0"/>
+    <w:lsdException w:name="Light Shading Accent 4" w:semiHidden="0" w:uiPriority="60" w:unhideWhenUsed="0"/>
+    <w:lsdException w:name="Light List Accent 4" w:semiHidden="0" w:uiPriority="61" w:unhideWhenUsed="0"/>
+    <w:lsdException w:name="Light Grid Accent 4" w:semiHidden="0" w:uiPriority="62" w:unhideWhenUsed="0"/>
+    <w:lsdException w:name="Medium Shading 1 Accent 4" w:semiHidden="0" w:uiPriority="63" w:unhideWhenUsed="0"/>
+    <w:lsdException w:name="Medium Shading 2 Accent 4" w:semiHidden="0" w:uiPriority="64" w:unhideWhenUsed="0"/>
+    <w:lsdException w:name="Medium List 1 Accent 4" w:semiHidden="0" w:uiPriority="65" w:unhideWhenUsed="0"/>
+    <w:lsdException w:name="Medium List 2 Accent 4" w:semiHidden="0" w:uiPriority="66" w:unhideWhenUsed="0"/>
+    <w:lsdException w:name="Medium Grid 1 Accent 4" w:semiHidden="0" w:uiPriority="67" w:unhideWhenUsed="0"/>
+    <w:lsdException w:name="Medium Grid 2 Accent 4" w:semiHidden="0" w:uiPriority="68" w:unhideWhenUsed="0"/>
+    <w:lsdException w:name="Medium Grid 3 Accent 4" w:semiHidden="0" w:uiPriority="69" w:unhideWhenUsed="0"/>
+    <w:lsdException w:name="Dark List Accent 4" w:semiHidden="0" w:uiPriority="70" w:unhideWhenUsed="0"/>
+    <w:lsdException w:name="Colorful Shading Accent 4" w:semiHidden="0" w:uiPriority="71" w:unhideWhenUsed="0"/>
+    <w:lsdException w:name="Colorful List Accent 4" w:semiHidden="0" w:uiPriority="72" w:unhideWhenUsed="0"/>
+    <w:lsdException w:name="Colorful Grid Accent 4" w:semiHidden="0" w:uiPriority="73" w:unhideWhenUsed="0"/>
+    <w:lsdException w:name="Light Shading Accent 5" w:semiHidden="0" w:uiPriority="60" w:unhideWhenUsed="0"/>
+    <w:lsdException w:name="Light List Accent 5" w:semiHidden="0" w:uiPriority="61" w:unhideWhenUsed="0"/>
+    <w:lsdException w:name="Light Grid Accent 5" w:semiHidden="0" w:uiPriority="62" w:unhideWhenUsed="0"/>
+    <w:lsdException w:name="Medium Shading 1 Accent 5" w:semiHidden="0" w:uiPriority="63" w:unhideWhenUsed="0"/>
+    <w:lsdException w:name="Medium Shading 2 Accent 5" w:semiHidden="0" w:uiPriority="64" w:unhideWhenUsed="0"/>
+    <w:lsdException w:name="Medium List 1 Accent 5" w:semiHidden="0" w:uiPriority="65" w:unhideWhenUsed="0"/>
+    <w:lsdException w:name="Medium List 2 Accent 5" w:semiHidden="0" w:uiPriority="66" w:unhideWhenUsed="0"/>
+    <w:lsdException w:name="Medium Grid 1 Accent 5" w:semiHidden="0" w:uiPriority="67" w:unhideWhenUsed="0"/>
+    <w:lsdException w:name="Medium Grid 2 Accent 5" w:semiHidden="0" w:uiPriority="68" w:unhideWhenUsed="0"/>
+    <w:lsdException w:name="Medium Grid 3 Accent 5" w:semiHidden="0" w:uiPriority="69" w:unhideWhenUsed="0"/>
+    <w:lsdException w:name="Dark List Accent 5" w:semiHidden="0" w:uiPriority="70" w:unhideWhenUsed="0"/>
+    <w:lsdException w:name="Colorful Shading Accent 5" w:semiHidden="0" w:uiPriority="71" w:unhideWhenUsed="0"/>
+    <w:lsdException w:name="Colorful List Accent 5" w:semiHidden="0" w:uiPriority="72" w:unhideWhenUsed="0"/>
+    <w:lsdException w:name="Colorful Grid Accent 5" w:semiHidden="0" w:uiPriority="73" w:unhideWhenUsed="0"/>
+    <w:lsdException w:name="Light Shading Accent 6" w:semiHidden="0" w:uiPriority="60" w:unhideWhenUsed="0"/>
+    <w:lsdException w:name="Light List Accent 6" w:semiHidden="0" w:uiPriority="61" w:unhideWhenUsed="0"/>
+    <w:lsdException w:name="Light Grid Accent 6" w:semiHidden="0" w:uiPriority="62" w:unhideWhenUsed="0"/>
+    <w:lsdException w:name="Medium Shading 1 Accent 6" w:semiHidden="0" w:uiPriority="63" w:unhideWhenUsed="0"/>
+    <w:lsdException w:name="Medium Shading 2 Accent 6" w:semiHidden="0" w:uiPriority="64" w:unhideWhenUsed="0"/>
+    <w:lsdException w:name="Medium List 1 Accent 6" w:semiHidden="0" w:uiPriority="65" w:unhideWhenUsed="0"/>
+    <w:lsdException w:name="Medium List 2 Accent 6" w:semiHidden="0" w:uiPriority="66" w:unhideWhenUsed="0"/>
+    <w:lsdException w:name="Medium Grid 1 Accent 6" w:semiHidden="0" w:uiPriority="67" w:unhideWhenUsed="0"/>
+    <w:lsdException w:name="Medium Grid 2 Accent 6" w:semiHidden="0" w:uiPriority="68" w:unhideWhenUsed="0"/>
+    <w:lsdException w:name="Medium Grid 3 Accent 6" w:semiHidden="0" w:uiPriority="69" w:unhideWhenUsed="0"/>
+    <w:lsdException w:name="Dark List Accent 6" w:semiHidden="0" w:uiPriority="70" w:unhideWhenUsed="0"/>
+    <w:lsdException w:name="Colorful Shading Accent 6" w:semiHidden="0" w:uiPriority="71" w:unhideWhenUsed="0"/>
+    <w:lsdException w:name="Colorful List Accent 6" w:semiHidden="0" w:uiPriority="72" w:unhideWhenUsed="0"/>
+    <w:lsdException w:name="Colorful Grid Accent 6" w:semiHidden="0" w:uiPriority="73" w:unhideWhenUsed="0"/>
+    <w:lsdException w:name="Subtle Emphasis" w:semiHidden="0" w:uiPriority="19" w:unhideWhenUsed="0" w:qFormat="1"/>
+    <w:lsdException w:name="Intense Emphasis" w:semiHidden="0" w:uiPriority="21" w:unhideWhenUsed="0" w:qFormat="1"/>
+    <w:lsdException w:name="Subtle Reference" w:semiHidden="0" w:uiPriority="31" w:unhideWhenUsed="0" w:qFormat="1"/>
+    <w:lsdException w:name="Intense Reference" w:semiHidden="0" w:uiPriority="32" w:unhideWhenUsed="0" w:qFormat="1"/>
+    <w:lsdException w:name="Book Title" w:semiHidden="0" w:uiPriority="33" w:unhideWhenUsed="0" w:qFormat="1"/>
+    <w:lsdException w:name="Bibliography" w:uiPriority="37"/>
+    <w:lsdException w:name="TOC Heading" w:uiPriority="39" w:qFormat="1"/>
+  </w:latentStyles>
+  <w:style w:type="paragraph" w:default="1" w:styleId="Normal">
+    <w:name w:val="Normal"/>
+    <w:qFormat/>
+  </w:style>
+  <w:style w:type="character" w:default="1" w:styleId="Fuentedeprrafopredeter">
+    <w:name w:val="Default Paragraph Font"/>
+    <w:uiPriority w:val="1"/>
+    <w:semiHidden/>
+    <w:unhideWhenUsed/>
+  </w:style>
+  <w:style w:type="table" w:default="1" w:styleId="Tablanormal">
+    <w:name w:val="Normal Table"/>
+    <w:uiPriority w:val="99"/>
+    <w:semiHidden/>
+    <w:unhideWhenUsed/>
+    <w:tblPr>
+      <w:tblInd w:w="0" w:type="dxa"/>
+      <w:tblCellMar>
+        <w:top w:w="0" w:type="dxa"/>
+        <w:left w:w="108" w:type="dxa"/>
+        <w:bottom w:w="0" w:type="dxa"/>
+        <w:right w:w="108" w:type="dxa"/>
+      </w:tblCellMar>
+    </w:tblPr>
+  </w:style>
+  <w:style w:type="numbering" w:default="1" w:styleId="Sinlista">
+    <w:name w:val="No List"/>
+    <w:uiPriority w:val="99"/>
+    <w:semiHidden/>
+    <w:unhideWhenUsed/>
+  </w:style>
+  <w:style w:type="paragraph" w:styleId="Encabezado">
+    <w:name w:val="header"/>
+    <w:basedOn w:val="Normal"/>
+    <w:link w:val="EncabezadoCar"/>
+    <w:uiPriority w:val="99"/>
+    <w:unhideWhenUsed/>
+    <w:rsid w:val="00854316"/>
+    <w:pPr>
+      <w:tabs>
+        <w:tab w:val="center" w:pos="4252"/>
+        <w:tab w:val="right" w:pos="8504"/>
+      </w:tabs>
+      <w:spacing w:after="0" w:line="240" w:lineRule="auto"/>
+    </w:pPr>
+  </w:style>
+  <w:style w:type="character" w:customStyle="1" w:styleId="EncabezadoCar">
+    <w:name w:val="Encabezado Car"/>
+    <w:basedOn w:val="Fuentedeprrafopredeter"/>
+    <w:link w:val="Encabezado"/>
+    <w:uiPriority w:val="99"/>
+    <w:rsid w:val="00854316"/>
+  </w:style>
+  <w:style w:type="paragraph" w:styleId="Piedepgina">
+    <w:name w:val="footer"/>
+    <w:basedOn w:val="Normal"/>
+    <w:link w:val="PiedepginaCar"/>
+    <w:uiPriority w:val="99"/>
+    <w:unhideWhenUsed/>
+    <w:rsid w:val="00854316"/>
+    <w:pPr>
+      <w:tabs>
+        <w:tab w:val="center" w:pos="4252"/>
+        <w:tab w:val="right" w:pos="8504"/>
+      </w:tabs>
+      <w:spacing w:after="0" w:line="240" w:lineRule="auto"/>
+    </w:pPr>
+  </w:style>
+  <w:style w:type="character" w:customStyle="1" w:styleId="PiedepginaCar">
+    <w:name w:val="Pie de página Car"/>
+    <w:basedOn w:val="Fuentedeprrafopredeter"/>
+    <w:link w:val="Piedepgina"/>
+    <w:uiPriority w:val="99"/>
+    <w:rsid w:val="00854316"/>
+  </w:style>
+  <w:style w:type="paragraph" w:styleId="Sinespaciado">
+    <w:name w:val="No Spacing"/>
+    <w:link w:val="SinespaciadoCar"/>
+    <w:uiPriority w:val="1"/>
+    <w:qFormat/>
+    <w:rsid w:val="00854316"/>
+    <w:pPr>
+      <w:spacing w:after="0" w:line="240" w:lineRule="auto"/>
+    </w:pPr>
+    <w:rPr>
+      <w:rFonts w:eastAsiaTheme="minorEastAsia"/>
+      <w:lang w:eastAsia="es-UY"/>
+    </w:rPr>
+  </w:style>
+  <w:style w:type="character" w:customStyle="1" w:styleId="SinespaciadoCar">
+    <w:name w:val="Sin espaciado Car"/>
+    <w:basedOn w:val="Fuentedeprrafopredeter"/>
+    <w:link w:val="Sinespaciado"/>
+    <w:uiPriority w:val="1"/>
+    <w:rsid w:val="00854316"/>
+    <w:rPr>
+      <w:rFonts w:eastAsiaTheme="minorEastAsia"/>
+      <w:lang w:eastAsia="es-UY"/>
+    </w:rPr>
+  </w:style>
+  <w:style w:type="character" w:styleId="Textodelmarcadordeposicin">
+    <w:name w:val="Placeholder Text"/>
+    <w:basedOn w:val="Fuentedeprrafopredeter"/>
+    <w:uiPriority w:val="99"/>
+    <w:semiHidden/>
+    <w:rsid w:val="00854316"/>
+    <w:rPr>
+      <w:color w:val="808080"/>
+    </w:rPr>
+  </w:style>
+  <w:style w:type="paragraph" w:styleId="Prrafodelista">
+    <w:name w:val="List Paragraph"/>
+    <w:basedOn w:val="Normal"/>
+    <w:uiPriority w:val="34"/>
+    <w:qFormat/>
+    <w:rsid w:val="0050312E"/>
+    <w:pPr>
+      <w:ind w:left="720"/>
+      <w:contextualSpacing/>
+    </w:pPr>
+  </w:style>
+  <w:style w:type="paragraph" w:styleId="ndice1">
+    <w:name w:val="index 1"/>
+    <w:basedOn w:val="Normal"/>
+    <w:next w:val="Normal"/>
+    <w:autoRedefine/>
+    <w:uiPriority w:val="99"/>
+    <w:unhideWhenUsed/>
+    <w:rsid w:val="00A1418B"/>
+    <w:pPr>
+      <w:spacing w:after="0" w:line="240" w:lineRule="auto"/>
+      <w:ind w:left="220" w:hanging="220"/>
+    </w:pPr>
+  </w:style>
+  <w:style w:type="table" w:styleId="Tablaconcuadrcula">
+    <w:name w:val="Table Grid"/>
+    <w:basedOn w:val="Tablanormal"/>
+    <w:uiPriority w:val="39"/>
+    <w:rsid w:val="00885C1A"/>
+    <w:pPr>
+      <w:spacing w:after="0" w:line="240" w:lineRule="auto"/>
+    </w:pPr>
+    <w:tblPr>
+      <w:tblInd w:w="0" w:type="dxa"/>
+      <w:tblBorders>
+        <w:top w:val="single" w:sz="4" w:space="0" w:color="auto"/>
+        <w:left w:val="single" w:sz="4" w:space="0" w:color="auto"/>
+        <w:bottom w:val="single" w:sz="4" w:space="0" w:color="auto"/>
+        <w:right w:val="single" w:sz="4" w:space="0" w:color="auto"/>
+        <w:insideH w:val="single" w:sz="4" w:space="0" w:color="auto"/>
+        <w:insideV w:val="single" w:sz="4" w:space="0" w:color="auto"/>
+      </w:tblBorders>
+      <w:tblCellMar>
+        <w:top w:w="0" w:type="dxa"/>
+        <w:left w:w="108" w:type="dxa"/>
+        <w:bottom w:w="0" w:type="dxa"/>
+        <w:right w:w="108" w:type="dxa"/>
+      </w:tblCellMar>
+    </w:tblPr>
+  </w:style>
+  <w:style w:type="paragraph" w:styleId="Textodeglobo">
+    <w:name w:val="Balloon Text"/>
+    <w:basedOn w:val="Normal"/>
+    <w:link w:val="TextodegloboCar"/>
+    <w:uiPriority w:val="99"/>
+    <w:semiHidden/>
+    <w:unhideWhenUsed/>
+    <w:rsid w:val="00580B71"/>
+    <w:pPr>
+      <w:spacing w:after="0" w:line="240" w:lineRule="auto"/>
+    </w:pPr>
+    <w:rPr>
+      <w:rFonts w:ascii="Tahoma" w:hAnsi="Tahoma" w:cs="Tahoma"/>
+      <w:sz w:val="16"/>
+      <w:szCs w:val="16"/>
+    </w:rPr>
+  </w:style>
+  <w:style w:type="character" w:customStyle="1" w:styleId="TextodegloboCar">
+    <w:name w:val="Texto de globo Car"/>
+    <w:basedOn w:val="Fuentedeprrafopredeter"/>
+    <w:link w:val="Textodeglobo"/>
+    <w:uiPriority w:val="99"/>
+    <w:semiHidden/>
+    <w:rsid w:val="00580B71"/>
+    <w:rPr>
+      <w:rFonts w:ascii="Tahoma" w:hAnsi="Tahoma" w:cs="Tahoma"/>
+      <w:sz w:val="16"/>
+      <w:szCs w:val="16"/>
+    </w:rPr>
   </w:style>
 </w:styles>
 </file>
 
 <file path=word/glossary/document.xml><?xml version="1.0" encoding="utf-8"?>
-<w:glossaryDocument xmlns:wpc="http://schemas.microsoft.com/office/word/2010/wordprocessingCanvas" xmlns:cx="http://schemas.microsoft.com/office/drawing/2014/chartex" xmlns:cx1="http://schemas.microsoft.com/office/drawing/2015/9/8/chartex" xmlns:cx2="http://schemas.microsoft.com/office/drawing/2015/10/21/chartex" xmlns:cx3="http://schemas.microsoft.com/office/drawing/2016/5/9/chartex" xmlns:cx4="http://schemas.microsoft.com/office/drawing/2016/5/10/chartex" xmlns:cx5="http://schemas.microsoft.com/office/drawing/2016/5/11/chartex" xmlns:cx6="http://schemas.microsoft.com/office/drawing/2016/5/12/chartex" xmlns:cx7="http://schemas.microsoft.com/office/drawing/2016/5/13/chartex" xmlns:cx8="http://schemas.microsoft.com/office/drawing/2016/5/14/chartex" xmlns:mc="http://schemas.openxmlformats.org/markup-compatibility/2006" xmlns:aink="http://schemas.microsoft.com/office/drawing/2016/ink" xmlns:am3d="http://schemas.microsoft.com/office/drawing/2017/model3d" xmlns:o="urn:schemas-microsoft-com:office:office" xmlns:r="http://schemas.openxmlformats.org/officeDocument/2006/relationships" xmlns:m="http://schemas.openxmlformats.org/officeDocument/2006/math" xmlns:v="urn:schemas-microsoft-com:vml" xmlns:wp14="http://schemas.microsoft.com/office/word/2010/wordprocessingDrawing" xmlns:wp="http://schemas.openxmlformats.org/drawingml/2006/wordprocessingDrawing" xmlns:w10="urn:schemas-microsoft-com:office:word" xmlns:w="http://schemas.openxmlformats.org/wordprocessingml/2006/main" xmlns:w14="http://schemas.microsoft.com/office/word/2010/wordml" xmlns:w15="http://schemas.microsoft.com/office/word/2012/wordml" xmlns:w16cid="http://schemas.microsoft.com/office/word/2016/wordml/cid" xmlns:w16se="http://schemas.microsoft.com/office/word/2015/wordml/symex" xmlns:wpg="http://schemas.microsoft.com/office/word/2010/wordprocessingGroup" xmlns:wpi="http://schemas.microsoft.com/office/word/2010/wordprocessingInk" xmlns:wne="http://schemas.microsoft.com/office/word/2006/wordml" xmlns:wps="http://schemas.microsoft.com/office/word/2010/wordprocessingShape" mc:Ignorable="w14 w15 w16se w16cid wp14">
+<w:glossaryDocument xmlns:wpc="http://schemas.microsoft.com/office/word/2010/wordprocessingCanvas" xmlns:mc="http://schemas.openxmlformats.org/markup-compatibility/2006" xmlns:o="urn:schemas-microsoft-com:office:office" xmlns:r="http://schemas.openxmlformats.org/officeDocument/2006/relationships" xmlns:m="http://schemas.openxmlformats.org/officeDocument/2006/math" xmlns:v="urn:schemas-microsoft-com:vml" xmlns:wp14="http://schemas.microsoft.com/office/word/2010/wordprocessingDrawing" xmlns:wp="http://schemas.openxmlformats.org/drawingml/2006/wordprocessingDrawing" xmlns:w10="urn:schemas-microsoft-com:office:word" xmlns:w="http://schemas.openxmlformats.org/wordprocessingml/2006/main" xmlns:w14="http://schemas.microsoft.com/office/word/2010/wordml" xmlns:wpg="http://schemas.microsoft.com/office/word/2010/wordprocessingGroup" xmlns:wpi="http://schemas.microsoft.com/office/word/2010/wordprocessingInk" xmlns:wne="http://schemas.microsoft.com/office/word/2006/wordml" xmlns:wps="http://schemas.microsoft.com/office/word/2010/wordprocessingShape" mc:Ignorable="w14 wp14">
   <w:docParts>
-    <w:docPart>
-      <w:docPartPr>
-        <w:name w:val="DefaultPlaceholder_1081868576"/>
-        <w:category>
-          <w:name w:val="General"/>
-          <w:gallery w:val="placeholder"/>
-        </w:category>
-        <w:types>
-          <w:type w:val="bbPlcHdr"/>
-        </w:types>
-        <w:behaviors>
-          <w:behavior w:val="content"/>
-        </w:behaviors>
-        <w:guid w:val="{A33AEF63-D99A-4B1B-9A5A-E4A99ED8E432}"/>
-      </w:docPartPr>
-      <w:docPartBody>
-        <w:p>
-          <w:r>
-            <w:rPr>
-              <w:rStyle w:val="Textodelmarcadordeposicin"/>
-            </w:rPr>
-            <w:t>Haga clic aquí para escribir una fecha.</w:t>
-          </w:r>
-        </w:p>
-      </w:docPartBody>
-    </w:docPart>
     <w:docPart>
       <w:docPartPr>
         <w:name w:val="DefaultPlaceholder_1081868574"/>
@@ -5100,7 +5240,7 @@
 </file>
 
 <file path=word/glossary/fontTable.xml><?xml version="1.0" encoding="utf-8"?>
-<w:fonts xmlns:mc="http://schemas.openxmlformats.org/markup-compatibility/2006" xmlns:r="http://schemas.openxmlformats.org/officeDocument/2006/relationships" xmlns:w="http://schemas.openxmlformats.org/wordprocessingml/2006/main" xmlns:w14="http://schemas.microsoft.com/office/word/2010/wordml" xmlns:w15="http://schemas.microsoft.com/office/word/2012/wordml" xmlns:w16cid="http://schemas.microsoft.com/office/word/2016/wordml/cid" xmlns:w16se="http://schemas.microsoft.com/office/word/2015/wordml/symex" mc:Ignorable="w14 w15 w16se w16cid">
+<w:fonts xmlns:mc="http://schemas.openxmlformats.org/markup-compatibility/2006" xmlns:r="http://schemas.openxmlformats.org/officeDocument/2006/relationships" xmlns:w="http://schemas.openxmlformats.org/wordprocessingml/2006/main" xmlns:w14="http://schemas.microsoft.com/office/word/2010/wordml" mc:Ignorable="w14">
   <w:font w:name="Symbol">
     <w:panose1 w:val="05050102010706020507"/>
     <w:charset w:val="02"/>
@@ -5113,14 +5253,14 @@
     <w:charset w:val="00"/>
     <w:family w:val="roman"/>
     <w:pitch w:val="variable"/>
-    <w:sig w:usb0="E0002EFF" w:usb1="C000785B" w:usb2="00000009" w:usb3="00000000" w:csb0="000001FF" w:csb1="00000000"/>
+    <w:sig w:usb0="E0002AFF" w:usb1="C0007841" w:usb2="00000009" w:usb3="00000000" w:csb0="000001FF" w:csb1="00000000"/>
   </w:font>
   <w:font w:name="Courier New">
     <w:panose1 w:val="02070309020205020404"/>
     <w:charset w:val="00"/>
     <w:family w:val="modern"/>
     <w:pitch w:val="fixed"/>
-    <w:sig w:usb0="E0002EFF" w:usb1="C0007843" w:usb2="00000009" w:usb3="00000000" w:csb0="000001FF" w:csb1="00000000"/>
+    <w:sig w:usb0="E0002AFF" w:usb1="C0007843" w:usb2="00000009" w:usb3="00000000" w:csb0="000001FF" w:csb1="00000000"/>
   </w:font>
   <w:font w:name="Wingdings">
     <w:panose1 w:val="05000000000000000000"/>
@@ -5134,7 +5274,14 @@
     <w:charset w:val="00"/>
     <w:family w:val="swiss"/>
     <w:pitch w:val="variable"/>
-    <w:sig w:usb0="E0002EFF" w:usb1="C000247B" w:usb2="00000009" w:usb3="00000000" w:csb0="000001FF" w:csb1="00000000"/>
+    <w:sig w:usb0="E00002FF" w:usb1="4000ACFF" w:usb2="00000001" w:usb3="00000000" w:csb0="0000019F" w:csb1="00000000"/>
+  </w:font>
+  <w:font w:name="Tahoma">
+    <w:panose1 w:val="020B0604030504040204"/>
+    <w:charset w:val="00"/>
+    <w:family w:val="swiss"/>
+    <w:pitch w:val="variable"/>
+    <w:sig w:usb0="E1002EFF" w:usb1="C000605B" w:usb2="00000029" w:usb3="00000000" w:csb0="000101FF" w:csb1="00000000"/>
   </w:font>
   <w:font w:name="Open Sans">
     <w:panose1 w:val="020B0606030504020204"/>
@@ -5148,31 +5295,37 @@
     <w:charset w:val="00"/>
     <w:family w:val="swiss"/>
     <w:pitch w:val="variable"/>
-    <w:sig w:usb0="E0002AFF" w:usb1="C000247B" w:usb2="00000009" w:usb3="00000000" w:csb0="000001FF" w:csb1="00000000"/>
+    <w:sig w:usb0="A00002EF" w:usb1="4000207B" w:usb2="00000000" w:usb3="00000000" w:csb0="0000019F" w:csb1="00000000"/>
+  </w:font>
+  <w:font w:name="Cambria">
+    <w:panose1 w:val="02040503050406030204"/>
+    <w:charset w:val="00"/>
+    <w:family w:val="roman"/>
+    <w:pitch w:val="variable"/>
+    <w:sig w:usb0="E00002FF" w:usb1="400004FF" w:usb2="00000000" w:usb3="00000000" w:csb0="0000019F" w:csb1="00000000"/>
   </w:font>
 </w:fonts>
 </file>
 
 <file path=word/glossary/settings.xml><?xml version="1.0" encoding="utf-8"?>
-<w:settings xmlns:mc="http://schemas.openxmlformats.org/markup-compatibility/2006" xmlns:o="urn:schemas-microsoft-com:office:office" xmlns:r="http://schemas.openxmlformats.org/officeDocument/2006/relationships" xmlns:m="http://schemas.openxmlformats.org/officeDocument/2006/math" xmlns:v="urn:schemas-microsoft-com:vml" xmlns:w10="urn:schemas-microsoft-com:office:word" xmlns:w="http://schemas.openxmlformats.org/wordprocessingml/2006/main" xmlns:w14="http://schemas.microsoft.com/office/word/2010/wordml" xmlns:w15="http://schemas.microsoft.com/office/word/2012/wordml" xmlns:w16cid="http://schemas.microsoft.com/office/word/2016/wordml/cid" xmlns:w16se="http://schemas.microsoft.com/office/word/2015/wordml/symex" xmlns:sl="http://schemas.openxmlformats.org/schemaLibrary/2006/main" mc:Ignorable="w14 w15 w16se w16cid">
+<w:settings xmlns:mc="http://schemas.openxmlformats.org/markup-compatibility/2006" xmlns:o="urn:schemas-microsoft-com:office:office" xmlns:r="http://schemas.openxmlformats.org/officeDocument/2006/relationships" xmlns:m="http://schemas.openxmlformats.org/officeDocument/2006/math" xmlns:v="urn:schemas-microsoft-com:vml" xmlns:w10="urn:schemas-microsoft-com:office:word" xmlns:w="http://schemas.openxmlformats.org/wordprocessingml/2006/main" xmlns:w14="http://schemas.microsoft.com/office/word/2010/wordml" xmlns:sl="http://schemas.openxmlformats.org/schemaLibrary/2006/main" mc:Ignorable="w14">
   <w:view w:val="normal"/>
   <w:defaultTabStop w:val="708"/>
   <w:hyphenationZone w:val="425"/>
   <w:characterSpacingControl w:val="doNotCompress"/>
   <w:compat>
     <w:useFELayout/>
-    <w:compatSetting w:name="compatibilityMode" w:uri="http://schemas.microsoft.com/office/word" w:val="15"/>
+    <w:compatSetting w:name="compatibilityMode" w:uri="http://schemas.microsoft.com/office/word" w:val="14"/>
     <w:compatSetting w:name="overrideTableStyleFontSizeAndJustification" w:uri="http://schemas.microsoft.com/office/word" w:val="1"/>
     <w:compatSetting w:name="enableOpenTypeFeatures" w:uri="http://schemas.microsoft.com/office/word" w:val="1"/>
     <w:compatSetting w:name="doNotFlipMirrorIndents" w:uri="http://schemas.microsoft.com/office/word" w:val="1"/>
-    <w:compatSetting w:name="differentiateMultirowTableHeaders" w:uri="http://schemas.microsoft.com/office/word" w:val="1"/>
-    <w:compatSetting w:name="useWord2013TrackBottomHyphenation" w:uri="http://schemas.microsoft.com/office/word" w:val="1"/>
   </w:compat>
   <w:rsids>
     <w:rsidRoot w:val="00BF3455"/>
     <w:rsid w:val="001B36FC"/>
     <w:rsid w:val="00500E73"/>
     <w:rsid w:val="005A0A65"/>
+    <w:rsid w:val="008336D5"/>
     <w:rsid w:val="009664E6"/>
     <w:rsid w:val="00A53FB9"/>
     <w:rsid w:val="00BF3455"/>
@@ -5196,12 +5349,11 @@
   <w:clrSchemeMapping w:bg1="light1" w:t1="dark1" w:bg2="light2" w:t2="dark2" w:accent1="accent1" w:accent2="accent2" w:accent3="accent3" w:accent4="accent4" w:accent5="accent5" w:accent6="accent6" w:hyperlink="hyperlink" w:followedHyperlink="followedHyperlink"/>
   <w:decimalSymbol w:val=","/>
   <w:listSeparator w:val=";"/>
-  <w15:chartTrackingRefBased/>
 </w:settings>
 </file>
 
 <file path=word/glossary/styles.xml><?xml version="1.0" encoding="utf-8"?>
-<w:styles xmlns:mc="http://schemas.openxmlformats.org/markup-compatibility/2006" xmlns:r="http://schemas.openxmlformats.org/officeDocument/2006/relationships" xmlns:w="http://schemas.openxmlformats.org/wordprocessingml/2006/main" xmlns:w14="http://schemas.microsoft.com/office/word/2010/wordml" xmlns:w15="http://schemas.microsoft.com/office/word/2012/wordml" xmlns:w16cid="http://schemas.microsoft.com/office/word/2016/wordml/cid" xmlns:w16se="http://schemas.microsoft.com/office/word/2015/wordml/symex" mc:Ignorable="w14 w15 w16se w16cid">
+<w:styles xmlns:mc="http://schemas.openxmlformats.org/markup-compatibility/2006" xmlns:r="http://schemas.openxmlformats.org/officeDocument/2006/relationships" xmlns:w="http://schemas.openxmlformats.org/wordprocessingml/2006/main" xmlns:w14="http://schemas.microsoft.com/office/word/2010/wordml" mc:Ignorable="w14">
   <w:docDefaults>
     <w:rPrDefault>
       <w:rPr>
@@ -5217,383 +5369,348 @@
       </w:pPr>
     </w:pPrDefault>
   </w:docDefaults>
-  <w:latentStyles w:defLockedState="0" w:defUIPriority="99" w:defSemiHidden="0" w:defUnhideWhenUsed="0" w:defQFormat="0" w:count="376">
-    <w:lsdException w:name="Normal" w:uiPriority="0" w:qFormat="1"/>
-    <w:lsdException w:name="heading 1" w:uiPriority="9" w:qFormat="1"/>
-    <w:lsdException w:name="heading 2" w:semiHidden="1" w:uiPriority="9" w:unhideWhenUsed="1" w:qFormat="1"/>
-    <w:lsdException w:name="heading 3" w:semiHidden="1" w:uiPriority="9" w:unhideWhenUsed="1" w:qFormat="1"/>
-    <w:lsdException w:name="heading 4" w:semiHidden="1" w:uiPriority="9" w:unhideWhenUsed="1" w:qFormat="1"/>
-    <w:lsdException w:name="heading 5" w:semiHidden="1" w:uiPriority="9" w:unhideWhenUsed="1" w:qFormat="1"/>
-    <w:lsdException w:name="heading 6" w:semiHidden="1" w:uiPriority="9" w:unhideWhenUsed="1" w:qFormat="1"/>
-    <w:lsdException w:name="heading 7" w:semiHidden="1" w:uiPriority="9" w:unhideWhenUsed="1" w:qFormat="1"/>
-    <w:lsdException w:name="heading 8" w:semiHidden="1" w:uiPriority="9" w:unhideWhenUsed="1" w:qFormat="1"/>
-    <w:lsdException w:name="heading 9" w:semiHidden="1" w:uiPriority="9" w:unhideWhenUsed="1" w:qFormat="1"/>
-    <w:lsdException w:name="index 1" w:semiHidden="1" w:unhideWhenUsed="1"/>
-    <w:lsdException w:name="index 2" w:semiHidden="1" w:unhideWhenUsed="1"/>
-    <w:lsdException w:name="index 3" w:semiHidden="1" w:unhideWhenUsed="1"/>
-    <w:lsdException w:name="index 4" w:semiHidden="1" w:unhideWhenUsed="1"/>
-    <w:lsdException w:name="index 5" w:semiHidden="1" w:unhideWhenUsed="1"/>
-    <w:lsdException w:name="index 6" w:semiHidden="1" w:unhideWhenUsed="1"/>
-    <w:lsdException w:name="index 7" w:semiHidden="1" w:unhideWhenUsed="1"/>
-    <w:lsdException w:name="index 8" w:semiHidden="1" w:unhideWhenUsed="1"/>
-    <w:lsdException w:name="index 9" w:semiHidden="1" w:unhideWhenUsed="1"/>
-    <w:lsdException w:name="toc 1" w:semiHidden="1" w:uiPriority="39" w:unhideWhenUsed="1"/>
-    <w:lsdException w:name="toc 2" w:semiHidden="1" w:uiPriority="39" w:unhideWhenUsed="1"/>
-    <w:lsdException w:name="toc 3" w:semiHidden="1" w:uiPriority="39" w:unhideWhenUsed="1"/>
-    <w:lsdException w:name="toc 4" w:semiHidden="1" w:uiPriority="39" w:unhideWhenUsed="1"/>
-    <w:lsdException w:name="toc 5" w:semiHidden="1" w:uiPriority="39" w:unhideWhenUsed="1"/>
-    <w:lsdException w:name="toc 6" w:semiHidden="1" w:uiPriority="39" w:unhideWhenUsed="1"/>
-    <w:lsdException w:name="toc 7" w:semiHidden="1" w:uiPriority="39" w:unhideWhenUsed="1"/>
-    <w:lsdException w:name="toc 8" w:semiHidden="1" w:uiPriority="39" w:unhideWhenUsed="1"/>
-    <w:lsdException w:name="toc 9" w:semiHidden="1" w:uiPriority="39" w:unhideWhenUsed="1"/>
-    <w:lsdException w:name="Normal Indent" w:semiHidden="1" w:unhideWhenUsed="1"/>
-    <w:lsdException w:name="footnote text" w:semiHidden="1" w:unhideWhenUsed="1"/>
-    <w:lsdException w:name="annotation text" w:semiHidden="1" w:unhideWhenUsed="1"/>
-    <w:lsdException w:name="header" w:semiHidden="1" w:unhideWhenUsed="1"/>
-    <w:lsdException w:name="footer" w:semiHidden="1" w:unhideWhenUsed="1"/>
-    <w:lsdException w:name="index heading" w:semiHidden="1" w:unhideWhenUsed="1"/>
-    <w:lsdException w:name="caption" w:semiHidden="1" w:uiPriority="35" w:unhideWhenUsed="1" w:qFormat="1"/>
-    <w:lsdException w:name="table of figures" w:semiHidden="1" w:unhideWhenUsed="1"/>
-    <w:lsdException w:name="envelope address" w:semiHidden="1" w:unhideWhenUsed="1"/>
-    <w:lsdException w:name="envelope return" w:semiHidden="1" w:unhideWhenUsed="1"/>
-    <w:lsdException w:name="footnote reference" w:semiHidden="1" w:unhideWhenUsed="1"/>
-    <w:lsdException w:name="annotation reference" w:semiHidden="1" w:unhideWhenUsed="1"/>
-    <w:lsdException w:name="line number" w:semiHidden="1" w:unhideWhenUsed="1"/>
-    <w:lsdException w:name="page number" w:semiHidden="1" w:unhideWhenUsed="1"/>
-    <w:lsdException w:name="endnote reference" w:semiHidden="1" w:unhideWhenUsed="1"/>
-    <w:lsdException w:name="endnote text" w:semiHidden="1" w:unhideWhenUsed="1"/>
-    <w:lsdException w:name="table of authorities" w:semiHidden="1" w:unhideWhenUsed="1"/>
-    <w:lsdException w:name="macro" w:semiHidden="1" w:unhideWhenUsed="1"/>
-    <w:lsdException w:name="toa heading" w:semiHidden="1" w:unhideWhenUsed="1"/>
-    <w:lsdException w:name="List" w:semiHidden="1" w:unhideWhenUsed="1"/>
-    <w:lsdException w:name="List Bullet" w:semiHidden="1" w:unhideWhenUsed="1"/>
-    <w:lsdException w:name="List Number" w:semiHidden="1" w:unhideWhenUsed="1"/>
-    <w:lsdException w:name="List 2" w:semiHidden="1" w:unhideWhenUsed="1"/>
-    <w:lsdException w:name="List 3" w:semiHidden="1" w:unhideWhenUsed="1"/>
-    <w:lsdException w:name="List 4" w:semiHidden="1" w:unhideWhenUsed="1"/>
-    <w:lsdException w:name="List 5" w:semiHidden="1" w:unhideWhenUsed="1"/>
-    <w:lsdException w:name="List Bullet 2" w:semiHidden="1" w:unhideWhenUsed="1"/>
-    <w:lsdException w:name="List Bullet 3" w:semiHidden="1" w:unhideWhenUsed="1"/>
-    <w:lsdException w:name="List Bullet 4" w:semiHidden="1" w:unhideWhenUsed="1"/>
-    <w:lsdException w:name="List Bullet 5" w:semiHidden="1" w:unhideWhenUsed="1"/>
-    <w:lsdException w:name="List Number 2" w:semiHidden="1" w:unhideWhenUsed="1"/>
-    <w:lsdException w:name="List Number 3" w:semiHidden="1" w:unhideWhenUsed="1"/>
-    <w:lsdException w:name="List Number 4" w:semiHidden="1" w:unhideWhenUsed="1"/>
-    <w:lsdException w:name="List Number 5" w:semiHidden="1" w:unhideWhenUsed="1"/>
-    <w:lsdException w:name="Title" w:uiPriority="10" w:qFormat="1"/>
-    <w:lsdException w:name="Closing" w:semiHidden="1" w:unhideWhenUsed="1"/>
-    <w:lsdException w:name="Signature" w:semiHidden="1" w:unhideWhenUsed="1"/>
-    <w:lsdException w:name="Default Paragraph Font" w:semiHidden="1" w:uiPriority="1" w:unhideWhenUsed="1"/>
-    <w:lsdException w:name="Body Text" w:semiHidden="1" w:unhideWhenUsed="1"/>
-    <w:lsdException w:name="Body Text Indent" w:semiHidden="1" w:unhideWhenUsed="1"/>
-    <w:lsdException w:name="List Continue" w:semiHidden="1" w:unhideWhenUsed="1"/>
-    <w:lsdException w:name="List Continue 2" w:semiHidden="1" w:unhideWhenUsed="1"/>
-    <w:lsdException w:name="List Continue 3" w:semiHidden="1" w:unhideWhenUsed="1"/>
-    <w:lsdException w:name="List Continue 4" w:semiHidden="1" w:unhideWhenUsed="1"/>
-    <w:lsdException w:name="List Continue 5" w:semiHidden="1" w:unhideWhenUsed="1"/>
-    <w:lsdException w:name="Message Header" w:semiHidden="1" w:unhideWhenUsed="1"/>
-    <w:lsdException w:name="Subtitle" w:uiPriority="11" w:qFormat="1"/>
-    <w:lsdException w:name="Salutation" w:semiHidden="1" w:unhideWhenUsed="1"/>
-    <w:lsdException w:name="Date" w:semiHidden="1" w:unhideWhenUsed="1"/>
-    <w:lsdException w:name="Body Text First Indent" w:semiHidden="1" w:unhideWhenUsed="1"/>
-    <w:lsdException w:name="Body Text First Indent 2" w:semiHidden="1" w:unhideWhenUsed="1"/>
-    <w:lsdException w:name="Note Heading" w:semiHidden="1" w:unhideWhenUsed="1"/>
-    <w:lsdException w:name="Body Text 2" w:semiHidden="1" w:unhideWhenUsed="1"/>
-    <w:lsdException w:name="Body Text 3" w:semiHidden="1" w:unhideWhenUsed="1"/>
-    <w:lsdException w:name="Body Text Indent 2" w:semiHidden="1" w:unhideWhenUsed="1"/>
-    <w:lsdException w:name="Body Text Indent 3" w:semiHidden="1" w:unhideWhenUsed="1"/>
-    <w:lsdException w:name="Block Text" w:semiHidden="1" w:unhideWhenUsed="1"/>
-    <w:lsdException w:name="Hyperlink" w:semiHidden="1" w:unhideWhenUsed="1"/>
-    <w:lsdException w:name="FollowedHyperlink" w:semiHidden="1" w:unhideWhenUsed="1"/>
-    <w:lsdException w:name="Strong" w:uiPriority="22" w:qFormat="1"/>
-    <w:lsdException w:name="Emphasis" w:uiPriority="20" w:qFormat="1"/>
-    <w:lsdException w:name="Document Map" w:semiHidden="1" w:unhideWhenUsed="1"/>
-    <w:lsdException w:name="Plain Text" w:semiHidden="1" w:unhideWhenUsed="1"/>
-    <w:lsdException w:name="E-mail Signature" w:semiHidden="1" w:unhideWhenUsed="1"/>
-    <w:lsdException w:name="HTML Top of Form" w:semiHidden="1" w:unhideWhenUsed="1"/>
-    <w:lsdException w:name="HTML Bottom of Form" w:semiHidden="1" w:unhideWhenUsed="1"/>
-    <w:lsdException w:name="Normal (Web)" w:semiHidden="1" w:unhideWhenUsed="1"/>
-    <w:lsdException w:name="HTML Acronym" w:semiHidden="1" w:unhideWhenUsed="1"/>
-    <w:lsdException w:name="HTML Address" w:semiHidden="1" w:unhideWhenUsed="1"/>
-    <w:lsdException w:name="HTML Cite" w:semiHidden="1" w:unhideWhenUsed="1"/>
-    <w:lsdException w:name="HTML Code" w:semiHidden="1" w:unhideWhenUsed="1"/>
-    <w:lsdException w:name="HTML Definition" w:semiHidden="1" w:unhideWhenUsed="1"/>
-    <w:lsdException w:name="HTML Keyboard" w:semiHidden="1" w:unhideWhenUsed="1"/>
-    <w:lsdException w:name="HTML Preformatted" w:semiHidden="1" w:unhideWhenUsed="1"/>
-    <w:lsdException w:name="HTML Sample" w:semiHidden="1" w:unhideWhenUsed="1"/>
-    <w:lsdException w:name="HTML Typewriter" w:semiHidden="1" w:unhideWhenUsed="1"/>
-    <w:lsdException w:name="HTML Variable" w:semiHidden="1" w:unhideWhenUsed="1"/>
-    <w:lsdException w:name="Normal Table" w:semiHidden="1" w:unhideWhenUsed="1"/>
-    <w:lsdException w:name="annotation subject" w:semiHidden="1" w:unhideWhenUsed="1"/>
-    <w:lsdException w:name="No List" w:semiHidden="1" w:unhideWhenUsed="1"/>
-    <w:lsdException w:name="Outline List 1" w:semiHidden="1" w:unhideWhenUsed="1"/>
-    <w:lsdException w:name="Outline List 2" w:semiHidden="1" w:unhideWhenUsed="1"/>
-    <w:lsdException w:name="Outline List 3" w:semiHidden="1" w:unhideWhenUsed="1"/>
-    <w:lsdException w:name="Table Simple 1" w:semiHidden="1" w:unhideWhenUsed="1"/>
-    <w:lsdException w:name="Table Simple 2" w:semiHidden="1" w:unhideWhenUsed="1"/>
-    <w:lsdException w:name="Table Simple 3" w:semiHidden="1" w:unhideWhenUsed="1"/>
-    <w:lsdException w:name="Table Classic 1" w:semiHidden="1" w:unhideWhenUsed="1"/>
-    <w:lsdException w:name="Table Classic 2" w:semiHidden="1" w:unhideWhenUsed="1"/>
-    <w:lsdException w:name="Table Classic 3" w:semiHidden="1" w:unhideWhenUsed="1"/>
-    <w:lsdException w:name="Table Classic 4" w:semiHidden="1" w:unhideWhenUsed="1"/>
-    <w:lsdException w:name="Table Colorful 1" w:semiHidden="1" w:unhideWhenUsed="1"/>
-    <w:lsdException w:name="Table Colorful 2" w:semiHidden="1" w:unhideWhenUsed="1"/>
-    <w:lsdException w:name="Table Colorful 3" w:semiHidden="1" w:unhideWhenUsed="1"/>
-    <w:lsdException w:name="Table Columns 1" w:semiHidden="1" w:unhideWhenUsed="1"/>
-    <w:lsdException w:name="Table Columns 2" w:semiHidden="1" w:unhideWhenUsed="1"/>
-    <w:lsdException w:name="Table Columns 3" w:semiHidden="1" w:unhideWhenUsed="1"/>
-    <w:lsdException w:name="Table Columns 4" w:semiHidden="1" w:unhideWhenUsed="1"/>
-    <w:lsdException w:name="Table Columns 5" w:semiHidden="1" w:unhideWhenUsed="1"/>
-    <w:lsdException w:name="Table Grid 1" w:semiHidden="1" w:unhideWhenUsed="1"/>
-    <w:lsdException w:name="Table Grid 2" w:semiHidden="1" w:unhideWhenUsed="1"/>
-    <w:lsdException w:name="Table Grid 3" w:semiHidden="1" w:unhideWhenUsed="1"/>
-    <w:lsdException w:name="Table Grid 4" w:semiHidden="1" w:unhideWhenUsed="1"/>
-    <w:lsdException w:name="Table Grid 5" w:semiHidden="1" w:unhideWhenUsed="1"/>
-    <w:lsdException w:name="Table Grid 6" w:semiHidden="1" w:unhideWhenUsed="1"/>
-    <w:lsdException w:name="Table Grid 7" w:semiHidden="1" w:unhideWhenUsed="1"/>
-    <w:lsdException w:name="Table Grid 8" w:semiHidden="1" w:unhideWhenUsed="1"/>
-    <w:lsdException w:name="Table List 1" w:semiHidden="1" w:unhideWhenUsed="1"/>
-    <w:lsdException w:name="Table List 2" w:semiHidden="1" w:unhideWhenUsed="1"/>
-    <w:lsdException w:name="Table List 3" w:semiHidden="1" w:unhideWhenUsed="1"/>
-    <w:lsdException w:name="Table List 4" w:semiHidden="1" w:unhideWhenUsed="1"/>
-    <w:lsdException w:name="Table List 5" w:semiHidden="1" w:unhideWhenUsed="1"/>
-    <w:lsdException w:name="Table List 6" w:semiHidden="1" w:unhideWhenUsed="1"/>
-    <w:lsdException w:name="Table List 7" w:semiHidden="1" w:unhideWhenUsed="1"/>
-    <w:lsdException w:name="Table List 8" w:semiHidden="1" w:unhideWhenUsed="1"/>
-    <w:lsdException w:name="Table 3D effects 1" w:semiHidden="1" w:unhideWhenUsed="1"/>
-    <w:lsdException w:name="Table 3D effects 2" w:semiHidden="1" w:unhideWhenUsed="1"/>
-    <w:lsdException w:name="Table 3D effects 3" w:semiHidden="1" w:unhideWhenUsed="1"/>
-    <w:lsdException w:name="Table Contemporary" w:semiHidden="1" w:unhideWhenUsed="1"/>
-    <w:lsdException w:name="Table Elegant" w:semiHidden="1" w:unhideWhenUsed="1"/>
-    <w:lsdException w:name="Table Professional" w:semiHidden="1" w:unhideWhenUsed="1"/>
-    <w:lsdException w:name="Table Subtle 1" w:semiHidden="1" w:unhideWhenUsed="1"/>
-    <w:lsdException w:name="Table Subtle 2" w:semiHidden="1" w:unhideWhenUsed="1"/>
-    <w:lsdException w:name="Table Web 1" w:semiHidden="1" w:unhideWhenUsed="1"/>
-    <w:lsdException w:name="Table Web 2" w:semiHidden="1" w:unhideWhenUsed="1"/>
-    <w:lsdException w:name="Table Web 3" w:semiHidden="1" w:unhideWhenUsed="1"/>
-    <w:lsdException w:name="Balloon Text" w:semiHidden="1" w:unhideWhenUsed="1"/>
-    <w:lsdException w:name="Table Grid" w:uiPriority="39"/>
-    <w:lsdException w:name="Table Theme" w:semiHidden="1" w:unhideWhenUsed="1"/>
-    <w:lsdException w:name="Placeholder Text" w:semiHidden="1"/>
-    <w:lsdException w:name="No Spacing" w:uiPriority="1" w:qFormat="1"/>
-    <w:lsdException w:name="Light Shading" w:uiPriority="60"/>
-    <w:lsdException w:name="Light List" w:uiPriority="61"/>
-    <w:lsdException w:name="Light Grid" w:uiPriority="62"/>
-    <w:lsdException w:name="Medium Shading 1" w:uiPriority="63"/>
-    <w:lsdException w:name="Medium Shading 2" w:uiPriority="64"/>
-    <w:lsdException w:name="Medium List 1" w:uiPriority="65"/>
-    <w:lsdException w:name="Medium List 2" w:uiPriority="66"/>
-    <w:lsdException w:name="Medium Grid 1" w:uiPriority="67"/>
-    <w:lsdException w:name="Medium Grid 2" w:uiPriority="68"/>
-    <w:lsdException w:name="Medium Grid 3" w:uiPriority="69"/>
-    <w:lsdException w:name="Dark List" w:uiPriority="70"/>
-    <w:lsdException w:name="Colorful Shading" w:uiPriority="71"/>
-    <w:lsdException w:name="Colorful List" w:uiPriority="72"/>
-    <w:lsdException w:name="Colorful Grid" w:uiPriority="73"/>
-    <w:lsdException w:name="Light Shading Accent 1" w:uiPriority="60"/>
-    <w:lsdException w:name="Light List Accent 1" w:uiPriority="61"/>
-    <w:lsdException w:name="Light Grid Accent 1" w:uiPriority="62"/>
-    <w:lsdException w:name="Medium Shading 1 Accent 1" w:uiPriority="63"/>
-    <w:lsdException w:name="Medium Shading 2 Accent 1" w:uiPriority="64"/>
-    <w:lsdException w:name="Medium List 1 Accent 1" w:uiPriority="65"/>
-    <w:lsdException w:name="Revision" w:semiHidden="1"/>
-    <w:lsdException w:name="List Paragraph" w:uiPriority="34" w:qFormat="1"/>
-    <w:lsdException w:name="Quote" w:uiPriority="29" w:qFormat="1"/>
-    <w:lsdException w:name="Intense Quote" w:uiPriority="30" w:qFormat="1"/>
-    <w:lsdException w:name="Medium List 2 Accent 1" w:uiPriority="66"/>
-    <w:lsdException w:name="Medium Grid 1 Accent 1" w:uiPriority="67"/>
-    <w:lsdException w:name="Medium Grid 2 Accent 1" w:uiPriority="68"/>
-    <w:lsdException w:name="Medium Grid 3 Accent 1" w:uiPriority="69"/>
-    <w:lsdException w:name="Dark List Accent 1" w:uiPriority="70"/>
-    <w:lsdException w:name="Colorful Shading Accent 1" w:uiPriority="71"/>
-    <w:lsdException w:name="Colorful List Accent 1" w:uiPriority="72"/>
-    <w:lsdException w:name="Colorful Grid Accent 1" w:uiPriority="73"/>
-    <w:lsdException w:name="Light Shading Accent 2" w:uiPriority="60"/>
-    <w:lsdException w:name="Light List Accent 2" w:uiPriority="61"/>
-    <w:lsdException w:name="Light Grid Accent 2" w:uiPriority="62"/>
-    <w:lsdException w:name="Medium Shading 1 Accent 2" w:uiPriority="63"/>
-    <w:lsdException w:name="Medium Shading 2 Accent 2" w:uiPriority="64"/>
-    <w:lsdException w:name="Medium List 1 Accent 2" w:uiPriority="65"/>
-    <w:lsdException w:name="Medium List 2 Accent 2" w:uiPriority="66"/>
-    <w:lsdException w:name="Medium Grid 1 Accent 2" w:uiPriority="67"/>
-    <w:lsdException w:name="Medium Grid 2 Accent 2" w:uiPriority="68"/>
-    <w:lsdException w:name="Medium Grid 3 Accent 2" w:uiPriority="69"/>
-    <w:lsdException w:name="Dark List Accent 2" w:uiPriority="70"/>
-    <w:lsdException w:name="Colorful Shading Accent 2" w:uiPriority="71"/>
-    <w:lsdException w:name="Colorful List Accent 2" w:uiPriority="72"/>
-    <w:lsdException w:name="Colorful Grid Accent 2" w:uiPriority="73"/>
-    <w:lsdException w:name="Light Shading Accent 3" w:uiPriority="60"/>
-    <w:lsdException w:name="Light List Accent 3" w:uiPriority="61"/>
-    <w:lsdException w:name="Light Grid Accent 3" w:uiPriority="62"/>
-    <w:lsdException w:name="Medium Shading 1 Accent 3" w:uiPriority="63"/>
-    <w:lsdException w:name="Medium Shading 2 Accent 3" w:uiPriority="64"/>
-    <w:lsdException w:name="Medium List 1 Accent 3" w:uiPriority="65"/>
-    <w:lsdException w:name="Medium List 2 Accent 3" w:uiPriority="66"/>
-    <w:lsdException w:name="Medium Grid 1 Accent 3" w:uiPriority="67"/>
-    <w:lsdException w:name="Medium Grid 2 Accent 3" w:uiPriority="68"/>
-    <w:lsdException w:name="Medium Grid 3 Accent 3" w:uiPriority="69"/>
-    <w:lsdException w:name="Dark List Accent 3" w:uiPriority="70"/>
-    <w:lsdException w:name="Colorful Shading Accent 3" w:uiPriority="71"/>
-    <w:lsdException w:name="Colorful List Accent 3" w:uiPriority="72"/>
-    <w:lsdException w:name="Colorful Grid Accent 3" w:uiPriority="73"/>
-    <w:lsdException w:name="Light Shading Accent 4" w:uiPriority="60"/>
-    <w:lsdException w:name="Light List Accent 4" w:uiPriority="61"/>
-    <w:lsdException w:name="Light Grid Accent 4" w:uiPriority="62"/>
-    <w:lsdException w:name="Medium Shading 1 Accent 4" w:uiPriority="63"/>
-    <w:lsdException w:name="Medium Shading 2 Accent 4" w:uiPriority="64"/>
-    <w:lsdException w:name="Medium List 1 Accent 4" w:uiPriority="65"/>
-    <w:lsdException w:name="Medium List 2 Accent 4" w:uiPriority="66"/>
-    <w:lsdException w:name="Medium Grid 1 Accent 4" w:uiPriority="67"/>
-    <w:lsdException w:name="Medium Grid 2 Accent 4" w:uiPriority="68"/>
-    <w:lsdException w:name="Medium Grid 3 Accent 4" w:uiPriority="69"/>
-    <w:lsdException w:name="Dark List Accent 4" w:uiPriority="70"/>
-    <w:lsdException w:name="Colorful Shading Accent 4" w:uiPriority="71"/>
-    <w:lsdException w:name="Colorful List Accent 4" w:uiPriority="72"/>
-    <w:lsdException w:name="Colorful Grid Accent 4" w:uiPriority="73"/>
-    <w:lsdException w:name="Light Shading Accent 5" w:uiPriority="60"/>
-    <w:lsdException w:name="Light List Accent 5" w:uiPriority="61"/>
-    <w:lsdException w:name="Light Grid Accent 5" w:uiPriority="62"/>
-    <w:lsdException w:name="Medium Shading 1 Accent 5" w:uiPriority="63"/>
-    <w:lsdException w:name="Medium Shading 2 Accent 5" w:uiPriority="64"/>
-    <w:lsdException w:name="Medium List 1 Accent 5" w:uiPriority="65"/>
-    <w:lsdException w:name="Medium List 2 Accent 5" w:uiPriority="66"/>
-    <w:lsdException w:name="Medium Grid 1 Accent 5" w:uiPriority="67"/>
-    <w:lsdException w:name="Medium Grid 2 Accent 5" w:uiPriority="68"/>
-    <w:lsdException w:name="Medium Grid 3 Accent 5" w:uiPriority="69"/>
-    <w:lsdException w:name="Dark List Accent 5" w:uiPriority="70"/>
-    <w:lsdException w:name="Colorful Shading Accent 5" w:uiPriority="71"/>
-    <w:lsdException w:name="Colorful List Accent 5" w:uiPriority="72"/>
-    <w:lsdException w:name="Colorful Grid Accent 5" w:uiPriority="73"/>
-    <w:lsdException w:name="Light Shading Accent 6" w:uiPriority="60"/>
-    <w:lsdException w:name="Light List Accent 6" w:uiPriority="61"/>
-    <w:lsdException w:name="Light Grid Accent 6" w:uiPriority="62"/>
-    <w:lsdException w:name="Medium Shading 1 Accent 6" w:uiPriority="63"/>
-    <w:lsdException w:name="Medium Shading 2 Accent 6" w:uiPriority="64"/>
-    <w:lsdException w:name="Medium List 1 Accent 6" w:uiPriority="65"/>
-    <w:lsdException w:name="Medium List 2 Accent 6" w:uiPriority="66"/>
-    <w:lsdException w:name="Medium Grid 1 Accent 6" w:uiPriority="67"/>
-    <w:lsdException w:name="Medium Grid 2 Accent 6" w:uiPriority="68"/>
-    <w:lsdException w:name="Medium Grid 3 Accent 6" w:uiPriority="69"/>
-    <w:lsdException w:name="Dark List Accent 6" w:uiPriority="70"/>
-    <w:lsdException w:name="Colorful Shading Accent 6" w:uiPriority="71"/>
-    <w:lsdException w:name="Colorful List Accent 6" w:uiPriority="72"/>
-    <w:lsdException w:name="Colorful Grid Accent 6" w:uiPriority="73"/>
-    <w:lsdException w:name="Subtle Emphasis" w:uiPriority="19" w:qFormat="1"/>
-    <w:lsdException w:name="Intense Emphasis" w:uiPriority="21" w:qFormat="1"/>
-    <w:lsdException w:name="Subtle Reference" w:uiPriority="31" w:qFormat="1"/>
-    <w:lsdException w:name="Intense Reference" w:uiPriority="32" w:qFormat="1"/>
-    <w:lsdException w:name="Book Title" w:uiPriority="33" w:qFormat="1"/>
-    <w:lsdException w:name="Bibliography" w:semiHidden="1" w:uiPriority="37" w:unhideWhenUsed="1"/>
-    <w:lsdException w:name="TOC Heading" w:semiHidden="1" w:uiPriority="39" w:unhideWhenUsed="1" w:qFormat="1"/>
-    <w:lsdException w:name="Plain Table 1" w:uiPriority="41"/>
-    <w:lsdException w:name="Plain Table 2" w:uiPriority="42"/>
-    <w:lsdException w:name="Plain Table 3" w:uiPriority="43"/>
-    <w:lsdException w:name="Plain Table 4" w:uiPriority="44"/>
-    <w:lsdException w:name="Plain Table 5" w:uiPriority="45"/>
-    <w:lsdException w:name="Grid Table Light" w:uiPriority="40"/>
-    <w:lsdException w:name="Grid Table 1 Light" w:uiPriority="46"/>
-    <w:lsdException w:name="Grid Table 2" w:uiPriority="47"/>
-    <w:lsdException w:name="Grid Table 3" w:uiPriority="48"/>
-    <w:lsdException w:name="Grid Table 4" w:uiPriority="49"/>
-    <w:lsdException w:name="Grid Table 5 Dark" w:uiPriority="50"/>
-    <w:lsdException w:name="Grid Table 6 Colorful" w:uiPriority="51"/>
-    <w:lsdException w:name="Grid Table 7 Colorful" w:uiPriority="52"/>
-    <w:lsdException w:name="Grid Table 1 Light Accent 1" w:uiPriority="46"/>
-    <w:lsdException w:name="Grid Table 2 Accent 1" w:uiPriority="47"/>
-    <w:lsdException w:name="Grid Table 3 Accent 1" w:uiPriority="48"/>
-    <w:lsdException w:name="Grid Table 4 Accent 1" w:uiPriority="49"/>
-    <w:lsdException w:name="Grid Table 5 Dark Accent 1" w:uiPriority="50"/>
-    <w:lsdException w:name="Grid Table 6 Colorful Accent 1" w:uiPriority="51"/>
-    <w:lsdException w:name="Grid Table 7 Colorful Accent 1" w:uiPriority="52"/>
-    <w:lsdException w:name="Grid Table 1 Light Accent 2" w:uiPriority="46"/>
-    <w:lsdException w:name="Grid Table 2 Accent 2" w:uiPriority="47"/>
-    <w:lsdException w:name="Grid Table 3 Accent 2" w:uiPriority="48"/>
-    <w:lsdException w:name="Grid Table 4 Accent 2" w:uiPriority="49"/>
-    <w:lsdException w:name="Grid Table 5 Dark Accent 2" w:uiPriority="50"/>
-    <w:lsdException w:name="Grid Table 6 Colorful Accent 2" w:uiPriority="51"/>
-    <w:lsdException w:name="Grid Table 7 Colorful Accent 2" w:uiPriority="52"/>
-    <w:lsdException w:name="Grid Table 1 Light Accent 3" w:uiPriority="46"/>
-    <w:lsdException w:name="Grid Table 2 Accent 3" w:uiPriority="47"/>
-    <w:lsdException w:name="Grid Table 3 Accent 3" w:uiPriority="48"/>
-    <w:lsdException w:name="Grid Table 4 Accent 3" w:uiPriority="49"/>
-    <w:lsdException w:name="Grid Table 5 Dark Accent 3" w:uiPriority="50"/>
-    <w:lsdException w:name="Grid Table 6 Colorful Accent 3" w:uiPriority="51"/>
-    <w:lsdException w:name="Grid Table 7 Colorful Accent 3" w:uiPriority="52"/>
-    <w:lsdException w:name="Grid Table 1 Light Accent 4" w:uiPriority="46"/>
-    <w:lsdException w:name="Grid Table 2 Accent 4" w:uiPriority="47"/>
-    <w:lsdException w:name="Grid Table 3 Accent 4" w:uiPriority="48"/>
-    <w:lsdException w:name="Grid Table 4 Accent 4" w:uiPriority="49"/>
-    <w:lsdException w:name="Grid Table 5 Dark Accent 4" w:uiPriority="50"/>
-    <w:lsdException w:name="Grid Table 6 Colorful Accent 4" w:uiPriority="51"/>
-    <w:lsdException w:name="Grid Table 7 Colorful Accent 4" w:uiPriority="52"/>
-    <w:lsdException w:name="Grid Table 1 Light Accent 5" w:uiPriority="46"/>
-    <w:lsdException w:name="Grid Table 2 Accent 5" w:uiPriority="47"/>
-    <w:lsdException w:name="Grid Table 3 Accent 5" w:uiPriority="48"/>
-    <w:lsdException w:name="Grid Table 4 Accent 5" w:uiPriority="49"/>
-    <w:lsdException w:name="Grid Table 5 Dark Accent 5" w:uiPriority="50"/>
-    <w:lsdException w:name="Grid Table 6 Colorful Accent 5" w:uiPriority="51"/>
-    <w:lsdException w:name="Grid Table 7 Colorful Accent 5" w:uiPriority="52"/>
-    <w:lsdException w:name="Grid Table 1 Light Accent 6" w:uiPriority="46"/>
-    <w:lsdException w:name="Grid Table 2 Accent 6" w:uiPriority="47"/>
-    <w:lsdException w:name="Grid Table 3 Accent 6" w:uiPriority="48"/>
-    <w:lsdException w:name="Grid Table 4 Accent 6" w:uiPriority="49"/>
-    <w:lsdException w:name="Grid Table 5 Dark Accent 6" w:uiPriority="50"/>
-    <w:lsdException w:name="Grid Table 6 Colorful Accent 6" w:uiPriority="51"/>
-    <w:lsdException w:name="Grid Table 7 Colorful Accent 6" w:uiPriority="52"/>
-    <w:lsdException w:name="List Table 1 Light" w:uiPriority="46"/>
-    <w:lsdException w:name="List Table 2" w:uiPriority="47"/>
-    <w:lsdException w:name="List Table 3" w:uiPriority="48"/>
-    <w:lsdException w:name="List Table 4" w:uiPriority="49"/>
-    <w:lsdException w:name="List Table 5 Dark" w:uiPriority="50"/>
-    <w:lsdException w:name="List Table 6 Colorful" w:uiPriority="51"/>
-    <w:lsdException w:name="List Table 7 Colorful" w:uiPriority="52"/>
-    <w:lsdException w:name="List Table 1 Light Accent 1" w:uiPriority="46"/>
-    <w:lsdException w:name="List Table 2 Accent 1" w:uiPriority="47"/>
-    <w:lsdException w:name="List Table 3 Accent 1" w:uiPriority="48"/>
-    <w:lsdException w:name="List Table 4 Accent 1" w:uiPriority="49"/>
-    <w:lsdException w:name="List Table 5 Dark Accent 1" w:uiPriority="50"/>
-    <w:lsdException w:name="List Table 6 Colorful Accent 1" w:uiPriority="51"/>
-    <w:lsdException w:name="List Table 7 Colorful Accent 1" w:uiPriority="52"/>
-    <w:lsdException w:name="List Table 1 Light Accent 2" w:uiPriority="46"/>
-    <w:lsdException w:name="List Table 2 Accent 2" w:uiPriority="47"/>
-    <w:lsdException w:name="List Table 3 Accent 2" w:uiPriority="48"/>
-    <w:lsdException w:name="List Table 4 Accent 2" w:uiPriority="49"/>
-    <w:lsdException w:name="List Table 5 Dark Accent 2" w:uiPriority="50"/>
-    <w:lsdException w:name="List Table 6 Colorful Accent 2" w:uiPriority="51"/>
-    <w:lsdException w:name="List Table 7 Colorful Accent 2" w:uiPriority="52"/>
-    <w:lsdException w:name="List Table 1 Light Accent 3" w:uiPriority="46"/>
-    <w:lsdException w:name="List Table 2 Accent 3" w:uiPriority="47"/>
-    <w:lsdException w:name="List Table 3 Accent 3" w:uiPriority="48"/>
-    <w:lsdException w:name="List Table 4 Accent 3" w:uiPriority="49"/>
-    <w:lsdException w:name="List Table 5 Dark Accent 3" w:uiPriority="50"/>
-    <w:lsdException w:name="List Table 6 Colorful Accent 3" w:uiPriority="51"/>
-    <w:lsdException w:name="List Table 7 Colorful Accent 3" w:uiPriority="52"/>
-    <w:lsdException w:name="List Table 1 Light Accent 4" w:uiPriority="46"/>
-    <w:lsdException w:name="List Table 2 Accent 4" w:uiPriority="47"/>
-    <w:lsdException w:name="List Table 3 Accent 4" w:uiPriority="48"/>
-    <w:lsdException w:name="List Table 4 Accent 4" w:uiPriority="49"/>
-    <w:lsdException w:name="List Table 5 Dark Accent 4" w:uiPriority="50"/>
-    <w:lsdException w:name="List Table 6 Colorful Accent 4" w:uiPriority="51"/>
-    <w:lsdException w:name="List Table 7 Colorful Accent 4" w:uiPriority="52"/>
-    <w:lsdException w:name="List Table 1 Light Accent 5" w:uiPriority="46"/>
-    <w:lsdException w:name="List Table 2 Accent 5" w:uiPriority="47"/>
-    <w:lsdException w:name="List Table 3 Accent 5" w:uiPriority="48"/>
-    <w:lsdException w:name="List Table 4 Accent 5" w:uiPriority="49"/>
-    <w:lsdException w:name="List Table 5 Dark Accent 5" w:uiPriority="50"/>
-    <w:lsdException w:name="List Table 6 Colorful Accent 5" w:uiPriority="51"/>
-    <w:lsdException w:name="List Table 7 Colorful Accent 5" w:uiPriority="52"/>
-    <w:lsdException w:name="List Table 1 Light Accent 6" w:uiPriority="46"/>
-    <w:lsdException w:name="List Table 2 Accent 6" w:uiPriority="47"/>
-    <w:lsdException w:name="List Table 3 Accent 6" w:uiPriority="48"/>
-    <w:lsdException w:name="List Table 4 Accent 6" w:uiPriority="49"/>
-    <w:lsdException w:name="List Table 5 Dark Accent 6" w:uiPriority="50"/>
-    <w:lsdException w:name="List Table 6 Colorful Accent 6" w:uiPriority="51"/>
-    <w:lsdException w:name="List Table 7 Colorful Accent 6" w:uiPriority="52"/>
-    <w:lsdException w:name="Mention" w:semiHidden="1" w:unhideWhenUsed="1"/>
-    <w:lsdException w:name="Smart Hyperlink" w:semiHidden="1" w:unhideWhenUsed="1"/>
-    <w:lsdException w:name="Hashtag" w:semiHidden="1" w:unhideWhenUsed="1"/>
-    <w:lsdException w:name="Unresolved Mention" w:semiHidden="1" w:unhideWhenUsed="1"/>
-    <w:lsdException w:name="Smart Link" w:semiHidden="1" w:unhideWhenUsed="1"/>
+  <w:latentStyles w:defLockedState="0" w:defUIPriority="99" w:defSemiHidden="1" w:defUnhideWhenUsed="1" w:defQFormat="0" w:count="267">
+    <w:lsdException w:name="Normal" w:semiHidden="0" w:uiPriority="0" w:unhideWhenUsed="0" w:qFormat="1"/>
+    <w:lsdException w:name="heading 1" w:semiHidden="0" w:uiPriority="9" w:unhideWhenUsed="0" w:qFormat="1"/>
+    <w:lsdException w:name="heading 2" w:uiPriority="9" w:qFormat="1"/>
+    <w:lsdException w:name="heading 3" w:uiPriority="9" w:qFormat="1"/>
+    <w:lsdException w:name="heading 4" w:uiPriority="9" w:qFormat="1"/>
+    <w:lsdException w:name="heading 5" w:uiPriority="9" w:qFormat="1"/>
+    <w:lsdException w:name="heading 6" w:uiPriority="9" w:qFormat="1"/>
+    <w:lsdException w:name="heading 7" w:uiPriority="9" w:qFormat="1"/>
+    <w:lsdException w:name="heading 8" w:uiPriority="9" w:qFormat="1"/>
+    <w:lsdException w:name="heading 9" w:uiPriority="9" w:qFormat="1"/>
+    <w:lsdException w:name="toc 1" w:uiPriority="39"/>
+    <w:lsdException w:name="toc 2" w:uiPriority="39"/>
+    <w:lsdException w:name="toc 3" w:uiPriority="39"/>
+    <w:lsdException w:name="toc 4" w:uiPriority="39"/>
+    <w:lsdException w:name="toc 5" w:uiPriority="39"/>
+    <w:lsdException w:name="toc 6" w:uiPriority="39"/>
+    <w:lsdException w:name="toc 7" w:uiPriority="39"/>
+    <w:lsdException w:name="toc 8" w:uiPriority="39"/>
+    <w:lsdException w:name="toc 9" w:uiPriority="39"/>
+    <w:lsdException w:name="caption" w:uiPriority="35" w:qFormat="1"/>
+    <w:lsdException w:name="Title" w:semiHidden="0" w:uiPriority="10" w:unhideWhenUsed="0" w:qFormat="1"/>
+    <w:lsdException w:name="Default Paragraph Font" w:uiPriority="1"/>
+    <w:lsdException w:name="Subtitle" w:semiHidden="0" w:uiPriority="11" w:unhideWhenUsed="0" w:qFormat="1"/>
+    <w:lsdException w:name="Strong" w:semiHidden="0" w:uiPriority="22" w:unhideWhenUsed="0" w:qFormat="1"/>
+    <w:lsdException w:name="Emphasis" w:semiHidden="0" w:uiPriority="20" w:unhideWhenUsed="0" w:qFormat="1"/>
+    <w:lsdException w:name="Table Grid" w:semiHidden="0" w:uiPriority="39" w:unhideWhenUsed="0"/>
+    <w:lsdException w:name="Placeholder Text" w:unhideWhenUsed="0"/>
+    <w:lsdException w:name="No Spacing" w:semiHidden="0" w:uiPriority="1" w:unhideWhenUsed="0" w:qFormat="1"/>
+    <w:lsdException w:name="Light Shading" w:semiHidden="0" w:uiPriority="60" w:unhideWhenUsed="0"/>
+    <w:lsdException w:name="Light List" w:semiHidden="0" w:uiPriority="61" w:unhideWhenUsed="0"/>
+    <w:lsdException w:name="Light Grid" w:semiHidden="0" w:uiPriority="62" w:unhideWhenUsed="0"/>
+    <w:lsdException w:name="Medium Shading 1" w:semiHidden="0" w:uiPriority="63" w:unhideWhenUsed="0"/>
+    <w:lsdException w:name="Medium Shading 2" w:semiHidden="0" w:uiPriority="64" w:unhideWhenUsed="0"/>
+    <w:lsdException w:name="Medium List 1" w:semiHidden="0" w:uiPriority="65" w:unhideWhenUsed="0"/>
+    <w:lsdException w:name="Medium List 2" w:semiHidden="0" w:uiPriority="66" w:unhideWhenUsed="0"/>
+    <w:lsdException w:name="Medium Grid 1" w:semiHidden="0" w:uiPriority="67" w:unhideWhenUsed="0"/>
+    <w:lsdException w:name="Medium Grid 2" w:semiHidden="0" w:uiPriority="68" w:unhideWhenUsed="0"/>
+    <w:lsdException w:name="Medium Grid 3" w:semiHidden="0" w:uiPriority="69" w:unhideWhenUsed="0"/>
+    <w:lsdException w:name="Dark List" w:semiHidden="0" w:uiPriority="70" w:unhideWhenUsed="0"/>
+    <w:lsdException w:name="Colorful Shading" w:semiHidden="0" w:uiPriority="71" w:unhideWhenUsed="0"/>
+    <w:lsdException w:name="Colorful List" w:semiHidden="0" w:uiPriority="72" w:unhideWhenUsed="0"/>
+    <w:lsdException w:name="Colorful Grid" w:semiHidden="0" w:uiPriority="73" w:unhideWhenUsed="0"/>
+    <w:lsdException w:name="Light Shading Accent 1" w:semiHidden="0" w:uiPriority="60" w:unhideWhenUsed="0"/>
+    <w:lsdException w:name="Light List Accent 1" w:semiHidden="0" w:uiPriority="61" w:unhideWhenUsed="0"/>
+    <w:lsdException w:name="Light Grid Accent 1" w:semiHidden="0" w:uiPriority="62" w:unhideWhenUsed="0"/>
+    <w:lsdException w:name="Medium Shading 1 Accent 1" w:semiHidden="0" w:uiPriority="63" w:unhideWhenUsed="0"/>
+    <w:lsdException w:name="Medium Shading 2 Accent 1" w:semiHidden="0" w:uiPriority="64" w:unhideWhenUsed="0"/>
+    <w:lsdException w:name="Medium List 1 Accent 1" w:semiHidden="0" w:uiPriority="65" w:unhideWhenUsed="0"/>
+    <w:lsdException w:name="Revision" w:unhideWhenUsed="0"/>
+    <w:lsdException w:name="List Paragraph" w:semiHidden="0" w:uiPriority="34" w:unhideWhenUsed="0" w:qFormat="1"/>
+    <w:lsdException w:name="Quote" w:semiHidden="0" w:uiPriority="29" w:unhideWhenUsed="0" w:qFormat="1"/>
+    <w:lsdException w:name="Intense Quote" w:semiHidden="0" w:uiPriority="30" w:unhideWhenUsed="0" w:qFormat="1"/>
+    <w:lsdException w:name="Medium List 2 Accent 1" w:semiHidden="0" w:uiPriority="66" w:unhideWhenUsed="0"/>
+    <w:lsdException w:name="Medium Grid 1 Accent 1" w:semiHidden="0" w:uiPriority="67" w:unhideWhenUsed="0"/>
+    <w:lsdException w:name="Medium Grid 2 Accent 1" w:semiHidden="0" w:uiPriority="68" w:unhideWhenUsed="0"/>
+    <w:lsdException w:name="Medium Grid 3 Accent 1" w:semiHidden="0" w:uiPriority="69" w:unhideWhenUsed="0"/>
+    <w:lsdException w:name="Dark List Accent 1" w:semiHidden="0" w:uiPriority="70" w:unhideWhenUsed="0"/>
+    <w:lsdException w:name="Colorful Shading Accent 1" w:semiHidden="0" w:uiPriority="71" w:unhideWhenUsed="0"/>
+    <w:lsdException w:name="Colorful List Accent 1" w:semiHidden="0" w:uiPriority="72" w:unhideWhenUsed="0"/>
+    <w:lsdException w:name="Colorful Grid Accent 1" w:semiHidden="0" w:uiPriority="73" w:unhideWhenUsed="0"/>
+    <w:lsdException w:name="Light Shading Accent 2" w:semiHidden="0" w:uiPriority="60" w:unhideWhenUsed="0"/>
+    <w:lsdException w:name="Light List Accent 2" w:semiHidden="0" w:uiPriority="61" w:unhideWhenUsed="0"/>
+    <w:lsdException w:name="Light Grid Accent 2" w:semiHidden="0" w:uiPriority="62" w:unhideWhenUsed="0"/>
+    <w:lsdException w:name="Medium Shading 1 Accent 2" w:semiHidden="0" w:uiPriority="63" w:unhideWhenUsed="0"/>
+    <w:lsdException w:name="Medium Shading 2 Accent 2" w:semiHidden="0" w:uiPriority="64" w:unhideWhenUsed="0"/>
+    <w:lsdException w:name="Medium List 1 Accent 2" w:semiHidden="0" w:uiPriority="65" w:unhideWhenUsed="0"/>
+    <w:lsdException w:name="Medium List 2 Accent 2" w:semiHidden="0" w:uiPriority="66" w:unhideWhenUsed="0"/>
+    <w:lsdException w:name="Medium Grid 1 Accent 2" w:semiHidden="0" w:uiPriority="67" w:unhideWhenUsed="0"/>
+    <w:lsdException w:name="Medium Grid 2 Accent 2" w:semiHidden="0" w:uiPriority="68" w:unhideWhenUsed="0"/>
+    <w:lsdException w:name="Medium Grid 3 Accent 2" w:semiHidden="0" w:uiPriority="69" w:unhideWhenUsed="0"/>
+    <w:lsdException w:name="Dark List Accent 2" w:semiHidden="0" w:uiPriority="70" w:unhideWhenUsed="0"/>
+    <w:lsdException w:name="Colorful Shading Accent 2" w:semiHidden="0" w:uiPriority="71" w:unhideWhenUsed="0"/>
+    <w:lsdException w:name="Colorful List Accent 2" w:semiHidden="0" w:uiPriority="72" w:unhideWhenUsed="0"/>
+    <w:lsdException w:name="Colorful Grid Accent 2" w:semiHidden="0" w:uiPriority="73" w:unhideWhenUsed="0"/>
+    <w:lsdException w:name="Light Shading Accent 3" w:semiHidden="0" w:uiPriority="60" w:unhideWhenUsed="0"/>
+    <w:lsdException w:name="Light List Accent 3" w:semiHidden="0" w:uiPriority="61" w:unhideWhenUsed="0"/>
+    <w:lsdException w:name="Light Grid Accent 3" w:semiHidden="0" w:uiPriority="62" w:unhideWhenUsed="0"/>
+    <w:lsdException w:name="Medium Shading 1 Accent 3" w:semiHidden="0" w:uiPriority="63" w:unhideWhenUsed="0"/>
+    <w:lsdException w:name="Medium Shading 2 Accent 3" w:semiHidden="0" w:uiPriority="64" w:unhideWhenUsed="0"/>
+    <w:lsdException w:name="Medium List 1 Accent 3" w:semiHidden="0" w:uiPriority="65" w:unhideWhenUsed="0"/>
+    <w:lsdException w:name="Medium List 2 Accent 3" w:semiHidden="0" w:uiPriority="66" w:unhideWhenUsed="0"/>
+    <w:lsdException w:name="Medium Grid 1 Accent 3" w:semiHidden="0" w:uiPriority="67" w:unhideWhenUsed="0"/>
+    <w:lsdException w:name="Medium Grid 2 Accent 3" w:semiHidden="0" w:uiPriority="68" w:unhideWhenUsed="0"/>
+    <w:lsdException w:name="Medium Grid 3 Accent 3" w:semiHidden="0" w:uiPriority="69" w:unhideWhenUsed="0"/>
+    <w:lsdException w:name="Dark List Accent 3" w:semiHidden="0" w:uiPriority="70" w:unhideWhenUsed="0"/>
+    <w:lsdException w:name="Colorful Shading Accent 3" w:semiHidden="0" w:uiPriority="71" w:unhideWhenUsed="0"/>
+    <w:lsdException w:name="Colorful List Accent 3" w:semiHidden="0" w:uiPriority="72" w:unhideWhenUsed="0"/>
+    <w:lsdException w:name="Colorful Grid Accent 3" w:semiHidden="0" w:uiPriority="73" w:unhideWhenUsed="0"/>
+    <w:lsdException w:name="Light Shading Accent 4" w:semiHidden="0" w:uiPriority="60" w:unhideWhenUsed="0"/>
+    <w:lsdException w:name="Light List Accent 4" w:semiHidden="0" w:uiPriority="61" w:unhideWhenUsed="0"/>
+    <w:lsdException w:name="Light Grid Accent 4" w:semiHidden="0" w:uiPriority="62" w:unhideWhenUsed="0"/>
+    <w:lsdException w:name="Medium Shading 1 Accent 4" w:semiHidden="0" w:uiPriority="63" w:unhideWhenUsed="0"/>
+    <w:lsdException w:name="Medium Shading 2 Accent 4" w:semiHidden="0" w:uiPriority="64" w:unhideWhenUsed="0"/>
+    <w:lsdException w:name="Medium List 1 Accent 4" w:semiHidden="0" w:uiPriority="65" w:unhideWhenUsed="0"/>
+    <w:lsdException w:name="Medium List 2 Accent 4" w:semiHidden="0" w:uiPriority="66" w:unhideWhenUsed="0"/>
+    <w:lsdException w:name="Medium Grid 1 Accent 4" w:semiHidden="0" w:uiPriority="67" w:unhideWhenUsed="0"/>
+    <w:lsdException w:name="Medium Grid 2 Accent 4" w:semiHidden="0" w:uiPriority="68" w:unhideWhenUsed="0"/>
+    <w:lsdException w:name="Medium Grid 3 Accent 4" w:semiHidden="0" w:uiPriority="69" w:unhideWhenUsed="0"/>
+    <w:lsdException w:name="Dark List Accent 4" w:semiHidden="0" w:uiPriority="70" w:unhideWhenUsed="0"/>
+    <w:lsdException w:name="Colorful Shading Accent 4" w:semiHidden="0" w:uiPriority="71" w:unhideWhenUsed="0"/>
+    <w:lsdException w:name="Colorful List Accent 4" w:semiHidden="0" w:uiPriority="72" w:unhideWhenUsed="0"/>
+    <w:lsdException w:name="Colorful Grid Accent 4" w:semiHidden="0" w:uiPriority="73" w:unhideWhenUsed="0"/>
+    <w:lsdException w:name="Light Shading Accent 5" w:semiHidden="0" w:uiPriority="60" w:unhideWhenUsed="0"/>
+    <w:lsdException w:name="Light List Accent 5" w:semiHidden="0" w:uiPriority="61" w:unhideWhenUsed="0"/>
+    <w:lsdException w:name="Light Grid Accent 5" w:semiHidden="0" w:uiPriority="62" w:unhideWhenUsed="0"/>
+    <w:lsdException w:name="Medium Shading 1 Accent 5" w:semiHidden="0" w:uiPriority="63" w:unhideWhenUsed="0"/>
+    <w:lsdException w:name="Medium Shading 2 Accent 5" w:semiHidden="0" w:uiPriority="64" w:unhideWhenUsed="0"/>
+    <w:lsdException w:name="Medium List 1 Accent 5" w:semiHidden="0" w:uiPriority="65" w:unhideWhenUsed="0"/>
+    <w:lsdException w:name="Medium List 2 Accent 5" w:semiHidden="0" w:uiPriority="66" w:unhideWhenUsed="0"/>
+    <w:lsdException w:name="Medium Grid 1 Accent 5" w:semiHidden="0" w:uiPriority="67" w:unhideWhenUsed="0"/>
+    <w:lsdException w:name="Medium Grid 2 Accent 5" w:semiHidden="0" w:uiPriority="68" w:unhideWhenUsed="0"/>
+    <w:lsdException w:name="Medium Grid 3 Accent 5" w:semiHidden="0" w:uiPriority="69" w:unhideWhenUsed="0"/>
+    <w:lsdException w:name="Dark List Accent 5" w:semiHidden="0" w:uiPriority="70" w:unhideWhenUsed="0"/>
+    <w:lsdException w:name="Colorful Shading Accent 5" w:semiHidden="0" w:uiPriority="71" w:unhideWhenUsed="0"/>
+    <w:lsdException w:name="Colorful List Accent 5" w:semiHidden="0" w:uiPriority="72" w:unhideWhenUsed="0"/>
+    <w:lsdException w:name="Colorful Grid Accent 5" w:semiHidden="0" w:uiPriority="73" w:unhideWhenUsed="0"/>
+    <w:lsdException w:name="Light Shading Accent 6" w:semiHidden="0" w:uiPriority="60" w:unhideWhenUsed="0"/>
+    <w:lsdException w:name="Light List Accent 6" w:semiHidden="0" w:uiPriority="61" w:unhideWhenUsed="0"/>
+    <w:lsdException w:name="Light Grid Accent 6" w:semiHidden="0" w:uiPriority="62" w:unhideWhenUsed="0"/>
+    <w:lsdException w:name="Medium Shading 1 Accent 6" w:semiHidden="0" w:uiPriority="63" w:unhideWhenUsed="0"/>
+    <w:lsdException w:name="Medium Shading 2 Accent 6" w:semiHidden="0" w:uiPriority="64" w:unhideWhenUsed="0"/>
+    <w:lsdException w:name="Medium List 1 Accent 6" w:semiHidden="0" w:uiPriority="65" w:unhideWhenUsed="0"/>
+    <w:lsdException w:name="Medium List 2 Accent 6" w:semiHidden="0" w:uiPriority="66" w:unhideWhenUsed="0"/>
+    <w:lsdException w:name="Medium Grid 1 Accent 6" w:semiHidden="0" w:uiPriority="67" w:unhideWhenUsed="0"/>
+    <w:lsdException w:name="Medium Grid 2 Accent 6" w:semiHidden="0" w:uiPriority="68" w:unhideWhenUsed="0"/>
+    <w:lsdException w:name="Medium Grid 3 Accent 6" w:semiHidden="0" w:uiPriority="69" w:unhideWhenUsed="0"/>
+    <w:lsdException w:name="Dark List Accent 6" w:semiHidden="0" w:uiPriority="70" w:unhideWhenUsed="0"/>
+    <w:lsdException w:name="Colorful Shading Accent 6" w:semiHidden="0" w:uiPriority="71" w:unhideWhenUsed="0"/>
+    <w:lsdException w:name="Colorful List Accent 6" w:semiHidden="0" w:uiPriority="72" w:unhideWhenUsed="0"/>
+    <w:lsdException w:name="Colorful Grid Accent 6" w:semiHidden="0" w:uiPriority="73" w:unhideWhenUsed="0"/>
+    <w:lsdException w:name="Subtle Emphasis" w:semiHidden="0" w:uiPriority="19" w:unhideWhenUsed="0" w:qFormat="1"/>
+    <w:lsdException w:name="Intense Emphasis" w:semiHidden="0" w:uiPriority="21" w:unhideWhenUsed="0" w:qFormat="1"/>
+    <w:lsdException w:name="Subtle Reference" w:semiHidden="0" w:uiPriority="31" w:unhideWhenUsed="0" w:qFormat="1"/>
+    <w:lsdException w:name="Intense Reference" w:semiHidden="0" w:uiPriority="32" w:unhideWhenUsed="0" w:qFormat="1"/>
+    <w:lsdException w:name="Book Title" w:semiHidden="0" w:uiPriority="33" w:unhideWhenUsed="0" w:qFormat="1"/>
+    <w:lsdException w:name="Bibliography" w:uiPriority="37"/>
+    <w:lsdException w:name="TOC Heading" w:uiPriority="39" w:qFormat="1"/>
+  </w:latentStyles>
+  <w:style w:type="paragraph" w:default="1" w:styleId="Normal">
+    <w:name w:val="Normal"/>
+    <w:qFormat/>
+  </w:style>
+  <w:style w:type="character" w:default="1" w:styleId="Fuentedeprrafopredeter">
+    <w:name w:val="Default Paragraph Font"/>
+    <w:uiPriority w:val="1"/>
+    <w:semiHidden/>
+    <w:unhideWhenUsed/>
+  </w:style>
+  <w:style w:type="table" w:default="1" w:styleId="Tablanormal">
+    <w:name w:val="Normal Table"/>
+    <w:uiPriority w:val="99"/>
+    <w:semiHidden/>
+    <w:unhideWhenUsed/>
+    <w:tblPr>
+      <w:tblInd w:w="0" w:type="dxa"/>
+      <w:tblCellMar>
+        <w:top w:w="0" w:type="dxa"/>
+        <w:left w:w="108" w:type="dxa"/>
+        <w:bottom w:w="0" w:type="dxa"/>
+        <w:right w:w="108" w:type="dxa"/>
+      </w:tblCellMar>
+    </w:tblPr>
+  </w:style>
+  <w:style w:type="numbering" w:default="1" w:styleId="Sinlista">
+    <w:name w:val="No List"/>
+    <w:uiPriority w:val="99"/>
+    <w:semiHidden/>
+    <w:unhideWhenUsed/>
+  </w:style>
+  <w:style w:type="character" w:styleId="Textodelmarcadordeposicin">
+    <w:name w:val="Placeholder Text"/>
+    <w:basedOn w:val="Fuentedeprrafopredeter"/>
+    <w:uiPriority w:val="99"/>
+    <w:semiHidden/>
+    <w:rsid w:val="00BF3455"/>
+    <w:rPr>
+      <w:color w:val="808080"/>
+    </w:rPr>
+  </w:style>
+  <w:style w:type="paragraph" w:customStyle="1" w:styleId="5A5E022D644745DF9E701B231B1DACAC">
+    <w:name w:val="5A5E022D644745DF9E701B231B1DACAC"/>
+    <w:rsid w:val="00BF3455"/>
+  </w:style>
+</w:styles>
+</file>
+
+<file path=word/glossary/stylesWithEffects.xml><?xml version="1.0" encoding="utf-8"?>
+<w:styles xmlns:wpc="http://schemas.microsoft.com/office/word/2010/wordprocessingCanvas" xmlns:mc="http://schemas.openxmlformats.org/markup-compatibility/2006" xmlns:o="urn:schemas-microsoft-com:office:office" xmlns:r="http://schemas.openxmlformats.org/officeDocument/2006/relationships" xmlns:m="http://schemas.openxmlformats.org/officeDocument/2006/math" xmlns:v="urn:schemas-microsoft-com:vml" xmlns:wp14="http://schemas.microsoft.com/office/word/2010/wordprocessingDrawing" xmlns:wp="http://schemas.openxmlformats.org/drawingml/2006/wordprocessingDrawing" xmlns:w10="urn:schemas-microsoft-com:office:word" xmlns:w="http://schemas.openxmlformats.org/wordprocessingml/2006/main" xmlns:w14="http://schemas.microsoft.com/office/word/2010/wordml" xmlns:wpg="http://schemas.microsoft.com/office/word/2010/wordprocessingGroup" xmlns:wpi="http://schemas.microsoft.com/office/word/2010/wordprocessingInk" xmlns:wne="http://schemas.microsoft.com/office/word/2006/wordml" xmlns:wps="http://schemas.microsoft.com/office/word/2010/wordprocessingShape" mc:Ignorable="w14 wp14">
+  <w:docDefaults>
+    <w:rPrDefault>
+      <w:rPr>
+        <w:rFonts w:asciiTheme="minorHAnsi" w:eastAsiaTheme="minorEastAsia" w:hAnsiTheme="minorHAnsi" w:cstheme="minorBidi"/>
+        <w:sz w:val="22"/>
+        <w:szCs w:val="22"/>
+        <w:lang w:val="es-UY" w:eastAsia="es-UY" w:bidi="ar-SA"/>
+      </w:rPr>
+    </w:rPrDefault>
+    <w:pPrDefault>
+      <w:pPr>
+        <w:spacing w:after="160" w:line="259" w:lineRule="auto"/>
+      </w:pPr>
+    </w:pPrDefault>
+  </w:docDefaults>
+  <w:latentStyles w:defLockedState="0" w:defUIPriority="99" w:defSemiHidden="1" w:defUnhideWhenUsed="1" w:defQFormat="0" w:count="267">
+    <w:lsdException w:name="Normal" w:semiHidden="0" w:uiPriority="0" w:unhideWhenUsed="0" w:qFormat="1"/>
+    <w:lsdException w:name="heading 1" w:semiHidden="0" w:uiPriority="9" w:unhideWhenUsed="0" w:qFormat="1"/>
+    <w:lsdException w:name="heading 2" w:uiPriority="9" w:qFormat="1"/>
+    <w:lsdException w:name="heading 3" w:uiPriority="9" w:qFormat="1"/>
+    <w:lsdException w:name="heading 4" w:uiPriority="9" w:qFormat="1"/>
+    <w:lsdException w:name="heading 5" w:uiPriority="9" w:qFormat="1"/>
+    <w:lsdException w:name="heading 6" w:uiPriority="9" w:qFormat="1"/>
+    <w:lsdException w:name="heading 7" w:uiPriority="9" w:qFormat="1"/>
+    <w:lsdException w:name="heading 8" w:uiPriority="9" w:qFormat="1"/>
+    <w:lsdException w:name="heading 9" w:uiPriority="9" w:qFormat="1"/>
+    <w:lsdException w:name="toc 1" w:uiPriority="39"/>
+    <w:lsdException w:name="toc 2" w:uiPriority="39"/>
+    <w:lsdException w:name="toc 3" w:uiPriority="39"/>
+    <w:lsdException w:name="toc 4" w:uiPriority="39"/>
+    <w:lsdException w:name="toc 5" w:uiPriority="39"/>
+    <w:lsdException w:name="toc 6" w:uiPriority="39"/>
+    <w:lsdException w:name="toc 7" w:uiPriority="39"/>
+    <w:lsdException w:name="toc 8" w:uiPriority="39"/>
+    <w:lsdException w:name="toc 9" w:uiPriority="39"/>
+    <w:lsdException w:name="caption" w:uiPriority="35" w:qFormat="1"/>
+    <w:lsdException w:name="Title" w:semiHidden="0" w:uiPriority="10" w:unhideWhenUsed="0" w:qFormat="1"/>
+    <w:lsdException w:name="Default Paragraph Font" w:uiPriority="1"/>
+    <w:lsdException w:name="Subtitle" w:semiHidden="0" w:uiPriority="11" w:unhideWhenUsed="0" w:qFormat="1"/>
+    <w:lsdException w:name="Strong" w:semiHidden="0" w:uiPriority="22" w:unhideWhenUsed="0" w:qFormat="1"/>
+    <w:lsdException w:name="Emphasis" w:semiHidden="0" w:uiPriority="20" w:unhideWhenUsed="0" w:qFormat="1"/>
+    <w:lsdException w:name="Table Grid" w:semiHidden="0" w:uiPriority="39" w:unhideWhenUsed="0"/>
+    <w:lsdException w:name="Placeholder Text" w:unhideWhenUsed="0"/>
+    <w:lsdException w:name="No Spacing" w:semiHidden="0" w:uiPriority="1" w:unhideWhenUsed="0" w:qFormat="1"/>
+    <w:lsdException w:name="Light Shading" w:semiHidden="0" w:uiPriority="60" w:unhideWhenUsed="0"/>
+    <w:lsdException w:name="Light List" w:semiHidden="0" w:uiPriority="61" w:unhideWhenUsed="0"/>
+    <w:lsdException w:name="Light Grid" w:semiHidden="0" w:uiPriority="62" w:unhideWhenUsed="0"/>
+    <w:lsdException w:name="Medium Shading 1" w:semiHidden="0" w:uiPriority="63" w:unhideWhenUsed="0"/>
+    <w:lsdException w:name="Medium Shading 2" w:semiHidden="0" w:uiPriority="64" w:unhideWhenUsed="0"/>
+    <w:lsdException w:name="Medium List 1" w:semiHidden="0" w:uiPriority="65" w:unhideWhenUsed="0"/>
+    <w:lsdException w:name="Medium List 2" w:semiHidden="0" w:uiPriority="66" w:unhideWhenUsed="0"/>
+    <w:lsdException w:name="Medium Grid 1" w:semiHidden="0" w:uiPriority="67" w:unhideWhenUsed="0"/>
+    <w:lsdException w:name="Medium Grid 2" w:semiHidden="0" w:uiPriority="68" w:unhideWhenUsed="0"/>
+    <w:lsdException w:name="Medium Grid 3" w:semiHidden="0" w:uiPriority="69" w:unhideWhenUsed="0"/>
+    <w:lsdException w:name="Dark List" w:semiHidden="0" w:uiPriority="70" w:unhideWhenUsed="0"/>
+    <w:lsdException w:name="Colorful Shading" w:semiHidden="0" w:uiPriority="71" w:unhideWhenUsed="0"/>
+    <w:lsdException w:name="Colorful List" w:semiHidden="0" w:uiPriority="72" w:unhideWhenUsed="0"/>
+    <w:lsdException w:name="Colorful Grid" w:semiHidden="0" w:uiPriority="73" w:unhideWhenUsed="0"/>
+    <w:lsdException w:name="Light Shading Accent 1" w:semiHidden="0" w:uiPriority="60" w:unhideWhenUsed="0"/>
+    <w:lsdException w:name="Light List Accent 1" w:semiHidden="0" w:uiPriority="61" w:unhideWhenUsed="0"/>
+    <w:lsdException w:name="Light Grid Accent 1" w:semiHidden="0" w:uiPriority="62" w:unhideWhenUsed="0"/>
+    <w:lsdException w:name="Medium Shading 1 Accent 1" w:semiHidden="0" w:uiPriority="63" w:unhideWhenUsed="0"/>
+    <w:lsdException w:name="Medium Shading 2 Accent 1" w:semiHidden="0" w:uiPriority="64" w:unhideWhenUsed="0"/>
+    <w:lsdException w:name="Medium List 1 Accent 1" w:semiHidden="0" w:uiPriority="65" w:unhideWhenUsed="0"/>
+    <w:lsdException w:name="Revision" w:unhideWhenUsed="0"/>
+    <w:lsdException w:name="List Paragraph" w:semiHidden="0" w:uiPriority="34" w:unhideWhenUsed="0" w:qFormat="1"/>
+    <w:lsdException w:name="Quote" w:semiHidden="0" w:uiPriority="29" w:unhideWhenUsed="0" w:qFormat="1"/>
+    <w:lsdException w:name="Intense Quote" w:semiHidden="0" w:uiPriority="30" w:unhideWhenUsed="0" w:qFormat="1"/>
+    <w:lsdException w:name="Medium List 2 Accent 1" w:semiHidden="0" w:uiPriority="66" w:unhideWhenUsed="0"/>
+    <w:lsdException w:name="Medium Grid 1 Accent 1" w:semiHidden="0" w:uiPriority="67" w:unhideWhenUsed="0"/>
+    <w:lsdException w:name="Medium Grid 2 Accent 1" w:semiHidden="0" w:uiPriority="68" w:unhideWhenUsed="0"/>
+    <w:lsdException w:name="Medium Grid 3 Accent 1" w:semiHidden="0" w:uiPriority="69" w:unhideWhenUsed="0"/>
+    <w:lsdException w:name="Dark List Accent 1" w:semiHidden="0" w:uiPriority="70" w:unhideWhenUsed="0"/>
+    <w:lsdException w:name="Colorful Shading Accent 1" w:semiHidden="0" w:uiPriority="71" w:unhideWhenUsed="0"/>
+    <w:lsdException w:name="Colorful List Accent 1" w:semiHidden="0" w:uiPriority="72" w:unhideWhenUsed="0"/>
+    <w:lsdException w:name="Colorful Grid Accent 1" w:semiHidden="0" w:uiPriority="73" w:unhideWhenUsed="0"/>
+    <w:lsdException w:name="Light Shading Accent 2" w:semiHidden="0" w:uiPriority="60" w:unhideWhenUsed="0"/>
+    <w:lsdException w:name="Light List Accent 2" w:semiHidden="0" w:uiPriority="61" w:unhideWhenUsed="0"/>
+    <w:lsdException w:name="Light Grid Accent 2" w:semiHidden="0" w:uiPriority="62" w:unhideWhenUsed="0"/>
+    <w:lsdException w:name="Medium Shading 1 Accent 2" w:semiHidden="0" w:uiPriority="63" w:unhideWhenUsed="0"/>
+    <w:lsdException w:name="Medium Shading 2 Accent 2" w:semiHidden="0" w:uiPriority="64" w:unhideWhenUsed="0"/>
+    <w:lsdException w:name="Medium List 1 Accent 2" w:semiHidden="0" w:uiPriority="65" w:unhideWhenUsed="0"/>
+    <w:lsdException w:name="Medium List 2 Accent 2" w:semiHidden="0" w:uiPriority="66" w:unhideWhenUsed="0"/>
+    <w:lsdException w:name="Medium Grid 1 Accent 2" w:semiHidden="0" w:uiPriority="67" w:unhideWhenUsed="0"/>
+    <w:lsdException w:name="Medium Grid 2 Accent 2" w:semiHidden="0" w:uiPriority="68" w:unhideWhenUsed="0"/>
+    <w:lsdException w:name="Medium Grid 3 Accent 2" w:semiHidden="0" w:uiPriority="69" w:unhideWhenUsed="0"/>
+    <w:lsdException w:name="Dark List Accent 2" w:semiHidden="0" w:uiPriority="70" w:unhideWhenUsed="0"/>
+    <w:lsdException w:name="Colorful Shading Accent 2" w:semiHidden="0" w:uiPriority="71" w:unhideWhenUsed="0"/>
+    <w:lsdException w:name="Colorful List Accent 2" w:semiHidden="0" w:uiPriority="72" w:unhideWhenUsed="0"/>
+    <w:lsdException w:name="Colorful Grid Accent 2" w:semiHidden="0" w:uiPriority="73" w:unhideWhenUsed="0"/>
+    <w:lsdException w:name="Light Shading Accent 3" w:semiHidden="0" w:uiPriority="60" w:unhideWhenUsed="0"/>
+    <w:lsdException w:name="Light List Accent 3" w:semiHidden="0" w:uiPriority="61" w:unhideWhenUsed="0"/>
+    <w:lsdException w:name="Light Grid Accent 3" w:semiHidden="0" w:uiPriority="62" w:unhideWhenUsed="0"/>
+    <w:lsdException w:name="Medium Shading 1 Accent 3" w:semiHidden="0" w:uiPriority="63" w:unhideWhenUsed="0"/>
+    <w:lsdException w:name="Medium Shading 2 Accent 3" w:semiHidden="0" w:uiPriority="64" w:unhideWhenUsed="0"/>
+    <w:lsdException w:name="Medium List 1 Accent 3" w:semiHidden="0" w:uiPriority="65" w:unhideWhenUsed="0"/>
+    <w:lsdException w:name="Medium List 2 Accent 3" w:semiHidden="0" w:uiPriority="66" w:unhideWhenUsed="0"/>
+    <w:lsdException w:name="Medium Grid 1 Accent 3" w:semiHidden="0" w:uiPriority="67" w:unhideWhenUsed="0"/>
+    <w:lsdException w:name="Medium Grid 2 Accent 3" w:semiHidden="0" w:uiPriority="68" w:unhideWhenUsed="0"/>
+    <w:lsdException w:name="Medium Grid 3 Accent 3" w:semiHidden="0" w:uiPriority="69" w:unhideWhenUsed="0"/>
+    <w:lsdException w:name="Dark List Accent 3" w:semiHidden="0" w:uiPriority="70" w:unhideWhenUsed="0"/>
+    <w:lsdException w:name="Colorful Shading Accent 3" w:semiHidden="0" w:uiPriority="71" w:unhideWhenUsed="0"/>
+    <w:lsdException w:name="Colorful List Accent 3" w:semiHidden="0" w:uiPriority="72" w:unhideWhenUsed="0"/>
+    <w:lsdException w:name="Colorful Grid Accent 3" w:semiHidden="0" w:uiPriority="73" w:unhideWhenUsed="0"/>
+    <w:lsdException w:name="Light Shading Accent 4" w:semiHidden="0" w:uiPriority="60" w:unhideWhenUsed="0"/>
+    <w:lsdException w:name="Light List Accent 4" w:semiHidden="0" w:uiPriority="61" w:unhideWhenUsed="0"/>
+    <w:lsdException w:name="Light Grid Accent 4" w:semiHidden="0" w:uiPriority="62" w:unhideWhenUsed="0"/>
+    <w:lsdException w:name="Medium Shading 1 Accent 4" w:semiHidden="0" w:uiPriority="63" w:unhideWhenUsed="0"/>
+    <w:lsdException w:name="Medium Shading 2 Accent 4" w:semiHidden="0" w:uiPriority="64" w:unhideWhenUsed="0"/>
+    <w:lsdException w:name="Medium List 1 Accent 4" w:semiHidden="0" w:uiPriority="65" w:unhideWhenUsed="0"/>
+    <w:lsdException w:name="Medium List 2 Accent 4" w:semiHidden="0" w:uiPriority="66" w:unhideWhenUsed="0"/>
+    <w:lsdException w:name="Medium Grid 1 Accent 4" w:semiHidden="0" w:uiPriority="67" w:unhideWhenUsed="0"/>
+    <w:lsdException w:name="Medium Grid 2 Accent 4" w:semiHidden="0" w:uiPriority="68" w:unhideWhenUsed="0"/>
+    <w:lsdException w:name="Medium Grid 3 Accent 4" w:semiHidden="0" w:uiPriority="69" w:unhideWhenUsed="0"/>
+    <w:lsdException w:name="Dark List Accent 4" w:semiHidden="0" w:uiPriority="70" w:unhideWhenUsed="0"/>
+    <w:lsdException w:name="Colorful Shading Accent 4" w:semiHidden="0" w:uiPriority="71" w:unhideWhenUsed="0"/>
+    <w:lsdException w:name="Colorful List Accent 4" w:semiHidden="0" w:uiPriority="72" w:unhideWhenUsed="0"/>
+    <w:lsdException w:name="Colorful Grid Accent 4" w:semiHidden="0" w:uiPriority="73" w:unhideWhenUsed="0"/>
+    <w:lsdException w:name="Light Shading Accent 5" w:semiHidden="0" w:uiPriority="60" w:unhideWhenUsed="0"/>
+    <w:lsdException w:name="Light List Accent 5" w:semiHidden="0" w:uiPriority="61" w:unhideWhenUsed="0"/>
+    <w:lsdException w:name="Light Grid Accent 5" w:semiHidden="0" w:uiPriority="62" w:unhideWhenUsed="0"/>
+    <w:lsdException w:name="Medium Shading 1 Accent 5" w:semiHidden="0" w:uiPriority="63" w:unhideWhenUsed="0"/>
+    <w:lsdException w:name="Medium Shading 2 Accent 5" w:semiHidden="0" w:uiPriority="64" w:unhideWhenUsed="0"/>
+    <w:lsdException w:name="Medium List 1 Accent 5" w:semiHidden="0" w:uiPriority="65" w:unhideWhenUsed="0"/>
+    <w:lsdException w:name="Medium List 2 Accent 5" w:semiHidden="0" w:uiPriority="66" w:unhideWhenUsed="0"/>
+    <w:lsdException w:name="Medium Grid 1 Accent 5" w:semiHidden="0" w:uiPriority="67" w:unhideWhenUsed="0"/>
+    <w:lsdException w:name="Medium Grid 2 Accent 5" w:semiHidden="0" w:uiPriority="68" w:unhideWhenUsed="0"/>
+    <w:lsdException w:name="Medium Grid 3 Accent 5" w:semiHidden="0" w:uiPriority="69" w:unhideWhenUsed="0"/>
+    <w:lsdException w:name="Dark List Accent 5" w:semiHidden="0" w:uiPriority="70" w:unhideWhenUsed="0"/>
+    <w:lsdException w:name="Colorful Shading Accent 5" w:semiHidden="0" w:uiPriority="71" w:unhideWhenUsed="0"/>
+    <w:lsdException w:name="Colorful List Accent 5" w:semiHidden="0" w:uiPriority="72" w:unhideWhenUsed="0"/>
+    <w:lsdException w:name="Colorful Grid Accent 5" w:semiHidden="0" w:uiPriority="73" w:unhideWhenUsed="0"/>
+    <w:lsdException w:name="Light Shading Accent 6" w:semiHidden="0" w:uiPriority="60" w:unhideWhenUsed="0"/>
+    <w:lsdException w:name="Light List Accent 6" w:semiHidden="0" w:uiPriority="61" w:unhideWhenUsed="0"/>
+    <w:lsdException w:name="Light Grid Accent 6" w:semiHidden="0" w:uiPriority="62" w:unhideWhenUsed="0"/>
+    <w:lsdException w:name="Medium Shading 1 Accent 6" w:semiHidden="0" w:uiPriority="63" w:unhideWhenUsed="0"/>
+    <w:lsdException w:name="Medium Shading 2 Accent 6" w:semiHidden="0" w:uiPriority="64" w:unhideWhenUsed="0"/>
+    <w:lsdException w:name="Medium List 1 Accent 6" w:semiHidden="0" w:uiPriority="65" w:unhideWhenUsed="0"/>
+    <w:lsdException w:name="Medium List 2 Accent 6" w:semiHidden="0" w:uiPriority="66" w:unhideWhenUsed="0"/>
+    <w:lsdException w:name="Medium Grid 1 Accent 6" w:semiHidden="0" w:uiPriority="67" w:unhideWhenUsed="0"/>
+    <w:lsdException w:name="Medium Grid 2 Accent 6" w:semiHidden="0" w:uiPriority="68" w:unhideWhenUsed="0"/>
+    <w:lsdException w:name="Medium Grid 3 Accent 6" w:semiHidden="0" w:uiPriority="69" w:unhideWhenUsed="0"/>
+    <w:lsdException w:name="Dark List Accent 6" w:semiHidden="0" w:uiPriority="70" w:unhideWhenUsed="0"/>
+    <w:lsdException w:name="Colorful Shading Accent 6" w:semiHidden="0" w:uiPriority="71" w:unhideWhenUsed="0"/>
+    <w:lsdException w:name="Colorful List Accent 6" w:semiHidden="0" w:uiPriority="72" w:unhideWhenUsed="0"/>
+    <w:lsdException w:name="Colorful Grid Accent 6" w:semiHidden="0" w:uiPriority="73" w:unhideWhenUsed="0"/>
+    <w:lsdException w:name="Subtle Emphasis" w:semiHidden="0" w:uiPriority="19" w:unhideWhenUsed="0" w:qFormat="1"/>
+    <w:lsdException w:name="Intense Emphasis" w:semiHidden="0" w:uiPriority="21" w:unhideWhenUsed="0" w:qFormat="1"/>
+    <w:lsdException w:name="Subtle Reference" w:semiHidden="0" w:uiPriority="31" w:unhideWhenUsed="0" w:qFormat="1"/>
+    <w:lsdException w:name="Intense Reference" w:semiHidden="0" w:uiPriority="32" w:unhideWhenUsed="0" w:qFormat="1"/>
+    <w:lsdException w:name="Book Title" w:semiHidden="0" w:uiPriority="33" w:unhideWhenUsed="0" w:qFormat="1"/>
+    <w:lsdException w:name="Bibliography" w:uiPriority="37"/>
+    <w:lsdException w:name="TOC Heading" w:uiPriority="39" w:qFormat="1"/>
   </w:latentStyles>
   <w:style w:type="paragraph" w:default="1" w:styleId="Normal">
     <w:name w:val="Normal"/>
@@ -5644,7 +5761,7 @@
 </file>
 
 <file path=word/glossary/webSettings.xml><?xml version="1.0" encoding="utf-8"?>
-<w:webSettings xmlns:mc="http://schemas.openxmlformats.org/markup-compatibility/2006" xmlns:r="http://schemas.openxmlformats.org/officeDocument/2006/relationships" xmlns:w="http://schemas.openxmlformats.org/wordprocessingml/2006/main" xmlns:w14="http://schemas.microsoft.com/office/word/2010/wordml" xmlns:w15="http://schemas.microsoft.com/office/word/2012/wordml" xmlns:w16cid="http://schemas.microsoft.com/office/word/2016/wordml/cid" xmlns:w16se="http://schemas.microsoft.com/office/word/2015/wordml/symex" mc:Ignorable="w14 w15 w16se w16cid">
+<w:webSettings xmlns:mc="http://schemas.openxmlformats.org/markup-compatibility/2006" xmlns:r="http://schemas.openxmlformats.org/officeDocument/2006/relationships" xmlns:w="http://schemas.openxmlformats.org/wordprocessingml/2006/main" xmlns:w14="http://schemas.microsoft.com/office/word/2010/wordml" mc:Ignorable="w14">
   <w:optimizeForBrowser/>
   <w:allowPNG/>
 </w:webSettings>
@@ -5693,7 +5810,7 @@
     </a:clrScheme>
     <a:fontScheme name="Office">
       <a:majorFont>
-        <a:latin typeface="Calibri Light" panose="020F0302020204030204"/>
+        <a:latin typeface="Calibri Light"/>
         <a:ea typeface=""/>
         <a:cs typeface=""/>
         <a:font script="Jpan" typeface="ＭＳ ゴシック"/>
@@ -5728,7 +5845,7 @@
         <a:font script="Geor" typeface="Sylfaen"/>
       </a:majorFont>
       <a:minorFont>
-        <a:latin typeface="Calibri" panose="020F0502020204030204"/>
+        <a:latin typeface="Calibri"/>
         <a:ea typeface=""/>
         <a:cs typeface=""/>
         <a:font script="Jpan" typeface="ＭＳ 明朝"/>
@@ -5905,7 +6022,7 @@
   <a:extraClrSchemeLst/>
   <a:extLst>
     <a:ext uri="{05A4C25C-085E-4340-85A3-A5531E510DB2}">
-      <thm15:themeFamily xmlns:thm15="http://schemas.microsoft.com/office/thememl/2012/main" name="Office Theme" id="{62F939B6-93AF-4DB8-9C6B-D6C7DFDC589F}" vid="{4A3C46E8-61CC-4603-A589-7422A47A8E4A}"/>
+      <thm15:themeFamily xmlns:thm15="http://schemas.microsoft.com/office/thememl/2012/main" xmlns="" name="Office Theme" id="{62F939B6-93AF-4DB8-9C6B-D6C7DFDC589F}" vid="{4A3C46E8-61CC-4603-A589-7422A47A8E4A}"/>
     </a:ext>
   </a:extLst>
 </a:theme>
@@ -5916,7 +6033,7 @@
 </file>
 
 <file path=customXml/itemProps1.xml><?xml version="1.0" encoding="utf-8"?>
-<ds:datastoreItem xmlns:ds="http://schemas.openxmlformats.org/officeDocument/2006/customXml" ds:itemID="{8F07E7CB-7231-41CF-9F42-CC2B8550DBCD}">
+<ds:datastoreItem xmlns:ds="http://schemas.openxmlformats.org/officeDocument/2006/customXml" ds:itemID="{E6AF9A01-528C-4927-B3CC-8FBA6C870D5A}">
   <ds:schemaRefs>
     <ds:schemaRef ds:uri="http://schemas.openxmlformats.org/officeDocument/2006/bibliography"/>
   </ds:schemaRefs>

</xml_diff>

<commit_message>
actualizacion del logo en todas las actas
</commit_message>
<xml_diff>
--- a/Documentacion y planificacion/Reuniones formales/F[001] 25-4/Formal 25-4 F[001].docx
+++ b/Documentacion y planificacion/Reuniones formales/F[001] 25-4/Formal 25-4 F[001].docx
@@ -1,6 +1,6 @@
 
 <file path=word/document.xml><?xml version="1.0" encoding="utf-8"?>
-<w:document xmlns:wpc="http://schemas.microsoft.com/office/word/2010/wordprocessingCanvas" xmlns:mc="http://schemas.openxmlformats.org/markup-compatibility/2006" xmlns:o="urn:schemas-microsoft-com:office:office" xmlns:r="http://schemas.openxmlformats.org/officeDocument/2006/relationships" xmlns:m="http://schemas.openxmlformats.org/officeDocument/2006/math" xmlns:v="urn:schemas-microsoft-com:vml" xmlns:wp14="http://schemas.microsoft.com/office/word/2010/wordprocessingDrawing" xmlns:wp="http://schemas.openxmlformats.org/drawingml/2006/wordprocessingDrawing" xmlns:w10="urn:schemas-microsoft-com:office:word" xmlns:w="http://schemas.openxmlformats.org/wordprocessingml/2006/main" xmlns:w14="http://schemas.microsoft.com/office/word/2010/wordml" xmlns:wpg="http://schemas.microsoft.com/office/word/2010/wordprocessingGroup" xmlns:wpi="http://schemas.microsoft.com/office/word/2010/wordprocessingInk" xmlns:wne="http://schemas.microsoft.com/office/word/2006/wordml" xmlns:wps="http://schemas.microsoft.com/office/word/2010/wordprocessingShape" mc:Ignorable="w14 wp14">
+<w:document xmlns:wpc="http://schemas.microsoft.com/office/word/2010/wordprocessingCanvas" xmlns:cx="http://schemas.microsoft.com/office/drawing/2014/chartex" xmlns:cx1="http://schemas.microsoft.com/office/drawing/2015/9/8/chartex" xmlns:cx2="http://schemas.microsoft.com/office/drawing/2015/10/21/chartex" xmlns:cx3="http://schemas.microsoft.com/office/drawing/2016/5/9/chartex" xmlns:cx4="http://schemas.microsoft.com/office/drawing/2016/5/10/chartex" xmlns:cx5="http://schemas.microsoft.com/office/drawing/2016/5/11/chartex" xmlns:cx6="http://schemas.microsoft.com/office/drawing/2016/5/12/chartex" xmlns:cx7="http://schemas.microsoft.com/office/drawing/2016/5/13/chartex" xmlns:cx8="http://schemas.microsoft.com/office/drawing/2016/5/14/chartex" xmlns:mc="http://schemas.openxmlformats.org/markup-compatibility/2006" xmlns:aink="http://schemas.microsoft.com/office/drawing/2016/ink" xmlns:am3d="http://schemas.microsoft.com/office/drawing/2017/model3d" xmlns:o="urn:schemas-microsoft-com:office:office" xmlns:r="http://schemas.openxmlformats.org/officeDocument/2006/relationships" xmlns:m="http://schemas.openxmlformats.org/officeDocument/2006/math" xmlns:v="urn:schemas-microsoft-com:vml" xmlns:wp14="http://schemas.microsoft.com/office/word/2010/wordprocessingDrawing" xmlns:wp="http://schemas.openxmlformats.org/drawingml/2006/wordprocessingDrawing" xmlns:w10="urn:schemas-microsoft-com:office:word" xmlns:w="http://schemas.openxmlformats.org/wordprocessingml/2006/main" xmlns:w14="http://schemas.microsoft.com/office/word/2010/wordml" xmlns:w15="http://schemas.microsoft.com/office/word/2012/wordml" xmlns:w16cid="http://schemas.microsoft.com/office/word/2016/wordml/cid" xmlns:w16se="http://schemas.microsoft.com/office/word/2015/wordml/symex" xmlns:wpg="http://schemas.microsoft.com/office/word/2010/wordprocessingGroup" xmlns:wpi="http://schemas.microsoft.com/office/word/2010/wordprocessingInk" xmlns:wne="http://schemas.microsoft.com/office/word/2006/wordml" xmlns:wps="http://schemas.microsoft.com/office/word/2010/wordprocessingShape" mc:Ignorable="w14 w15 w16se w16cid wp14">
   <w:body>
     <w:p>
       <w:pPr>
@@ -148,9 +148,6 @@
                                     <w:szCs w:val="72"/>
                                   </w:rPr>
                                   <w:id w:val="-1907987455"/>
-                                  <w:placeholder>
-                                    <w:docPart w:val="DefaultPlaceholder_1081868576"/>
-                                  </w:placeholder>
                                   <w:date w:fullDate="2019-04-25T00:00:00Z">
                                     <w:dateFormat w:val="d/M/yyyy"/>
                                     <w:lid w:val="es-UY"/>
@@ -630,7 +627,7 @@
               </wp:anchor>
             </w:drawing>
           </mc:Choice>
-          <mc:Fallback xmlns:w16se="http://schemas.microsoft.com/office/word/2015/wordml/symex" xmlns:w16cid="http://schemas.microsoft.com/office/word/2016/wordml/cid" xmlns:w15="http://schemas.microsoft.com/office/word/2012/wordml" xmlns:am3d="http://schemas.microsoft.com/office/drawing/2017/model3d" xmlns:aink="http://schemas.microsoft.com/office/drawing/2016/ink" xmlns:cx8="http://schemas.microsoft.com/office/drawing/2016/5/14/chartex" xmlns:cx7="http://schemas.microsoft.com/office/drawing/2016/5/13/chartex" xmlns:cx6="http://schemas.microsoft.com/office/drawing/2016/5/12/chartex" xmlns:cx5="http://schemas.microsoft.com/office/drawing/2016/5/11/chartex" xmlns:cx4="http://schemas.microsoft.com/office/drawing/2016/5/10/chartex" xmlns:cx3="http://schemas.microsoft.com/office/drawing/2016/5/9/chartex" xmlns:cx2="http://schemas.microsoft.com/office/drawing/2015/10/21/chartex" xmlns:cx1="http://schemas.microsoft.com/office/drawing/2015/9/8/chartex" xmlns:cx="http://schemas.microsoft.com/office/drawing/2014/chartex">
+          <mc:Fallback>
             <w:pict>
               <v:group id="Grupo 201" o:spid="_x0000_s1026" style="position:absolute;left:0;text-align:left;margin-left:-75.25pt;margin-top:-48pt;width:270.5pt;height:823.25pt;z-index:-251657216;mso-wrap-distance-left:18pt;mso-wrap-distance-right:18pt;mso-position-horizontal-relative:margin;mso-position-vertical-relative:margin;mso-width-relative:margin;mso-height-relative:margin" coordsize="18288,81510" o:gfxdata="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">
                 <v:rect id="Rectángulo 202" o:spid="_x0000_s1027" style="position:absolute;width:18288;height:2286;visibility:visible;mso-wrap-style:square;v-text-anchor:middle" o:gfxdata="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" fillcolor="#5b9bd5 [3204]" stroked="f" strokeweight="1pt"/>
@@ -665,10 +662,6 @@
                               <w:szCs w:val="72"/>
                             </w:rPr>
                             <w:id w:val="-1907987455"/>
-                            <w:placeholder>
-                              <w:docPart w:val="DefaultPlaceholder_1081868576"/>
-                            </w:placeholder>
-                            <w15:color w:val="FFFFFF"/>
                             <w:date w:fullDate="2019-04-25T00:00:00Z">
                               <w:dateFormat w:val="d/M/yyyy"/>
                               <w:lid w:val="es-UY"/>
@@ -1326,6 +1319,8 @@
         </w:rPr>
         <w:br w:type="page"/>
       </w:r>
+      <w:bookmarkStart w:id="0" w:name="_GoBack"/>
+      <w:bookmarkEnd w:id="0"/>
     </w:p>
     <w:p>
       <w:pPr>
@@ -1335,10 +1330,10 @@
           <w:sz w:val="40"/>
         </w:rPr>
         <w:sectPr>
-          <w:headerReference w:type="even" r:id="rId9"/>
-          <w:headerReference w:type="default" r:id="rId10"/>
-          <w:footerReference w:type="default" r:id="rId11"/>
-          <w:footerReference w:type="first" r:id="rId12"/>
+          <w:headerReference w:type="even" r:id="rId8"/>
+          <w:headerReference w:type="default" r:id="rId9"/>
+          <w:footerReference w:type="default" r:id="rId10"/>
+          <w:footerReference w:type="first" r:id="rId11"/>
           <w:type w:val="continuous"/>
           <w:pgSz w:w="11906" w:h="16838" w:code="9"/>
           <w:pgMar w:top="1134" w:right="1701" w:bottom="567" w:left="1701" w:header="709" w:footer="709" w:gutter="0"/>
@@ -1394,7 +1389,6 @@
           <w:b/>
           <w:noProof/>
         </w:rPr>
-        <w:lastRenderedPageBreak/>
         <w:t>Desarrollo</w:t>
       </w:r>
       <w:r>
@@ -1569,7 +1563,6 @@
           <w:rFonts w:ascii="Times New Roman" w:hAnsi="Times New Roman" w:cs="Times New Roman"/>
           <w:sz w:val="40"/>
         </w:rPr>
-        <w:lastRenderedPageBreak/>
         <w:fldChar w:fldCharType="end"/>
       </w:r>
     </w:p>
@@ -1661,7 +1654,21 @@
         <w:rPr>
           <w:rFonts w:ascii="Times New Roman" w:hAnsi="Times New Roman" w:cs="Times New Roman"/>
         </w:rPr>
-        <w:t xml:space="preserve"> como sub-coordinador del grupo. Posteriormente, se aprobó (con unanimidad) el nombre “bit” para la empresa, utilizando el logotipo diseñado</w:t>
+        <w:t xml:space="preserve"> como </w:t>
+      </w:r>
+      <w:proofErr w:type="spellStart"/>
+      <w:r>
+        <w:rPr>
+          <w:rFonts w:ascii="Times New Roman" w:hAnsi="Times New Roman" w:cs="Times New Roman"/>
+        </w:rPr>
+        <w:t>sub-coordinador</w:t>
+      </w:r>
+      <w:proofErr w:type="spellEnd"/>
+      <w:r>
+        <w:rPr>
+          <w:rFonts w:ascii="Times New Roman" w:hAnsi="Times New Roman" w:cs="Times New Roman"/>
+        </w:rPr>
+        <w:t xml:space="preserve"> del grupo. Posteriormente, se aprobó (con unanimidad) el nombre “bit” para la empresa, utilizando el logotipo diseñado</w:t>
       </w:r>
       <w:r>
         <w:rPr>
@@ -1904,8 +1911,6 @@
         </w:rPr>
         <w:t>No se tomaron deciciones fuera de la planificación</w:t>
       </w:r>
-      <w:bookmarkStart w:id="0" w:name="_GoBack"/>
-      <w:bookmarkEnd w:id="0"/>
     </w:p>
     <w:p>
       <w:pPr>
@@ -2625,7 +2630,7 @@
                           </pic:cNvPicPr>
                         </pic:nvPicPr>
                         <pic:blipFill>
-                          <a:blip r:embed="rId13">
+                          <a:blip r:embed="rId12">
                             <a:extLst>
                               <a:ext uri="{28A0092B-C50C-407E-A947-70E740481C1C}">
                                 <a14:useLocalDpi xmlns:a14="http://schemas.microsoft.com/office/drawing/2010/main" val="0"/>
@@ -2724,7 +2729,7 @@
                           </pic:cNvPicPr>
                         </pic:nvPicPr>
                         <pic:blipFill>
-                          <a:blip r:embed="rId14">
+                          <a:blip r:embed="rId13">
                             <a:extLst>
                               <a:ext uri="{28A0092B-C50C-407E-A947-70E740481C1C}">
                                 <a14:useLocalDpi xmlns:a14="http://schemas.microsoft.com/office/drawing/2010/main" val="0"/>
@@ -2815,7 +2820,7 @@
                           </pic:cNvPicPr>
                         </pic:nvPicPr>
                         <pic:blipFill>
-                          <a:blip r:embed="rId15">
+                          <a:blip r:embed="rId14">
                             <a:extLst>
                               <a:ext uri="{28A0092B-C50C-407E-A947-70E740481C1C}">
                                 <a14:useLocalDpi xmlns:a14="http://schemas.microsoft.com/office/drawing/2010/main" val="0"/>
@@ -2951,7 +2956,7 @@
 </file>
 
 <file path=word/endnotes.xml><?xml version="1.0" encoding="utf-8"?>
-<w:endnotes xmlns:wpc="http://schemas.microsoft.com/office/word/2010/wordprocessingCanvas" xmlns:mc="http://schemas.openxmlformats.org/markup-compatibility/2006" xmlns:o="urn:schemas-microsoft-com:office:office" xmlns:r="http://schemas.openxmlformats.org/officeDocument/2006/relationships" xmlns:m="http://schemas.openxmlformats.org/officeDocument/2006/math" xmlns:v="urn:schemas-microsoft-com:vml" xmlns:wp14="http://schemas.microsoft.com/office/word/2010/wordprocessingDrawing" xmlns:wp="http://schemas.openxmlformats.org/drawingml/2006/wordprocessingDrawing" xmlns:w10="urn:schemas-microsoft-com:office:word" xmlns:w="http://schemas.openxmlformats.org/wordprocessingml/2006/main" xmlns:w14="http://schemas.microsoft.com/office/word/2010/wordml" xmlns:wpg="http://schemas.microsoft.com/office/word/2010/wordprocessingGroup" xmlns:wpi="http://schemas.microsoft.com/office/word/2010/wordprocessingInk" xmlns:wne="http://schemas.microsoft.com/office/word/2006/wordml" xmlns:wps="http://schemas.microsoft.com/office/word/2010/wordprocessingShape" mc:Ignorable="w14 wp14">
+<w:endnotes xmlns:wpc="http://schemas.microsoft.com/office/word/2010/wordprocessingCanvas" xmlns:cx="http://schemas.microsoft.com/office/drawing/2014/chartex" xmlns:cx1="http://schemas.microsoft.com/office/drawing/2015/9/8/chartex" xmlns:cx2="http://schemas.microsoft.com/office/drawing/2015/10/21/chartex" xmlns:cx3="http://schemas.microsoft.com/office/drawing/2016/5/9/chartex" xmlns:cx4="http://schemas.microsoft.com/office/drawing/2016/5/10/chartex" xmlns:cx5="http://schemas.microsoft.com/office/drawing/2016/5/11/chartex" xmlns:cx6="http://schemas.microsoft.com/office/drawing/2016/5/12/chartex" xmlns:cx7="http://schemas.microsoft.com/office/drawing/2016/5/13/chartex" xmlns:cx8="http://schemas.microsoft.com/office/drawing/2016/5/14/chartex" xmlns:mc="http://schemas.openxmlformats.org/markup-compatibility/2006" xmlns:aink="http://schemas.microsoft.com/office/drawing/2016/ink" xmlns:am3d="http://schemas.microsoft.com/office/drawing/2017/model3d" xmlns:o="urn:schemas-microsoft-com:office:office" xmlns:r="http://schemas.openxmlformats.org/officeDocument/2006/relationships" xmlns:m="http://schemas.openxmlformats.org/officeDocument/2006/math" xmlns:v="urn:schemas-microsoft-com:vml" xmlns:wp14="http://schemas.microsoft.com/office/word/2010/wordprocessingDrawing" xmlns:wp="http://schemas.openxmlformats.org/drawingml/2006/wordprocessingDrawing" xmlns:w10="urn:schemas-microsoft-com:office:word" xmlns:w="http://schemas.openxmlformats.org/wordprocessingml/2006/main" xmlns:w14="http://schemas.microsoft.com/office/word/2010/wordml" xmlns:w15="http://schemas.microsoft.com/office/word/2012/wordml" xmlns:w16cid="http://schemas.microsoft.com/office/word/2016/wordml/cid" xmlns:w16se="http://schemas.microsoft.com/office/word/2015/wordml/symex" xmlns:wpg="http://schemas.microsoft.com/office/word/2010/wordprocessingGroup" xmlns:wpi="http://schemas.microsoft.com/office/word/2010/wordprocessingInk" xmlns:wne="http://schemas.microsoft.com/office/word/2006/wordml" xmlns:wps="http://schemas.microsoft.com/office/word/2010/wordprocessingShape" mc:Ignorable="w14 w15 w16se w16cid wp14">
   <w:endnote w:type="separator" w:id="-1">
     <w:p>
       <w:pPr>
@@ -2976,7 +2981,7 @@
 </file>
 
 <file path=word/footer1.xml><?xml version="1.0" encoding="utf-8"?>
-<w:ftr xmlns:wpc="http://schemas.microsoft.com/office/word/2010/wordprocessingCanvas" xmlns:mc="http://schemas.openxmlformats.org/markup-compatibility/2006" xmlns:o="urn:schemas-microsoft-com:office:office" xmlns:r="http://schemas.openxmlformats.org/officeDocument/2006/relationships" xmlns:m="http://schemas.openxmlformats.org/officeDocument/2006/math" xmlns:v="urn:schemas-microsoft-com:vml" xmlns:wp14="http://schemas.microsoft.com/office/word/2010/wordprocessingDrawing" xmlns:wp="http://schemas.openxmlformats.org/drawingml/2006/wordprocessingDrawing" xmlns:w10="urn:schemas-microsoft-com:office:word" xmlns:w="http://schemas.openxmlformats.org/wordprocessingml/2006/main" xmlns:w14="http://schemas.microsoft.com/office/word/2010/wordml" xmlns:wpg="http://schemas.microsoft.com/office/word/2010/wordprocessingGroup" xmlns:wpi="http://schemas.microsoft.com/office/word/2010/wordprocessingInk" xmlns:wne="http://schemas.microsoft.com/office/word/2006/wordml" xmlns:wps="http://schemas.microsoft.com/office/word/2010/wordprocessingShape" mc:Ignorable="w14 wp14">
+<w:ftr xmlns:wpc="http://schemas.microsoft.com/office/word/2010/wordprocessingCanvas" xmlns:cx="http://schemas.microsoft.com/office/drawing/2014/chartex" xmlns:cx1="http://schemas.microsoft.com/office/drawing/2015/9/8/chartex" xmlns:cx2="http://schemas.microsoft.com/office/drawing/2015/10/21/chartex" xmlns:cx3="http://schemas.microsoft.com/office/drawing/2016/5/9/chartex" xmlns:cx4="http://schemas.microsoft.com/office/drawing/2016/5/10/chartex" xmlns:cx5="http://schemas.microsoft.com/office/drawing/2016/5/11/chartex" xmlns:cx6="http://schemas.microsoft.com/office/drawing/2016/5/12/chartex" xmlns:cx7="http://schemas.microsoft.com/office/drawing/2016/5/13/chartex" xmlns:cx8="http://schemas.microsoft.com/office/drawing/2016/5/14/chartex" xmlns:mc="http://schemas.openxmlformats.org/markup-compatibility/2006" xmlns:aink="http://schemas.microsoft.com/office/drawing/2016/ink" xmlns:am3d="http://schemas.microsoft.com/office/drawing/2017/model3d" xmlns:o="urn:schemas-microsoft-com:office:office" xmlns:r="http://schemas.openxmlformats.org/officeDocument/2006/relationships" xmlns:m="http://schemas.openxmlformats.org/officeDocument/2006/math" xmlns:v="urn:schemas-microsoft-com:vml" xmlns:wp14="http://schemas.microsoft.com/office/word/2010/wordprocessingDrawing" xmlns:wp="http://schemas.openxmlformats.org/drawingml/2006/wordprocessingDrawing" xmlns:w10="urn:schemas-microsoft-com:office:word" xmlns:w="http://schemas.openxmlformats.org/wordprocessingml/2006/main" xmlns:w14="http://schemas.microsoft.com/office/word/2010/wordml" xmlns:w15="http://schemas.microsoft.com/office/word/2012/wordml" xmlns:w16cid="http://schemas.microsoft.com/office/word/2016/wordml/cid" xmlns:w16se="http://schemas.microsoft.com/office/word/2015/wordml/symex" xmlns:wpg="http://schemas.microsoft.com/office/word/2010/wordprocessingGroup" xmlns:wpi="http://schemas.microsoft.com/office/word/2010/wordprocessingInk" xmlns:wne="http://schemas.microsoft.com/office/word/2006/wordml" xmlns:wps="http://schemas.microsoft.com/office/word/2010/wordprocessingShape" mc:Ignorable="w14 w15 w16se w16cid wp14">
   <w:sdt>
     <w:sdtPr>
       <w:id w:val="-1689366576"/>
@@ -3112,7 +3117,7 @@
 </file>
 
 <file path=word/footer2.xml><?xml version="1.0" encoding="utf-8"?>
-<w:ftr xmlns:wpc="http://schemas.microsoft.com/office/word/2010/wordprocessingCanvas" xmlns:mc="http://schemas.openxmlformats.org/markup-compatibility/2006" xmlns:o="urn:schemas-microsoft-com:office:office" xmlns:r="http://schemas.openxmlformats.org/officeDocument/2006/relationships" xmlns:m="http://schemas.openxmlformats.org/officeDocument/2006/math" xmlns:v="urn:schemas-microsoft-com:vml" xmlns:wp14="http://schemas.microsoft.com/office/word/2010/wordprocessingDrawing" xmlns:wp="http://schemas.openxmlformats.org/drawingml/2006/wordprocessingDrawing" xmlns:w10="urn:schemas-microsoft-com:office:word" xmlns:w="http://schemas.openxmlformats.org/wordprocessingml/2006/main" xmlns:w14="http://schemas.microsoft.com/office/word/2010/wordml" xmlns:wpg="http://schemas.microsoft.com/office/word/2010/wordprocessingGroup" xmlns:wpi="http://schemas.microsoft.com/office/word/2010/wordprocessingInk" xmlns:wne="http://schemas.microsoft.com/office/word/2006/wordml" xmlns:wps="http://schemas.microsoft.com/office/word/2010/wordprocessingShape" mc:Ignorable="w14 wp14">
+<w:ftr xmlns:wpc="http://schemas.microsoft.com/office/word/2010/wordprocessingCanvas" xmlns:cx="http://schemas.microsoft.com/office/drawing/2014/chartex" xmlns:cx1="http://schemas.microsoft.com/office/drawing/2015/9/8/chartex" xmlns:cx2="http://schemas.microsoft.com/office/drawing/2015/10/21/chartex" xmlns:cx3="http://schemas.microsoft.com/office/drawing/2016/5/9/chartex" xmlns:cx4="http://schemas.microsoft.com/office/drawing/2016/5/10/chartex" xmlns:cx5="http://schemas.microsoft.com/office/drawing/2016/5/11/chartex" xmlns:cx6="http://schemas.microsoft.com/office/drawing/2016/5/12/chartex" xmlns:cx7="http://schemas.microsoft.com/office/drawing/2016/5/13/chartex" xmlns:cx8="http://schemas.microsoft.com/office/drawing/2016/5/14/chartex" xmlns:mc="http://schemas.openxmlformats.org/markup-compatibility/2006" xmlns:aink="http://schemas.microsoft.com/office/drawing/2016/ink" xmlns:am3d="http://schemas.microsoft.com/office/drawing/2017/model3d" xmlns:o="urn:schemas-microsoft-com:office:office" xmlns:r="http://schemas.openxmlformats.org/officeDocument/2006/relationships" xmlns:m="http://schemas.openxmlformats.org/officeDocument/2006/math" xmlns:v="urn:schemas-microsoft-com:vml" xmlns:wp14="http://schemas.microsoft.com/office/word/2010/wordprocessingDrawing" xmlns:wp="http://schemas.openxmlformats.org/drawingml/2006/wordprocessingDrawing" xmlns:w10="urn:schemas-microsoft-com:office:word" xmlns:w="http://schemas.openxmlformats.org/wordprocessingml/2006/main" xmlns:w14="http://schemas.microsoft.com/office/word/2010/wordml" xmlns:w15="http://schemas.microsoft.com/office/word/2012/wordml" xmlns:w16cid="http://schemas.microsoft.com/office/word/2016/wordml/cid" xmlns:w16se="http://schemas.microsoft.com/office/word/2015/wordml/symex" xmlns:wpg="http://schemas.microsoft.com/office/word/2010/wordprocessingGroup" xmlns:wpi="http://schemas.microsoft.com/office/word/2010/wordprocessingInk" xmlns:wne="http://schemas.microsoft.com/office/word/2006/wordml" xmlns:wps="http://schemas.microsoft.com/office/word/2010/wordprocessingShape" mc:Ignorable="w14 w15 w16se w16cid wp14">
   <w:p>
     <w:pPr>
       <w:pStyle w:val="Piedepgina"/>
@@ -3127,15 +3132,23 @@
         <wp:anchor distT="0" distB="0" distL="114300" distR="114300" simplePos="0" relativeHeight="251661312" behindDoc="1" locked="0" layoutInCell="1" allowOverlap="1">
           <wp:simplePos x="0" y="0"/>
           <wp:positionH relativeFrom="column">
-            <wp:posOffset>4988157</wp:posOffset>
+            <wp:posOffset>4949238</wp:posOffset>
           </wp:positionH>
           <wp:positionV relativeFrom="paragraph">
-            <wp:posOffset>-952989</wp:posOffset>
+            <wp:posOffset>-1073617</wp:posOffset>
           </wp:positionV>
-          <wp:extent cx="1342794" cy="1447342"/>
-          <wp:effectExtent l="0" t="0" r="0" b="635"/>
-          <wp:wrapNone/>
-          <wp:docPr id="10" name="Imagen 10"/>
+          <wp:extent cx="1319279" cy="1319279"/>
+          <wp:effectExtent l="0" t="0" r="0" b="0"/>
+          <wp:wrapTight wrapText="bothSides">
+            <wp:wrapPolygon edited="0">
+              <wp:start x="0" y="0"/>
+              <wp:lineTo x="0" y="21215"/>
+              <wp:lineTo x="21215" y="21215"/>
+              <wp:lineTo x="21215" y="0"/>
+              <wp:lineTo x="0" y="0"/>
+            </wp:wrapPolygon>
+          </wp:wrapTight>
+          <wp:docPr id="4" name="Imagen 4"/>
           <wp:cNvGraphicFramePr>
             <a:graphicFrameLocks xmlns:a="http://schemas.openxmlformats.org/drawingml/2006/main" noChangeAspect="1"/>
           </wp:cNvGraphicFramePr>
@@ -3143,11 +3156,11 @@
             <a:graphicData uri="http://schemas.openxmlformats.org/drawingml/2006/picture">
               <pic:pic xmlns:pic="http://schemas.openxmlformats.org/drawingml/2006/picture">
                 <pic:nvPicPr>
-                  <pic:cNvPr id="8" name="bit.jpg"/>
+                  <pic:cNvPr id="4" name="Vercion final.jpg"/>
                   <pic:cNvPicPr/>
                 </pic:nvPicPr>
                 <pic:blipFill>
-                  <a:blip r:embed="rId1" cstate="print">
+                  <a:blip r:embed="rId1">
                     <a:extLst>
                       <a:ext uri="{28A0092B-C50C-407E-A947-70E740481C1C}">
                         <a14:useLocalDpi xmlns:a14="http://schemas.microsoft.com/office/drawing/2010/main" val="0"/>
@@ -3161,7 +3174,7 @@
                 <pic:spPr>
                   <a:xfrm>
                     <a:off x="0" y="0"/>
-                    <a:ext cx="1354415" cy="1459868"/>
+                    <a:ext cx="1319279" cy="1319279"/>
                   </a:xfrm>
                   <a:prstGeom prst="rect">
                     <a:avLst/>
@@ -3170,12 +3183,6 @@
               </pic:pic>
             </a:graphicData>
           </a:graphic>
-          <wp14:sizeRelH relativeFrom="margin">
-            <wp14:pctWidth>0</wp14:pctWidth>
-          </wp14:sizeRelH>
-          <wp14:sizeRelV relativeFrom="margin">
-            <wp14:pctHeight>0</wp14:pctHeight>
-          </wp14:sizeRelV>
         </wp:anchor>
       </w:drawing>
     </w:r>
@@ -3184,7 +3191,7 @@
 </file>
 
 <file path=word/footnotes.xml><?xml version="1.0" encoding="utf-8"?>
-<w:footnotes xmlns:wpc="http://schemas.microsoft.com/office/word/2010/wordprocessingCanvas" xmlns:mc="http://schemas.openxmlformats.org/markup-compatibility/2006" xmlns:o="urn:schemas-microsoft-com:office:office" xmlns:r="http://schemas.openxmlformats.org/officeDocument/2006/relationships" xmlns:m="http://schemas.openxmlformats.org/officeDocument/2006/math" xmlns:v="urn:schemas-microsoft-com:vml" xmlns:wp14="http://schemas.microsoft.com/office/word/2010/wordprocessingDrawing" xmlns:wp="http://schemas.openxmlformats.org/drawingml/2006/wordprocessingDrawing" xmlns:w10="urn:schemas-microsoft-com:office:word" xmlns:w="http://schemas.openxmlformats.org/wordprocessingml/2006/main" xmlns:w14="http://schemas.microsoft.com/office/word/2010/wordml" xmlns:wpg="http://schemas.microsoft.com/office/word/2010/wordprocessingGroup" xmlns:wpi="http://schemas.microsoft.com/office/word/2010/wordprocessingInk" xmlns:wne="http://schemas.microsoft.com/office/word/2006/wordml" xmlns:wps="http://schemas.microsoft.com/office/word/2010/wordprocessingShape" mc:Ignorable="w14 wp14">
+<w:footnotes xmlns:wpc="http://schemas.microsoft.com/office/word/2010/wordprocessingCanvas" xmlns:cx="http://schemas.microsoft.com/office/drawing/2014/chartex" xmlns:cx1="http://schemas.microsoft.com/office/drawing/2015/9/8/chartex" xmlns:cx2="http://schemas.microsoft.com/office/drawing/2015/10/21/chartex" xmlns:cx3="http://schemas.microsoft.com/office/drawing/2016/5/9/chartex" xmlns:cx4="http://schemas.microsoft.com/office/drawing/2016/5/10/chartex" xmlns:cx5="http://schemas.microsoft.com/office/drawing/2016/5/11/chartex" xmlns:cx6="http://schemas.microsoft.com/office/drawing/2016/5/12/chartex" xmlns:cx7="http://schemas.microsoft.com/office/drawing/2016/5/13/chartex" xmlns:cx8="http://schemas.microsoft.com/office/drawing/2016/5/14/chartex" xmlns:mc="http://schemas.openxmlformats.org/markup-compatibility/2006" xmlns:aink="http://schemas.microsoft.com/office/drawing/2016/ink" xmlns:am3d="http://schemas.microsoft.com/office/drawing/2017/model3d" xmlns:o="urn:schemas-microsoft-com:office:office" xmlns:r="http://schemas.openxmlformats.org/officeDocument/2006/relationships" xmlns:m="http://schemas.openxmlformats.org/officeDocument/2006/math" xmlns:v="urn:schemas-microsoft-com:vml" xmlns:wp14="http://schemas.microsoft.com/office/word/2010/wordprocessingDrawing" xmlns:wp="http://schemas.openxmlformats.org/drawingml/2006/wordprocessingDrawing" xmlns:w10="urn:schemas-microsoft-com:office:word" xmlns:w="http://schemas.openxmlformats.org/wordprocessingml/2006/main" xmlns:w14="http://schemas.microsoft.com/office/word/2010/wordml" xmlns:w15="http://schemas.microsoft.com/office/word/2012/wordml" xmlns:w16cid="http://schemas.microsoft.com/office/word/2016/wordml/cid" xmlns:w16se="http://schemas.microsoft.com/office/word/2015/wordml/symex" xmlns:wpg="http://schemas.microsoft.com/office/word/2010/wordprocessingGroup" xmlns:wpi="http://schemas.microsoft.com/office/word/2010/wordprocessingInk" xmlns:wne="http://schemas.microsoft.com/office/word/2006/wordml" xmlns:wps="http://schemas.microsoft.com/office/word/2010/wordprocessingShape" mc:Ignorable="w14 w15 w16se w16cid wp14">
   <w:footnote w:type="separator" w:id="-1">
     <w:p>
       <w:pPr>
@@ -3209,7 +3216,7 @@
 </file>
 
 <file path=word/header1.xml><?xml version="1.0" encoding="utf-8"?>
-<w:hdr xmlns:wpc="http://schemas.microsoft.com/office/word/2010/wordprocessingCanvas" xmlns:mc="http://schemas.openxmlformats.org/markup-compatibility/2006" xmlns:o="urn:schemas-microsoft-com:office:office" xmlns:r="http://schemas.openxmlformats.org/officeDocument/2006/relationships" xmlns:m="http://schemas.openxmlformats.org/officeDocument/2006/math" xmlns:v="urn:schemas-microsoft-com:vml" xmlns:wp14="http://schemas.microsoft.com/office/word/2010/wordprocessingDrawing" xmlns:wp="http://schemas.openxmlformats.org/drawingml/2006/wordprocessingDrawing" xmlns:w10="urn:schemas-microsoft-com:office:word" xmlns:w="http://schemas.openxmlformats.org/wordprocessingml/2006/main" xmlns:w14="http://schemas.microsoft.com/office/word/2010/wordml" xmlns:wpg="http://schemas.microsoft.com/office/word/2010/wordprocessingGroup" xmlns:wpi="http://schemas.microsoft.com/office/word/2010/wordprocessingInk" xmlns:wne="http://schemas.microsoft.com/office/word/2006/wordml" xmlns:wps="http://schemas.microsoft.com/office/word/2010/wordprocessingShape" mc:Ignorable="w14 wp14">
+<w:hdr xmlns:wpc="http://schemas.microsoft.com/office/word/2010/wordprocessingCanvas" xmlns:cx="http://schemas.microsoft.com/office/drawing/2014/chartex" xmlns:cx1="http://schemas.microsoft.com/office/drawing/2015/9/8/chartex" xmlns:cx2="http://schemas.microsoft.com/office/drawing/2015/10/21/chartex" xmlns:cx3="http://schemas.microsoft.com/office/drawing/2016/5/9/chartex" xmlns:cx4="http://schemas.microsoft.com/office/drawing/2016/5/10/chartex" xmlns:cx5="http://schemas.microsoft.com/office/drawing/2016/5/11/chartex" xmlns:cx6="http://schemas.microsoft.com/office/drawing/2016/5/12/chartex" xmlns:cx7="http://schemas.microsoft.com/office/drawing/2016/5/13/chartex" xmlns:cx8="http://schemas.microsoft.com/office/drawing/2016/5/14/chartex" xmlns:mc="http://schemas.openxmlformats.org/markup-compatibility/2006" xmlns:aink="http://schemas.microsoft.com/office/drawing/2016/ink" xmlns:am3d="http://schemas.microsoft.com/office/drawing/2017/model3d" xmlns:o="urn:schemas-microsoft-com:office:office" xmlns:r="http://schemas.openxmlformats.org/officeDocument/2006/relationships" xmlns:m="http://schemas.openxmlformats.org/officeDocument/2006/math" xmlns:v="urn:schemas-microsoft-com:vml" xmlns:wp14="http://schemas.microsoft.com/office/word/2010/wordprocessingDrawing" xmlns:wp="http://schemas.openxmlformats.org/drawingml/2006/wordprocessingDrawing" xmlns:w10="urn:schemas-microsoft-com:office:word" xmlns:w="http://schemas.openxmlformats.org/wordprocessingml/2006/main" xmlns:w14="http://schemas.microsoft.com/office/word/2010/wordml" xmlns:w15="http://schemas.microsoft.com/office/word/2012/wordml" xmlns:w16cid="http://schemas.microsoft.com/office/word/2016/wordml/cid" xmlns:w16se="http://schemas.microsoft.com/office/word/2015/wordml/symex" xmlns:wpg="http://schemas.microsoft.com/office/word/2010/wordprocessingGroup" xmlns:wpi="http://schemas.microsoft.com/office/word/2010/wordprocessingInk" xmlns:wne="http://schemas.microsoft.com/office/word/2006/wordml" xmlns:wps="http://schemas.microsoft.com/office/word/2010/wordprocessingShape" mc:Ignorable="w14 w15 w16se w16cid wp14">
   <w:p>
     <w:pPr>
       <w:pStyle w:val="Encabezado"/>
@@ -3250,7 +3257,7 @@
 </file>
 
 <file path=word/header2.xml><?xml version="1.0" encoding="utf-8"?>
-<w:hdr xmlns:wpc="http://schemas.microsoft.com/office/word/2010/wordprocessingCanvas" xmlns:mc="http://schemas.openxmlformats.org/markup-compatibility/2006" xmlns:o="urn:schemas-microsoft-com:office:office" xmlns:r="http://schemas.openxmlformats.org/officeDocument/2006/relationships" xmlns:m="http://schemas.openxmlformats.org/officeDocument/2006/math" xmlns:v="urn:schemas-microsoft-com:vml" xmlns:wp14="http://schemas.microsoft.com/office/word/2010/wordprocessingDrawing" xmlns:wp="http://schemas.openxmlformats.org/drawingml/2006/wordprocessingDrawing" xmlns:w10="urn:schemas-microsoft-com:office:word" xmlns:w="http://schemas.openxmlformats.org/wordprocessingml/2006/main" xmlns:w14="http://schemas.microsoft.com/office/word/2010/wordml" xmlns:wpg="http://schemas.microsoft.com/office/word/2010/wordprocessingGroup" xmlns:wpi="http://schemas.microsoft.com/office/word/2010/wordprocessingInk" xmlns:wne="http://schemas.microsoft.com/office/word/2006/wordml" xmlns:wps="http://schemas.microsoft.com/office/word/2010/wordprocessingShape" mc:Ignorable="w14 wp14">
+<w:hdr xmlns:wpc="http://schemas.microsoft.com/office/word/2010/wordprocessingCanvas" xmlns:cx="http://schemas.microsoft.com/office/drawing/2014/chartex" xmlns:cx1="http://schemas.microsoft.com/office/drawing/2015/9/8/chartex" xmlns:cx2="http://schemas.microsoft.com/office/drawing/2015/10/21/chartex" xmlns:cx3="http://schemas.microsoft.com/office/drawing/2016/5/9/chartex" xmlns:cx4="http://schemas.microsoft.com/office/drawing/2016/5/10/chartex" xmlns:cx5="http://schemas.microsoft.com/office/drawing/2016/5/11/chartex" xmlns:cx6="http://schemas.microsoft.com/office/drawing/2016/5/12/chartex" xmlns:cx7="http://schemas.microsoft.com/office/drawing/2016/5/13/chartex" xmlns:cx8="http://schemas.microsoft.com/office/drawing/2016/5/14/chartex" xmlns:mc="http://schemas.openxmlformats.org/markup-compatibility/2006" xmlns:aink="http://schemas.microsoft.com/office/drawing/2016/ink" xmlns:am3d="http://schemas.microsoft.com/office/drawing/2017/model3d" xmlns:o="urn:schemas-microsoft-com:office:office" xmlns:r="http://schemas.openxmlformats.org/officeDocument/2006/relationships" xmlns:m="http://schemas.openxmlformats.org/officeDocument/2006/math" xmlns:v="urn:schemas-microsoft-com:vml" xmlns:wp14="http://schemas.microsoft.com/office/word/2010/wordprocessingDrawing" xmlns:wp="http://schemas.openxmlformats.org/drawingml/2006/wordprocessingDrawing" xmlns:w10="urn:schemas-microsoft-com:office:word" xmlns:w="http://schemas.openxmlformats.org/wordprocessingml/2006/main" xmlns:w14="http://schemas.microsoft.com/office/word/2010/wordml" xmlns:w15="http://schemas.microsoft.com/office/word/2012/wordml" xmlns:w16cid="http://schemas.microsoft.com/office/word/2016/wordml/cid" xmlns:w16se="http://schemas.microsoft.com/office/word/2015/wordml/symex" xmlns:wpg="http://schemas.microsoft.com/office/word/2010/wordprocessingGroup" xmlns:wpi="http://schemas.microsoft.com/office/word/2010/wordprocessingInk" xmlns:wne="http://schemas.microsoft.com/office/word/2006/wordml" xmlns:wps="http://schemas.microsoft.com/office/word/2010/wordprocessingShape" mc:Ignorable="w14 w15 w16se w16cid wp14">
   <w:p>
     <w:pPr>
       <w:pStyle w:val="Encabezado"/>
@@ -3296,8 +3303,8 @@
 </file>
 
 <file path=word/numbering.xml><?xml version="1.0" encoding="utf-8"?>
-<w:numbering xmlns:wpc="http://schemas.microsoft.com/office/word/2010/wordprocessingCanvas" xmlns:mc="http://schemas.openxmlformats.org/markup-compatibility/2006" xmlns:o="urn:schemas-microsoft-com:office:office" xmlns:r="http://schemas.openxmlformats.org/officeDocument/2006/relationships" xmlns:m="http://schemas.openxmlformats.org/officeDocument/2006/math" xmlns:v="urn:schemas-microsoft-com:vml" xmlns:wp14="http://schemas.microsoft.com/office/word/2010/wordprocessingDrawing" xmlns:wp="http://schemas.openxmlformats.org/drawingml/2006/wordprocessingDrawing" xmlns:w10="urn:schemas-microsoft-com:office:word" xmlns:w="http://schemas.openxmlformats.org/wordprocessingml/2006/main" xmlns:w14="http://schemas.microsoft.com/office/word/2010/wordml" xmlns:wpg="http://schemas.microsoft.com/office/word/2010/wordprocessingGroup" xmlns:wpi="http://schemas.microsoft.com/office/word/2010/wordprocessingInk" xmlns:wne="http://schemas.microsoft.com/office/word/2006/wordml" xmlns:wps="http://schemas.microsoft.com/office/word/2010/wordprocessingShape" mc:Ignorable="w14 wp14">
-  <w:abstractNum w:abstractNumId="0">
+<w:numbering xmlns:wpc="http://schemas.microsoft.com/office/word/2010/wordprocessingCanvas" xmlns:cx="http://schemas.microsoft.com/office/drawing/2014/chartex" xmlns:cx1="http://schemas.microsoft.com/office/drawing/2015/9/8/chartex" xmlns:cx2="http://schemas.microsoft.com/office/drawing/2015/10/21/chartex" xmlns:cx3="http://schemas.microsoft.com/office/drawing/2016/5/9/chartex" xmlns:cx4="http://schemas.microsoft.com/office/drawing/2016/5/10/chartex" xmlns:cx5="http://schemas.microsoft.com/office/drawing/2016/5/11/chartex" xmlns:cx6="http://schemas.microsoft.com/office/drawing/2016/5/12/chartex" xmlns:cx7="http://schemas.microsoft.com/office/drawing/2016/5/13/chartex" xmlns:cx8="http://schemas.microsoft.com/office/drawing/2016/5/14/chartex" xmlns:mc="http://schemas.openxmlformats.org/markup-compatibility/2006" xmlns:aink="http://schemas.microsoft.com/office/drawing/2016/ink" xmlns:am3d="http://schemas.microsoft.com/office/drawing/2017/model3d" xmlns:o="urn:schemas-microsoft-com:office:office" xmlns:r="http://schemas.openxmlformats.org/officeDocument/2006/relationships" xmlns:m="http://schemas.openxmlformats.org/officeDocument/2006/math" xmlns:v="urn:schemas-microsoft-com:vml" xmlns:wp14="http://schemas.microsoft.com/office/word/2010/wordprocessingDrawing" xmlns:wp="http://schemas.openxmlformats.org/drawingml/2006/wordprocessingDrawing" xmlns:w10="urn:schemas-microsoft-com:office:word" xmlns:w="http://schemas.openxmlformats.org/wordprocessingml/2006/main" xmlns:w14="http://schemas.microsoft.com/office/word/2010/wordml" xmlns:w15="http://schemas.microsoft.com/office/word/2012/wordml" xmlns:w16cid="http://schemas.microsoft.com/office/word/2016/wordml/cid" xmlns:w16se="http://schemas.microsoft.com/office/word/2015/wordml/symex" xmlns:wpg="http://schemas.microsoft.com/office/word/2010/wordprocessingGroup" xmlns:wpi="http://schemas.microsoft.com/office/word/2010/wordprocessingInk" xmlns:wne="http://schemas.microsoft.com/office/word/2006/wordml" xmlns:wps="http://schemas.microsoft.com/office/word/2010/wordprocessingShape" mc:Ignorable="w14 w15 w16se w16cid wp14">
+  <w:abstractNum w:abstractNumId="0" w15:restartNumberingAfterBreak="0">
     <w:nsid w:val="02813BEA"/>
     <w:multiLevelType w:val="hybridMultilevel"/>
     <w:tmpl w:val="A1362630"/>
@@ -3410,7 +3417,7 @@
       </w:rPr>
     </w:lvl>
   </w:abstractNum>
-  <w:abstractNum w:abstractNumId="1">
+  <w:abstractNum w:abstractNumId="1" w15:restartNumberingAfterBreak="0">
     <w:nsid w:val="02FB1076"/>
     <w:multiLevelType w:val="hybridMultilevel"/>
     <w:tmpl w:val="99B64874"/>
@@ -3523,7 +3530,7 @@
       </w:rPr>
     </w:lvl>
   </w:abstractNum>
-  <w:abstractNum w:abstractNumId="2">
+  <w:abstractNum w:abstractNumId="2" w15:restartNumberingAfterBreak="0">
     <w:nsid w:val="030F0187"/>
     <w:multiLevelType w:val="hybridMultilevel"/>
     <w:tmpl w:val="755E37B2"/>
@@ -3636,7 +3643,7 @@
       </w:rPr>
     </w:lvl>
   </w:abstractNum>
-  <w:abstractNum w:abstractNumId="3">
+  <w:abstractNum w:abstractNumId="3" w15:restartNumberingAfterBreak="0">
     <w:nsid w:val="03E751E0"/>
     <w:multiLevelType w:val="hybridMultilevel"/>
     <w:tmpl w:val="DD04770C"/>
@@ -3725,7 +3732,7 @@
       </w:pPr>
     </w:lvl>
   </w:abstractNum>
-  <w:abstractNum w:abstractNumId="4">
+  <w:abstractNum w:abstractNumId="4" w15:restartNumberingAfterBreak="0">
     <w:nsid w:val="09E0004F"/>
     <w:multiLevelType w:val="hybridMultilevel"/>
     <w:tmpl w:val="068A3E02"/>
@@ -3837,7 +3844,7 @@
       </w:rPr>
     </w:lvl>
   </w:abstractNum>
-  <w:abstractNum w:abstractNumId="5">
+  <w:abstractNum w:abstractNumId="5" w15:restartNumberingAfterBreak="0">
     <w:nsid w:val="25B008BD"/>
     <w:multiLevelType w:val="hybridMultilevel"/>
     <w:tmpl w:val="CFBAAFE4"/>
@@ -3923,7 +3930,7 @@
       </w:pPr>
     </w:lvl>
   </w:abstractNum>
-  <w:abstractNum w:abstractNumId="6">
+  <w:abstractNum w:abstractNumId="6" w15:restartNumberingAfterBreak="0">
     <w:nsid w:val="3E5D2681"/>
     <w:multiLevelType w:val="hybridMultilevel"/>
     <w:tmpl w:val="C89A3D00"/>
@@ -4013,7 +4020,7 @@
       </w:pPr>
     </w:lvl>
   </w:abstractNum>
-  <w:abstractNum w:abstractNumId="7">
+  <w:abstractNum w:abstractNumId="7" w15:restartNumberingAfterBreak="0">
     <w:nsid w:val="457E337A"/>
     <w:multiLevelType w:val="hybridMultilevel"/>
     <w:tmpl w:val="3844E58E"/>
@@ -4126,7 +4133,7 @@
       </w:rPr>
     </w:lvl>
   </w:abstractNum>
-  <w:abstractNum w:abstractNumId="8">
+  <w:abstractNum w:abstractNumId="8" w15:restartNumberingAfterBreak="0">
     <w:nsid w:val="62442546"/>
     <w:multiLevelType w:val="hybridMultilevel"/>
     <w:tmpl w:val="2B72095E"/>
@@ -4239,7 +4246,7 @@
       </w:rPr>
     </w:lvl>
   </w:abstractNum>
-  <w:abstractNum w:abstractNumId="9">
+  <w:abstractNum w:abstractNumId="9" w15:restartNumberingAfterBreak="0">
     <w:nsid w:val="62CE5154"/>
     <w:multiLevelType w:val="hybridMultilevel"/>
     <w:tmpl w:val="AA609C2E"/>
@@ -4329,7 +4336,7 @@
       </w:pPr>
     </w:lvl>
   </w:abstractNum>
-  <w:abstractNum w:abstractNumId="10">
+  <w:abstractNum w:abstractNumId="10" w15:restartNumberingAfterBreak="0">
     <w:nsid w:val="6F6F3438"/>
     <w:multiLevelType w:val="hybridMultilevel"/>
     <w:tmpl w:val="1BC82B48"/>
@@ -4509,7 +4516,7 @@
 </file>
 
 <file path=word/styles.xml><?xml version="1.0" encoding="utf-8"?>
-<w:styles xmlns:mc="http://schemas.openxmlformats.org/markup-compatibility/2006" xmlns:r="http://schemas.openxmlformats.org/officeDocument/2006/relationships" xmlns:w="http://schemas.openxmlformats.org/wordprocessingml/2006/main" xmlns:w14="http://schemas.microsoft.com/office/word/2010/wordml" mc:Ignorable="w14">
+<w:styles xmlns:mc="http://schemas.openxmlformats.org/markup-compatibility/2006" xmlns:r="http://schemas.openxmlformats.org/officeDocument/2006/relationships" xmlns:w="http://schemas.openxmlformats.org/wordprocessingml/2006/main" xmlns:w14="http://schemas.microsoft.com/office/word/2010/wordml" xmlns:w15="http://schemas.microsoft.com/office/word/2012/wordml" xmlns:w16cid="http://schemas.microsoft.com/office/word/2016/wordml/cid" xmlns:w16se="http://schemas.microsoft.com/office/word/2015/wordml/symex" mc:Ignorable="w14 w15 w16se w16cid">
   <w:docDefaults>
     <w:rPrDefault>
       <w:rPr>
@@ -4525,144 +4532,383 @@
       </w:pPr>
     </w:pPrDefault>
   </w:docDefaults>
-  <w:latentStyles w:defLockedState="0" w:defUIPriority="99" w:defSemiHidden="1" w:defUnhideWhenUsed="1" w:defQFormat="0" w:count="267">
-    <w:lsdException w:name="Normal" w:semiHidden="0" w:uiPriority="0" w:unhideWhenUsed="0" w:qFormat="1"/>
-    <w:lsdException w:name="heading 1" w:semiHidden="0" w:uiPriority="9" w:unhideWhenUsed="0" w:qFormat="1"/>
-    <w:lsdException w:name="heading 2" w:uiPriority="9" w:qFormat="1"/>
-    <w:lsdException w:name="heading 3" w:uiPriority="9" w:qFormat="1"/>
-    <w:lsdException w:name="heading 4" w:uiPriority="9" w:qFormat="1"/>
-    <w:lsdException w:name="heading 5" w:uiPriority="9" w:qFormat="1"/>
-    <w:lsdException w:name="heading 6" w:uiPriority="9" w:qFormat="1"/>
-    <w:lsdException w:name="heading 7" w:uiPriority="9" w:qFormat="1"/>
-    <w:lsdException w:name="heading 8" w:uiPriority="9" w:qFormat="1"/>
-    <w:lsdException w:name="heading 9" w:uiPriority="9" w:qFormat="1"/>
-    <w:lsdException w:name="toc 1" w:uiPriority="39"/>
-    <w:lsdException w:name="toc 2" w:uiPriority="39"/>
-    <w:lsdException w:name="toc 3" w:uiPriority="39"/>
-    <w:lsdException w:name="toc 4" w:uiPriority="39"/>
-    <w:lsdException w:name="toc 5" w:uiPriority="39"/>
-    <w:lsdException w:name="toc 6" w:uiPriority="39"/>
-    <w:lsdException w:name="toc 7" w:uiPriority="39"/>
-    <w:lsdException w:name="toc 8" w:uiPriority="39"/>
-    <w:lsdException w:name="toc 9" w:uiPriority="39"/>
-    <w:lsdException w:name="caption" w:uiPriority="35" w:qFormat="1"/>
-    <w:lsdException w:name="Title" w:semiHidden="0" w:uiPriority="10" w:unhideWhenUsed="0" w:qFormat="1"/>
-    <w:lsdException w:name="Default Paragraph Font" w:uiPriority="1"/>
-    <w:lsdException w:name="Subtitle" w:semiHidden="0" w:uiPriority="11" w:unhideWhenUsed="0" w:qFormat="1"/>
-    <w:lsdException w:name="Strong" w:semiHidden="0" w:uiPriority="22" w:unhideWhenUsed="0" w:qFormat="1"/>
-    <w:lsdException w:name="Emphasis" w:semiHidden="0" w:uiPriority="20" w:unhideWhenUsed="0" w:qFormat="1"/>
-    <w:lsdException w:name="Table Grid" w:semiHidden="0" w:uiPriority="39" w:unhideWhenUsed="0"/>
-    <w:lsdException w:name="Placeholder Text" w:unhideWhenUsed="0"/>
-    <w:lsdException w:name="No Spacing" w:semiHidden="0" w:uiPriority="1" w:unhideWhenUsed="0" w:qFormat="1"/>
-    <w:lsdException w:name="Light Shading" w:semiHidden="0" w:uiPriority="60" w:unhideWhenUsed="0"/>
-    <w:lsdException w:name="Light List" w:semiHidden="0" w:uiPriority="61" w:unhideWhenUsed="0"/>
-    <w:lsdException w:name="Light Grid" w:semiHidden="0" w:uiPriority="62" w:unhideWhenUsed="0"/>
-    <w:lsdException w:name="Medium Shading 1" w:semiHidden="0" w:uiPriority="63" w:unhideWhenUsed="0"/>
-    <w:lsdException w:name="Medium Shading 2" w:semiHidden="0" w:uiPriority="64" w:unhideWhenUsed="0"/>
-    <w:lsdException w:name="Medium List 1" w:semiHidden="0" w:uiPriority="65" w:unhideWhenUsed="0"/>
-    <w:lsdException w:name="Medium List 2" w:semiHidden="0" w:uiPriority="66" w:unhideWhenUsed="0"/>
-    <w:lsdException w:name="Medium Grid 1" w:semiHidden="0" w:uiPriority="67" w:unhideWhenUsed="0"/>
-    <w:lsdException w:name="Medium Grid 2" w:semiHidden="0" w:uiPriority="68" w:unhideWhenUsed="0"/>
-    <w:lsdException w:name="Medium Grid 3" w:semiHidden="0" w:uiPriority="69" w:unhideWhenUsed="0"/>
-    <w:lsdException w:name="Dark List" w:semiHidden="0" w:uiPriority="70" w:unhideWhenUsed="0"/>
-    <w:lsdException w:name="Colorful Shading" w:semiHidden="0" w:uiPriority="71" w:unhideWhenUsed="0"/>
-    <w:lsdException w:name="Colorful List" w:semiHidden="0" w:uiPriority="72" w:unhideWhenUsed="0"/>
-    <w:lsdException w:name="Colorful Grid" w:semiHidden="0" w:uiPriority="73" w:unhideWhenUsed="0"/>
-    <w:lsdException w:name="Light Shading Accent 1" w:semiHidden="0" w:uiPriority="60" w:unhideWhenUsed="0"/>
-    <w:lsdException w:name="Light List Accent 1" w:semiHidden="0" w:uiPriority="61" w:unhideWhenUsed="0"/>
-    <w:lsdException w:name="Light Grid Accent 1" w:semiHidden="0" w:uiPriority="62" w:unhideWhenUsed="0"/>
-    <w:lsdException w:name="Medium Shading 1 Accent 1" w:semiHidden="0" w:uiPriority="63" w:unhideWhenUsed="0"/>
-    <w:lsdException w:name="Medium Shading 2 Accent 1" w:semiHidden="0" w:uiPriority="64" w:unhideWhenUsed="0"/>
-    <w:lsdException w:name="Medium List 1 Accent 1" w:semiHidden="0" w:uiPriority="65" w:unhideWhenUsed="0"/>
-    <w:lsdException w:name="Revision" w:unhideWhenUsed="0"/>
-    <w:lsdException w:name="List Paragraph" w:semiHidden="0" w:uiPriority="34" w:unhideWhenUsed="0" w:qFormat="1"/>
-    <w:lsdException w:name="Quote" w:semiHidden="0" w:uiPriority="29" w:unhideWhenUsed="0" w:qFormat="1"/>
-    <w:lsdException w:name="Intense Quote" w:semiHidden="0" w:uiPriority="30" w:unhideWhenUsed="0" w:qFormat="1"/>
-    <w:lsdException w:name="Medium List 2 Accent 1" w:semiHidden="0" w:uiPriority="66" w:unhideWhenUsed="0"/>
-    <w:lsdException w:name="Medium Grid 1 Accent 1" w:semiHidden="0" w:uiPriority="67" w:unhideWhenUsed="0"/>
-    <w:lsdException w:name="Medium Grid 2 Accent 1" w:semiHidden="0" w:uiPriority="68" w:unhideWhenUsed="0"/>
-    <w:lsdException w:name="Medium Grid 3 Accent 1" w:semiHidden="0" w:uiPriority="69" w:unhideWhenUsed="0"/>
-    <w:lsdException w:name="Dark List Accent 1" w:semiHidden="0" w:uiPriority="70" w:unhideWhenUsed="0"/>
-    <w:lsdException w:name="Colorful Shading Accent 1" w:semiHidden="0" w:uiPriority="71" w:unhideWhenUsed="0"/>
-    <w:lsdException w:name="Colorful List Accent 1" w:semiHidden="0" w:uiPriority="72" w:unhideWhenUsed="0"/>
-    <w:lsdException w:name="Colorful Grid Accent 1" w:semiHidden="0" w:uiPriority="73" w:unhideWhenUsed="0"/>
-    <w:lsdException w:name="Light Shading Accent 2" w:semiHidden="0" w:uiPriority="60" w:unhideWhenUsed="0"/>
-    <w:lsdException w:name="Light List Accent 2" w:semiHidden="0" w:uiPriority="61" w:unhideWhenUsed="0"/>
-    <w:lsdException w:name="Light Grid Accent 2" w:semiHidden="0" w:uiPriority="62" w:unhideWhenUsed="0"/>
-    <w:lsdException w:name="Medium Shading 1 Accent 2" w:semiHidden="0" w:uiPriority="63" w:unhideWhenUsed="0"/>
-    <w:lsdException w:name="Medium Shading 2 Accent 2" w:semiHidden="0" w:uiPriority="64" w:unhideWhenUsed="0"/>
-    <w:lsdException w:name="Medium List 1 Accent 2" w:semiHidden="0" w:uiPriority="65" w:unhideWhenUsed="0"/>
-    <w:lsdException w:name="Medium List 2 Accent 2" w:semiHidden="0" w:uiPriority="66" w:unhideWhenUsed="0"/>
-    <w:lsdException w:name="Medium Grid 1 Accent 2" w:semiHidden="0" w:uiPriority="67" w:unhideWhenUsed="0"/>
-    <w:lsdException w:name="Medium Grid 2 Accent 2" w:semiHidden="0" w:uiPriority="68" w:unhideWhenUsed="0"/>
-    <w:lsdException w:name="Medium Grid 3 Accent 2" w:semiHidden="0" w:uiPriority="69" w:unhideWhenUsed="0"/>
-    <w:lsdException w:name="Dark List Accent 2" w:semiHidden="0" w:uiPriority="70" w:unhideWhenUsed="0"/>
-    <w:lsdException w:name="Colorful Shading Accent 2" w:semiHidden="0" w:uiPriority="71" w:unhideWhenUsed="0"/>
-    <w:lsdException w:name="Colorful List Accent 2" w:semiHidden="0" w:uiPriority="72" w:unhideWhenUsed="0"/>
-    <w:lsdException w:name="Colorful Grid Accent 2" w:semiHidden="0" w:uiPriority="73" w:unhideWhenUsed="0"/>
-    <w:lsdException w:name="Light Shading Accent 3" w:semiHidden="0" w:uiPriority="60" w:unhideWhenUsed="0"/>
-    <w:lsdException w:name="Light List Accent 3" w:semiHidden="0" w:uiPriority="61" w:unhideWhenUsed="0"/>
-    <w:lsdException w:name="Light Grid Accent 3" w:semiHidden="0" w:uiPriority="62" w:unhideWhenUsed="0"/>
-    <w:lsdException w:name="Medium Shading 1 Accent 3" w:semiHidden="0" w:uiPriority="63" w:unhideWhenUsed="0"/>
-    <w:lsdException w:name="Medium Shading 2 Accent 3" w:semiHidden="0" w:uiPriority="64" w:unhideWhenUsed="0"/>
-    <w:lsdException w:name="Medium List 1 Accent 3" w:semiHidden="0" w:uiPriority="65" w:unhideWhenUsed="0"/>
-    <w:lsdException w:name="Medium List 2 Accent 3" w:semiHidden="0" w:uiPriority="66" w:unhideWhenUsed="0"/>
-    <w:lsdException w:name="Medium Grid 1 Accent 3" w:semiHidden="0" w:uiPriority="67" w:unhideWhenUsed="0"/>
-    <w:lsdException w:name="Medium Grid 2 Accent 3" w:semiHidden="0" w:uiPriority="68" w:unhideWhenUsed="0"/>
-    <w:lsdException w:name="Medium Grid 3 Accent 3" w:semiHidden="0" w:uiPriority="69" w:unhideWhenUsed="0"/>
-    <w:lsdException w:name="Dark List Accent 3" w:semiHidden="0" w:uiPriority="70" w:unhideWhenUsed="0"/>
-    <w:lsdException w:name="Colorful Shading Accent 3" w:semiHidden="0" w:uiPriority="71" w:unhideWhenUsed="0"/>
-    <w:lsdException w:name="Colorful List Accent 3" w:semiHidden="0" w:uiPriority="72" w:unhideWhenUsed="0"/>
-    <w:lsdException w:name="Colorful Grid Accent 3" w:semiHidden="0" w:uiPriority="73" w:unhideWhenUsed="0"/>
-    <w:lsdException w:name="Light Shading Accent 4" w:semiHidden="0" w:uiPriority="60" w:unhideWhenUsed="0"/>
-    <w:lsdException w:name="Light List Accent 4" w:semiHidden="0" w:uiPriority="61" w:unhideWhenUsed="0"/>
-    <w:lsdException w:name="Light Grid Accent 4" w:semiHidden="0" w:uiPriority="62" w:unhideWhenUsed="0"/>
-    <w:lsdException w:name="Medium Shading 1 Accent 4" w:semiHidden="0" w:uiPriority="63" w:unhideWhenUsed="0"/>
-    <w:lsdException w:name="Medium Shading 2 Accent 4" w:semiHidden="0" w:uiPriority="64" w:unhideWhenUsed="0"/>
-    <w:lsdException w:name="Medium List 1 Accent 4" w:semiHidden="0" w:uiPriority="65" w:unhideWhenUsed="0"/>
-    <w:lsdException w:name="Medium List 2 Accent 4" w:semiHidden="0" w:uiPriority="66" w:unhideWhenUsed="0"/>
-    <w:lsdException w:name="Medium Grid 1 Accent 4" w:semiHidden="0" w:uiPriority="67" w:unhideWhenUsed="0"/>
-    <w:lsdException w:name="Medium Grid 2 Accent 4" w:semiHidden="0" w:uiPriority="68" w:unhideWhenUsed="0"/>
-    <w:lsdException w:name="Medium Grid 3 Accent 4" w:semiHidden="0" w:uiPriority="69" w:unhideWhenUsed="0"/>
-    <w:lsdException w:name="Dark List Accent 4" w:semiHidden="0" w:uiPriority="70" w:unhideWhenUsed="0"/>
-    <w:lsdException w:name="Colorful Shading Accent 4" w:semiHidden="0" w:uiPriority="71" w:unhideWhenUsed="0"/>
-    <w:lsdException w:name="Colorful List Accent 4" w:semiHidden="0" w:uiPriority="72" w:unhideWhenUsed="0"/>
-    <w:lsdException w:name="Colorful Grid Accent 4" w:semiHidden="0" w:uiPriority="73" w:unhideWhenUsed="0"/>
-    <w:lsdException w:name="Light Shading Accent 5" w:semiHidden="0" w:uiPriority="60" w:unhideWhenUsed="0"/>
-    <w:lsdException w:name="Light List Accent 5" w:semiHidden="0" w:uiPriority="61" w:unhideWhenUsed="0"/>
-    <w:lsdException w:name="Light Grid Accent 5" w:semiHidden="0" w:uiPriority="62" w:unhideWhenUsed="0"/>
-    <w:lsdException w:name="Medium Shading 1 Accent 5" w:semiHidden="0" w:uiPriority="63" w:unhideWhenUsed="0"/>
-    <w:lsdException w:name="Medium Shading 2 Accent 5" w:semiHidden="0" w:uiPriority="64" w:unhideWhenUsed="0"/>
-    <w:lsdException w:name="Medium List 1 Accent 5" w:semiHidden="0" w:uiPriority="65" w:unhideWhenUsed="0"/>
-    <w:lsdException w:name="Medium List 2 Accent 5" w:semiHidden="0" w:uiPriority="66" w:unhideWhenUsed="0"/>
-    <w:lsdException w:name="Medium Grid 1 Accent 5" w:semiHidden="0" w:uiPriority="67" w:unhideWhenUsed="0"/>
-    <w:lsdException w:name="Medium Grid 2 Accent 5" w:semiHidden="0" w:uiPriority="68" w:unhideWhenUsed="0"/>
-    <w:lsdException w:name="Medium Grid 3 Accent 5" w:semiHidden="0" w:uiPriority="69" w:unhideWhenUsed="0"/>
-    <w:lsdException w:name="Dark List Accent 5" w:semiHidden="0" w:uiPriority="70" w:unhideWhenUsed="0"/>
-    <w:lsdException w:name="Colorful Shading Accent 5" w:semiHidden="0" w:uiPriority="71" w:unhideWhenUsed="0"/>
-    <w:lsdException w:name="Colorful List Accent 5" w:semiHidden="0" w:uiPriority="72" w:unhideWhenUsed="0"/>
-    <w:lsdException w:name="Colorful Grid Accent 5" w:semiHidden="0" w:uiPriority="73" w:unhideWhenUsed="0"/>
-    <w:lsdException w:name="Light Shading Accent 6" w:semiHidden="0" w:uiPriority="60" w:unhideWhenUsed="0"/>
-    <w:lsdException w:name="Light List Accent 6" w:semiHidden="0" w:uiPriority="61" w:unhideWhenUsed="0"/>
-    <w:lsdException w:name="Light Grid Accent 6" w:semiHidden="0" w:uiPriority="62" w:unhideWhenUsed="0"/>
-    <w:lsdException w:name="Medium Shading 1 Accent 6" w:semiHidden="0" w:uiPriority="63" w:unhideWhenUsed="0"/>
-    <w:lsdException w:name="Medium Shading 2 Accent 6" w:semiHidden="0" w:uiPriority="64" w:unhideWhenUsed="0"/>
-    <w:lsdException w:name="Medium List 1 Accent 6" w:semiHidden="0" w:uiPriority="65" w:unhideWhenUsed="0"/>
-    <w:lsdException w:name="Medium List 2 Accent 6" w:semiHidden="0" w:uiPriority="66" w:unhideWhenUsed="0"/>
-    <w:lsdException w:name="Medium Grid 1 Accent 6" w:semiHidden="0" w:uiPriority="67" w:unhideWhenUsed="0"/>
-    <w:lsdException w:name="Medium Grid 2 Accent 6" w:semiHidden="0" w:uiPriority="68" w:unhideWhenUsed="0"/>
-    <w:lsdException w:name="Medium Grid 3 Accent 6" w:semiHidden="0" w:uiPriority="69" w:unhideWhenUsed="0"/>
-    <w:lsdException w:name="Dark List Accent 6" w:semiHidden="0" w:uiPriority="70" w:unhideWhenUsed="0"/>
-    <w:lsdException w:name="Colorful Shading Accent 6" w:semiHidden="0" w:uiPriority="71" w:unhideWhenUsed="0"/>
-    <w:lsdException w:name="Colorful List Accent 6" w:semiHidden="0" w:uiPriority="72" w:unhideWhenUsed="0"/>
-    <w:lsdException w:name="Colorful Grid Accent 6" w:semiHidden="0" w:uiPriority="73" w:unhideWhenUsed="0"/>
-    <w:lsdException w:name="Subtle Emphasis" w:semiHidden="0" w:uiPriority="19" w:unhideWhenUsed="0" w:qFormat="1"/>
-    <w:lsdException w:name="Intense Emphasis" w:semiHidden="0" w:uiPriority="21" w:unhideWhenUsed="0" w:qFormat="1"/>
-    <w:lsdException w:name="Subtle Reference" w:semiHidden="0" w:uiPriority="31" w:unhideWhenUsed="0" w:qFormat="1"/>
-    <w:lsdException w:name="Intense Reference" w:semiHidden="0" w:uiPriority="32" w:unhideWhenUsed="0" w:qFormat="1"/>
-    <w:lsdException w:name="Book Title" w:semiHidden="0" w:uiPriority="33" w:unhideWhenUsed="0" w:qFormat="1"/>
-    <w:lsdException w:name="Bibliography" w:uiPriority="37"/>
-    <w:lsdException w:name="TOC Heading" w:uiPriority="39" w:qFormat="1"/>
+  <w:latentStyles w:defLockedState="0" w:defUIPriority="99" w:defSemiHidden="0" w:defUnhideWhenUsed="0" w:defQFormat="0" w:count="376">
+    <w:lsdException w:name="Normal" w:uiPriority="0" w:qFormat="1"/>
+    <w:lsdException w:name="heading 1" w:uiPriority="9" w:qFormat="1"/>
+    <w:lsdException w:name="heading 2" w:semiHidden="1" w:uiPriority="9" w:unhideWhenUsed="1" w:qFormat="1"/>
+    <w:lsdException w:name="heading 3" w:semiHidden="1" w:uiPriority="9" w:unhideWhenUsed="1" w:qFormat="1"/>
+    <w:lsdException w:name="heading 4" w:semiHidden="1" w:uiPriority="9" w:unhideWhenUsed="1" w:qFormat="1"/>
+    <w:lsdException w:name="heading 5" w:semiHidden="1" w:uiPriority="9" w:unhideWhenUsed="1" w:qFormat="1"/>
+    <w:lsdException w:name="heading 6" w:semiHidden="1" w:uiPriority="9" w:unhideWhenUsed="1" w:qFormat="1"/>
+    <w:lsdException w:name="heading 7" w:semiHidden="1" w:uiPriority="9" w:unhideWhenUsed="1" w:qFormat="1"/>
+    <w:lsdException w:name="heading 8" w:semiHidden="1" w:uiPriority="9" w:unhideWhenUsed="1" w:qFormat="1"/>
+    <w:lsdException w:name="heading 9" w:semiHidden="1" w:uiPriority="9" w:unhideWhenUsed="1" w:qFormat="1"/>
+    <w:lsdException w:name="index 1" w:semiHidden="1" w:unhideWhenUsed="1"/>
+    <w:lsdException w:name="index 2" w:semiHidden="1" w:unhideWhenUsed="1"/>
+    <w:lsdException w:name="index 3" w:semiHidden="1" w:unhideWhenUsed="1"/>
+    <w:lsdException w:name="index 4" w:semiHidden="1" w:unhideWhenUsed="1"/>
+    <w:lsdException w:name="index 5" w:semiHidden="1" w:unhideWhenUsed="1"/>
+    <w:lsdException w:name="index 6" w:semiHidden="1" w:unhideWhenUsed="1"/>
+    <w:lsdException w:name="index 7" w:semiHidden="1" w:unhideWhenUsed="1"/>
+    <w:lsdException w:name="index 8" w:semiHidden="1" w:unhideWhenUsed="1"/>
+    <w:lsdException w:name="index 9" w:semiHidden="1" w:unhideWhenUsed="1"/>
+    <w:lsdException w:name="toc 1" w:semiHidden="1" w:uiPriority="39" w:unhideWhenUsed="1"/>
+    <w:lsdException w:name="toc 2" w:semiHidden="1" w:uiPriority="39" w:unhideWhenUsed="1"/>
+    <w:lsdException w:name="toc 3" w:semiHidden="1" w:uiPriority="39" w:unhideWhenUsed="1"/>
+    <w:lsdException w:name="toc 4" w:semiHidden="1" w:uiPriority="39" w:unhideWhenUsed="1"/>
+    <w:lsdException w:name="toc 5" w:semiHidden="1" w:uiPriority="39" w:unhideWhenUsed="1"/>
+    <w:lsdException w:name="toc 6" w:semiHidden="1" w:uiPriority="39" w:unhideWhenUsed="1"/>
+    <w:lsdException w:name="toc 7" w:semiHidden="1" w:uiPriority="39" w:unhideWhenUsed="1"/>
+    <w:lsdException w:name="toc 8" w:semiHidden="1" w:uiPriority="39" w:unhideWhenUsed="1"/>
+    <w:lsdException w:name="toc 9" w:semiHidden="1" w:uiPriority="39" w:unhideWhenUsed="1"/>
+    <w:lsdException w:name="Normal Indent" w:semiHidden="1" w:unhideWhenUsed="1"/>
+    <w:lsdException w:name="footnote text" w:semiHidden="1" w:unhideWhenUsed="1"/>
+    <w:lsdException w:name="annotation text" w:semiHidden="1" w:unhideWhenUsed="1"/>
+    <w:lsdException w:name="header" w:semiHidden="1" w:unhideWhenUsed="1"/>
+    <w:lsdException w:name="footer" w:semiHidden="1" w:unhideWhenUsed="1"/>
+    <w:lsdException w:name="index heading" w:semiHidden="1" w:unhideWhenUsed="1"/>
+    <w:lsdException w:name="caption" w:semiHidden="1" w:uiPriority="35" w:unhideWhenUsed="1" w:qFormat="1"/>
+    <w:lsdException w:name="table of figures" w:semiHidden="1" w:unhideWhenUsed="1"/>
+    <w:lsdException w:name="envelope address" w:semiHidden="1" w:unhideWhenUsed="1"/>
+    <w:lsdException w:name="envelope return" w:semiHidden="1" w:unhideWhenUsed="1"/>
+    <w:lsdException w:name="footnote reference" w:semiHidden="1" w:unhideWhenUsed="1"/>
+    <w:lsdException w:name="annotation reference" w:semiHidden="1" w:unhideWhenUsed="1"/>
+    <w:lsdException w:name="line number" w:semiHidden="1" w:unhideWhenUsed="1"/>
+    <w:lsdException w:name="page number" w:semiHidden="1" w:unhideWhenUsed="1"/>
+    <w:lsdException w:name="endnote reference" w:semiHidden="1" w:unhideWhenUsed="1"/>
+    <w:lsdException w:name="endnote text" w:semiHidden="1" w:unhideWhenUsed="1"/>
+    <w:lsdException w:name="table of authorities" w:semiHidden="1" w:unhideWhenUsed="1"/>
+    <w:lsdException w:name="macro" w:semiHidden="1" w:unhideWhenUsed="1"/>
+    <w:lsdException w:name="toa heading" w:semiHidden="1" w:unhideWhenUsed="1"/>
+    <w:lsdException w:name="List" w:semiHidden="1" w:unhideWhenUsed="1"/>
+    <w:lsdException w:name="List Bullet" w:semiHidden="1" w:unhideWhenUsed="1"/>
+    <w:lsdException w:name="List Number" w:semiHidden="1" w:unhideWhenUsed="1"/>
+    <w:lsdException w:name="List 2" w:semiHidden="1" w:unhideWhenUsed="1"/>
+    <w:lsdException w:name="List 3" w:semiHidden="1" w:unhideWhenUsed="1"/>
+    <w:lsdException w:name="List 4" w:semiHidden="1" w:unhideWhenUsed="1"/>
+    <w:lsdException w:name="List 5" w:semiHidden="1" w:unhideWhenUsed="1"/>
+    <w:lsdException w:name="List Bullet 2" w:semiHidden="1" w:unhideWhenUsed="1"/>
+    <w:lsdException w:name="List Bullet 3" w:semiHidden="1" w:unhideWhenUsed="1"/>
+    <w:lsdException w:name="List Bullet 4" w:semiHidden="1" w:unhideWhenUsed="1"/>
+    <w:lsdException w:name="List Bullet 5" w:semiHidden="1" w:unhideWhenUsed="1"/>
+    <w:lsdException w:name="List Number 2" w:semiHidden="1" w:unhideWhenUsed="1"/>
+    <w:lsdException w:name="List Number 3" w:semiHidden="1" w:unhideWhenUsed="1"/>
+    <w:lsdException w:name="List Number 4" w:semiHidden="1" w:unhideWhenUsed="1"/>
+    <w:lsdException w:name="List Number 5" w:semiHidden="1" w:unhideWhenUsed="1"/>
+    <w:lsdException w:name="Title" w:uiPriority="10" w:qFormat="1"/>
+    <w:lsdException w:name="Closing" w:semiHidden="1" w:unhideWhenUsed="1"/>
+    <w:lsdException w:name="Signature" w:semiHidden="1" w:unhideWhenUsed="1"/>
+    <w:lsdException w:name="Default Paragraph Font" w:semiHidden="1" w:uiPriority="1" w:unhideWhenUsed="1"/>
+    <w:lsdException w:name="Body Text" w:semiHidden="1" w:unhideWhenUsed="1"/>
+    <w:lsdException w:name="Body Text Indent" w:semiHidden="1" w:unhideWhenUsed="1"/>
+    <w:lsdException w:name="List Continue" w:semiHidden="1" w:unhideWhenUsed="1"/>
+    <w:lsdException w:name="List Continue 2" w:semiHidden="1" w:unhideWhenUsed="1"/>
+    <w:lsdException w:name="List Continue 3" w:semiHidden="1" w:unhideWhenUsed="1"/>
+    <w:lsdException w:name="List Continue 4" w:semiHidden="1" w:unhideWhenUsed="1"/>
+    <w:lsdException w:name="List Continue 5" w:semiHidden="1" w:unhideWhenUsed="1"/>
+    <w:lsdException w:name="Message Header" w:semiHidden="1" w:unhideWhenUsed="1"/>
+    <w:lsdException w:name="Subtitle" w:uiPriority="11" w:qFormat="1"/>
+    <w:lsdException w:name="Salutation" w:semiHidden="1" w:unhideWhenUsed="1"/>
+    <w:lsdException w:name="Date" w:semiHidden="1" w:unhideWhenUsed="1"/>
+    <w:lsdException w:name="Body Text First Indent" w:semiHidden="1" w:unhideWhenUsed="1"/>
+    <w:lsdException w:name="Body Text First Indent 2" w:semiHidden="1" w:unhideWhenUsed="1"/>
+    <w:lsdException w:name="Note Heading" w:semiHidden="1" w:unhideWhenUsed="1"/>
+    <w:lsdException w:name="Body Text 2" w:semiHidden="1" w:unhideWhenUsed="1"/>
+    <w:lsdException w:name="Body Text 3" w:semiHidden="1" w:unhideWhenUsed="1"/>
+    <w:lsdException w:name="Body Text Indent 2" w:semiHidden="1" w:unhideWhenUsed="1"/>
+    <w:lsdException w:name="Body Text Indent 3" w:semiHidden="1" w:unhideWhenUsed="1"/>
+    <w:lsdException w:name="Block Text" w:semiHidden="1" w:unhideWhenUsed="1"/>
+    <w:lsdException w:name="Hyperlink" w:semiHidden="1" w:unhideWhenUsed="1"/>
+    <w:lsdException w:name="FollowedHyperlink" w:semiHidden="1" w:unhideWhenUsed="1"/>
+    <w:lsdException w:name="Strong" w:uiPriority="22" w:qFormat="1"/>
+    <w:lsdException w:name="Emphasis" w:uiPriority="20" w:qFormat="1"/>
+    <w:lsdException w:name="Document Map" w:semiHidden="1" w:unhideWhenUsed="1"/>
+    <w:lsdException w:name="Plain Text" w:semiHidden="1" w:unhideWhenUsed="1"/>
+    <w:lsdException w:name="E-mail Signature" w:semiHidden="1" w:unhideWhenUsed="1"/>
+    <w:lsdException w:name="HTML Top of Form" w:semiHidden="1" w:unhideWhenUsed="1"/>
+    <w:lsdException w:name="HTML Bottom of Form" w:semiHidden="1" w:unhideWhenUsed="1"/>
+    <w:lsdException w:name="Normal (Web)" w:semiHidden="1" w:unhideWhenUsed="1"/>
+    <w:lsdException w:name="HTML Acronym" w:semiHidden="1" w:unhideWhenUsed="1"/>
+    <w:lsdException w:name="HTML Address" w:semiHidden="1" w:unhideWhenUsed="1"/>
+    <w:lsdException w:name="HTML Cite" w:semiHidden="1" w:unhideWhenUsed="1"/>
+    <w:lsdException w:name="HTML Code" w:semiHidden="1" w:unhideWhenUsed="1"/>
+    <w:lsdException w:name="HTML Definition" w:semiHidden="1" w:unhideWhenUsed="1"/>
+    <w:lsdException w:name="HTML Keyboard" w:semiHidden="1" w:unhideWhenUsed="1"/>
+    <w:lsdException w:name="HTML Preformatted" w:semiHidden="1" w:unhideWhenUsed="1"/>
+    <w:lsdException w:name="HTML Sample" w:semiHidden="1" w:unhideWhenUsed="1"/>
+    <w:lsdException w:name="HTML Typewriter" w:semiHidden="1" w:unhideWhenUsed="1"/>
+    <w:lsdException w:name="HTML Variable" w:semiHidden="1" w:unhideWhenUsed="1"/>
+    <w:lsdException w:name="Normal Table" w:semiHidden="1" w:unhideWhenUsed="1"/>
+    <w:lsdException w:name="annotation subject" w:semiHidden="1" w:unhideWhenUsed="1"/>
+    <w:lsdException w:name="No List" w:semiHidden="1" w:unhideWhenUsed="1"/>
+    <w:lsdException w:name="Outline List 1" w:semiHidden="1" w:unhideWhenUsed="1"/>
+    <w:lsdException w:name="Outline List 2" w:semiHidden="1" w:unhideWhenUsed="1"/>
+    <w:lsdException w:name="Outline List 3" w:semiHidden="1" w:unhideWhenUsed="1"/>
+    <w:lsdException w:name="Table Simple 1" w:semiHidden="1" w:unhideWhenUsed="1"/>
+    <w:lsdException w:name="Table Simple 2" w:semiHidden="1" w:unhideWhenUsed="1"/>
+    <w:lsdException w:name="Table Simple 3" w:semiHidden="1" w:unhideWhenUsed="1"/>
+    <w:lsdException w:name="Table Classic 1" w:semiHidden="1" w:unhideWhenUsed="1"/>
+    <w:lsdException w:name="Table Classic 2" w:semiHidden="1" w:unhideWhenUsed="1"/>
+    <w:lsdException w:name="Table Classic 3" w:semiHidden="1" w:unhideWhenUsed="1"/>
+    <w:lsdException w:name="Table Classic 4" w:semiHidden="1" w:unhideWhenUsed="1"/>
+    <w:lsdException w:name="Table Colorful 1" w:semiHidden="1" w:unhideWhenUsed="1"/>
+    <w:lsdException w:name="Table Colorful 2" w:semiHidden="1" w:unhideWhenUsed="1"/>
+    <w:lsdException w:name="Table Colorful 3" w:semiHidden="1" w:unhideWhenUsed="1"/>
+    <w:lsdException w:name="Table Columns 1" w:semiHidden="1" w:unhideWhenUsed="1"/>
+    <w:lsdException w:name="Table Columns 2" w:semiHidden="1" w:unhideWhenUsed="1"/>
+    <w:lsdException w:name="Table Columns 3" w:semiHidden="1" w:unhideWhenUsed="1"/>
+    <w:lsdException w:name="Table Columns 4" w:semiHidden="1" w:unhideWhenUsed="1"/>
+    <w:lsdException w:name="Table Columns 5" w:semiHidden="1" w:unhideWhenUsed="1"/>
+    <w:lsdException w:name="Table Grid 1" w:semiHidden="1" w:unhideWhenUsed="1"/>
+    <w:lsdException w:name="Table Grid 2" w:semiHidden="1" w:unhideWhenUsed="1"/>
+    <w:lsdException w:name="Table Grid 3" w:semiHidden="1" w:unhideWhenUsed="1"/>
+    <w:lsdException w:name="Table Grid 4" w:semiHidden="1" w:unhideWhenUsed="1"/>
+    <w:lsdException w:name="Table Grid 5" w:semiHidden="1" w:unhideWhenUsed="1"/>
+    <w:lsdException w:name="Table Grid 6" w:semiHidden="1" w:unhideWhenUsed="1"/>
+    <w:lsdException w:name="Table Grid 7" w:semiHidden="1" w:unhideWhenUsed="1"/>
+    <w:lsdException w:name="Table Grid 8" w:semiHidden="1" w:unhideWhenUsed="1"/>
+    <w:lsdException w:name="Table List 1" w:semiHidden="1" w:unhideWhenUsed="1"/>
+    <w:lsdException w:name="Table List 2" w:semiHidden="1" w:unhideWhenUsed="1"/>
+    <w:lsdException w:name="Table List 3" w:semiHidden="1" w:unhideWhenUsed="1"/>
+    <w:lsdException w:name="Table List 4" w:semiHidden="1" w:unhideWhenUsed="1"/>
+    <w:lsdException w:name="Table List 5" w:semiHidden="1" w:unhideWhenUsed="1"/>
+    <w:lsdException w:name="Table List 6" w:semiHidden="1" w:unhideWhenUsed="1"/>
+    <w:lsdException w:name="Table List 7" w:semiHidden="1" w:unhideWhenUsed="1"/>
+    <w:lsdException w:name="Table List 8" w:semiHidden="1" w:unhideWhenUsed="1"/>
+    <w:lsdException w:name="Table 3D effects 1" w:semiHidden="1" w:unhideWhenUsed="1"/>
+    <w:lsdException w:name="Table 3D effects 2" w:semiHidden="1" w:unhideWhenUsed="1"/>
+    <w:lsdException w:name="Table 3D effects 3" w:semiHidden="1" w:unhideWhenUsed="1"/>
+    <w:lsdException w:name="Table Contemporary" w:semiHidden="1" w:unhideWhenUsed="1"/>
+    <w:lsdException w:name="Table Elegant" w:semiHidden="1" w:unhideWhenUsed="1"/>
+    <w:lsdException w:name="Table Professional" w:semiHidden="1" w:unhideWhenUsed="1"/>
+    <w:lsdException w:name="Table Subtle 1" w:semiHidden="1" w:unhideWhenUsed="1"/>
+    <w:lsdException w:name="Table Subtle 2" w:semiHidden="1" w:unhideWhenUsed="1"/>
+    <w:lsdException w:name="Table Web 1" w:semiHidden="1" w:unhideWhenUsed="1"/>
+    <w:lsdException w:name="Table Web 2" w:semiHidden="1" w:unhideWhenUsed="1"/>
+    <w:lsdException w:name="Table Web 3" w:semiHidden="1" w:unhideWhenUsed="1"/>
+    <w:lsdException w:name="Balloon Text" w:semiHidden="1" w:unhideWhenUsed="1"/>
+    <w:lsdException w:name="Table Grid" w:semiHidden="1" w:uiPriority="39" w:unhideWhenUsed="1"/>
+    <w:lsdException w:name="Table Theme" w:semiHidden="1" w:unhideWhenUsed="1"/>
+    <w:lsdException w:name="Placeholder Text" w:semiHidden="1"/>
+    <w:lsdException w:name="No Spacing" w:uiPriority="1" w:qFormat="1"/>
+    <w:lsdException w:name="Light Shading" w:uiPriority="60"/>
+    <w:lsdException w:name="Light List" w:uiPriority="61"/>
+    <w:lsdException w:name="Light Grid" w:uiPriority="62"/>
+    <w:lsdException w:name="Medium Shading 1" w:uiPriority="63"/>
+    <w:lsdException w:name="Medium Shading 2" w:uiPriority="64"/>
+    <w:lsdException w:name="Medium List 1" w:uiPriority="65"/>
+    <w:lsdException w:name="Medium List 2" w:uiPriority="66"/>
+    <w:lsdException w:name="Medium Grid 1" w:uiPriority="67"/>
+    <w:lsdException w:name="Medium Grid 2" w:uiPriority="68"/>
+    <w:lsdException w:name="Medium Grid 3" w:uiPriority="69"/>
+    <w:lsdException w:name="Dark List" w:uiPriority="70"/>
+    <w:lsdException w:name="Colorful Shading" w:uiPriority="71"/>
+    <w:lsdException w:name="Colorful List" w:uiPriority="72"/>
+    <w:lsdException w:name="Colorful Grid" w:uiPriority="73"/>
+    <w:lsdException w:name="Light Shading Accent 1" w:uiPriority="60"/>
+    <w:lsdException w:name="Light List Accent 1" w:uiPriority="61"/>
+    <w:lsdException w:name="Light Grid Accent 1" w:uiPriority="62"/>
+    <w:lsdException w:name="Medium Shading 1 Accent 1" w:uiPriority="63"/>
+    <w:lsdException w:name="Medium Shading 2 Accent 1" w:uiPriority="64"/>
+    <w:lsdException w:name="Medium List 1 Accent 1" w:uiPriority="65"/>
+    <w:lsdException w:name="Revision" w:semiHidden="1"/>
+    <w:lsdException w:name="List Paragraph" w:uiPriority="34" w:qFormat="1"/>
+    <w:lsdException w:name="Quote" w:uiPriority="29" w:qFormat="1"/>
+    <w:lsdException w:name="Intense Quote" w:uiPriority="30" w:qFormat="1"/>
+    <w:lsdException w:name="Medium List 2 Accent 1" w:uiPriority="66"/>
+    <w:lsdException w:name="Medium Grid 1 Accent 1" w:uiPriority="67"/>
+    <w:lsdException w:name="Medium Grid 2 Accent 1" w:uiPriority="68"/>
+    <w:lsdException w:name="Medium Grid 3 Accent 1" w:uiPriority="69"/>
+    <w:lsdException w:name="Dark List Accent 1" w:uiPriority="70"/>
+    <w:lsdException w:name="Colorful Shading Accent 1" w:uiPriority="71"/>
+    <w:lsdException w:name="Colorful List Accent 1" w:uiPriority="72"/>
+    <w:lsdException w:name="Colorful Grid Accent 1" w:uiPriority="73"/>
+    <w:lsdException w:name="Light Shading Accent 2" w:uiPriority="60"/>
+    <w:lsdException w:name="Light List Accent 2" w:uiPriority="61"/>
+    <w:lsdException w:name="Light Grid Accent 2" w:uiPriority="62"/>
+    <w:lsdException w:name="Medium Shading 1 Accent 2" w:uiPriority="63"/>
+    <w:lsdException w:name="Medium Shading 2 Accent 2" w:uiPriority="64"/>
+    <w:lsdException w:name="Medium List 1 Accent 2" w:uiPriority="65"/>
+    <w:lsdException w:name="Medium List 2 Accent 2" w:uiPriority="66"/>
+    <w:lsdException w:name="Medium Grid 1 Accent 2" w:uiPriority="67"/>
+    <w:lsdException w:name="Medium Grid 2 Accent 2" w:uiPriority="68"/>
+    <w:lsdException w:name="Medium Grid 3 Accent 2" w:uiPriority="69"/>
+    <w:lsdException w:name="Dark List Accent 2" w:uiPriority="70"/>
+    <w:lsdException w:name="Colorful Shading Accent 2" w:uiPriority="71"/>
+    <w:lsdException w:name="Colorful List Accent 2" w:uiPriority="72"/>
+    <w:lsdException w:name="Colorful Grid Accent 2" w:uiPriority="73"/>
+    <w:lsdException w:name="Light Shading Accent 3" w:uiPriority="60"/>
+    <w:lsdException w:name="Light List Accent 3" w:uiPriority="61"/>
+    <w:lsdException w:name="Light Grid Accent 3" w:uiPriority="62"/>
+    <w:lsdException w:name="Medium Shading 1 Accent 3" w:uiPriority="63"/>
+    <w:lsdException w:name="Medium Shading 2 Accent 3" w:uiPriority="64"/>
+    <w:lsdException w:name="Medium List 1 Accent 3" w:uiPriority="65"/>
+    <w:lsdException w:name="Medium List 2 Accent 3" w:uiPriority="66"/>
+    <w:lsdException w:name="Medium Grid 1 Accent 3" w:uiPriority="67"/>
+    <w:lsdException w:name="Medium Grid 2 Accent 3" w:uiPriority="68"/>
+    <w:lsdException w:name="Medium Grid 3 Accent 3" w:uiPriority="69"/>
+    <w:lsdException w:name="Dark List Accent 3" w:uiPriority="70"/>
+    <w:lsdException w:name="Colorful Shading Accent 3" w:uiPriority="71"/>
+    <w:lsdException w:name="Colorful List Accent 3" w:uiPriority="72"/>
+    <w:lsdException w:name="Colorful Grid Accent 3" w:uiPriority="73"/>
+    <w:lsdException w:name="Light Shading Accent 4" w:uiPriority="60"/>
+    <w:lsdException w:name="Light List Accent 4" w:uiPriority="61"/>
+    <w:lsdException w:name="Light Grid Accent 4" w:uiPriority="62"/>
+    <w:lsdException w:name="Medium Shading 1 Accent 4" w:uiPriority="63"/>
+    <w:lsdException w:name="Medium Shading 2 Accent 4" w:uiPriority="64"/>
+    <w:lsdException w:name="Medium List 1 Accent 4" w:uiPriority="65"/>
+    <w:lsdException w:name="Medium List 2 Accent 4" w:uiPriority="66"/>
+    <w:lsdException w:name="Medium Grid 1 Accent 4" w:uiPriority="67"/>
+    <w:lsdException w:name="Medium Grid 2 Accent 4" w:uiPriority="68"/>
+    <w:lsdException w:name="Medium Grid 3 Accent 4" w:uiPriority="69"/>
+    <w:lsdException w:name="Dark List Accent 4" w:uiPriority="70"/>
+    <w:lsdException w:name="Colorful Shading Accent 4" w:uiPriority="71"/>
+    <w:lsdException w:name="Colorful List Accent 4" w:uiPriority="72"/>
+    <w:lsdException w:name="Colorful Grid Accent 4" w:uiPriority="73"/>
+    <w:lsdException w:name="Light Shading Accent 5" w:uiPriority="60"/>
+    <w:lsdException w:name="Light List Accent 5" w:uiPriority="61"/>
+    <w:lsdException w:name="Light Grid Accent 5" w:uiPriority="62"/>
+    <w:lsdException w:name="Medium Shading 1 Accent 5" w:uiPriority="63"/>
+    <w:lsdException w:name="Medium Shading 2 Accent 5" w:uiPriority="64"/>
+    <w:lsdException w:name="Medium List 1 Accent 5" w:uiPriority="65"/>
+    <w:lsdException w:name="Medium List 2 Accent 5" w:uiPriority="66"/>
+    <w:lsdException w:name="Medium Grid 1 Accent 5" w:uiPriority="67"/>
+    <w:lsdException w:name="Medium Grid 2 Accent 5" w:uiPriority="68"/>
+    <w:lsdException w:name="Medium Grid 3 Accent 5" w:uiPriority="69"/>
+    <w:lsdException w:name="Dark List Accent 5" w:uiPriority="70"/>
+    <w:lsdException w:name="Colorful Shading Accent 5" w:uiPriority="71"/>
+    <w:lsdException w:name="Colorful List Accent 5" w:uiPriority="72"/>
+    <w:lsdException w:name="Colorful Grid Accent 5" w:uiPriority="73"/>
+    <w:lsdException w:name="Light Shading Accent 6" w:uiPriority="60"/>
+    <w:lsdException w:name="Light List Accent 6" w:uiPriority="61"/>
+    <w:lsdException w:name="Light Grid Accent 6" w:uiPriority="62"/>
+    <w:lsdException w:name="Medium Shading 1 Accent 6" w:uiPriority="63"/>
+    <w:lsdException w:name="Medium Shading 2 Accent 6" w:uiPriority="64"/>
+    <w:lsdException w:name="Medium List 1 Accent 6" w:uiPriority="65"/>
+    <w:lsdException w:name="Medium List 2 Accent 6" w:uiPriority="66"/>
+    <w:lsdException w:name="Medium Grid 1 Accent 6" w:uiPriority="67"/>
+    <w:lsdException w:name="Medium Grid 2 Accent 6" w:uiPriority="68"/>
+    <w:lsdException w:name="Medium Grid 3 Accent 6" w:uiPriority="69"/>
+    <w:lsdException w:name="Dark List Accent 6" w:uiPriority="70"/>
+    <w:lsdException w:name="Colorful Shading Accent 6" w:uiPriority="71"/>
+    <w:lsdException w:name="Colorful List Accent 6" w:uiPriority="72"/>
+    <w:lsdException w:name="Colorful Grid Accent 6" w:uiPriority="73"/>
+    <w:lsdException w:name="Subtle Emphasis" w:uiPriority="19" w:qFormat="1"/>
+    <w:lsdException w:name="Intense Emphasis" w:uiPriority="21" w:qFormat="1"/>
+    <w:lsdException w:name="Subtle Reference" w:uiPriority="31" w:qFormat="1"/>
+    <w:lsdException w:name="Intense Reference" w:uiPriority="32" w:qFormat="1"/>
+    <w:lsdException w:name="Book Title" w:uiPriority="33" w:qFormat="1"/>
+    <w:lsdException w:name="Bibliography" w:semiHidden="1" w:uiPriority="37" w:unhideWhenUsed="1"/>
+    <w:lsdException w:name="TOC Heading" w:semiHidden="1" w:uiPriority="39" w:unhideWhenUsed="1" w:qFormat="1"/>
+    <w:lsdException w:name="Plain Table 1" w:uiPriority="41"/>
+    <w:lsdException w:name="Plain Table 2" w:uiPriority="42"/>
+    <w:lsdException w:name="Plain Table 3" w:uiPriority="43"/>
+    <w:lsdException w:name="Plain Table 4" w:uiPriority="44"/>
+    <w:lsdException w:name="Plain Table 5" w:uiPriority="45"/>
+    <w:lsdException w:name="Grid Table Light" w:uiPriority="40"/>
+    <w:lsdException w:name="Grid Table 1 Light" w:uiPriority="46"/>
+    <w:lsdException w:name="Grid Table 2" w:uiPriority="47"/>
+    <w:lsdException w:name="Grid Table 3" w:uiPriority="48"/>
+    <w:lsdException w:name="Grid Table 4" w:uiPriority="49"/>
+    <w:lsdException w:name="Grid Table 5 Dark" w:uiPriority="50"/>
+    <w:lsdException w:name="Grid Table 6 Colorful" w:uiPriority="51"/>
+    <w:lsdException w:name="Grid Table 7 Colorful" w:uiPriority="52"/>
+    <w:lsdException w:name="Grid Table 1 Light Accent 1" w:uiPriority="46"/>
+    <w:lsdException w:name="Grid Table 2 Accent 1" w:uiPriority="47"/>
+    <w:lsdException w:name="Grid Table 3 Accent 1" w:uiPriority="48"/>
+    <w:lsdException w:name="Grid Table 4 Accent 1" w:uiPriority="49"/>
+    <w:lsdException w:name="Grid Table 5 Dark Accent 1" w:uiPriority="50"/>
+    <w:lsdException w:name="Grid Table 6 Colorful Accent 1" w:uiPriority="51"/>
+    <w:lsdException w:name="Grid Table 7 Colorful Accent 1" w:uiPriority="52"/>
+    <w:lsdException w:name="Grid Table 1 Light Accent 2" w:uiPriority="46"/>
+    <w:lsdException w:name="Grid Table 2 Accent 2" w:uiPriority="47"/>
+    <w:lsdException w:name="Grid Table 3 Accent 2" w:uiPriority="48"/>
+    <w:lsdException w:name="Grid Table 4 Accent 2" w:uiPriority="49"/>
+    <w:lsdException w:name="Grid Table 5 Dark Accent 2" w:uiPriority="50"/>
+    <w:lsdException w:name="Grid Table 6 Colorful Accent 2" w:uiPriority="51"/>
+    <w:lsdException w:name="Grid Table 7 Colorful Accent 2" w:uiPriority="52"/>
+    <w:lsdException w:name="Grid Table 1 Light Accent 3" w:uiPriority="46"/>
+    <w:lsdException w:name="Grid Table 2 Accent 3" w:uiPriority="47"/>
+    <w:lsdException w:name="Grid Table 3 Accent 3" w:uiPriority="48"/>
+    <w:lsdException w:name="Grid Table 4 Accent 3" w:uiPriority="49"/>
+    <w:lsdException w:name="Grid Table 5 Dark Accent 3" w:uiPriority="50"/>
+    <w:lsdException w:name="Grid Table 6 Colorful Accent 3" w:uiPriority="51"/>
+    <w:lsdException w:name="Grid Table 7 Colorful Accent 3" w:uiPriority="52"/>
+    <w:lsdException w:name="Grid Table 1 Light Accent 4" w:uiPriority="46"/>
+    <w:lsdException w:name="Grid Table 2 Accent 4" w:uiPriority="47"/>
+    <w:lsdException w:name="Grid Table 3 Accent 4" w:uiPriority="48"/>
+    <w:lsdException w:name="Grid Table 4 Accent 4" w:uiPriority="49"/>
+    <w:lsdException w:name="Grid Table 5 Dark Accent 4" w:uiPriority="50"/>
+    <w:lsdException w:name="Grid Table 6 Colorful Accent 4" w:uiPriority="51"/>
+    <w:lsdException w:name="Grid Table 7 Colorful Accent 4" w:uiPriority="52"/>
+    <w:lsdException w:name="Grid Table 1 Light Accent 5" w:uiPriority="46"/>
+    <w:lsdException w:name="Grid Table 2 Accent 5" w:uiPriority="47"/>
+    <w:lsdException w:name="Grid Table 3 Accent 5" w:uiPriority="48"/>
+    <w:lsdException w:name="Grid Table 4 Accent 5" w:uiPriority="49"/>
+    <w:lsdException w:name="Grid Table 5 Dark Accent 5" w:uiPriority="50"/>
+    <w:lsdException w:name="Grid Table 6 Colorful Accent 5" w:uiPriority="51"/>
+    <w:lsdException w:name="Grid Table 7 Colorful Accent 5" w:uiPriority="52"/>
+    <w:lsdException w:name="Grid Table 1 Light Accent 6" w:uiPriority="46"/>
+    <w:lsdException w:name="Grid Table 2 Accent 6" w:uiPriority="47"/>
+    <w:lsdException w:name="Grid Table 3 Accent 6" w:uiPriority="48"/>
+    <w:lsdException w:name="Grid Table 4 Accent 6" w:uiPriority="49"/>
+    <w:lsdException w:name="Grid Table 5 Dark Accent 6" w:uiPriority="50"/>
+    <w:lsdException w:name="Grid Table 6 Colorful Accent 6" w:uiPriority="51"/>
+    <w:lsdException w:name="Grid Table 7 Colorful Accent 6" w:uiPriority="52"/>
+    <w:lsdException w:name="List Table 1 Light" w:uiPriority="46"/>
+    <w:lsdException w:name="List Table 2" w:uiPriority="47"/>
+    <w:lsdException w:name="List Table 3" w:uiPriority="48"/>
+    <w:lsdException w:name="List Table 4" w:uiPriority="49"/>
+    <w:lsdException w:name="List Table 5 Dark" w:uiPriority="50"/>
+    <w:lsdException w:name="List Table 6 Colorful" w:uiPriority="51"/>
+    <w:lsdException w:name="List Table 7 Colorful" w:uiPriority="52"/>
+    <w:lsdException w:name="List Table 1 Light Accent 1" w:uiPriority="46"/>
+    <w:lsdException w:name="List Table 2 Accent 1" w:uiPriority="47"/>
+    <w:lsdException w:name="List Table 3 Accent 1" w:uiPriority="48"/>
+    <w:lsdException w:name="List Table 4 Accent 1" w:uiPriority="49"/>
+    <w:lsdException w:name="List Table 5 Dark Accent 1" w:uiPriority="50"/>
+    <w:lsdException w:name="List Table 6 Colorful Accent 1" w:uiPriority="51"/>
+    <w:lsdException w:name="List Table 7 Colorful Accent 1" w:uiPriority="52"/>
+    <w:lsdException w:name="List Table 1 Light Accent 2" w:uiPriority="46"/>
+    <w:lsdException w:name="List Table 2 Accent 2" w:uiPriority="47"/>
+    <w:lsdException w:name="List Table 3 Accent 2" w:uiPriority="48"/>
+    <w:lsdException w:name="List Table 4 Accent 2" w:uiPriority="49"/>
+    <w:lsdException w:name="List Table 5 Dark Accent 2" w:uiPriority="50"/>
+    <w:lsdException w:name="List Table 6 Colorful Accent 2" w:uiPriority="51"/>
+    <w:lsdException w:name="List Table 7 Colorful Accent 2" w:uiPriority="52"/>
+    <w:lsdException w:name="List Table 1 Light Accent 3" w:uiPriority="46"/>
+    <w:lsdException w:name="List Table 2 Accent 3" w:uiPriority="47"/>
+    <w:lsdException w:name="List Table 3 Accent 3" w:uiPriority="48"/>
+    <w:lsdException w:name="List Table 4 Accent 3" w:uiPriority="49"/>
+    <w:lsdException w:name="List Table 5 Dark Accent 3" w:uiPriority="50"/>
+    <w:lsdException w:name="List Table 6 Colorful Accent 3" w:uiPriority="51"/>
+    <w:lsdException w:name="List Table 7 Colorful Accent 3" w:uiPriority="52"/>
+    <w:lsdException w:name="List Table 1 Light Accent 4" w:uiPriority="46"/>
+    <w:lsdException w:name="List Table 2 Accent 4" w:uiPriority="47"/>
+    <w:lsdException w:name="List Table 3 Accent 4" w:uiPriority="48"/>
+    <w:lsdException w:name="List Table 4 Accent 4" w:uiPriority="49"/>
+    <w:lsdException w:name="List Table 5 Dark Accent 4" w:uiPriority="50"/>
+    <w:lsdException w:name="List Table 6 Colorful Accent 4" w:uiPriority="51"/>
+    <w:lsdException w:name="List Table 7 Colorful Accent 4" w:uiPriority="52"/>
+    <w:lsdException w:name="List Table 1 Light Accent 5" w:uiPriority="46"/>
+    <w:lsdException w:name="List Table 2 Accent 5" w:uiPriority="47"/>
+    <w:lsdException w:name="List Table 3 Accent 5" w:uiPriority="48"/>
+    <w:lsdException w:name="List Table 4 Accent 5" w:uiPriority="49"/>
+    <w:lsdException w:name="List Table 5 Dark Accent 5" w:uiPriority="50"/>
+    <w:lsdException w:name="List Table 6 Colorful Accent 5" w:uiPriority="51"/>
+    <w:lsdException w:name="List Table 7 Colorful Accent 5" w:uiPriority="52"/>
+    <w:lsdException w:name="List Table 1 Light Accent 6" w:uiPriority="46"/>
+    <w:lsdException w:name="List Table 2 Accent 6" w:uiPriority="47"/>
+    <w:lsdException w:name="List Table 3 Accent 6" w:uiPriority="48"/>
+    <w:lsdException w:name="List Table 4 Accent 6" w:uiPriority="49"/>
+    <w:lsdException w:name="List Table 5 Dark Accent 6" w:uiPriority="50"/>
+    <w:lsdException w:name="List Table 6 Colorful Accent 6" w:uiPriority="51"/>
+    <w:lsdException w:name="List Table 7 Colorful Accent 6" w:uiPriority="52"/>
+    <w:lsdException w:name="Mention" w:semiHidden="1" w:unhideWhenUsed="1"/>
+    <w:lsdException w:name="Smart Hyperlink" w:semiHidden="1" w:unhideWhenUsed="1"/>
+    <w:lsdException w:name="Hashtag" w:semiHidden="1" w:unhideWhenUsed="1"/>
+    <w:lsdException w:name="Unresolved Mention" w:semiHidden="1" w:unhideWhenUsed="1"/>
+    <w:lsdException w:name="Smart Link" w:semiHidden="1" w:unhideWhenUsed="1"/>
   </w:latentStyles>
   <w:style w:type="paragraph" w:default="1" w:styleId="Normal">
     <w:name w:val="Normal"/>
@@ -4807,7 +5053,6 @@
       <w:spacing w:after="0" w:line="240" w:lineRule="auto"/>
     </w:pPr>
     <w:tblPr>
-      <w:tblInd w:w="0" w:type="dxa"/>
       <w:tblBorders>
         <w:top w:val="single" w:sz="4" w:space="0" w:color="auto"/>
         <w:left w:val="single" w:sz="4" w:space="0" w:color="auto"/>
@@ -4816,361 +5061,6 @@
         <w:insideH w:val="single" w:sz="4" w:space="0" w:color="auto"/>
         <w:insideV w:val="single" w:sz="4" w:space="0" w:color="auto"/>
       </w:tblBorders>
-      <w:tblCellMar>
-        <w:top w:w="0" w:type="dxa"/>
-        <w:left w:w="108" w:type="dxa"/>
-        <w:bottom w:w="0" w:type="dxa"/>
-        <w:right w:w="108" w:type="dxa"/>
-      </w:tblCellMar>
-    </w:tblPr>
-  </w:style>
-  <w:style w:type="paragraph" w:styleId="Textodeglobo">
-    <w:name w:val="Balloon Text"/>
-    <w:basedOn w:val="Normal"/>
-    <w:link w:val="TextodegloboCar"/>
-    <w:uiPriority w:val="99"/>
-    <w:semiHidden/>
-    <w:unhideWhenUsed/>
-    <w:rsid w:val="00580B71"/>
-    <w:pPr>
-      <w:spacing w:after="0" w:line="240" w:lineRule="auto"/>
-    </w:pPr>
-    <w:rPr>
-      <w:rFonts w:ascii="Tahoma" w:hAnsi="Tahoma" w:cs="Tahoma"/>
-      <w:sz w:val="16"/>
-      <w:szCs w:val="16"/>
-    </w:rPr>
-  </w:style>
-  <w:style w:type="character" w:customStyle="1" w:styleId="TextodegloboCar">
-    <w:name w:val="Texto de globo Car"/>
-    <w:basedOn w:val="Fuentedeprrafopredeter"/>
-    <w:link w:val="Textodeglobo"/>
-    <w:uiPriority w:val="99"/>
-    <w:semiHidden/>
-    <w:rsid w:val="00580B71"/>
-    <w:rPr>
-      <w:rFonts w:ascii="Tahoma" w:hAnsi="Tahoma" w:cs="Tahoma"/>
-      <w:sz w:val="16"/>
-      <w:szCs w:val="16"/>
-    </w:rPr>
-  </w:style>
-</w:styles>
-</file>
-
-<file path=word/stylesWithEffects.xml><?xml version="1.0" encoding="utf-8"?>
-<w:styles xmlns:wpc="http://schemas.microsoft.com/office/word/2010/wordprocessingCanvas" xmlns:mc="http://schemas.openxmlformats.org/markup-compatibility/2006" xmlns:o="urn:schemas-microsoft-com:office:office" xmlns:r="http://schemas.openxmlformats.org/officeDocument/2006/relationships" xmlns:m="http://schemas.openxmlformats.org/officeDocument/2006/math" xmlns:v="urn:schemas-microsoft-com:vml" xmlns:wp14="http://schemas.microsoft.com/office/word/2010/wordprocessingDrawing" xmlns:wp="http://schemas.openxmlformats.org/drawingml/2006/wordprocessingDrawing" xmlns:w10="urn:schemas-microsoft-com:office:word" xmlns:w="http://schemas.openxmlformats.org/wordprocessingml/2006/main" xmlns:w14="http://schemas.microsoft.com/office/word/2010/wordml" xmlns:wpg="http://schemas.microsoft.com/office/word/2010/wordprocessingGroup" xmlns:wpi="http://schemas.microsoft.com/office/word/2010/wordprocessingInk" xmlns:wne="http://schemas.microsoft.com/office/word/2006/wordml" xmlns:wps="http://schemas.microsoft.com/office/word/2010/wordprocessingShape" mc:Ignorable="w14 wp14">
-  <w:docDefaults>
-    <w:rPrDefault>
-      <w:rPr>
-        <w:rFonts w:asciiTheme="minorHAnsi" w:eastAsiaTheme="minorHAnsi" w:hAnsiTheme="minorHAnsi" w:cstheme="minorBidi"/>
-        <w:sz w:val="22"/>
-        <w:szCs w:val="22"/>
-        <w:lang w:val="es-UY" w:eastAsia="en-US" w:bidi="ar-SA"/>
-      </w:rPr>
-    </w:rPrDefault>
-    <w:pPrDefault>
-      <w:pPr>
-        <w:spacing w:after="160" w:line="259" w:lineRule="auto"/>
-      </w:pPr>
-    </w:pPrDefault>
-  </w:docDefaults>
-  <w:latentStyles w:defLockedState="0" w:defUIPriority="99" w:defSemiHidden="1" w:defUnhideWhenUsed="1" w:defQFormat="0" w:count="267">
-    <w:lsdException w:name="Normal" w:semiHidden="0" w:uiPriority="0" w:unhideWhenUsed="0" w:qFormat="1"/>
-    <w:lsdException w:name="heading 1" w:semiHidden="0" w:uiPriority="9" w:unhideWhenUsed="0" w:qFormat="1"/>
-    <w:lsdException w:name="heading 2" w:uiPriority="9" w:qFormat="1"/>
-    <w:lsdException w:name="heading 3" w:uiPriority="9" w:qFormat="1"/>
-    <w:lsdException w:name="heading 4" w:uiPriority="9" w:qFormat="1"/>
-    <w:lsdException w:name="heading 5" w:uiPriority="9" w:qFormat="1"/>
-    <w:lsdException w:name="heading 6" w:uiPriority="9" w:qFormat="1"/>
-    <w:lsdException w:name="heading 7" w:uiPriority="9" w:qFormat="1"/>
-    <w:lsdException w:name="heading 8" w:uiPriority="9" w:qFormat="1"/>
-    <w:lsdException w:name="heading 9" w:uiPriority="9" w:qFormat="1"/>
-    <w:lsdException w:name="toc 1" w:uiPriority="39"/>
-    <w:lsdException w:name="toc 2" w:uiPriority="39"/>
-    <w:lsdException w:name="toc 3" w:uiPriority="39"/>
-    <w:lsdException w:name="toc 4" w:uiPriority="39"/>
-    <w:lsdException w:name="toc 5" w:uiPriority="39"/>
-    <w:lsdException w:name="toc 6" w:uiPriority="39"/>
-    <w:lsdException w:name="toc 7" w:uiPriority="39"/>
-    <w:lsdException w:name="toc 8" w:uiPriority="39"/>
-    <w:lsdException w:name="toc 9" w:uiPriority="39"/>
-    <w:lsdException w:name="caption" w:uiPriority="35" w:qFormat="1"/>
-    <w:lsdException w:name="Title" w:semiHidden="0" w:uiPriority="10" w:unhideWhenUsed="0" w:qFormat="1"/>
-    <w:lsdException w:name="Default Paragraph Font" w:uiPriority="1"/>
-    <w:lsdException w:name="Subtitle" w:semiHidden="0" w:uiPriority="11" w:unhideWhenUsed="0" w:qFormat="1"/>
-    <w:lsdException w:name="Strong" w:semiHidden="0" w:uiPriority="22" w:unhideWhenUsed="0" w:qFormat="1"/>
-    <w:lsdException w:name="Emphasis" w:semiHidden="0" w:uiPriority="20" w:unhideWhenUsed="0" w:qFormat="1"/>
-    <w:lsdException w:name="Table Grid" w:semiHidden="0" w:uiPriority="39" w:unhideWhenUsed="0"/>
-    <w:lsdException w:name="Placeholder Text" w:unhideWhenUsed="0"/>
-    <w:lsdException w:name="No Spacing" w:semiHidden="0" w:uiPriority="1" w:unhideWhenUsed="0" w:qFormat="1"/>
-    <w:lsdException w:name="Light Shading" w:semiHidden="0" w:uiPriority="60" w:unhideWhenUsed="0"/>
-    <w:lsdException w:name="Light List" w:semiHidden="0" w:uiPriority="61" w:unhideWhenUsed="0"/>
-    <w:lsdException w:name="Light Grid" w:semiHidden="0" w:uiPriority="62" w:unhideWhenUsed="0"/>
-    <w:lsdException w:name="Medium Shading 1" w:semiHidden="0" w:uiPriority="63" w:unhideWhenUsed="0"/>
-    <w:lsdException w:name="Medium Shading 2" w:semiHidden="0" w:uiPriority="64" w:unhideWhenUsed="0"/>
-    <w:lsdException w:name="Medium List 1" w:semiHidden="0" w:uiPriority="65" w:unhideWhenUsed="0"/>
-    <w:lsdException w:name="Medium List 2" w:semiHidden="0" w:uiPriority="66" w:unhideWhenUsed="0"/>
-    <w:lsdException w:name="Medium Grid 1" w:semiHidden="0" w:uiPriority="67" w:unhideWhenUsed="0"/>
-    <w:lsdException w:name="Medium Grid 2" w:semiHidden="0" w:uiPriority="68" w:unhideWhenUsed="0"/>
-    <w:lsdException w:name="Medium Grid 3" w:semiHidden="0" w:uiPriority="69" w:unhideWhenUsed="0"/>
-    <w:lsdException w:name="Dark List" w:semiHidden="0" w:uiPriority="70" w:unhideWhenUsed="0"/>
-    <w:lsdException w:name="Colorful Shading" w:semiHidden="0" w:uiPriority="71" w:unhideWhenUsed="0"/>
-    <w:lsdException w:name="Colorful List" w:semiHidden="0" w:uiPriority="72" w:unhideWhenUsed="0"/>
-    <w:lsdException w:name="Colorful Grid" w:semiHidden="0" w:uiPriority="73" w:unhideWhenUsed="0"/>
-    <w:lsdException w:name="Light Shading Accent 1" w:semiHidden="0" w:uiPriority="60" w:unhideWhenUsed="0"/>
-    <w:lsdException w:name="Light List Accent 1" w:semiHidden="0" w:uiPriority="61" w:unhideWhenUsed="0"/>
-    <w:lsdException w:name="Light Grid Accent 1" w:semiHidden="0" w:uiPriority="62" w:unhideWhenUsed="0"/>
-    <w:lsdException w:name="Medium Shading 1 Accent 1" w:semiHidden="0" w:uiPriority="63" w:unhideWhenUsed="0"/>
-    <w:lsdException w:name="Medium Shading 2 Accent 1" w:semiHidden="0" w:uiPriority="64" w:unhideWhenUsed="0"/>
-    <w:lsdException w:name="Medium List 1 Accent 1" w:semiHidden="0" w:uiPriority="65" w:unhideWhenUsed="0"/>
-    <w:lsdException w:name="Revision" w:unhideWhenUsed="0"/>
-    <w:lsdException w:name="List Paragraph" w:semiHidden="0" w:uiPriority="34" w:unhideWhenUsed="0" w:qFormat="1"/>
-    <w:lsdException w:name="Quote" w:semiHidden="0" w:uiPriority="29" w:unhideWhenUsed="0" w:qFormat="1"/>
-    <w:lsdException w:name="Intense Quote" w:semiHidden="0" w:uiPriority="30" w:unhideWhenUsed="0" w:qFormat="1"/>
-    <w:lsdException w:name="Medium List 2 Accent 1" w:semiHidden="0" w:uiPriority="66" w:unhideWhenUsed="0"/>
-    <w:lsdException w:name="Medium Grid 1 Accent 1" w:semiHidden="0" w:uiPriority="67" w:unhideWhenUsed="0"/>
-    <w:lsdException w:name="Medium Grid 2 Accent 1" w:semiHidden="0" w:uiPriority="68" w:unhideWhenUsed="0"/>
-    <w:lsdException w:name="Medium Grid 3 Accent 1" w:semiHidden="0" w:uiPriority="69" w:unhideWhenUsed="0"/>
-    <w:lsdException w:name="Dark List Accent 1" w:semiHidden="0" w:uiPriority="70" w:unhideWhenUsed="0"/>
-    <w:lsdException w:name="Colorful Shading Accent 1" w:semiHidden="0" w:uiPriority="71" w:unhideWhenUsed="0"/>
-    <w:lsdException w:name="Colorful List Accent 1" w:semiHidden="0" w:uiPriority="72" w:unhideWhenUsed="0"/>
-    <w:lsdException w:name="Colorful Grid Accent 1" w:semiHidden="0" w:uiPriority="73" w:unhideWhenUsed="0"/>
-    <w:lsdException w:name="Light Shading Accent 2" w:semiHidden="0" w:uiPriority="60" w:unhideWhenUsed="0"/>
-    <w:lsdException w:name="Light List Accent 2" w:semiHidden="0" w:uiPriority="61" w:unhideWhenUsed="0"/>
-    <w:lsdException w:name="Light Grid Accent 2" w:semiHidden="0" w:uiPriority="62" w:unhideWhenUsed="0"/>
-    <w:lsdException w:name="Medium Shading 1 Accent 2" w:semiHidden="0" w:uiPriority="63" w:unhideWhenUsed="0"/>
-    <w:lsdException w:name="Medium Shading 2 Accent 2" w:semiHidden="0" w:uiPriority="64" w:unhideWhenUsed="0"/>
-    <w:lsdException w:name="Medium List 1 Accent 2" w:semiHidden="0" w:uiPriority="65" w:unhideWhenUsed="0"/>
-    <w:lsdException w:name="Medium List 2 Accent 2" w:semiHidden="0" w:uiPriority="66" w:unhideWhenUsed="0"/>
-    <w:lsdException w:name="Medium Grid 1 Accent 2" w:semiHidden="0" w:uiPriority="67" w:unhideWhenUsed="0"/>
-    <w:lsdException w:name="Medium Grid 2 Accent 2" w:semiHidden="0" w:uiPriority="68" w:unhideWhenUsed="0"/>
-    <w:lsdException w:name="Medium Grid 3 Accent 2" w:semiHidden="0" w:uiPriority="69" w:unhideWhenUsed="0"/>
-    <w:lsdException w:name="Dark List Accent 2" w:semiHidden="0" w:uiPriority="70" w:unhideWhenUsed="0"/>
-    <w:lsdException w:name="Colorful Shading Accent 2" w:semiHidden="0" w:uiPriority="71" w:unhideWhenUsed="0"/>
-    <w:lsdException w:name="Colorful List Accent 2" w:semiHidden="0" w:uiPriority="72" w:unhideWhenUsed="0"/>
-    <w:lsdException w:name="Colorful Grid Accent 2" w:semiHidden="0" w:uiPriority="73" w:unhideWhenUsed="0"/>
-    <w:lsdException w:name="Light Shading Accent 3" w:semiHidden="0" w:uiPriority="60" w:unhideWhenUsed="0"/>
-    <w:lsdException w:name="Light List Accent 3" w:semiHidden="0" w:uiPriority="61" w:unhideWhenUsed="0"/>
-    <w:lsdException w:name="Light Grid Accent 3" w:semiHidden="0" w:uiPriority="62" w:unhideWhenUsed="0"/>
-    <w:lsdException w:name="Medium Shading 1 Accent 3" w:semiHidden="0" w:uiPriority="63" w:unhideWhenUsed="0"/>
-    <w:lsdException w:name="Medium Shading 2 Accent 3" w:semiHidden="0" w:uiPriority="64" w:unhideWhenUsed="0"/>
-    <w:lsdException w:name="Medium List 1 Accent 3" w:semiHidden="0" w:uiPriority="65" w:unhideWhenUsed="0"/>
-    <w:lsdException w:name="Medium List 2 Accent 3" w:semiHidden="0" w:uiPriority="66" w:unhideWhenUsed="0"/>
-    <w:lsdException w:name="Medium Grid 1 Accent 3" w:semiHidden="0" w:uiPriority="67" w:unhideWhenUsed="0"/>
-    <w:lsdException w:name="Medium Grid 2 Accent 3" w:semiHidden="0" w:uiPriority="68" w:unhideWhenUsed="0"/>
-    <w:lsdException w:name="Medium Grid 3 Accent 3" w:semiHidden="0" w:uiPriority="69" w:unhideWhenUsed="0"/>
-    <w:lsdException w:name="Dark List Accent 3" w:semiHidden="0" w:uiPriority="70" w:unhideWhenUsed="0"/>
-    <w:lsdException w:name="Colorful Shading Accent 3" w:semiHidden="0" w:uiPriority="71" w:unhideWhenUsed="0"/>
-    <w:lsdException w:name="Colorful List Accent 3" w:semiHidden="0" w:uiPriority="72" w:unhideWhenUsed="0"/>
-    <w:lsdException w:name="Colorful Grid Accent 3" w:semiHidden="0" w:uiPriority="73" w:unhideWhenUsed="0"/>
-    <w:lsdException w:name="Light Shading Accent 4" w:semiHidden="0" w:uiPriority="60" w:unhideWhenUsed="0"/>
-    <w:lsdException w:name="Light List Accent 4" w:semiHidden="0" w:uiPriority="61" w:unhideWhenUsed="0"/>
-    <w:lsdException w:name="Light Grid Accent 4" w:semiHidden="0" w:uiPriority="62" w:unhideWhenUsed="0"/>
-    <w:lsdException w:name="Medium Shading 1 Accent 4" w:semiHidden="0" w:uiPriority="63" w:unhideWhenUsed="0"/>
-    <w:lsdException w:name="Medium Shading 2 Accent 4" w:semiHidden="0" w:uiPriority="64" w:unhideWhenUsed="0"/>
-    <w:lsdException w:name="Medium List 1 Accent 4" w:semiHidden="0" w:uiPriority="65" w:unhideWhenUsed="0"/>
-    <w:lsdException w:name="Medium List 2 Accent 4" w:semiHidden="0" w:uiPriority="66" w:unhideWhenUsed="0"/>
-    <w:lsdException w:name="Medium Grid 1 Accent 4" w:semiHidden="0" w:uiPriority="67" w:unhideWhenUsed="0"/>
-    <w:lsdException w:name="Medium Grid 2 Accent 4" w:semiHidden="0" w:uiPriority="68" w:unhideWhenUsed="0"/>
-    <w:lsdException w:name="Medium Grid 3 Accent 4" w:semiHidden="0" w:uiPriority="69" w:unhideWhenUsed="0"/>
-    <w:lsdException w:name="Dark List Accent 4" w:semiHidden="0" w:uiPriority="70" w:unhideWhenUsed="0"/>
-    <w:lsdException w:name="Colorful Shading Accent 4" w:semiHidden="0" w:uiPriority="71" w:unhideWhenUsed="0"/>
-    <w:lsdException w:name="Colorful List Accent 4" w:semiHidden="0" w:uiPriority="72" w:unhideWhenUsed="0"/>
-    <w:lsdException w:name="Colorful Grid Accent 4" w:semiHidden="0" w:uiPriority="73" w:unhideWhenUsed="0"/>
-    <w:lsdException w:name="Light Shading Accent 5" w:semiHidden="0" w:uiPriority="60" w:unhideWhenUsed="0"/>
-    <w:lsdException w:name="Light List Accent 5" w:semiHidden="0" w:uiPriority="61" w:unhideWhenUsed="0"/>
-    <w:lsdException w:name="Light Grid Accent 5" w:semiHidden="0" w:uiPriority="62" w:unhideWhenUsed="0"/>
-    <w:lsdException w:name="Medium Shading 1 Accent 5" w:semiHidden="0" w:uiPriority="63" w:unhideWhenUsed="0"/>
-    <w:lsdException w:name="Medium Shading 2 Accent 5" w:semiHidden="0" w:uiPriority="64" w:unhideWhenUsed="0"/>
-    <w:lsdException w:name="Medium List 1 Accent 5" w:semiHidden="0" w:uiPriority="65" w:unhideWhenUsed="0"/>
-    <w:lsdException w:name="Medium List 2 Accent 5" w:semiHidden="0" w:uiPriority="66" w:unhideWhenUsed="0"/>
-    <w:lsdException w:name="Medium Grid 1 Accent 5" w:semiHidden="0" w:uiPriority="67" w:unhideWhenUsed="0"/>
-    <w:lsdException w:name="Medium Grid 2 Accent 5" w:semiHidden="0" w:uiPriority="68" w:unhideWhenUsed="0"/>
-    <w:lsdException w:name="Medium Grid 3 Accent 5" w:semiHidden="0" w:uiPriority="69" w:unhideWhenUsed="0"/>
-    <w:lsdException w:name="Dark List Accent 5" w:semiHidden="0" w:uiPriority="70" w:unhideWhenUsed="0"/>
-    <w:lsdException w:name="Colorful Shading Accent 5" w:semiHidden="0" w:uiPriority="71" w:unhideWhenUsed="0"/>
-    <w:lsdException w:name="Colorful List Accent 5" w:semiHidden="0" w:uiPriority="72" w:unhideWhenUsed="0"/>
-    <w:lsdException w:name="Colorful Grid Accent 5" w:semiHidden="0" w:uiPriority="73" w:unhideWhenUsed="0"/>
-    <w:lsdException w:name="Light Shading Accent 6" w:semiHidden="0" w:uiPriority="60" w:unhideWhenUsed="0"/>
-    <w:lsdException w:name="Light List Accent 6" w:semiHidden="0" w:uiPriority="61" w:unhideWhenUsed="0"/>
-    <w:lsdException w:name="Light Grid Accent 6" w:semiHidden="0" w:uiPriority="62" w:unhideWhenUsed="0"/>
-    <w:lsdException w:name="Medium Shading 1 Accent 6" w:semiHidden="0" w:uiPriority="63" w:unhideWhenUsed="0"/>
-    <w:lsdException w:name="Medium Shading 2 Accent 6" w:semiHidden="0" w:uiPriority="64" w:unhideWhenUsed="0"/>
-    <w:lsdException w:name="Medium List 1 Accent 6" w:semiHidden="0" w:uiPriority="65" w:unhideWhenUsed="0"/>
-    <w:lsdException w:name="Medium List 2 Accent 6" w:semiHidden="0" w:uiPriority="66" w:unhideWhenUsed="0"/>
-    <w:lsdException w:name="Medium Grid 1 Accent 6" w:semiHidden="0" w:uiPriority="67" w:unhideWhenUsed="0"/>
-    <w:lsdException w:name="Medium Grid 2 Accent 6" w:semiHidden="0" w:uiPriority="68" w:unhideWhenUsed="0"/>
-    <w:lsdException w:name="Medium Grid 3 Accent 6" w:semiHidden="0" w:uiPriority="69" w:unhideWhenUsed="0"/>
-    <w:lsdException w:name="Dark List Accent 6" w:semiHidden="0" w:uiPriority="70" w:unhideWhenUsed="0"/>
-    <w:lsdException w:name="Colorful Shading Accent 6" w:semiHidden="0" w:uiPriority="71" w:unhideWhenUsed="0"/>
-    <w:lsdException w:name="Colorful List Accent 6" w:semiHidden="0" w:uiPriority="72" w:unhideWhenUsed="0"/>
-    <w:lsdException w:name="Colorful Grid Accent 6" w:semiHidden="0" w:uiPriority="73" w:unhideWhenUsed="0"/>
-    <w:lsdException w:name="Subtle Emphasis" w:semiHidden="0" w:uiPriority="19" w:unhideWhenUsed="0" w:qFormat="1"/>
-    <w:lsdException w:name="Intense Emphasis" w:semiHidden="0" w:uiPriority="21" w:unhideWhenUsed="0" w:qFormat="1"/>
-    <w:lsdException w:name="Subtle Reference" w:semiHidden="0" w:uiPriority="31" w:unhideWhenUsed="0" w:qFormat="1"/>
-    <w:lsdException w:name="Intense Reference" w:semiHidden="0" w:uiPriority="32" w:unhideWhenUsed="0" w:qFormat="1"/>
-    <w:lsdException w:name="Book Title" w:semiHidden="0" w:uiPriority="33" w:unhideWhenUsed="0" w:qFormat="1"/>
-    <w:lsdException w:name="Bibliography" w:uiPriority="37"/>
-    <w:lsdException w:name="TOC Heading" w:uiPriority="39" w:qFormat="1"/>
-  </w:latentStyles>
-  <w:style w:type="paragraph" w:default="1" w:styleId="Normal">
-    <w:name w:val="Normal"/>
-    <w:qFormat/>
-  </w:style>
-  <w:style w:type="character" w:default="1" w:styleId="Fuentedeprrafopredeter">
-    <w:name w:val="Default Paragraph Font"/>
-    <w:uiPriority w:val="1"/>
-    <w:semiHidden/>
-    <w:unhideWhenUsed/>
-  </w:style>
-  <w:style w:type="table" w:default="1" w:styleId="Tablanormal">
-    <w:name w:val="Normal Table"/>
-    <w:uiPriority w:val="99"/>
-    <w:semiHidden/>
-    <w:unhideWhenUsed/>
-    <w:tblPr>
-      <w:tblInd w:w="0" w:type="dxa"/>
-      <w:tblCellMar>
-        <w:top w:w="0" w:type="dxa"/>
-        <w:left w:w="108" w:type="dxa"/>
-        <w:bottom w:w="0" w:type="dxa"/>
-        <w:right w:w="108" w:type="dxa"/>
-      </w:tblCellMar>
-    </w:tblPr>
-  </w:style>
-  <w:style w:type="numbering" w:default="1" w:styleId="Sinlista">
-    <w:name w:val="No List"/>
-    <w:uiPriority w:val="99"/>
-    <w:semiHidden/>
-    <w:unhideWhenUsed/>
-  </w:style>
-  <w:style w:type="paragraph" w:styleId="Encabezado">
-    <w:name w:val="header"/>
-    <w:basedOn w:val="Normal"/>
-    <w:link w:val="EncabezadoCar"/>
-    <w:uiPriority w:val="99"/>
-    <w:unhideWhenUsed/>
-    <w:rsid w:val="00854316"/>
-    <w:pPr>
-      <w:tabs>
-        <w:tab w:val="center" w:pos="4252"/>
-        <w:tab w:val="right" w:pos="8504"/>
-      </w:tabs>
-      <w:spacing w:after="0" w:line="240" w:lineRule="auto"/>
-    </w:pPr>
-  </w:style>
-  <w:style w:type="character" w:customStyle="1" w:styleId="EncabezadoCar">
-    <w:name w:val="Encabezado Car"/>
-    <w:basedOn w:val="Fuentedeprrafopredeter"/>
-    <w:link w:val="Encabezado"/>
-    <w:uiPriority w:val="99"/>
-    <w:rsid w:val="00854316"/>
-  </w:style>
-  <w:style w:type="paragraph" w:styleId="Piedepgina">
-    <w:name w:val="footer"/>
-    <w:basedOn w:val="Normal"/>
-    <w:link w:val="PiedepginaCar"/>
-    <w:uiPriority w:val="99"/>
-    <w:unhideWhenUsed/>
-    <w:rsid w:val="00854316"/>
-    <w:pPr>
-      <w:tabs>
-        <w:tab w:val="center" w:pos="4252"/>
-        <w:tab w:val="right" w:pos="8504"/>
-      </w:tabs>
-      <w:spacing w:after="0" w:line="240" w:lineRule="auto"/>
-    </w:pPr>
-  </w:style>
-  <w:style w:type="character" w:customStyle="1" w:styleId="PiedepginaCar">
-    <w:name w:val="Pie de página Car"/>
-    <w:basedOn w:val="Fuentedeprrafopredeter"/>
-    <w:link w:val="Piedepgina"/>
-    <w:uiPriority w:val="99"/>
-    <w:rsid w:val="00854316"/>
-  </w:style>
-  <w:style w:type="paragraph" w:styleId="Sinespaciado">
-    <w:name w:val="No Spacing"/>
-    <w:link w:val="SinespaciadoCar"/>
-    <w:uiPriority w:val="1"/>
-    <w:qFormat/>
-    <w:rsid w:val="00854316"/>
-    <w:pPr>
-      <w:spacing w:after="0" w:line="240" w:lineRule="auto"/>
-    </w:pPr>
-    <w:rPr>
-      <w:rFonts w:eastAsiaTheme="minorEastAsia"/>
-      <w:lang w:eastAsia="es-UY"/>
-    </w:rPr>
-  </w:style>
-  <w:style w:type="character" w:customStyle="1" w:styleId="SinespaciadoCar">
-    <w:name w:val="Sin espaciado Car"/>
-    <w:basedOn w:val="Fuentedeprrafopredeter"/>
-    <w:link w:val="Sinespaciado"/>
-    <w:uiPriority w:val="1"/>
-    <w:rsid w:val="00854316"/>
-    <w:rPr>
-      <w:rFonts w:eastAsiaTheme="minorEastAsia"/>
-      <w:lang w:eastAsia="es-UY"/>
-    </w:rPr>
-  </w:style>
-  <w:style w:type="character" w:styleId="Textodelmarcadordeposicin">
-    <w:name w:val="Placeholder Text"/>
-    <w:basedOn w:val="Fuentedeprrafopredeter"/>
-    <w:uiPriority w:val="99"/>
-    <w:semiHidden/>
-    <w:rsid w:val="00854316"/>
-    <w:rPr>
-      <w:color w:val="808080"/>
-    </w:rPr>
-  </w:style>
-  <w:style w:type="paragraph" w:styleId="Prrafodelista">
-    <w:name w:val="List Paragraph"/>
-    <w:basedOn w:val="Normal"/>
-    <w:uiPriority w:val="34"/>
-    <w:qFormat/>
-    <w:rsid w:val="0050312E"/>
-    <w:pPr>
-      <w:ind w:left="720"/>
-      <w:contextualSpacing/>
-    </w:pPr>
-  </w:style>
-  <w:style w:type="paragraph" w:styleId="ndice1">
-    <w:name w:val="index 1"/>
-    <w:basedOn w:val="Normal"/>
-    <w:next w:val="Normal"/>
-    <w:autoRedefine/>
-    <w:uiPriority w:val="99"/>
-    <w:unhideWhenUsed/>
-    <w:rsid w:val="00A1418B"/>
-    <w:pPr>
-      <w:spacing w:after="0" w:line="240" w:lineRule="auto"/>
-      <w:ind w:left="220" w:hanging="220"/>
-    </w:pPr>
-  </w:style>
-  <w:style w:type="table" w:styleId="Tablaconcuadrcula">
-    <w:name w:val="Table Grid"/>
-    <w:basedOn w:val="Tablanormal"/>
-    <w:uiPriority w:val="39"/>
-    <w:rsid w:val="00885C1A"/>
-    <w:pPr>
-      <w:spacing w:after="0" w:line="240" w:lineRule="auto"/>
-    </w:pPr>
-    <w:tblPr>
-      <w:tblInd w:w="0" w:type="dxa"/>
-      <w:tblBorders>
-        <w:top w:val="single" w:sz="4" w:space="0" w:color="auto"/>
-        <w:left w:val="single" w:sz="4" w:space="0" w:color="auto"/>
-        <w:bottom w:val="single" w:sz="4" w:space="0" w:color="auto"/>
-        <w:right w:val="single" w:sz="4" w:space="0" w:color="auto"/>
-        <w:insideH w:val="single" w:sz="4" w:space="0" w:color="auto"/>
-        <w:insideV w:val="single" w:sz="4" w:space="0" w:color="auto"/>
-      </w:tblBorders>
-      <w:tblCellMar>
-        <w:top w:w="0" w:type="dxa"/>
-        <w:left w:w="108" w:type="dxa"/>
-        <w:bottom w:w="0" w:type="dxa"/>
-        <w:right w:w="108" w:type="dxa"/>
-      </w:tblCellMar>
     </w:tblPr>
   </w:style>
   <w:style w:type="paragraph" w:styleId="Textodeglobo">
@@ -5207,7 +5097,7 @@
 </file>
 
 <file path=word/glossary/document.xml><?xml version="1.0" encoding="utf-8"?>
-<w:glossaryDocument xmlns:wpc="http://schemas.microsoft.com/office/word/2010/wordprocessingCanvas" xmlns:mc="http://schemas.openxmlformats.org/markup-compatibility/2006" xmlns:o="urn:schemas-microsoft-com:office:office" xmlns:r="http://schemas.openxmlformats.org/officeDocument/2006/relationships" xmlns:m="http://schemas.openxmlformats.org/officeDocument/2006/math" xmlns:v="urn:schemas-microsoft-com:vml" xmlns:wp14="http://schemas.microsoft.com/office/word/2010/wordprocessingDrawing" xmlns:wp="http://schemas.openxmlformats.org/drawingml/2006/wordprocessingDrawing" xmlns:w10="urn:schemas-microsoft-com:office:word" xmlns:w="http://schemas.openxmlformats.org/wordprocessingml/2006/main" xmlns:w14="http://schemas.microsoft.com/office/word/2010/wordml" xmlns:wpg="http://schemas.microsoft.com/office/word/2010/wordprocessingGroup" xmlns:wpi="http://schemas.microsoft.com/office/word/2010/wordprocessingInk" xmlns:wne="http://schemas.microsoft.com/office/word/2006/wordml" xmlns:wps="http://schemas.microsoft.com/office/word/2010/wordprocessingShape" mc:Ignorable="w14 wp14">
+<w:glossaryDocument xmlns:wpc="http://schemas.microsoft.com/office/word/2010/wordprocessingCanvas" xmlns:cx="http://schemas.microsoft.com/office/drawing/2014/chartex" xmlns:cx1="http://schemas.microsoft.com/office/drawing/2015/9/8/chartex" xmlns:cx2="http://schemas.microsoft.com/office/drawing/2015/10/21/chartex" xmlns:cx3="http://schemas.microsoft.com/office/drawing/2016/5/9/chartex" xmlns:cx4="http://schemas.microsoft.com/office/drawing/2016/5/10/chartex" xmlns:cx5="http://schemas.microsoft.com/office/drawing/2016/5/11/chartex" xmlns:cx6="http://schemas.microsoft.com/office/drawing/2016/5/12/chartex" xmlns:cx7="http://schemas.microsoft.com/office/drawing/2016/5/13/chartex" xmlns:cx8="http://schemas.microsoft.com/office/drawing/2016/5/14/chartex" xmlns:mc="http://schemas.openxmlformats.org/markup-compatibility/2006" xmlns:aink="http://schemas.microsoft.com/office/drawing/2016/ink" xmlns:am3d="http://schemas.microsoft.com/office/drawing/2017/model3d" xmlns:o="urn:schemas-microsoft-com:office:office" xmlns:r="http://schemas.openxmlformats.org/officeDocument/2006/relationships" xmlns:m="http://schemas.openxmlformats.org/officeDocument/2006/math" xmlns:v="urn:schemas-microsoft-com:vml" xmlns:wp14="http://schemas.microsoft.com/office/word/2010/wordprocessingDrawing" xmlns:wp="http://schemas.openxmlformats.org/drawingml/2006/wordprocessingDrawing" xmlns:w10="urn:schemas-microsoft-com:office:word" xmlns:w="http://schemas.openxmlformats.org/wordprocessingml/2006/main" xmlns:w14="http://schemas.microsoft.com/office/word/2010/wordml" xmlns:w15="http://schemas.microsoft.com/office/word/2012/wordml" xmlns:w16cid="http://schemas.microsoft.com/office/word/2016/wordml/cid" xmlns:w16se="http://schemas.microsoft.com/office/word/2015/wordml/symex" xmlns:wpg="http://schemas.microsoft.com/office/word/2010/wordprocessingGroup" xmlns:wpi="http://schemas.microsoft.com/office/word/2010/wordprocessingInk" xmlns:wne="http://schemas.microsoft.com/office/word/2006/wordml" xmlns:wps="http://schemas.microsoft.com/office/word/2010/wordprocessingShape" mc:Ignorable="w14 w15 w16se w16cid wp14">
   <w:docParts>
     <w:docPart>
       <w:docPartPr>
@@ -5240,7 +5130,7 @@
 </file>
 
 <file path=word/glossary/fontTable.xml><?xml version="1.0" encoding="utf-8"?>
-<w:fonts xmlns:mc="http://schemas.openxmlformats.org/markup-compatibility/2006" xmlns:r="http://schemas.openxmlformats.org/officeDocument/2006/relationships" xmlns:w="http://schemas.openxmlformats.org/wordprocessingml/2006/main" xmlns:w14="http://schemas.microsoft.com/office/word/2010/wordml" mc:Ignorable="w14">
+<w:fonts xmlns:mc="http://schemas.openxmlformats.org/markup-compatibility/2006" xmlns:r="http://schemas.openxmlformats.org/officeDocument/2006/relationships" xmlns:w="http://schemas.openxmlformats.org/wordprocessingml/2006/main" xmlns:w14="http://schemas.microsoft.com/office/word/2010/wordml" xmlns:w15="http://schemas.microsoft.com/office/word/2012/wordml" xmlns:w16cid="http://schemas.microsoft.com/office/word/2016/wordml/cid" xmlns:w16se="http://schemas.microsoft.com/office/word/2015/wordml/symex" mc:Ignorable="w14 w15 w16se w16cid">
   <w:font w:name="Symbol">
     <w:panose1 w:val="05050102010706020507"/>
     <w:charset w:val="02"/>
@@ -5253,14 +5143,14 @@
     <w:charset w:val="00"/>
     <w:family w:val="roman"/>
     <w:pitch w:val="variable"/>
-    <w:sig w:usb0="E0002AFF" w:usb1="C0007841" w:usb2="00000009" w:usb3="00000000" w:csb0="000001FF" w:csb1="00000000"/>
+    <w:sig w:usb0="20002A87" w:usb1="80000000" w:usb2="00000008" w:usb3="00000000" w:csb0="000001FF" w:csb1="00000000"/>
   </w:font>
   <w:font w:name="Courier New">
     <w:panose1 w:val="02070309020205020404"/>
     <w:charset w:val="00"/>
     <w:family w:val="modern"/>
     <w:pitch w:val="fixed"/>
-    <w:sig w:usb0="E0002AFF" w:usb1="C0007843" w:usb2="00000009" w:usb3="00000000" w:csb0="000001FF" w:csb1="00000000"/>
+    <w:sig w:usb0="E0002EFF" w:usb1="C0007843" w:usb2="00000009" w:usb3="00000000" w:csb0="000001FF" w:csb1="00000000"/>
   </w:font>
   <w:font w:name="Wingdings">
     <w:panose1 w:val="05000000000000000000"/>
@@ -5284,7 +5174,7 @@
     <w:sig w:usb0="E1002EFF" w:usb1="C000605B" w:usb2="00000029" w:usb3="00000000" w:csb0="000101FF" w:csb1="00000000"/>
   </w:font>
   <w:font w:name="Open Sans">
-    <w:panose1 w:val="020B0606030504020204"/>
+    <w:altName w:val="Segoe UI"/>
     <w:charset w:val="00"/>
     <w:family w:val="swiss"/>
     <w:pitch w:val="variable"/>
@@ -5295,20 +5185,13 @@
     <w:charset w:val="00"/>
     <w:family w:val="swiss"/>
     <w:pitch w:val="variable"/>
-    <w:sig w:usb0="A00002EF" w:usb1="4000207B" w:usb2="00000000" w:usb3="00000000" w:csb0="0000019F" w:csb1="00000000"/>
-  </w:font>
-  <w:font w:name="Cambria">
-    <w:panose1 w:val="02040503050406030204"/>
-    <w:charset w:val="00"/>
-    <w:family w:val="roman"/>
-    <w:pitch w:val="variable"/>
-    <w:sig w:usb0="E00002FF" w:usb1="400004FF" w:usb2="00000000" w:usb3="00000000" w:csb0="0000019F" w:csb1="00000000"/>
+    <w:sig w:usb0="A00002EF" w:usb1="4000207B" w:usb2="00000000" w:usb3="00000000" w:csb0="0000009F" w:csb1="00000000"/>
   </w:font>
 </w:fonts>
 </file>
 
 <file path=word/glossary/settings.xml><?xml version="1.0" encoding="utf-8"?>
-<w:settings xmlns:mc="http://schemas.openxmlformats.org/markup-compatibility/2006" xmlns:o="urn:schemas-microsoft-com:office:office" xmlns:r="http://schemas.openxmlformats.org/officeDocument/2006/relationships" xmlns:m="http://schemas.openxmlformats.org/officeDocument/2006/math" xmlns:v="urn:schemas-microsoft-com:vml" xmlns:w10="urn:schemas-microsoft-com:office:word" xmlns:w="http://schemas.openxmlformats.org/wordprocessingml/2006/main" xmlns:w14="http://schemas.microsoft.com/office/word/2010/wordml" xmlns:sl="http://schemas.openxmlformats.org/schemaLibrary/2006/main" mc:Ignorable="w14">
+<w:settings xmlns:mc="http://schemas.openxmlformats.org/markup-compatibility/2006" xmlns:o="urn:schemas-microsoft-com:office:office" xmlns:r="http://schemas.openxmlformats.org/officeDocument/2006/relationships" xmlns:m="http://schemas.openxmlformats.org/officeDocument/2006/math" xmlns:v="urn:schemas-microsoft-com:vml" xmlns:w10="urn:schemas-microsoft-com:office:word" xmlns:w="http://schemas.openxmlformats.org/wordprocessingml/2006/main" xmlns:w14="http://schemas.microsoft.com/office/word/2010/wordml" xmlns:w15="http://schemas.microsoft.com/office/word/2012/wordml" xmlns:w16cid="http://schemas.microsoft.com/office/word/2016/wordml/cid" xmlns:w16se="http://schemas.microsoft.com/office/word/2015/wordml/symex" xmlns:sl="http://schemas.openxmlformats.org/schemaLibrary/2006/main" mc:Ignorable="w14 w15 w16se w16cid">
   <w:view w:val="normal"/>
   <w:defaultTabStop w:val="708"/>
   <w:hyphenationZone w:val="425"/>
@@ -5319,10 +5202,12 @@
     <w:compatSetting w:name="overrideTableStyleFontSizeAndJustification" w:uri="http://schemas.microsoft.com/office/word" w:val="1"/>
     <w:compatSetting w:name="enableOpenTypeFeatures" w:uri="http://schemas.microsoft.com/office/word" w:val="1"/>
     <w:compatSetting w:name="doNotFlipMirrorIndents" w:uri="http://schemas.microsoft.com/office/word" w:val="1"/>
+    <w:compatSetting w:name="useWord2013TrackBottomHyphenation" w:uri="http://schemas.microsoft.com/office/word" w:val="1"/>
   </w:compat>
   <w:rsids>
     <w:rsidRoot w:val="00BF3455"/>
     <w:rsid w:val="001B36FC"/>
+    <w:rsid w:val="003E5AC5"/>
     <w:rsid w:val="00500E73"/>
     <w:rsid w:val="005A0A65"/>
     <w:rsid w:val="008336D5"/>
@@ -5353,7 +5238,7 @@
 </file>
 
 <file path=word/glossary/styles.xml><?xml version="1.0" encoding="utf-8"?>
-<w:styles xmlns:mc="http://schemas.openxmlformats.org/markup-compatibility/2006" xmlns:r="http://schemas.openxmlformats.org/officeDocument/2006/relationships" xmlns:w="http://schemas.openxmlformats.org/wordprocessingml/2006/main" xmlns:w14="http://schemas.microsoft.com/office/word/2010/wordml" mc:Ignorable="w14">
+<w:styles xmlns:mc="http://schemas.openxmlformats.org/markup-compatibility/2006" xmlns:r="http://schemas.openxmlformats.org/officeDocument/2006/relationships" xmlns:w="http://schemas.openxmlformats.org/wordprocessingml/2006/main" xmlns:w14="http://schemas.microsoft.com/office/word/2010/wordml" xmlns:w15="http://schemas.microsoft.com/office/word/2012/wordml" xmlns:w16cid="http://schemas.microsoft.com/office/word/2016/wordml/cid" xmlns:w16se="http://schemas.microsoft.com/office/word/2015/wordml/symex" mc:Ignorable="w14 w15 w16se w16cid">
   <w:docDefaults>
     <w:rPrDefault>
       <w:rPr>
@@ -5369,348 +5254,383 @@
       </w:pPr>
     </w:pPrDefault>
   </w:docDefaults>
-  <w:latentStyles w:defLockedState="0" w:defUIPriority="99" w:defSemiHidden="1" w:defUnhideWhenUsed="1" w:defQFormat="0" w:count="267">
-    <w:lsdException w:name="Normal" w:semiHidden="0" w:uiPriority="0" w:unhideWhenUsed="0" w:qFormat="1"/>
-    <w:lsdException w:name="heading 1" w:semiHidden="0" w:uiPriority="9" w:unhideWhenUsed="0" w:qFormat="1"/>
-    <w:lsdException w:name="heading 2" w:uiPriority="9" w:qFormat="1"/>
-    <w:lsdException w:name="heading 3" w:uiPriority="9" w:qFormat="1"/>
-    <w:lsdException w:name="heading 4" w:uiPriority="9" w:qFormat="1"/>
-    <w:lsdException w:name="heading 5" w:uiPriority="9" w:qFormat="1"/>
-    <w:lsdException w:name="heading 6" w:uiPriority="9" w:qFormat="1"/>
-    <w:lsdException w:name="heading 7" w:uiPriority="9" w:qFormat="1"/>
-    <w:lsdException w:name="heading 8" w:uiPriority="9" w:qFormat="1"/>
-    <w:lsdException w:name="heading 9" w:uiPriority="9" w:qFormat="1"/>
-    <w:lsdException w:name="toc 1" w:uiPriority="39"/>
-    <w:lsdException w:name="toc 2" w:uiPriority="39"/>
-    <w:lsdException w:name="toc 3" w:uiPriority="39"/>
-    <w:lsdException w:name="toc 4" w:uiPriority="39"/>
-    <w:lsdException w:name="toc 5" w:uiPriority="39"/>
-    <w:lsdException w:name="toc 6" w:uiPriority="39"/>
-    <w:lsdException w:name="toc 7" w:uiPriority="39"/>
-    <w:lsdException w:name="toc 8" w:uiPriority="39"/>
-    <w:lsdException w:name="toc 9" w:uiPriority="39"/>
-    <w:lsdException w:name="caption" w:uiPriority="35" w:qFormat="1"/>
-    <w:lsdException w:name="Title" w:semiHidden="0" w:uiPriority="10" w:unhideWhenUsed="0" w:qFormat="1"/>
-    <w:lsdException w:name="Default Paragraph Font" w:uiPriority="1"/>
-    <w:lsdException w:name="Subtitle" w:semiHidden="0" w:uiPriority="11" w:unhideWhenUsed="0" w:qFormat="1"/>
-    <w:lsdException w:name="Strong" w:semiHidden="0" w:uiPriority="22" w:unhideWhenUsed="0" w:qFormat="1"/>
-    <w:lsdException w:name="Emphasis" w:semiHidden="0" w:uiPriority="20" w:unhideWhenUsed="0" w:qFormat="1"/>
-    <w:lsdException w:name="Table Grid" w:semiHidden="0" w:uiPriority="39" w:unhideWhenUsed="0"/>
-    <w:lsdException w:name="Placeholder Text" w:unhideWhenUsed="0"/>
-    <w:lsdException w:name="No Spacing" w:semiHidden="0" w:uiPriority="1" w:unhideWhenUsed="0" w:qFormat="1"/>
-    <w:lsdException w:name="Light Shading" w:semiHidden="0" w:uiPriority="60" w:unhideWhenUsed="0"/>
-    <w:lsdException w:name="Light List" w:semiHidden="0" w:uiPriority="61" w:unhideWhenUsed="0"/>
-    <w:lsdException w:name="Light Grid" w:semiHidden="0" w:uiPriority="62" w:unhideWhenUsed="0"/>
-    <w:lsdException w:name="Medium Shading 1" w:semiHidden="0" w:uiPriority="63" w:unhideWhenUsed="0"/>
-    <w:lsdException w:name="Medium Shading 2" w:semiHidden="0" w:uiPriority="64" w:unhideWhenUsed="0"/>
-    <w:lsdException w:name="Medium List 1" w:semiHidden="0" w:uiPriority="65" w:unhideWhenUsed="0"/>
-    <w:lsdException w:name="Medium List 2" w:semiHidden="0" w:uiPriority="66" w:unhideWhenUsed="0"/>
-    <w:lsdException w:name="Medium Grid 1" w:semiHidden="0" w:uiPriority="67" w:unhideWhenUsed="0"/>
-    <w:lsdException w:name="Medium Grid 2" w:semiHidden="0" w:uiPriority="68" w:unhideWhenUsed="0"/>
-    <w:lsdException w:name="Medium Grid 3" w:semiHidden="0" w:uiPriority="69" w:unhideWhenUsed="0"/>
-    <w:lsdException w:name="Dark List" w:semiHidden="0" w:uiPriority="70" w:unhideWhenUsed="0"/>
-    <w:lsdException w:name="Colorful Shading" w:semiHidden="0" w:uiPriority="71" w:unhideWhenUsed="0"/>
-    <w:lsdException w:name="Colorful List" w:semiHidden="0" w:uiPriority="72" w:unhideWhenUsed="0"/>
-    <w:lsdException w:name="Colorful Grid" w:semiHidden="0" w:uiPriority="73" w:unhideWhenUsed="0"/>
-    <w:lsdException w:name="Light Shading Accent 1" w:semiHidden="0" w:uiPriority="60" w:unhideWhenUsed="0"/>
-    <w:lsdException w:name="Light List Accent 1" w:semiHidden="0" w:uiPriority="61" w:unhideWhenUsed="0"/>
-    <w:lsdException w:name="Light Grid Accent 1" w:semiHidden="0" w:uiPriority="62" w:unhideWhenUsed="0"/>
-    <w:lsdException w:name="Medium Shading 1 Accent 1" w:semiHidden="0" w:uiPriority="63" w:unhideWhenUsed="0"/>
-    <w:lsdException w:name="Medium Shading 2 Accent 1" w:semiHidden="0" w:uiPriority="64" w:unhideWhenUsed="0"/>
-    <w:lsdException w:name="Medium List 1 Accent 1" w:semiHidden="0" w:uiPriority="65" w:unhideWhenUsed="0"/>
-    <w:lsdException w:name="Revision" w:unhideWhenUsed="0"/>
-    <w:lsdException w:name="List Paragraph" w:semiHidden="0" w:uiPriority="34" w:unhideWhenUsed="0" w:qFormat="1"/>
-    <w:lsdException w:name="Quote" w:semiHidden="0" w:uiPriority="29" w:unhideWhenUsed="0" w:qFormat="1"/>
-    <w:lsdException w:name="Intense Quote" w:semiHidden="0" w:uiPriority="30" w:unhideWhenUsed="0" w:qFormat="1"/>
-    <w:lsdException w:name="Medium List 2 Accent 1" w:semiHidden="0" w:uiPriority="66" w:unhideWhenUsed="0"/>
-    <w:lsdException w:name="Medium Grid 1 Accent 1" w:semiHidden="0" w:uiPriority="67" w:unhideWhenUsed="0"/>
-    <w:lsdException w:name="Medium Grid 2 Accent 1" w:semiHidden="0" w:uiPriority="68" w:unhideWhenUsed="0"/>
-    <w:lsdException w:name="Medium Grid 3 Accent 1" w:semiHidden="0" w:uiPriority="69" w:unhideWhenUsed="0"/>
-    <w:lsdException w:name="Dark List Accent 1" w:semiHidden="0" w:uiPriority="70" w:unhideWhenUsed="0"/>
-    <w:lsdException w:name="Colorful Shading Accent 1" w:semiHidden="0" w:uiPriority="71" w:unhideWhenUsed="0"/>
-    <w:lsdException w:name="Colorful List Accent 1" w:semiHidden="0" w:uiPriority="72" w:unhideWhenUsed="0"/>
-    <w:lsdException w:name="Colorful Grid Accent 1" w:semiHidden="0" w:uiPriority="73" w:unhideWhenUsed="0"/>
-    <w:lsdException w:name="Light Shading Accent 2" w:semiHidden="0" w:uiPriority="60" w:unhideWhenUsed="0"/>
-    <w:lsdException w:name="Light List Accent 2" w:semiHidden="0" w:uiPriority="61" w:unhideWhenUsed="0"/>
-    <w:lsdException w:name="Light Grid Accent 2" w:semiHidden="0" w:uiPriority="62" w:unhideWhenUsed="0"/>
-    <w:lsdException w:name="Medium Shading 1 Accent 2" w:semiHidden="0" w:uiPriority="63" w:unhideWhenUsed="0"/>
-    <w:lsdException w:name="Medium Shading 2 Accent 2" w:semiHidden="0" w:uiPriority="64" w:unhideWhenUsed="0"/>
-    <w:lsdException w:name="Medium List 1 Accent 2" w:semiHidden="0" w:uiPriority="65" w:unhideWhenUsed="0"/>
-    <w:lsdException w:name="Medium List 2 Accent 2" w:semiHidden="0" w:uiPriority="66" w:unhideWhenUsed="0"/>
-    <w:lsdException w:name="Medium Grid 1 Accent 2" w:semiHidden="0" w:uiPriority="67" w:unhideWhenUsed="0"/>
-    <w:lsdException w:name="Medium Grid 2 Accent 2" w:semiHidden="0" w:uiPriority="68" w:unhideWhenUsed="0"/>
-    <w:lsdException w:name="Medium Grid 3 Accent 2" w:semiHidden="0" w:uiPriority="69" w:unhideWhenUsed="0"/>
-    <w:lsdException w:name="Dark List Accent 2" w:semiHidden="0" w:uiPriority="70" w:unhideWhenUsed="0"/>
-    <w:lsdException w:name="Colorful Shading Accent 2" w:semiHidden="0" w:uiPriority="71" w:unhideWhenUsed="0"/>
-    <w:lsdException w:name="Colorful List Accent 2" w:semiHidden="0" w:uiPriority="72" w:unhideWhenUsed="0"/>
-    <w:lsdException w:name="Colorful Grid Accent 2" w:semiHidden="0" w:uiPriority="73" w:unhideWhenUsed="0"/>
-    <w:lsdException w:name="Light Shading Accent 3" w:semiHidden="0" w:uiPriority="60" w:unhideWhenUsed="0"/>
-    <w:lsdException w:name="Light List Accent 3" w:semiHidden="0" w:uiPriority="61" w:unhideWhenUsed="0"/>
-    <w:lsdException w:name="Light Grid Accent 3" w:semiHidden="0" w:uiPriority="62" w:unhideWhenUsed="0"/>
-    <w:lsdException w:name="Medium Shading 1 Accent 3" w:semiHidden="0" w:uiPriority="63" w:unhideWhenUsed="0"/>
-    <w:lsdException w:name="Medium Shading 2 Accent 3" w:semiHidden="0" w:uiPriority="64" w:unhideWhenUsed="0"/>
-    <w:lsdException w:name="Medium List 1 Accent 3" w:semiHidden="0" w:uiPriority="65" w:unhideWhenUsed="0"/>
-    <w:lsdException w:name="Medium List 2 Accent 3" w:semiHidden="0" w:uiPriority="66" w:unhideWhenUsed="0"/>
-    <w:lsdException w:name="Medium Grid 1 Accent 3" w:semiHidden="0" w:uiPriority="67" w:unhideWhenUsed="0"/>
-    <w:lsdException w:name="Medium Grid 2 Accent 3" w:semiHidden="0" w:uiPriority="68" w:unhideWhenUsed="0"/>
-    <w:lsdException w:name="Medium Grid 3 Accent 3" w:semiHidden="0" w:uiPriority="69" w:unhideWhenUsed="0"/>
-    <w:lsdException w:name="Dark List Accent 3" w:semiHidden="0" w:uiPriority="70" w:unhideWhenUsed="0"/>
-    <w:lsdException w:name="Colorful Shading Accent 3" w:semiHidden="0" w:uiPriority="71" w:unhideWhenUsed="0"/>
-    <w:lsdException w:name="Colorful List Accent 3" w:semiHidden="0" w:uiPriority="72" w:unhideWhenUsed="0"/>
-    <w:lsdException w:name="Colorful Grid Accent 3" w:semiHidden="0" w:uiPriority="73" w:unhideWhenUsed="0"/>
-    <w:lsdException w:name="Light Shading Accent 4" w:semiHidden="0" w:uiPriority="60" w:unhideWhenUsed="0"/>
-    <w:lsdException w:name="Light List Accent 4" w:semiHidden="0" w:uiPriority="61" w:unhideWhenUsed="0"/>
-    <w:lsdException w:name="Light Grid Accent 4" w:semiHidden="0" w:uiPriority="62" w:unhideWhenUsed="0"/>
-    <w:lsdException w:name="Medium Shading 1 Accent 4" w:semiHidden="0" w:uiPriority="63" w:unhideWhenUsed="0"/>
-    <w:lsdException w:name="Medium Shading 2 Accent 4" w:semiHidden="0" w:uiPriority="64" w:unhideWhenUsed="0"/>
-    <w:lsdException w:name="Medium List 1 Accent 4" w:semiHidden="0" w:uiPriority="65" w:unhideWhenUsed="0"/>
-    <w:lsdException w:name="Medium List 2 Accent 4" w:semiHidden="0" w:uiPriority="66" w:unhideWhenUsed="0"/>
-    <w:lsdException w:name="Medium Grid 1 Accent 4" w:semiHidden="0" w:uiPriority="67" w:unhideWhenUsed="0"/>
-    <w:lsdException w:name="Medium Grid 2 Accent 4" w:semiHidden="0" w:uiPriority="68" w:unhideWhenUsed="0"/>
-    <w:lsdException w:name="Medium Grid 3 Accent 4" w:semiHidden="0" w:uiPriority="69" w:unhideWhenUsed="0"/>
-    <w:lsdException w:name="Dark List Accent 4" w:semiHidden="0" w:uiPriority="70" w:unhideWhenUsed="0"/>
-    <w:lsdException w:name="Colorful Shading Accent 4" w:semiHidden="0" w:uiPriority="71" w:unhideWhenUsed="0"/>
-    <w:lsdException w:name="Colorful List Accent 4" w:semiHidden="0" w:uiPriority="72" w:unhideWhenUsed="0"/>
-    <w:lsdException w:name="Colorful Grid Accent 4" w:semiHidden="0" w:uiPriority="73" w:unhideWhenUsed="0"/>
-    <w:lsdException w:name="Light Shading Accent 5" w:semiHidden="0" w:uiPriority="60" w:unhideWhenUsed="0"/>
-    <w:lsdException w:name="Light List Accent 5" w:semiHidden="0" w:uiPriority="61" w:unhideWhenUsed="0"/>
-    <w:lsdException w:name="Light Grid Accent 5" w:semiHidden="0" w:uiPriority="62" w:unhideWhenUsed="0"/>
-    <w:lsdException w:name="Medium Shading 1 Accent 5" w:semiHidden="0" w:uiPriority="63" w:unhideWhenUsed="0"/>
-    <w:lsdException w:name="Medium Shading 2 Accent 5" w:semiHidden="0" w:uiPriority="64" w:unhideWhenUsed="0"/>
-    <w:lsdException w:name="Medium List 1 Accent 5" w:semiHidden="0" w:uiPriority="65" w:unhideWhenUsed="0"/>
-    <w:lsdException w:name="Medium List 2 Accent 5" w:semiHidden="0" w:uiPriority="66" w:unhideWhenUsed="0"/>
-    <w:lsdException w:name="Medium Grid 1 Accent 5" w:semiHidden="0" w:uiPriority="67" w:unhideWhenUsed="0"/>
-    <w:lsdException w:name="Medium Grid 2 Accent 5" w:semiHidden="0" w:uiPriority="68" w:unhideWhenUsed="0"/>
-    <w:lsdException w:name="Medium Grid 3 Accent 5" w:semiHidden="0" w:uiPriority="69" w:unhideWhenUsed="0"/>
-    <w:lsdException w:name="Dark List Accent 5" w:semiHidden="0" w:uiPriority="70" w:unhideWhenUsed="0"/>
-    <w:lsdException w:name="Colorful Shading Accent 5" w:semiHidden="0" w:uiPriority="71" w:unhideWhenUsed="0"/>
-    <w:lsdException w:name="Colorful List Accent 5" w:semiHidden="0" w:uiPriority="72" w:unhideWhenUsed="0"/>
-    <w:lsdException w:name="Colorful Grid Accent 5" w:semiHidden="0" w:uiPriority="73" w:unhideWhenUsed="0"/>
-    <w:lsdException w:name="Light Shading Accent 6" w:semiHidden="0" w:uiPriority="60" w:unhideWhenUsed="0"/>
-    <w:lsdException w:name="Light List Accent 6" w:semiHidden="0" w:uiPriority="61" w:unhideWhenUsed="0"/>
-    <w:lsdException w:name="Light Grid Accent 6" w:semiHidden="0" w:uiPriority="62" w:unhideWhenUsed="0"/>
-    <w:lsdException w:name="Medium Shading 1 Accent 6" w:semiHidden="0" w:uiPriority="63" w:unhideWhenUsed="0"/>
-    <w:lsdException w:name="Medium Shading 2 Accent 6" w:semiHidden="0" w:uiPriority="64" w:unhideWhenUsed="0"/>
-    <w:lsdException w:name="Medium List 1 Accent 6" w:semiHidden="0" w:uiPriority="65" w:unhideWhenUsed="0"/>
-    <w:lsdException w:name="Medium List 2 Accent 6" w:semiHidden="0" w:uiPriority="66" w:unhideWhenUsed="0"/>
-    <w:lsdException w:name="Medium Grid 1 Accent 6" w:semiHidden="0" w:uiPriority="67" w:unhideWhenUsed="0"/>
-    <w:lsdException w:name="Medium Grid 2 Accent 6" w:semiHidden="0" w:uiPriority="68" w:unhideWhenUsed="0"/>
-    <w:lsdException w:name="Medium Grid 3 Accent 6" w:semiHidden="0" w:uiPriority="69" w:unhideWhenUsed="0"/>
-    <w:lsdException w:name="Dark List Accent 6" w:semiHidden="0" w:uiPriority="70" w:unhideWhenUsed="0"/>
-    <w:lsdException w:name="Colorful Shading Accent 6" w:semiHidden="0" w:uiPriority="71" w:unhideWhenUsed="0"/>
-    <w:lsdException w:name="Colorful List Accent 6" w:semiHidden="0" w:uiPriority="72" w:unhideWhenUsed="0"/>
-    <w:lsdException w:name="Colorful Grid Accent 6" w:semiHidden="0" w:uiPriority="73" w:unhideWhenUsed="0"/>
-    <w:lsdException w:name="Subtle Emphasis" w:semiHidden="0" w:uiPriority="19" w:unhideWhenUsed="0" w:qFormat="1"/>
-    <w:lsdException w:name="Intense Emphasis" w:semiHidden="0" w:uiPriority="21" w:unhideWhenUsed="0" w:qFormat="1"/>
-    <w:lsdException w:name="Subtle Reference" w:semiHidden="0" w:uiPriority="31" w:unhideWhenUsed="0" w:qFormat="1"/>
-    <w:lsdException w:name="Intense Reference" w:semiHidden="0" w:uiPriority="32" w:unhideWhenUsed="0" w:qFormat="1"/>
-    <w:lsdException w:name="Book Title" w:semiHidden="0" w:uiPriority="33" w:unhideWhenUsed="0" w:qFormat="1"/>
-    <w:lsdException w:name="Bibliography" w:uiPriority="37"/>
-    <w:lsdException w:name="TOC Heading" w:uiPriority="39" w:qFormat="1"/>
-  </w:latentStyles>
-  <w:style w:type="paragraph" w:default="1" w:styleId="Normal">
-    <w:name w:val="Normal"/>
-    <w:qFormat/>
-  </w:style>
-  <w:style w:type="character" w:default="1" w:styleId="Fuentedeprrafopredeter">
-    <w:name w:val="Default Paragraph Font"/>
-    <w:uiPriority w:val="1"/>
-    <w:semiHidden/>
-    <w:unhideWhenUsed/>
-  </w:style>
-  <w:style w:type="table" w:default="1" w:styleId="Tablanormal">
-    <w:name w:val="Normal Table"/>
-    <w:uiPriority w:val="99"/>
-    <w:semiHidden/>
-    <w:unhideWhenUsed/>
-    <w:tblPr>
-      <w:tblInd w:w="0" w:type="dxa"/>
-      <w:tblCellMar>
-        <w:top w:w="0" w:type="dxa"/>
-        <w:left w:w="108" w:type="dxa"/>
-        <w:bottom w:w="0" w:type="dxa"/>
-        <w:right w:w="108" w:type="dxa"/>
-      </w:tblCellMar>
-    </w:tblPr>
-  </w:style>
-  <w:style w:type="numbering" w:default="1" w:styleId="Sinlista">
-    <w:name w:val="No List"/>
-    <w:uiPriority w:val="99"/>
-    <w:semiHidden/>
-    <w:unhideWhenUsed/>
-  </w:style>
-  <w:style w:type="character" w:styleId="Textodelmarcadordeposicin">
-    <w:name w:val="Placeholder Text"/>
-    <w:basedOn w:val="Fuentedeprrafopredeter"/>
-    <w:uiPriority w:val="99"/>
-    <w:semiHidden/>
-    <w:rsid w:val="00BF3455"/>
-    <w:rPr>
-      <w:color w:val="808080"/>
-    </w:rPr>
-  </w:style>
-  <w:style w:type="paragraph" w:customStyle="1" w:styleId="5A5E022D644745DF9E701B231B1DACAC">
-    <w:name w:val="5A5E022D644745DF9E701B231B1DACAC"/>
-    <w:rsid w:val="00BF3455"/>
-  </w:style>
-</w:styles>
-</file>
-
-<file path=word/glossary/stylesWithEffects.xml><?xml version="1.0" encoding="utf-8"?>
-<w:styles xmlns:wpc="http://schemas.microsoft.com/office/word/2010/wordprocessingCanvas" xmlns:mc="http://schemas.openxmlformats.org/markup-compatibility/2006" xmlns:o="urn:schemas-microsoft-com:office:office" xmlns:r="http://schemas.openxmlformats.org/officeDocument/2006/relationships" xmlns:m="http://schemas.openxmlformats.org/officeDocument/2006/math" xmlns:v="urn:schemas-microsoft-com:vml" xmlns:wp14="http://schemas.microsoft.com/office/word/2010/wordprocessingDrawing" xmlns:wp="http://schemas.openxmlformats.org/drawingml/2006/wordprocessingDrawing" xmlns:w10="urn:schemas-microsoft-com:office:word" xmlns:w="http://schemas.openxmlformats.org/wordprocessingml/2006/main" xmlns:w14="http://schemas.microsoft.com/office/word/2010/wordml" xmlns:wpg="http://schemas.microsoft.com/office/word/2010/wordprocessingGroup" xmlns:wpi="http://schemas.microsoft.com/office/word/2010/wordprocessingInk" xmlns:wne="http://schemas.microsoft.com/office/word/2006/wordml" xmlns:wps="http://schemas.microsoft.com/office/word/2010/wordprocessingShape" mc:Ignorable="w14 wp14">
-  <w:docDefaults>
-    <w:rPrDefault>
-      <w:rPr>
-        <w:rFonts w:asciiTheme="minorHAnsi" w:eastAsiaTheme="minorEastAsia" w:hAnsiTheme="minorHAnsi" w:cstheme="minorBidi"/>
-        <w:sz w:val="22"/>
-        <w:szCs w:val="22"/>
-        <w:lang w:val="es-UY" w:eastAsia="es-UY" w:bidi="ar-SA"/>
-      </w:rPr>
-    </w:rPrDefault>
-    <w:pPrDefault>
-      <w:pPr>
-        <w:spacing w:after="160" w:line="259" w:lineRule="auto"/>
-      </w:pPr>
-    </w:pPrDefault>
-  </w:docDefaults>
-  <w:latentStyles w:defLockedState="0" w:defUIPriority="99" w:defSemiHidden="1" w:defUnhideWhenUsed="1" w:defQFormat="0" w:count="267">
-    <w:lsdException w:name="Normal" w:semiHidden="0" w:uiPriority="0" w:unhideWhenUsed="0" w:qFormat="1"/>
-    <w:lsdException w:name="heading 1" w:semiHidden="0" w:uiPriority="9" w:unhideWhenUsed="0" w:qFormat="1"/>
-    <w:lsdException w:name="heading 2" w:uiPriority="9" w:qFormat="1"/>
-    <w:lsdException w:name="heading 3" w:uiPriority="9" w:qFormat="1"/>
-    <w:lsdException w:name="heading 4" w:uiPriority="9" w:qFormat="1"/>
-    <w:lsdException w:name="heading 5" w:uiPriority="9" w:qFormat="1"/>
-    <w:lsdException w:name="heading 6" w:uiPriority="9" w:qFormat="1"/>
-    <w:lsdException w:name="heading 7" w:uiPriority="9" w:qFormat="1"/>
-    <w:lsdException w:name="heading 8" w:uiPriority="9" w:qFormat="1"/>
-    <w:lsdException w:name="heading 9" w:uiPriority="9" w:qFormat="1"/>
-    <w:lsdException w:name="toc 1" w:uiPriority="39"/>
-    <w:lsdException w:name="toc 2" w:uiPriority="39"/>
-    <w:lsdException w:name="toc 3" w:uiPriority="39"/>
-    <w:lsdException w:name="toc 4" w:uiPriority="39"/>
-    <w:lsdException w:name="toc 5" w:uiPriority="39"/>
-    <w:lsdException w:name="toc 6" w:uiPriority="39"/>
-    <w:lsdException w:name="toc 7" w:uiPriority="39"/>
-    <w:lsdException w:name="toc 8" w:uiPriority="39"/>
-    <w:lsdException w:name="toc 9" w:uiPriority="39"/>
-    <w:lsdException w:name="caption" w:uiPriority="35" w:qFormat="1"/>
-    <w:lsdException w:name="Title" w:semiHidden="0" w:uiPriority="10" w:unhideWhenUsed="0" w:qFormat="1"/>
-    <w:lsdException w:name="Default Paragraph Font" w:uiPriority="1"/>
-    <w:lsdException w:name="Subtitle" w:semiHidden="0" w:uiPriority="11" w:unhideWhenUsed="0" w:qFormat="1"/>
-    <w:lsdException w:name="Strong" w:semiHidden="0" w:uiPriority="22" w:unhideWhenUsed="0" w:qFormat="1"/>
-    <w:lsdException w:name="Emphasis" w:semiHidden="0" w:uiPriority="20" w:unhideWhenUsed="0" w:qFormat="1"/>
-    <w:lsdException w:name="Table Grid" w:semiHidden="0" w:uiPriority="39" w:unhideWhenUsed="0"/>
-    <w:lsdException w:name="Placeholder Text" w:unhideWhenUsed="0"/>
-    <w:lsdException w:name="No Spacing" w:semiHidden="0" w:uiPriority="1" w:unhideWhenUsed="0" w:qFormat="1"/>
-    <w:lsdException w:name="Light Shading" w:semiHidden="0" w:uiPriority="60" w:unhideWhenUsed="0"/>
-    <w:lsdException w:name="Light List" w:semiHidden="0" w:uiPriority="61" w:unhideWhenUsed="0"/>
-    <w:lsdException w:name="Light Grid" w:semiHidden="0" w:uiPriority="62" w:unhideWhenUsed="0"/>
-    <w:lsdException w:name="Medium Shading 1" w:semiHidden="0" w:uiPriority="63" w:unhideWhenUsed="0"/>
-    <w:lsdException w:name="Medium Shading 2" w:semiHidden="0" w:uiPriority="64" w:unhideWhenUsed="0"/>
-    <w:lsdException w:name="Medium List 1" w:semiHidden="0" w:uiPriority="65" w:unhideWhenUsed="0"/>
-    <w:lsdException w:name="Medium List 2" w:semiHidden="0" w:uiPriority="66" w:unhideWhenUsed="0"/>
-    <w:lsdException w:name="Medium Grid 1" w:semiHidden="0" w:uiPriority="67" w:unhideWhenUsed="0"/>
-    <w:lsdException w:name="Medium Grid 2" w:semiHidden="0" w:uiPriority="68" w:unhideWhenUsed="0"/>
-    <w:lsdException w:name="Medium Grid 3" w:semiHidden="0" w:uiPriority="69" w:unhideWhenUsed="0"/>
-    <w:lsdException w:name="Dark List" w:semiHidden="0" w:uiPriority="70" w:unhideWhenUsed="0"/>
-    <w:lsdException w:name="Colorful Shading" w:semiHidden="0" w:uiPriority="71" w:unhideWhenUsed="0"/>
-    <w:lsdException w:name="Colorful List" w:semiHidden="0" w:uiPriority="72" w:unhideWhenUsed="0"/>
-    <w:lsdException w:name="Colorful Grid" w:semiHidden="0" w:uiPriority="73" w:unhideWhenUsed="0"/>
-    <w:lsdException w:name="Light Shading Accent 1" w:semiHidden="0" w:uiPriority="60" w:unhideWhenUsed="0"/>
-    <w:lsdException w:name="Light List Accent 1" w:semiHidden="0" w:uiPriority="61" w:unhideWhenUsed="0"/>
-    <w:lsdException w:name="Light Grid Accent 1" w:semiHidden="0" w:uiPriority="62" w:unhideWhenUsed="0"/>
-    <w:lsdException w:name="Medium Shading 1 Accent 1" w:semiHidden="0" w:uiPriority="63" w:unhideWhenUsed="0"/>
-    <w:lsdException w:name="Medium Shading 2 Accent 1" w:semiHidden="0" w:uiPriority="64" w:unhideWhenUsed="0"/>
-    <w:lsdException w:name="Medium List 1 Accent 1" w:semiHidden="0" w:uiPriority="65" w:unhideWhenUsed="0"/>
-    <w:lsdException w:name="Revision" w:unhideWhenUsed="0"/>
-    <w:lsdException w:name="List Paragraph" w:semiHidden="0" w:uiPriority="34" w:unhideWhenUsed="0" w:qFormat="1"/>
-    <w:lsdException w:name="Quote" w:semiHidden="0" w:uiPriority="29" w:unhideWhenUsed="0" w:qFormat="1"/>
-    <w:lsdException w:name="Intense Quote" w:semiHidden="0" w:uiPriority="30" w:unhideWhenUsed="0" w:qFormat="1"/>
-    <w:lsdException w:name="Medium List 2 Accent 1" w:semiHidden="0" w:uiPriority="66" w:unhideWhenUsed="0"/>
-    <w:lsdException w:name="Medium Grid 1 Accent 1" w:semiHidden="0" w:uiPriority="67" w:unhideWhenUsed="0"/>
-    <w:lsdException w:name="Medium Grid 2 Accent 1" w:semiHidden="0" w:uiPriority="68" w:unhideWhenUsed="0"/>
-    <w:lsdException w:name="Medium Grid 3 Accent 1" w:semiHidden="0" w:uiPriority="69" w:unhideWhenUsed="0"/>
-    <w:lsdException w:name="Dark List Accent 1" w:semiHidden="0" w:uiPriority="70" w:unhideWhenUsed="0"/>
-    <w:lsdException w:name="Colorful Shading Accent 1" w:semiHidden="0" w:uiPriority="71" w:unhideWhenUsed="0"/>
-    <w:lsdException w:name="Colorful List Accent 1" w:semiHidden="0" w:uiPriority="72" w:unhideWhenUsed="0"/>
-    <w:lsdException w:name="Colorful Grid Accent 1" w:semiHidden="0" w:uiPriority="73" w:unhideWhenUsed="0"/>
-    <w:lsdException w:name="Light Shading Accent 2" w:semiHidden="0" w:uiPriority="60" w:unhideWhenUsed="0"/>
-    <w:lsdException w:name="Light List Accent 2" w:semiHidden="0" w:uiPriority="61" w:unhideWhenUsed="0"/>
-    <w:lsdException w:name="Light Grid Accent 2" w:semiHidden="0" w:uiPriority="62" w:unhideWhenUsed="0"/>
-    <w:lsdException w:name="Medium Shading 1 Accent 2" w:semiHidden="0" w:uiPriority="63" w:unhideWhenUsed="0"/>
-    <w:lsdException w:name="Medium Shading 2 Accent 2" w:semiHidden="0" w:uiPriority="64" w:unhideWhenUsed="0"/>
-    <w:lsdException w:name="Medium List 1 Accent 2" w:semiHidden="0" w:uiPriority="65" w:unhideWhenUsed="0"/>
-    <w:lsdException w:name="Medium List 2 Accent 2" w:semiHidden="0" w:uiPriority="66" w:unhideWhenUsed="0"/>
-    <w:lsdException w:name="Medium Grid 1 Accent 2" w:semiHidden="0" w:uiPriority="67" w:unhideWhenUsed="0"/>
-    <w:lsdException w:name="Medium Grid 2 Accent 2" w:semiHidden="0" w:uiPriority="68" w:unhideWhenUsed="0"/>
-    <w:lsdException w:name="Medium Grid 3 Accent 2" w:semiHidden="0" w:uiPriority="69" w:unhideWhenUsed="0"/>
-    <w:lsdException w:name="Dark List Accent 2" w:semiHidden="0" w:uiPriority="70" w:unhideWhenUsed="0"/>
-    <w:lsdException w:name="Colorful Shading Accent 2" w:semiHidden="0" w:uiPriority="71" w:unhideWhenUsed="0"/>
-    <w:lsdException w:name="Colorful List Accent 2" w:semiHidden="0" w:uiPriority="72" w:unhideWhenUsed="0"/>
-    <w:lsdException w:name="Colorful Grid Accent 2" w:semiHidden="0" w:uiPriority="73" w:unhideWhenUsed="0"/>
-    <w:lsdException w:name="Light Shading Accent 3" w:semiHidden="0" w:uiPriority="60" w:unhideWhenUsed="0"/>
-    <w:lsdException w:name="Light List Accent 3" w:semiHidden="0" w:uiPriority="61" w:unhideWhenUsed="0"/>
-    <w:lsdException w:name="Light Grid Accent 3" w:semiHidden="0" w:uiPriority="62" w:unhideWhenUsed="0"/>
-    <w:lsdException w:name="Medium Shading 1 Accent 3" w:semiHidden="0" w:uiPriority="63" w:unhideWhenUsed="0"/>
-    <w:lsdException w:name="Medium Shading 2 Accent 3" w:semiHidden="0" w:uiPriority="64" w:unhideWhenUsed="0"/>
-    <w:lsdException w:name="Medium List 1 Accent 3" w:semiHidden="0" w:uiPriority="65" w:unhideWhenUsed="0"/>
-    <w:lsdException w:name="Medium List 2 Accent 3" w:semiHidden="0" w:uiPriority="66" w:unhideWhenUsed="0"/>
-    <w:lsdException w:name="Medium Grid 1 Accent 3" w:semiHidden="0" w:uiPriority="67" w:unhideWhenUsed="0"/>
-    <w:lsdException w:name="Medium Grid 2 Accent 3" w:semiHidden="0" w:uiPriority="68" w:unhideWhenUsed="0"/>
-    <w:lsdException w:name="Medium Grid 3 Accent 3" w:semiHidden="0" w:uiPriority="69" w:unhideWhenUsed="0"/>
-    <w:lsdException w:name="Dark List Accent 3" w:semiHidden="0" w:uiPriority="70" w:unhideWhenUsed="0"/>
-    <w:lsdException w:name="Colorful Shading Accent 3" w:semiHidden="0" w:uiPriority="71" w:unhideWhenUsed="0"/>
-    <w:lsdException w:name="Colorful List Accent 3" w:semiHidden="0" w:uiPriority="72" w:unhideWhenUsed="0"/>
-    <w:lsdException w:name="Colorful Grid Accent 3" w:semiHidden="0" w:uiPriority="73" w:unhideWhenUsed="0"/>
-    <w:lsdException w:name="Light Shading Accent 4" w:semiHidden="0" w:uiPriority="60" w:unhideWhenUsed="0"/>
-    <w:lsdException w:name="Light List Accent 4" w:semiHidden="0" w:uiPriority="61" w:unhideWhenUsed="0"/>
-    <w:lsdException w:name="Light Grid Accent 4" w:semiHidden="0" w:uiPriority="62" w:unhideWhenUsed="0"/>
-    <w:lsdException w:name="Medium Shading 1 Accent 4" w:semiHidden="0" w:uiPriority="63" w:unhideWhenUsed="0"/>
-    <w:lsdException w:name="Medium Shading 2 Accent 4" w:semiHidden="0" w:uiPriority="64" w:unhideWhenUsed="0"/>
-    <w:lsdException w:name="Medium List 1 Accent 4" w:semiHidden="0" w:uiPriority="65" w:unhideWhenUsed="0"/>
-    <w:lsdException w:name="Medium List 2 Accent 4" w:semiHidden="0" w:uiPriority="66" w:unhideWhenUsed="0"/>
-    <w:lsdException w:name="Medium Grid 1 Accent 4" w:semiHidden="0" w:uiPriority="67" w:unhideWhenUsed="0"/>
-    <w:lsdException w:name="Medium Grid 2 Accent 4" w:semiHidden="0" w:uiPriority="68" w:unhideWhenUsed="0"/>
-    <w:lsdException w:name="Medium Grid 3 Accent 4" w:semiHidden="0" w:uiPriority="69" w:unhideWhenUsed="0"/>
-    <w:lsdException w:name="Dark List Accent 4" w:semiHidden="0" w:uiPriority="70" w:unhideWhenUsed="0"/>
-    <w:lsdException w:name="Colorful Shading Accent 4" w:semiHidden="0" w:uiPriority="71" w:unhideWhenUsed="0"/>
-    <w:lsdException w:name="Colorful List Accent 4" w:semiHidden="0" w:uiPriority="72" w:unhideWhenUsed="0"/>
-    <w:lsdException w:name="Colorful Grid Accent 4" w:semiHidden="0" w:uiPriority="73" w:unhideWhenUsed="0"/>
-    <w:lsdException w:name="Light Shading Accent 5" w:semiHidden="0" w:uiPriority="60" w:unhideWhenUsed="0"/>
-    <w:lsdException w:name="Light List Accent 5" w:semiHidden="0" w:uiPriority="61" w:unhideWhenUsed="0"/>
-    <w:lsdException w:name="Light Grid Accent 5" w:semiHidden="0" w:uiPriority="62" w:unhideWhenUsed="0"/>
-    <w:lsdException w:name="Medium Shading 1 Accent 5" w:semiHidden="0" w:uiPriority="63" w:unhideWhenUsed="0"/>
-    <w:lsdException w:name="Medium Shading 2 Accent 5" w:semiHidden="0" w:uiPriority="64" w:unhideWhenUsed="0"/>
-    <w:lsdException w:name="Medium List 1 Accent 5" w:semiHidden="0" w:uiPriority="65" w:unhideWhenUsed="0"/>
-    <w:lsdException w:name="Medium List 2 Accent 5" w:semiHidden="0" w:uiPriority="66" w:unhideWhenUsed="0"/>
-    <w:lsdException w:name="Medium Grid 1 Accent 5" w:semiHidden="0" w:uiPriority="67" w:unhideWhenUsed="0"/>
-    <w:lsdException w:name="Medium Grid 2 Accent 5" w:semiHidden="0" w:uiPriority="68" w:unhideWhenUsed="0"/>
-    <w:lsdException w:name="Medium Grid 3 Accent 5" w:semiHidden="0" w:uiPriority="69" w:unhideWhenUsed="0"/>
-    <w:lsdException w:name="Dark List Accent 5" w:semiHidden="0" w:uiPriority="70" w:unhideWhenUsed="0"/>
-    <w:lsdException w:name="Colorful Shading Accent 5" w:semiHidden="0" w:uiPriority="71" w:unhideWhenUsed="0"/>
-    <w:lsdException w:name="Colorful List Accent 5" w:semiHidden="0" w:uiPriority="72" w:unhideWhenUsed="0"/>
-    <w:lsdException w:name="Colorful Grid Accent 5" w:semiHidden="0" w:uiPriority="73" w:unhideWhenUsed="0"/>
-    <w:lsdException w:name="Light Shading Accent 6" w:semiHidden="0" w:uiPriority="60" w:unhideWhenUsed="0"/>
-    <w:lsdException w:name="Light List Accent 6" w:semiHidden="0" w:uiPriority="61" w:unhideWhenUsed="0"/>
-    <w:lsdException w:name="Light Grid Accent 6" w:semiHidden="0" w:uiPriority="62" w:unhideWhenUsed="0"/>
-    <w:lsdException w:name="Medium Shading 1 Accent 6" w:semiHidden="0" w:uiPriority="63" w:unhideWhenUsed="0"/>
-    <w:lsdException w:name="Medium Shading 2 Accent 6" w:semiHidden="0" w:uiPriority="64" w:unhideWhenUsed="0"/>
-    <w:lsdException w:name="Medium List 1 Accent 6" w:semiHidden="0" w:uiPriority="65" w:unhideWhenUsed="0"/>
-    <w:lsdException w:name="Medium List 2 Accent 6" w:semiHidden="0" w:uiPriority="66" w:unhideWhenUsed="0"/>
-    <w:lsdException w:name="Medium Grid 1 Accent 6" w:semiHidden="0" w:uiPriority="67" w:unhideWhenUsed="0"/>
-    <w:lsdException w:name="Medium Grid 2 Accent 6" w:semiHidden="0" w:uiPriority="68" w:unhideWhenUsed="0"/>
-    <w:lsdException w:name="Medium Grid 3 Accent 6" w:semiHidden="0" w:uiPriority="69" w:unhideWhenUsed="0"/>
-    <w:lsdException w:name="Dark List Accent 6" w:semiHidden="0" w:uiPriority="70" w:unhideWhenUsed="0"/>
-    <w:lsdException w:name="Colorful Shading Accent 6" w:semiHidden="0" w:uiPriority="71" w:unhideWhenUsed="0"/>
-    <w:lsdException w:name="Colorful List Accent 6" w:semiHidden="0" w:uiPriority="72" w:unhideWhenUsed="0"/>
-    <w:lsdException w:name="Colorful Grid Accent 6" w:semiHidden="0" w:uiPriority="73" w:unhideWhenUsed="0"/>
-    <w:lsdException w:name="Subtle Emphasis" w:semiHidden="0" w:uiPriority="19" w:unhideWhenUsed="0" w:qFormat="1"/>
-    <w:lsdException w:name="Intense Emphasis" w:semiHidden="0" w:uiPriority="21" w:unhideWhenUsed="0" w:qFormat="1"/>
-    <w:lsdException w:name="Subtle Reference" w:semiHidden="0" w:uiPriority="31" w:unhideWhenUsed="0" w:qFormat="1"/>
-    <w:lsdException w:name="Intense Reference" w:semiHidden="0" w:uiPriority="32" w:unhideWhenUsed="0" w:qFormat="1"/>
-    <w:lsdException w:name="Book Title" w:semiHidden="0" w:uiPriority="33" w:unhideWhenUsed="0" w:qFormat="1"/>
-    <w:lsdException w:name="Bibliography" w:uiPriority="37"/>
-    <w:lsdException w:name="TOC Heading" w:uiPriority="39" w:qFormat="1"/>
+  <w:latentStyles w:defLockedState="0" w:defUIPriority="99" w:defSemiHidden="0" w:defUnhideWhenUsed="0" w:defQFormat="0" w:count="376">
+    <w:lsdException w:name="Normal" w:uiPriority="0" w:qFormat="1"/>
+    <w:lsdException w:name="heading 1" w:uiPriority="9" w:qFormat="1"/>
+    <w:lsdException w:name="heading 2" w:semiHidden="1" w:uiPriority="9" w:unhideWhenUsed="1" w:qFormat="1"/>
+    <w:lsdException w:name="heading 3" w:semiHidden="1" w:uiPriority="9" w:unhideWhenUsed="1" w:qFormat="1"/>
+    <w:lsdException w:name="heading 4" w:semiHidden="1" w:uiPriority="9" w:unhideWhenUsed="1" w:qFormat="1"/>
+    <w:lsdException w:name="heading 5" w:semiHidden="1" w:uiPriority="9" w:unhideWhenUsed="1" w:qFormat="1"/>
+    <w:lsdException w:name="heading 6" w:semiHidden="1" w:uiPriority="9" w:unhideWhenUsed="1" w:qFormat="1"/>
+    <w:lsdException w:name="heading 7" w:semiHidden="1" w:uiPriority="9" w:unhideWhenUsed="1" w:qFormat="1"/>
+    <w:lsdException w:name="heading 8" w:semiHidden="1" w:uiPriority="9" w:unhideWhenUsed="1" w:qFormat="1"/>
+    <w:lsdException w:name="heading 9" w:semiHidden="1" w:uiPriority="9" w:unhideWhenUsed="1" w:qFormat="1"/>
+    <w:lsdException w:name="index 1" w:semiHidden="1" w:unhideWhenUsed="1"/>
+    <w:lsdException w:name="index 2" w:semiHidden="1" w:unhideWhenUsed="1"/>
+    <w:lsdException w:name="index 3" w:semiHidden="1" w:unhideWhenUsed="1"/>
+    <w:lsdException w:name="index 4" w:semiHidden="1" w:unhideWhenUsed="1"/>
+    <w:lsdException w:name="index 5" w:semiHidden="1" w:unhideWhenUsed="1"/>
+    <w:lsdException w:name="index 6" w:semiHidden="1" w:unhideWhenUsed="1"/>
+    <w:lsdException w:name="index 7" w:semiHidden="1" w:unhideWhenUsed="1"/>
+    <w:lsdException w:name="index 8" w:semiHidden="1" w:unhideWhenUsed="1"/>
+    <w:lsdException w:name="index 9" w:semiHidden="1" w:unhideWhenUsed="1"/>
+    <w:lsdException w:name="toc 1" w:semiHidden="1" w:uiPriority="39" w:unhideWhenUsed="1"/>
+    <w:lsdException w:name="toc 2" w:semiHidden="1" w:uiPriority="39" w:unhideWhenUsed="1"/>
+    <w:lsdException w:name="toc 3" w:semiHidden="1" w:uiPriority="39" w:unhideWhenUsed="1"/>
+    <w:lsdException w:name="toc 4" w:semiHidden="1" w:uiPriority="39" w:unhideWhenUsed="1"/>
+    <w:lsdException w:name="toc 5" w:semiHidden="1" w:uiPriority="39" w:unhideWhenUsed="1"/>
+    <w:lsdException w:name="toc 6" w:semiHidden="1" w:uiPriority="39" w:unhideWhenUsed="1"/>
+    <w:lsdException w:name="toc 7" w:semiHidden="1" w:uiPriority="39" w:unhideWhenUsed="1"/>
+    <w:lsdException w:name="toc 8" w:semiHidden="1" w:uiPriority="39" w:unhideWhenUsed="1"/>
+    <w:lsdException w:name="toc 9" w:semiHidden="1" w:uiPriority="39" w:unhideWhenUsed="1"/>
+    <w:lsdException w:name="Normal Indent" w:semiHidden="1" w:unhideWhenUsed="1"/>
+    <w:lsdException w:name="footnote text" w:semiHidden="1" w:unhideWhenUsed="1"/>
+    <w:lsdException w:name="annotation text" w:semiHidden="1" w:unhideWhenUsed="1"/>
+    <w:lsdException w:name="header" w:semiHidden="1" w:unhideWhenUsed="1"/>
+    <w:lsdException w:name="footer" w:semiHidden="1" w:unhideWhenUsed="1"/>
+    <w:lsdException w:name="index heading" w:semiHidden="1" w:unhideWhenUsed="1"/>
+    <w:lsdException w:name="caption" w:semiHidden="1" w:uiPriority="35" w:unhideWhenUsed="1" w:qFormat="1"/>
+    <w:lsdException w:name="table of figures" w:semiHidden="1" w:unhideWhenUsed="1"/>
+    <w:lsdException w:name="envelope address" w:semiHidden="1" w:unhideWhenUsed="1"/>
+    <w:lsdException w:name="envelope return" w:semiHidden="1" w:unhideWhenUsed="1"/>
+    <w:lsdException w:name="footnote reference" w:semiHidden="1" w:unhideWhenUsed="1"/>
+    <w:lsdException w:name="annotation reference" w:semiHidden="1" w:unhideWhenUsed="1"/>
+    <w:lsdException w:name="line number" w:semiHidden="1" w:unhideWhenUsed="1"/>
+    <w:lsdException w:name="page number" w:semiHidden="1" w:unhideWhenUsed="1"/>
+    <w:lsdException w:name="endnote reference" w:semiHidden="1" w:unhideWhenUsed="1"/>
+    <w:lsdException w:name="endnote text" w:semiHidden="1" w:unhideWhenUsed="1"/>
+    <w:lsdException w:name="table of authorities" w:semiHidden="1" w:unhideWhenUsed="1"/>
+    <w:lsdException w:name="macro" w:semiHidden="1" w:unhideWhenUsed="1"/>
+    <w:lsdException w:name="toa heading" w:semiHidden="1" w:unhideWhenUsed="1"/>
+    <w:lsdException w:name="List" w:semiHidden="1" w:unhideWhenUsed="1"/>
+    <w:lsdException w:name="List Bullet" w:semiHidden="1" w:unhideWhenUsed="1"/>
+    <w:lsdException w:name="List Number" w:semiHidden="1" w:unhideWhenUsed="1"/>
+    <w:lsdException w:name="List 2" w:semiHidden="1" w:unhideWhenUsed="1"/>
+    <w:lsdException w:name="List 3" w:semiHidden="1" w:unhideWhenUsed="1"/>
+    <w:lsdException w:name="List 4" w:semiHidden="1" w:unhideWhenUsed="1"/>
+    <w:lsdException w:name="List 5" w:semiHidden="1" w:unhideWhenUsed="1"/>
+    <w:lsdException w:name="List Bullet 2" w:semiHidden="1" w:unhideWhenUsed="1"/>
+    <w:lsdException w:name="List Bullet 3" w:semiHidden="1" w:unhideWhenUsed="1"/>
+    <w:lsdException w:name="List Bullet 4" w:semiHidden="1" w:unhideWhenUsed="1"/>
+    <w:lsdException w:name="List Bullet 5" w:semiHidden="1" w:unhideWhenUsed="1"/>
+    <w:lsdException w:name="List Number 2" w:semiHidden="1" w:unhideWhenUsed="1"/>
+    <w:lsdException w:name="List Number 3" w:semiHidden="1" w:unhideWhenUsed="1"/>
+    <w:lsdException w:name="List Number 4" w:semiHidden="1" w:unhideWhenUsed="1"/>
+    <w:lsdException w:name="List Number 5" w:semiHidden="1" w:unhideWhenUsed="1"/>
+    <w:lsdException w:name="Title" w:uiPriority="10" w:qFormat="1"/>
+    <w:lsdException w:name="Closing" w:semiHidden="1" w:unhideWhenUsed="1"/>
+    <w:lsdException w:name="Signature" w:semiHidden="1" w:unhideWhenUsed="1"/>
+    <w:lsdException w:name="Default Paragraph Font" w:semiHidden="1" w:uiPriority="1" w:unhideWhenUsed="1"/>
+    <w:lsdException w:name="Body Text" w:semiHidden="1" w:unhideWhenUsed="1"/>
+    <w:lsdException w:name="Body Text Indent" w:semiHidden="1" w:unhideWhenUsed="1"/>
+    <w:lsdException w:name="List Continue" w:semiHidden="1" w:unhideWhenUsed="1"/>
+    <w:lsdException w:name="List Continue 2" w:semiHidden="1" w:unhideWhenUsed="1"/>
+    <w:lsdException w:name="List Continue 3" w:semiHidden="1" w:unhideWhenUsed="1"/>
+    <w:lsdException w:name="List Continue 4" w:semiHidden="1" w:unhideWhenUsed="1"/>
+    <w:lsdException w:name="List Continue 5" w:semiHidden="1" w:unhideWhenUsed="1"/>
+    <w:lsdException w:name="Message Header" w:semiHidden="1" w:unhideWhenUsed="1"/>
+    <w:lsdException w:name="Subtitle" w:uiPriority="11" w:qFormat="1"/>
+    <w:lsdException w:name="Salutation" w:semiHidden="1" w:unhideWhenUsed="1"/>
+    <w:lsdException w:name="Date" w:semiHidden="1" w:unhideWhenUsed="1"/>
+    <w:lsdException w:name="Body Text First Indent" w:semiHidden="1" w:unhideWhenUsed="1"/>
+    <w:lsdException w:name="Body Text First Indent 2" w:semiHidden="1" w:unhideWhenUsed="1"/>
+    <w:lsdException w:name="Note Heading" w:semiHidden="1" w:unhideWhenUsed="1"/>
+    <w:lsdException w:name="Body Text 2" w:semiHidden="1" w:unhideWhenUsed="1"/>
+    <w:lsdException w:name="Body Text 3" w:semiHidden="1" w:unhideWhenUsed="1"/>
+    <w:lsdException w:name="Body Text Indent 2" w:semiHidden="1" w:unhideWhenUsed="1"/>
+    <w:lsdException w:name="Body Text Indent 3" w:semiHidden="1" w:unhideWhenUsed="1"/>
+    <w:lsdException w:name="Block Text" w:semiHidden="1" w:unhideWhenUsed="1"/>
+    <w:lsdException w:name="Hyperlink" w:semiHidden="1" w:unhideWhenUsed="1"/>
+    <w:lsdException w:name="FollowedHyperlink" w:semiHidden="1" w:unhideWhenUsed="1"/>
+    <w:lsdException w:name="Strong" w:uiPriority="22" w:qFormat="1"/>
+    <w:lsdException w:name="Emphasis" w:uiPriority="20" w:qFormat="1"/>
+    <w:lsdException w:name="Document Map" w:semiHidden="1" w:unhideWhenUsed="1"/>
+    <w:lsdException w:name="Plain Text" w:semiHidden="1" w:unhideWhenUsed="1"/>
+    <w:lsdException w:name="E-mail Signature" w:semiHidden="1" w:unhideWhenUsed="1"/>
+    <w:lsdException w:name="HTML Top of Form" w:semiHidden="1" w:unhideWhenUsed="1"/>
+    <w:lsdException w:name="HTML Bottom of Form" w:semiHidden="1" w:unhideWhenUsed="1"/>
+    <w:lsdException w:name="Normal (Web)" w:semiHidden="1" w:unhideWhenUsed="1"/>
+    <w:lsdException w:name="HTML Acronym" w:semiHidden="1" w:unhideWhenUsed="1"/>
+    <w:lsdException w:name="HTML Address" w:semiHidden="1" w:unhideWhenUsed="1"/>
+    <w:lsdException w:name="HTML Cite" w:semiHidden="1" w:unhideWhenUsed="1"/>
+    <w:lsdException w:name="HTML Code" w:semiHidden="1" w:unhideWhenUsed="1"/>
+    <w:lsdException w:name="HTML Definition" w:semiHidden="1" w:unhideWhenUsed="1"/>
+    <w:lsdException w:name="HTML Keyboard" w:semiHidden="1" w:unhideWhenUsed="1"/>
+    <w:lsdException w:name="HTML Preformatted" w:semiHidden="1" w:unhideWhenUsed="1"/>
+    <w:lsdException w:name="HTML Sample" w:semiHidden="1" w:unhideWhenUsed="1"/>
+    <w:lsdException w:name="HTML Typewriter" w:semiHidden="1" w:unhideWhenUsed="1"/>
+    <w:lsdException w:name="HTML Variable" w:semiHidden="1" w:unhideWhenUsed="1"/>
+    <w:lsdException w:name="Normal Table" w:semiHidden="1" w:unhideWhenUsed="1"/>
+    <w:lsdException w:name="annotation subject" w:semiHidden="1" w:unhideWhenUsed="1"/>
+    <w:lsdException w:name="No List" w:semiHidden="1" w:unhideWhenUsed="1"/>
+    <w:lsdException w:name="Outline List 1" w:semiHidden="1" w:unhideWhenUsed="1"/>
+    <w:lsdException w:name="Outline List 2" w:semiHidden="1" w:unhideWhenUsed="1"/>
+    <w:lsdException w:name="Outline List 3" w:semiHidden="1" w:unhideWhenUsed="1"/>
+    <w:lsdException w:name="Table Simple 1" w:semiHidden="1" w:unhideWhenUsed="1"/>
+    <w:lsdException w:name="Table Simple 2" w:semiHidden="1" w:unhideWhenUsed="1"/>
+    <w:lsdException w:name="Table Simple 3" w:semiHidden="1" w:unhideWhenUsed="1"/>
+    <w:lsdException w:name="Table Classic 1" w:semiHidden="1" w:unhideWhenUsed="1"/>
+    <w:lsdException w:name="Table Classic 2" w:semiHidden="1" w:unhideWhenUsed="1"/>
+    <w:lsdException w:name="Table Classic 3" w:semiHidden="1" w:unhideWhenUsed="1"/>
+    <w:lsdException w:name="Table Classic 4" w:semiHidden="1" w:unhideWhenUsed="1"/>
+    <w:lsdException w:name="Table Colorful 1" w:semiHidden="1" w:unhideWhenUsed="1"/>
+    <w:lsdException w:name="Table Colorful 2" w:semiHidden="1" w:unhideWhenUsed="1"/>
+    <w:lsdException w:name="Table Colorful 3" w:semiHidden="1" w:unhideWhenUsed="1"/>
+    <w:lsdException w:name="Table Columns 1" w:semiHidden="1" w:unhideWhenUsed="1"/>
+    <w:lsdException w:name="Table Columns 2" w:semiHidden="1" w:unhideWhenUsed="1"/>
+    <w:lsdException w:name="Table Columns 3" w:semiHidden="1" w:unhideWhenUsed="1"/>
+    <w:lsdException w:name="Table Columns 4" w:semiHidden="1" w:unhideWhenUsed="1"/>
+    <w:lsdException w:name="Table Columns 5" w:semiHidden="1" w:unhideWhenUsed="1"/>
+    <w:lsdException w:name="Table Grid 1" w:semiHidden="1" w:unhideWhenUsed="1"/>
+    <w:lsdException w:name="Table Grid 2" w:semiHidden="1" w:unhideWhenUsed="1"/>
+    <w:lsdException w:name="Table Grid 3" w:semiHidden="1" w:unhideWhenUsed="1"/>
+    <w:lsdException w:name="Table Grid 4" w:semiHidden="1" w:unhideWhenUsed="1"/>
+    <w:lsdException w:name="Table Grid 5" w:semiHidden="1" w:unhideWhenUsed="1"/>
+    <w:lsdException w:name="Table Grid 6" w:semiHidden="1" w:unhideWhenUsed="1"/>
+    <w:lsdException w:name="Table Grid 7" w:semiHidden="1" w:unhideWhenUsed="1"/>
+    <w:lsdException w:name="Table Grid 8" w:semiHidden="1" w:unhideWhenUsed="1"/>
+    <w:lsdException w:name="Table List 1" w:semiHidden="1" w:unhideWhenUsed="1"/>
+    <w:lsdException w:name="Table List 2" w:semiHidden="1" w:unhideWhenUsed="1"/>
+    <w:lsdException w:name="Table List 3" w:semiHidden="1" w:unhideWhenUsed="1"/>
+    <w:lsdException w:name="Table List 4" w:semiHidden="1" w:unhideWhenUsed="1"/>
+    <w:lsdException w:name="Table List 5" w:semiHidden="1" w:unhideWhenUsed="1"/>
+    <w:lsdException w:name="Table List 6" w:semiHidden="1" w:unhideWhenUsed="1"/>
+    <w:lsdException w:name="Table List 7" w:semiHidden="1" w:unhideWhenUsed="1"/>
+    <w:lsdException w:name="Table List 8" w:semiHidden="1" w:unhideWhenUsed="1"/>
+    <w:lsdException w:name="Table 3D effects 1" w:semiHidden="1" w:unhideWhenUsed="1"/>
+    <w:lsdException w:name="Table 3D effects 2" w:semiHidden="1" w:unhideWhenUsed="1"/>
+    <w:lsdException w:name="Table 3D effects 3" w:semiHidden="1" w:unhideWhenUsed="1"/>
+    <w:lsdException w:name="Table Contemporary" w:semiHidden="1" w:unhideWhenUsed="1"/>
+    <w:lsdException w:name="Table Elegant" w:semiHidden="1" w:unhideWhenUsed="1"/>
+    <w:lsdException w:name="Table Professional" w:semiHidden="1" w:unhideWhenUsed="1"/>
+    <w:lsdException w:name="Table Subtle 1" w:semiHidden="1" w:unhideWhenUsed="1"/>
+    <w:lsdException w:name="Table Subtle 2" w:semiHidden="1" w:unhideWhenUsed="1"/>
+    <w:lsdException w:name="Table Web 1" w:semiHidden="1" w:unhideWhenUsed="1"/>
+    <w:lsdException w:name="Table Web 2" w:semiHidden="1" w:unhideWhenUsed="1"/>
+    <w:lsdException w:name="Table Web 3" w:semiHidden="1" w:unhideWhenUsed="1"/>
+    <w:lsdException w:name="Balloon Text" w:semiHidden="1" w:unhideWhenUsed="1"/>
+    <w:lsdException w:name="Table Grid" w:semiHidden="1" w:uiPriority="39" w:unhideWhenUsed="1"/>
+    <w:lsdException w:name="Table Theme" w:semiHidden="1" w:unhideWhenUsed="1"/>
+    <w:lsdException w:name="Placeholder Text" w:semiHidden="1"/>
+    <w:lsdException w:name="No Spacing" w:uiPriority="1" w:qFormat="1"/>
+    <w:lsdException w:name="Light Shading" w:uiPriority="60"/>
+    <w:lsdException w:name="Light List" w:uiPriority="61"/>
+    <w:lsdException w:name="Light Grid" w:uiPriority="62"/>
+    <w:lsdException w:name="Medium Shading 1" w:uiPriority="63"/>
+    <w:lsdException w:name="Medium Shading 2" w:uiPriority="64"/>
+    <w:lsdException w:name="Medium List 1" w:uiPriority="65"/>
+    <w:lsdException w:name="Medium List 2" w:uiPriority="66"/>
+    <w:lsdException w:name="Medium Grid 1" w:uiPriority="67"/>
+    <w:lsdException w:name="Medium Grid 2" w:uiPriority="68"/>
+    <w:lsdException w:name="Medium Grid 3" w:uiPriority="69"/>
+    <w:lsdException w:name="Dark List" w:uiPriority="70"/>
+    <w:lsdException w:name="Colorful Shading" w:uiPriority="71"/>
+    <w:lsdException w:name="Colorful List" w:uiPriority="72"/>
+    <w:lsdException w:name="Colorful Grid" w:uiPriority="73"/>
+    <w:lsdException w:name="Light Shading Accent 1" w:uiPriority="60"/>
+    <w:lsdException w:name="Light List Accent 1" w:uiPriority="61"/>
+    <w:lsdException w:name="Light Grid Accent 1" w:uiPriority="62"/>
+    <w:lsdException w:name="Medium Shading 1 Accent 1" w:uiPriority="63"/>
+    <w:lsdException w:name="Medium Shading 2 Accent 1" w:uiPriority="64"/>
+    <w:lsdException w:name="Medium List 1 Accent 1" w:uiPriority="65"/>
+    <w:lsdException w:name="Revision" w:semiHidden="1"/>
+    <w:lsdException w:name="List Paragraph" w:uiPriority="34" w:qFormat="1"/>
+    <w:lsdException w:name="Quote" w:uiPriority="29" w:qFormat="1"/>
+    <w:lsdException w:name="Intense Quote" w:uiPriority="30" w:qFormat="1"/>
+    <w:lsdException w:name="Medium List 2 Accent 1" w:uiPriority="66"/>
+    <w:lsdException w:name="Medium Grid 1 Accent 1" w:uiPriority="67"/>
+    <w:lsdException w:name="Medium Grid 2 Accent 1" w:uiPriority="68"/>
+    <w:lsdException w:name="Medium Grid 3 Accent 1" w:uiPriority="69"/>
+    <w:lsdException w:name="Dark List Accent 1" w:uiPriority="70"/>
+    <w:lsdException w:name="Colorful Shading Accent 1" w:uiPriority="71"/>
+    <w:lsdException w:name="Colorful List Accent 1" w:uiPriority="72"/>
+    <w:lsdException w:name="Colorful Grid Accent 1" w:uiPriority="73"/>
+    <w:lsdException w:name="Light Shading Accent 2" w:uiPriority="60"/>
+    <w:lsdException w:name="Light List Accent 2" w:uiPriority="61"/>
+    <w:lsdException w:name="Light Grid Accent 2" w:uiPriority="62"/>
+    <w:lsdException w:name="Medium Shading 1 Accent 2" w:uiPriority="63"/>
+    <w:lsdException w:name="Medium Shading 2 Accent 2" w:uiPriority="64"/>
+    <w:lsdException w:name="Medium List 1 Accent 2" w:uiPriority="65"/>
+    <w:lsdException w:name="Medium List 2 Accent 2" w:uiPriority="66"/>
+    <w:lsdException w:name="Medium Grid 1 Accent 2" w:uiPriority="67"/>
+    <w:lsdException w:name="Medium Grid 2 Accent 2" w:uiPriority="68"/>
+    <w:lsdException w:name="Medium Grid 3 Accent 2" w:uiPriority="69"/>
+    <w:lsdException w:name="Dark List Accent 2" w:uiPriority="70"/>
+    <w:lsdException w:name="Colorful Shading Accent 2" w:uiPriority="71"/>
+    <w:lsdException w:name="Colorful List Accent 2" w:uiPriority="72"/>
+    <w:lsdException w:name="Colorful Grid Accent 2" w:uiPriority="73"/>
+    <w:lsdException w:name="Light Shading Accent 3" w:uiPriority="60"/>
+    <w:lsdException w:name="Light List Accent 3" w:uiPriority="61"/>
+    <w:lsdException w:name="Light Grid Accent 3" w:uiPriority="62"/>
+    <w:lsdException w:name="Medium Shading 1 Accent 3" w:uiPriority="63"/>
+    <w:lsdException w:name="Medium Shading 2 Accent 3" w:uiPriority="64"/>
+    <w:lsdException w:name="Medium List 1 Accent 3" w:uiPriority="65"/>
+    <w:lsdException w:name="Medium List 2 Accent 3" w:uiPriority="66"/>
+    <w:lsdException w:name="Medium Grid 1 Accent 3" w:uiPriority="67"/>
+    <w:lsdException w:name="Medium Grid 2 Accent 3" w:uiPriority="68"/>
+    <w:lsdException w:name="Medium Grid 3 Accent 3" w:uiPriority="69"/>
+    <w:lsdException w:name="Dark List Accent 3" w:uiPriority="70"/>
+    <w:lsdException w:name="Colorful Shading Accent 3" w:uiPriority="71"/>
+    <w:lsdException w:name="Colorful List Accent 3" w:uiPriority="72"/>
+    <w:lsdException w:name="Colorful Grid Accent 3" w:uiPriority="73"/>
+    <w:lsdException w:name="Light Shading Accent 4" w:uiPriority="60"/>
+    <w:lsdException w:name="Light List Accent 4" w:uiPriority="61"/>
+    <w:lsdException w:name="Light Grid Accent 4" w:uiPriority="62"/>
+    <w:lsdException w:name="Medium Shading 1 Accent 4" w:uiPriority="63"/>
+    <w:lsdException w:name="Medium Shading 2 Accent 4" w:uiPriority="64"/>
+    <w:lsdException w:name="Medium List 1 Accent 4" w:uiPriority="65"/>
+    <w:lsdException w:name="Medium List 2 Accent 4" w:uiPriority="66"/>
+    <w:lsdException w:name="Medium Grid 1 Accent 4" w:uiPriority="67"/>
+    <w:lsdException w:name="Medium Grid 2 Accent 4" w:uiPriority="68"/>
+    <w:lsdException w:name="Medium Grid 3 Accent 4" w:uiPriority="69"/>
+    <w:lsdException w:name="Dark List Accent 4" w:uiPriority="70"/>
+    <w:lsdException w:name="Colorful Shading Accent 4" w:uiPriority="71"/>
+    <w:lsdException w:name="Colorful List Accent 4" w:uiPriority="72"/>
+    <w:lsdException w:name="Colorful Grid Accent 4" w:uiPriority="73"/>
+    <w:lsdException w:name="Light Shading Accent 5" w:uiPriority="60"/>
+    <w:lsdException w:name="Light List Accent 5" w:uiPriority="61"/>
+    <w:lsdException w:name="Light Grid Accent 5" w:uiPriority="62"/>
+    <w:lsdException w:name="Medium Shading 1 Accent 5" w:uiPriority="63"/>
+    <w:lsdException w:name="Medium Shading 2 Accent 5" w:uiPriority="64"/>
+    <w:lsdException w:name="Medium List 1 Accent 5" w:uiPriority="65"/>
+    <w:lsdException w:name="Medium List 2 Accent 5" w:uiPriority="66"/>
+    <w:lsdException w:name="Medium Grid 1 Accent 5" w:uiPriority="67"/>
+    <w:lsdException w:name="Medium Grid 2 Accent 5" w:uiPriority="68"/>
+    <w:lsdException w:name="Medium Grid 3 Accent 5" w:uiPriority="69"/>
+    <w:lsdException w:name="Dark List Accent 5" w:uiPriority="70"/>
+    <w:lsdException w:name="Colorful Shading Accent 5" w:uiPriority="71"/>
+    <w:lsdException w:name="Colorful List Accent 5" w:uiPriority="72"/>
+    <w:lsdException w:name="Colorful Grid Accent 5" w:uiPriority="73"/>
+    <w:lsdException w:name="Light Shading Accent 6" w:uiPriority="60"/>
+    <w:lsdException w:name="Light List Accent 6" w:uiPriority="61"/>
+    <w:lsdException w:name="Light Grid Accent 6" w:uiPriority="62"/>
+    <w:lsdException w:name="Medium Shading 1 Accent 6" w:uiPriority="63"/>
+    <w:lsdException w:name="Medium Shading 2 Accent 6" w:uiPriority="64"/>
+    <w:lsdException w:name="Medium List 1 Accent 6" w:uiPriority="65"/>
+    <w:lsdException w:name="Medium List 2 Accent 6" w:uiPriority="66"/>
+    <w:lsdException w:name="Medium Grid 1 Accent 6" w:uiPriority="67"/>
+    <w:lsdException w:name="Medium Grid 2 Accent 6" w:uiPriority="68"/>
+    <w:lsdException w:name="Medium Grid 3 Accent 6" w:uiPriority="69"/>
+    <w:lsdException w:name="Dark List Accent 6" w:uiPriority="70"/>
+    <w:lsdException w:name="Colorful Shading Accent 6" w:uiPriority="71"/>
+    <w:lsdException w:name="Colorful List Accent 6" w:uiPriority="72"/>
+    <w:lsdException w:name="Colorful Grid Accent 6" w:uiPriority="73"/>
+    <w:lsdException w:name="Subtle Emphasis" w:uiPriority="19" w:qFormat="1"/>
+    <w:lsdException w:name="Intense Emphasis" w:uiPriority="21" w:qFormat="1"/>
+    <w:lsdException w:name="Subtle Reference" w:uiPriority="31" w:qFormat="1"/>
+    <w:lsdException w:name="Intense Reference" w:uiPriority="32" w:qFormat="1"/>
+    <w:lsdException w:name="Book Title" w:uiPriority="33" w:qFormat="1"/>
+    <w:lsdException w:name="Bibliography" w:semiHidden="1" w:uiPriority="37" w:unhideWhenUsed="1"/>
+    <w:lsdException w:name="TOC Heading" w:semiHidden="1" w:uiPriority="39" w:unhideWhenUsed="1" w:qFormat="1"/>
+    <w:lsdException w:name="Plain Table 1" w:uiPriority="41"/>
+    <w:lsdException w:name="Plain Table 2" w:uiPriority="42"/>
+    <w:lsdException w:name="Plain Table 3" w:uiPriority="43"/>
+    <w:lsdException w:name="Plain Table 4" w:uiPriority="44"/>
+    <w:lsdException w:name="Plain Table 5" w:uiPriority="45"/>
+    <w:lsdException w:name="Grid Table Light" w:uiPriority="40"/>
+    <w:lsdException w:name="Grid Table 1 Light" w:uiPriority="46"/>
+    <w:lsdException w:name="Grid Table 2" w:uiPriority="47"/>
+    <w:lsdException w:name="Grid Table 3" w:uiPriority="48"/>
+    <w:lsdException w:name="Grid Table 4" w:uiPriority="49"/>
+    <w:lsdException w:name="Grid Table 5 Dark" w:uiPriority="50"/>
+    <w:lsdException w:name="Grid Table 6 Colorful" w:uiPriority="51"/>
+    <w:lsdException w:name="Grid Table 7 Colorful" w:uiPriority="52"/>
+    <w:lsdException w:name="Grid Table 1 Light Accent 1" w:uiPriority="46"/>
+    <w:lsdException w:name="Grid Table 2 Accent 1" w:uiPriority="47"/>
+    <w:lsdException w:name="Grid Table 3 Accent 1" w:uiPriority="48"/>
+    <w:lsdException w:name="Grid Table 4 Accent 1" w:uiPriority="49"/>
+    <w:lsdException w:name="Grid Table 5 Dark Accent 1" w:uiPriority="50"/>
+    <w:lsdException w:name="Grid Table 6 Colorful Accent 1" w:uiPriority="51"/>
+    <w:lsdException w:name="Grid Table 7 Colorful Accent 1" w:uiPriority="52"/>
+    <w:lsdException w:name="Grid Table 1 Light Accent 2" w:uiPriority="46"/>
+    <w:lsdException w:name="Grid Table 2 Accent 2" w:uiPriority="47"/>
+    <w:lsdException w:name="Grid Table 3 Accent 2" w:uiPriority="48"/>
+    <w:lsdException w:name="Grid Table 4 Accent 2" w:uiPriority="49"/>
+    <w:lsdException w:name="Grid Table 5 Dark Accent 2" w:uiPriority="50"/>
+    <w:lsdException w:name="Grid Table 6 Colorful Accent 2" w:uiPriority="51"/>
+    <w:lsdException w:name="Grid Table 7 Colorful Accent 2" w:uiPriority="52"/>
+    <w:lsdException w:name="Grid Table 1 Light Accent 3" w:uiPriority="46"/>
+    <w:lsdException w:name="Grid Table 2 Accent 3" w:uiPriority="47"/>
+    <w:lsdException w:name="Grid Table 3 Accent 3" w:uiPriority="48"/>
+    <w:lsdException w:name="Grid Table 4 Accent 3" w:uiPriority="49"/>
+    <w:lsdException w:name="Grid Table 5 Dark Accent 3" w:uiPriority="50"/>
+    <w:lsdException w:name="Grid Table 6 Colorful Accent 3" w:uiPriority="51"/>
+    <w:lsdException w:name="Grid Table 7 Colorful Accent 3" w:uiPriority="52"/>
+    <w:lsdException w:name="Grid Table 1 Light Accent 4" w:uiPriority="46"/>
+    <w:lsdException w:name="Grid Table 2 Accent 4" w:uiPriority="47"/>
+    <w:lsdException w:name="Grid Table 3 Accent 4" w:uiPriority="48"/>
+    <w:lsdException w:name="Grid Table 4 Accent 4" w:uiPriority="49"/>
+    <w:lsdException w:name="Grid Table 5 Dark Accent 4" w:uiPriority="50"/>
+    <w:lsdException w:name="Grid Table 6 Colorful Accent 4" w:uiPriority="51"/>
+    <w:lsdException w:name="Grid Table 7 Colorful Accent 4" w:uiPriority="52"/>
+    <w:lsdException w:name="Grid Table 1 Light Accent 5" w:uiPriority="46"/>
+    <w:lsdException w:name="Grid Table 2 Accent 5" w:uiPriority="47"/>
+    <w:lsdException w:name="Grid Table 3 Accent 5" w:uiPriority="48"/>
+    <w:lsdException w:name="Grid Table 4 Accent 5" w:uiPriority="49"/>
+    <w:lsdException w:name="Grid Table 5 Dark Accent 5" w:uiPriority="50"/>
+    <w:lsdException w:name="Grid Table 6 Colorful Accent 5" w:uiPriority="51"/>
+    <w:lsdException w:name="Grid Table 7 Colorful Accent 5" w:uiPriority="52"/>
+    <w:lsdException w:name="Grid Table 1 Light Accent 6" w:uiPriority="46"/>
+    <w:lsdException w:name="Grid Table 2 Accent 6" w:uiPriority="47"/>
+    <w:lsdException w:name="Grid Table 3 Accent 6" w:uiPriority="48"/>
+    <w:lsdException w:name="Grid Table 4 Accent 6" w:uiPriority="49"/>
+    <w:lsdException w:name="Grid Table 5 Dark Accent 6" w:uiPriority="50"/>
+    <w:lsdException w:name="Grid Table 6 Colorful Accent 6" w:uiPriority="51"/>
+    <w:lsdException w:name="Grid Table 7 Colorful Accent 6" w:uiPriority="52"/>
+    <w:lsdException w:name="List Table 1 Light" w:uiPriority="46"/>
+    <w:lsdException w:name="List Table 2" w:uiPriority="47"/>
+    <w:lsdException w:name="List Table 3" w:uiPriority="48"/>
+    <w:lsdException w:name="List Table 4" w:uiPriority="49"/>
+    <w:lsdException w:name="List Table 5 Dark" w:uiPriority="50"/>
+    <w:lsdException w:name="List Table 6 Colorful" w:uiPriority="51"/>
+    <w:lsdException w:name="List Table 7 Colorful" w:uiPriority="52"/>
+    <w:lsdException w:name="List Table 1 Light Accent 1" w:uiPriority="46"/>
+    <w:lsdException w:name="List Table 2 Accent 1" w:uiPriority="47"/>
+    <w:lsdException w:name="List Table 3 Accent 1" w:uiPriority="48"/>
+    <w:lsdException w:name="List Table 4 Accent 1" w:uiPriority="49"/>
+    <w:lsdException w:name="List Table 5 Dark Accent 1" w:uiPriority="50"/>
+    <w:lsdException w:name="List Table 6 Colorful Accent 1" w:uiPriority="51"/>
+    <w:lsdException w:name="List Table 7 Colorful Accent 1" w:uiPriority="52"/>
+    <w:lsdException w:name="List Table 1 Light Accent 2" w:uiPriority="46"/>
+    <w:lsdException w:name="List Table 2 Accent 2" w:uiPriority="47"/>
+    <w:lsdException w:name="List Table 3 Accent 2" w:uiPriority="48"/>
+    <w:lsdException w:name="List Table 4 Accent 2" w:uiPriority="49"/>
+    <w:lsdException w:name="List Table 5 Dark Accent 2" w:uiPriority="50"/>
+    <w:lsdException w:name="List Table 6 Colorful Accent 2" w:uiPriority="51"/>
+    <w:lsdException w:name="List Table 7 Colorful Accent 2" w:uiPriority="52"/>
+    <w:lsdException w:name="List Table 1 Light Accent 3" w:uiPriority="46"/>
+    <w:lsdException w:name="List Table 2 Accent 3" w:uiPriority="47"/>
+    <w:lsdException w:name="List Table 3 Accent 3" w:uiPriority="48"/>
+    <w:lsdException w:name="List Table 4 Accent 3" w:uiPriority="49"/>
+    <w:lsdException w:name="List Table 5 Dark Accent 3" w:uiPriority="50"/>
+    <w:lsdException w:name="List Table 6 Colorful Accent 3" w:uiPriority="51"/>
+    <w:lsdException w:name="List Table 7 Colorful Accent 3" w:uiPriority="52"/>
+    <w:lsdException w:name="List Table 1 Light Accent 4" w:uiPriority="46"/>
+    <w:lsdException w:name="List Table 2 Accent 4" w:uiPriority="47"/>
+    <w:lsdException w:name="List Table 3 Accent 4" w:uiPriority="48"/>
+    <w:lsdException w:name="List Table 4 Accent 4" w:uiPriority="49"/>
+    <w:lsdException w:name="List Table 5 Dark Accent 4" w:uiPriority="50"/>
+    <w:lsdException w:name="List Table 6 Colorful Accent 4" w:uiPriority="51"/>
+    <w:lsdException w:name="List Table 7 Colorful Accent 4" w:uiPriority="52"/>
+    <w:lsdException w:name="List Table 1 Light Accent 5" w:uiPriority="46"/>
+    <w:lsdException w:name="List Table 2 Accent 5" w:uiPriority="47"/>
+    <w:lsdException w:name="List Table 3 Accent 5" w:uiPriority="48"/>
+    <w:lsdException w:name="List Table 4 Accent 5" w:uiPriority="49"/>
+    <w:lsdException w:name="List Table 5 Dark Accent 5" w:uiPriority="50"/>
+    <w:lsdException w:name="List Table 6 Colorful Accent 5" w:uiPriority="51"/>
+    <w:lsdException w:name="List Table 7 Colorful Accent 5" w:uiPriority="52"/>
+    <w:lsdException w:name="List Table 1 Light Accent 6" w:uiPriority="46"/>
+    <w:lsdException w:name="List Table 2 Accent 6" w:uiPriority="47"/>
+    <w:lsdException w:name="List Table 3 Accent 6" w:uiPriority="48"/>
+    <w:lsdException w:name="List Table 4 Accent 6" w:uiPriority="49"/>
+    <w:lsdException w:name="List Table 5 Dark Accent 6" w:uiPriority="50"/>
+    <w:lsdException w:name="List Table 6 Colorful Accent 6" w:uiPriority="51"/>
+    <w:lsdException w:name="List Table 7 Colorful Accent 6" w:uiPriority="52"/>
+    <w:lsdException w:name="Mention" w:semiHidden="1" w:unhideWhenUsed="1"/>
+    <w:lsdException w:name="Smart Hyperlink" w:semiHidden="1" w:unhideWhenUsed="1"/>
+    <w:lsdException w:name="Hashtag" w:semiHidden="1" w:unhideWhenUsed="1"/>
+    <w:lsdException w:name="Unresolved Mention" w:semiHidden="1" w:unhideWhenUsed="1"/>
+    <w:lsdException w:name="Smart Link" w:semiHidden="1" w:unhideWhenUsed="1"/>
   </w:latentStyles>
   <w:style w:type="paragraph" w:default="1" w:styleId="Normal">
     <w:name w:val="Normal"/>
@@ -5761,7 +5681,7 @@
 </file>
 
 <file path=word/glossary/webSettings.xml><?xml version="1.0" encoding="utf-8"?>
-<w:webSettings xmlns:mc="http://schemas.openxmlformats.org/markup-compatibility/2006" xmlns:r="http://schemas.openxmlformats.org/officeDocument/2006/relationships" xmlns:w="http://schemas.openxmlformats.org/wordprocessingml/2006/main" xmlns:w14="http://schemas.microsoft.com/office/word/2010/wordml" mc:Ignorable="w14">
+<w:webSettings xmlns:mc="http://schemas.openxmlformats.org/markup-compatibility/2006" xmlns:r="http://schemas.openxmlformats.org/officeDocument/2006/relationships" xmlns:w="http://schemas.openxmlformats.org/wordprocessingml/2006/main" xmlns:w14="http://schemas.microsoft.com/office/word/2010/wordml" xmlns:w15="http://schemas.microsoft.com/office/word/2012/wordml" xmlns:w16cid="http://schemas.microsoft.com/office/word/2016/wordml/cid" xmlns:w16se="http://schemas.microsoft.com/office/word/2015/wordml/symex" mc:Ignorable="w14 w15 w16se w16cid">
   <w:optimizeForBrowser/>
   <w:allowPNG/>
 </w:webSettings>
@@ -6022,7 +5942,7 @@
   <a:extraClrSchemeLst/>
   <a:extLst>
     <a:ext uri="{05A4C25C-085E-4340-85A3-A5531E510DB2}">
-      <thm15:themeFamily xmlns:thm15="http://schemas.microsoft.com/office/thememl/2012/main" xmlns="" name="Office Theme" id="{62F939B6-93AF-4DB8-9C6B-D6C7DFDC589F}" vid="{4A3C46E8-61CC-4603-A589-7422A47A8E4A}"/>
+      <thm15:themeFamily xmlns:thm15="http://schemas.microsoft.com/office/thememl/2012/main" name="Office Theme" id="{62F939B6-93AF-4DB8-9C6B-D6C7DFDC589F}" vid="{4A3C46E8-61CC-4603-A589-7422A47A8E4A}"/>
     </a:ext>
   </a:extLst>
 </a:theme>
@@ -6033,7 +5953,7 @@
 </file>
 
 <file path=customXml/itemProps1.xml><?xml version="1.0" encoding="utf-8"?>
-<ds:datastoreItem xmlns:ds="http://schemas.openxmlformats.org/officeDocument/2006/customXml" ds:itemID="{E6AF9A01-528C-4927-B3CC-8FBA6C870D5A}">
+<ds:datastoreItem xmlns:ds="http://schemas.openxmlformats.org/officeDocument/2006/customXml" ds:itemID="{84E306D3-A99B-4C31-9AAF-8A715C37D71A}">
   <ds:schemaRefs>
     <ds:schemaRef ds:uri="http://schemas.openxmlformats.org/officeDocument/2006/bibliography"/>
   </ds:schemaRefs>

</xml_diff>